<commit_message>
Initial system design with a queue and 1 worker
</commit_message>
<xml_diff>
--- a/Journal.docx
+++ b/Journal.docx
@@ -16,8 +16,13 @@
         </w:numPr>
       </w:pPr>
       <w:r>
-        <w:t>Went through a rough architecture/system design for the software</w:t>
-      </w:r>
+        <w:t xml:space="preserve">Went through a rough architecture/system design for the </w:t>
+      </w:r>
+      <w:proofErr w:type="gramStart"/>
+      <w:r>
+        <w:t>software</w:t>
+      </w:r>
+      <w:proofErr w:type="gramEnd"/>
     </w:p>
     <w:p>
       <w:pPr>
@@ -49,8 +54,13 @@
         <w:t xml:space="preserve"> the front end</w:t>
       </w:r>
       <w:r>
-        <w:t xml:space="preserve"> in real time</w:t>
-      </w:r>
+        <w:t xml:space="preserve"> in real </w:t>
+      </w:r>
+      <w:proofErr w:type="gramStart"/>
+      <w:r>
+        <w:t>time</w:t>
+      </w:r>
+      <w:proofErr w:type="gramEnd"/>
     </w:p>
     <w:p>
       <w:r>
@@ -72,8 +82,13 @@
         </w:numPr>
       </w:pPr>
       <w:r>
-        <w:t>Learned and used WebSocket to get logging information from the ML script and display it on the front end in real time</w:t>
-      </w:r>
+        <w:t xml:space="preserve">Learned and used WebSocket to get logging information from the ML script and display it on the front end in real </w:t>
+      </w:r>
+      <w:proofErr w:type="gramStart"/>
+      <w:r>
+        <w:t>time</w:t>
+      </w:r>
+      <w:proofErr w:type="gramEnd"/>
     </w:p>
     <w:p>
       <w:pPr>
@@ -84,8 +99,13 @@
         </w:numPr>
       </w:pPr>
       <w:r>
-        <w:t>Refactored ML code so that every function is in a designated class</w:t>
-      </w:r>
+        <w:t xml:space="preserve">Refactored ML code so that every function is in a designated </w:t>
+      </w:r>
+      <w:proofErr w:type="gramStart"/>
+      <w:r>
+        <w:t>class</w:t>
+      </w:r>
+      <w:proofErr w:type="gramEnd"/>
     </w:p>
     <w:p>
       <w:pPr>
@@ -104,8 +124,13 @@
       </w:r>
       <w:proofErr w:type="spellEnd"/>
       <w:r>
-        <w:t xml:space="preserve"> to focus on running ML tasks</w:t>
-      </w:r>
+        <w:t xml:space="preserve"> to focus on running ML </w:t>
+      </w:r>
+      <w:proofErr w:type="gramStart"/>
+      <w:r>
+        <w:t>tasks</w:t>
+      </w:r>
+      <w:proofErr w:type="gramEnd"/>
     </w:p>
     <w:p>
       <w:pPr>
@@ -124,8 +149,13 @@
       </w:r>
       <w:proofErr w:type="spellEnd"/>
       <w:r>
-        <w:t xml:space="preserve"> in server’s app.py, pass it to manager, and let manager.py emit updates to the client app.js</w:t>
-      </w:r>
+        <w:t xml:space="preserve"> in server’s app.py, pass it to manager, and let manager.py emit updates to the client </w:t>
+      </w:r>
+      <w:proofErr w:type="gramStart"/>
+      <w:r>
+        <w:t>app.js</w:t>
+      </w:r>
+      <w:proofErr w:type="gramEnd"/>
     </w:p>
     <w:p>
       <w:pPr>
@@ -148,10 +178,12 @@
         <w:t xml:space="preserve">Used </w:t>
       </w:r>
       <w:proofErr w:type="spellStart"/>
+      <w:proofErr w:type="gramStart"/>
       <w:r>
         <w:t>socketio.once</w:t>
       </w:r>
       <w:proofErr w:type="spellEnd"/>
+      <w:proofErr w:type="gramEnd"/>
       <w:r>
         <w:t>() to solve the problem</w:t>
       </w:r>
@@ -269,10 +301,7 @@
         <w:sym w:font="Wingdings" w:char="F0E0"/>
       </w:r>
       <w:r>
-        <w:t xml:space="preserve"> Here’s what I found: </w:t>
-      </w:r>
-      <w:r>
-        <w:t>The error stems from a security mechanism that browsers implement called the same-origin policy.</w:t>
+        <w:t xml:space="preserve"> Here’s what I found: The error stems from a security mechanism that browsers implement called the same-origin policy.</w:t>
       </w:r>
       <w:r>
         <w:t xml:space="preserve"> T</w:t>
@@ -345,10 +374,12 @@
         <w:t xml:space="preserve">Also modified the code a bit to remove proxy in </w:t>
       </w:r>
       <w:proofErr w:type="spellStart"/>
+      <w:proofErr w:type="gramStart"/>
       <w:r>
         <w:t>package.json</w:t>
       </w:r>
       <w:proofErr w:type="spellEnd"/>
+      <w:proofErr w:type="gramEnd"/>
       <w:r>
         <w:t>, set the server to use port 9000 instead of 5000.</w:t>
       </w:r>
@@ -359,6 +390,12 @@
       </w:r>
     </w:p>
     <w:p>
+      <w:r>
+        <w:lastRenderedPageBreak/>
+        <w:t>02/08/2024</w:t>
+      </w:r>
+    </w:p>
+    <w:p>
       <w:pPr>
         <w:pStyle w:val="ListParagraph"/>
         <w:numPr>
@@ -366,6 +403,408 @@
           <w:numId w:val="1"/>
         </w:numPr>
       </w:pPr>
+      <w:r>
+        <w:t xml:space="preserve">Starts learning about </w:t>
+      </w:r>
+      <w:r>
+        <w:rPr>
+          <w:b/>
+          <w:bCs/>
+        </w:rPr>
+        <w:t>“Design job scheduling system”</w:t>
+      </w:r>
+      <w:r>
+        <w:t>. Some sources that I read:</w:t>
+      </w:r>
+    </w:p>
+    <w:p>
+      <w:pPr>
+        <w:pStyle w:val="ListParagraph"/>
+        <w:numPr>
+          <w:ilvl w:val="1"/>
+          <w:numId w:val="1"/>
+        </w:numPr>
+      </w:pPr>
+      <w:hyperlink r:id="rId5" w:history="1">
+        <w:r>
+          <w:rPr>
+            <w:rStyle w:val="Hyperlink"/>
+          </w:rPr>
+          <w:t>Job Scheduling Design: Behind the Scenes of a Distri</w:t>
+        </w:r>
+        <w:r>
+          <w:rPr>
+            <w:rStyle w:val="Hyperlink"/>
+          </w:rPr>
+          <w:t>b</w:t>
+        </w:r>
+        <w:r>
+          <w:rPr>
+            <w:rStyle w:val="Hyperlink"/>
+          </w:rPr>
+          <w:t>uted Job Scheduler (redwood.com)</w:t>
+        </w:r>
+      </w:hyperlink>
+    </w:p>
+    <w:p>
+      <w:pPr>
+        <w:pStyle w:val="ListParagraph"/>
+        <w:numPr>
+          <w:ilvl w:val="2"/>
+          <w:numId w:val="1"/>
+        </w:numPr>
+      </w:pPr>
+      <w:r>
+        <w:t>Desired job scheduling workflow -&gt; API</w:t>
+      </w:r>
+    </w:p>
+    <w:p>
+      <w:pPr>
+        <w:pStyle w:val="ListParagraph"/>
+        <w:numPr>
+          <w:ilvl w:val="2"/>
+          <w:numId w:val="1"/>
+        </w:numPr>
+      </w:pPr>
+      <w:r>
+        <w:t>Job metadata management -&gt; Job ID, timestamp, execution time, dependencies</w:t>
+      </w:r>
+    </w:p>
+    <w:p>
+      <w:pPr>
+        <w:pStyle w:val="ListParagraph"/>
+        <w:numPr>
+          <w:ilvl w:val="2"/>
+          <w:numId w:val="1"/>
+        </w:numPr>
+      </w:pPr>
+      <w:r>
+        <w:t>How to implement a task scheduler</w:t>
+      </w:r>
+    </w:p>
+    <w:p>
+      <w:pPr>
+        <w:pStyle w:val="ListParagraph"/>
+        <w:numPr>
+          <w:ilvl w:val="2"/>
+          <w:numId w:val="1"/>
+        </w:numPr>
+      </w:pPr>
+      <w:r>
+        <w:t>Defining job execution</w:t>
+      </w:r>
+    </w:p>
+    <w:p>
+      <w:pPr>
+        <w:pStyle w:val="ListParagraph"/>
+        <w:numPr>
+          <w:ilvl w:val="1"/>
+          <w:numId w:val="1"/>
+        </w:numPr>
+      </w:pPr>
+      <w:hyperlink r:id="rId6" w:history="1">
+        <w:r>
+          <w:rPr>
+            <w:rStyle w:val="Hyperlink"/>
+          </w:rPr>
+          <w:t>Ace the System Design Interview: Job Scheduling System | by Zixuan Zhang | Towards Data Science</w:t>
+        </w:r>
+      </w:hyperlink>
+    </w:p>
+    <w:p>
+      <w:pPr>
+        <w:pStyle w:val="ListParagraph"/>
+        <w:numPr>
+          <w:ilvl w:val="2"/>
+          <w:numId w:val="1"/>
+        </w:numPr>
+      </w:pPr>
+      <w:r>
+        <w:t xml:space="preserve">Create a new job with its </w:t>
+      </w:r>
+      <w:proofErr w:type="gramStart"/>
+      <w:r>
+        <w:t>schedule</w:t>
+      </w:r>
+      <w:proofErr w:type="gramEnd"/>
+    </w:p>
+    <w:p>
+      <w:pPr>
+        <w:pStyle w:val="ListParagraph"/>
+        <w:numPr>
+          <w:ilvl w:val="1"/>
+          <w:numId w:val="1"/>
+        </w:numPr>
+      </w:pPr>
+      <w:hyperlink r:id="rId7" w:history="1">
+        <w:r>
+          <w:rPr>
+            <w:rStyle w:val="Hyperlink"/>
+          </w:rPr>
+          <w:t>How we designed Dropbox ATF: an async task framework - Dropbox</w:t>
+        </w:r>
+      </w:hyperlink>
+    </w:p>
+    <w:p>
+      <w:pPr>
+        <w:pStyle w:val="ListParagraph"/>
+        <w:numPr>
+          <w:ilvl w:val="0"/>
+          <w:numId w:val="1"/>
+        </w:numPr>
+      </w:pPr>
+      <w:r>
+        <w:t xml:space="preserve">Realized it’s such a big and complex topic, not something doable in 1 day </w:t>
+      </w:r>
+      <w:r>
+        <w:rPr>
+          <mc:AlternateContent>
+            <mc:Choice Requires="w16se"/>
+            <mc:Fallback>
+              <w:rFonts w:ascii="Segoe UI Emoji" w:eastAsia="Segoe UI Emoji" w:hAnsi="Segoe UI Emoji" w:cs="Segoe UI Emoji"/>
+            </mc:Fallback>
+          </mc:AlternateContent>
+        </w:rPr>
+        <mc:AlternateContent>
+          <mc:Choice Requires="w16se">
+            <w16se:symEx w16se:font="Segoe UI Emoji" w16se:char="1F60A"/>
+          </mc:Choice>
+          <mc:Fallback>
+            <w:t>😊</w:t>
+          </mc:Fallback>
+        </mc:AlternateContent>
+      </w:r>
+    </w:p>
+    <w:p>
+      <w:pPr>
+        <w:pStyle w:val="ListParagraph"/>
+        <w:numPr>
+          <w:ilvl w:val="0"/>
+          <w:numId w:val="1"/>
+        </w:numPr>
+      </w:pPr>
+      <w:r>
+        <w:t xml:space="preserve">Discussed with </w:t>
+      </w:r>
+      <w:proofErr w:type="spellStart"/>
+      <w:r>
+        <w:t>pda</w:t>
+      </w:r>
+      <w:proofErr w:type="spellEnd"/>
+      <w:r>
+        <w:t xml:space="preserve">, and agreed that we should start by designing a </w:t>
+      </w:r>
+      <w:r>
+        <w:rPr>
+          <w:b/>
+          <w:bCs/>
+        </w:rPr>
+        <w:t>linear system</w:t>
+      </w:r>
+      <w:r>
+        <w:rPr>
+          <w:b/>
+          <w:bCs/>
+        </w:rPr>
+        <w:t xml:space="preserve"> </w:t>
+      </w:r>
+      <w:proofErr w:type="gramStart"/>
+      <w:r>
+        <w:t>first</w:t>
+      </w:r>
+      <w:proofErr w:type="gramEnd"/>
+    </w:p>
+    <w:p>
+      <w:pPr>
+        <w:pStyle w:val="ListParagraph"/>
+        <w:numPr>
+          <w:ilvl w:val="0"/>
+          <w:numId w:val="1"/>
+        </w:numPr>
+      </w:pPr>
+      <w:r>
+        <w:t>High level design:</w:t>
+      </w:r>
+    </w:p>
+    <w:p>
+      <w:pPr>
+        <w:pStyle w:val="ListParagraph"/>
+        <w:numPr>
+          <w:ilvl w:val="1"/>
+          <w:numId w:val="1"/>
+        </w:numPr>
+      </w:pPr>
+      <w:r>
+        <w:t>Database design:</w:t>
+      </w:r>
+    </w:p>
+    <w:p>
+      <w:pPr>
+        <w:pStyle w:val="ListParagraph"/>
+        <w:numPr>
+          <w:ilvl w:val="2"/>
+          <w:numId w:val="1"/>
+        </w:numPr>
+      </w:pPr>
+      <w:r>
+        <w:t>Read operations:</w:t>
+      </w:r>
+    </w:p>
+    <w:p>
+      <w:pPr>
+        <w:pStyle w:val="ListParagraph"/>
+        <w:numPr>
+          <w:ilvl w:val="3"/>
+          <w:numId w:val="1"/>
+        </w:numPr>
+      </w:pPr>
+      <w:r>
+        <w:t xml:space="preserve">Given a </w:t>
+      </w:r>
+      <w:proofErr w:type="spellStart"/>
+      <w:r>
+        <w:t>userID</w:t>
+      </w:r>
+      <w:proofErr w:type="spellEnd"/>
+      <w:r>
+        <w:t>, retrieve all jobs that belong to it (by client)</w:t>
+      </w:r>
+    </w:p>
+    <w:p>
+      <w:pPr>
+        <w:pStyle w:val="ListParagraph"/>
+        <w:numPr>
+          <w:ilvl w:val="3"/>
+          <w:numId w:val="1"/>
+        </w:numPr>
+      </w:pPr>
+      <w:r>
+        <w:t>Find all jobs that are scheduled to run right now (by internal servers)</w:t>
+      </w:r>
+    </w:p>
+    <w:p>
+      <w:pPr>
+        <w:pStyle w:val="ListParagraph"/>
+        <w:numPr>
+          <w:ilvl w:val="2"/>
+          <w:numId w:val="1"/>
+        </w:numPr>
+      </w:pPr>
+      <w:r>
+        <w:t>Write operations:</w:t>
+      </w:r>
+    </w:p>
+    <w:p>
+      <w:pPr>
+        <w:pStyle w:val="ListParagraph"/>
+        <w:numPr>
+          <w:ilvl w:val="3"/>
+          <w:numId w:val="1"/>
+        </w:numPr>
+      </w:pPr>
+      <w:r>
+        <w:t>A user can create a new job schedule (by client)</w:t>
+      </w:r>
+    </w:p>
+    <w:p>
+      <w:pPr>
+        <w:pStyle w:val="ListParagraph"/>
+        <w:numPr>
+          <w:ilvl w:val="3"/>
+          <w:numId w:val="1"/>
+        </w:numPr>
+      </w:pPr>
+      <w:r>
+        <w:t>The workers will add execution histories to the database (by internal servers)</w:t>
+      </w:r>
+    </w:p>
+    <w:p>
+      <w:pPr>
+        <w:pStyle w:val="ListParagraph"/>
+        <w:numPr>
+          <w:ilvl w:val="3"/>
+          <w:numId w:val="1"/>
+        </w:numPr>
+      </w:pPr>
+      <w:r>
+        <w:t>The system updates the next execution timestamp of a job after running it (by internal servers)</w:t>
+      </w:r>
+    </w:p>
+    <w:p>
+      <w:pPr>
+        <w:pStyle w:val="ListParagraph"/>
+        <w:numPr>
+          <w:ilvl w:val="2"/>
+          <w:numId w:val="1"/>
+        </w:numPr>
+      </w:pPr>
+      <w:r>
+        <w:t>Schema</w:t>
+      </w:r>
+    </w:p>
+    <w:p>
+      <w:pPr>
+        <w:pStyle w:val="ListParagraph"/>
+        <w:numPr>
+          <w:ilvl w:val="3"/>
+          <w:numId w:val="1"/>
+        </w:numPr>
+      </w:pPr>
+      <w:r>
+        <w:t xml:space="preserve">Job table: UserID, </w:t>
+      </w:r>
+      <w:proofErr w:type="spellStart"/>
+      <w:r>
+        <w:t>JobID</w:t>
+      </w:r>
+      <w:proofErr w:type="spellEnd"/>
+      <w:r>
+        <w:t xml:space="preserve">, </w:t>
+      </w:r>
+      <w:proofErr w:type="spellStart"/>
+      <w:r>
+        <w:t>timeCreated</w:t>
+      </w:r>
+      <w:proofErr w:type="spellEnd"/>
+      <w:r>
+        <w:t xml:space="preserve"> (UNIX timestamp)</w:t>
+      </w:r>
+    </w:p>
+    <w:p>
+      <w:pPr>
+        <w:pStyle w:val="ListParagraph"/>
+        <w:numPr>
+          <w:ilvl w:val="3"/>
+          <w:numId w:val="1"/>
+        </w:numPr>
+      </w:pPr>
+      <w:r>
+        <w:t xml:space="preserve">History table: </w:t>
+      </w:r>
+      <w:proofErr w:type="spellStart"/>
+      <w:r>
+        <w:t>JobID</w:t>
+      </w:r>
+      <w:proofErr w:type="spellEnd"/>
+      <w:r>
+        <w:t xml:space="preserve">, </w:t>
+      </w:r>
+      <w:proofErr w:type="spellStart"/>
+      <w:r>
+        <w:t>startTime</w:t>
+      </w:r>
+      <w:proofErr w:type="spellEnd"/>
+      <w:r>
+        <w:t xml:space="preserve"> (UNIX timestamp), runtime (seconds), epochs, </w:t>
+      </w:r>
+      <w:proofErr w:type="spellStart"/>
+      <w:r>
+        <w:t>lr</w:t>
+      </w:r>
+      <w:proofErr w:type="spellEnd"/>
+      <w:r>
+        <w:t xml:space="preserve">, size, accuracy </w:t>
+      </w:r>
     </w:p>
     <w:sectPr>
       <w:pgSz w:w="12240" w:h="15840"/>
@@ -394,7 +833,7 @@
         <w:rFonts w:ascii="Calibri" w:eastAsiaTheme="minorHAnsi" w:hAnsi="Calibri" w:cs="Calibri" w:hint="default"/>
       </w:rPr>
     </w:lvl>
-    <w:lvl w:ilvl="1" w:tplc="04090003" w:tentative="1">
+    <w:lvl w:ilvl="1" w:tplc="04090003">
       <w:start w:val="1"/>
       <w:numFmt w:val="bullet"/>
       <w:lvlText w:val="o"/>
@@ -406,7 +845,7 @@
         <w:rFonts w:ascii="Courier New" w:hAnsi="Courier New" w:cs="Courier New" w:hint="default"/>
       </w:rPr>
     </w:lvl>
-    <w:lvl w:ilvl="2" w:tplc="04090005" w:tentative="1">
+    <w:lvl w:ilvl="2" w:tplc="04090005">
       <w:start w:val="1"/>
       <w:numFmt w:val="bullet"/>
       <w:lvlText w:val=""/>
@@ -418,7 +857,7 @@
         <w:rFonts w:ascii="Wingdings" w:hAnsi="Wingdings" w:hint="default"/>
       </w:rPr>
     </w:lvl>
-    <w:lvl w:ilvl="3" w:tplc="04090001" w:tentative="1">
+    <w:lvl w:ilvl="3" w:tplc="04090001">
       <w:start w:val="1"/>
       <w:numFmt w:val="bullet"/>
       <w:lvlText w:val=""/>
@@ -999,6 +1438,30 @@
       <w:bCs/>
     </w:rPr>
   </w:style>
+  <w:style w:type="character" w:styleId="Hyperlink">
+    <w:name w:val="Hyperlink"/>
+    <w:basedOn w:val="DefaultParagraphFont"/>
+    <w:uiPriority w:val="99"/>
+    <w:semiHidden/>
+    <w:unhideWhenUsed/>
+    <w:rsid w:val="00680762"/>
+    <w:rPr>
+      <w:color w:val="0000FF"/>
+      <w:u w:val="single"/>
+    </w:rPr>
+  </w:style>
+  <w:style w:type="character" w:styleId="FollowedHyperlink">
+    <w:name w:val="FollowedHyperlink"/>
+    <w:basedOn w:val="DefaultParagraphFont"/>
+    <w:uiPriority w:val="99"/>
+    <w:semiHidden/>
+    <w:unhideWhenUsed/>
+    <w:rsid w:val="00690F62"/>
+    <w:rPr>
+      <w:color w:val="954F72" w:themeColor="followedHyperlink"/>
+      <w:u w:val="single"/>
+    </w:rPr>
+  </w:style>
 </w:styles>
 </file>
 

</xml_diff>

<commit_message>
Uploaded file structure and initial setup for MongoDB
</commit_message>
<xml_diff>
--- a/Journal.docx
+++ b/Journal.docx
@@ -430,19 +430,7 @@
           <w:rPr>
             <w:rStyle w:val="Hyperlink"/>
           </w:rPr>
-          <w:t>Job Scheduling Design: Behind the Scenes of a Distri</w:t>
-        </w:r>
-        <w:r>
-          <w:rPr>
-            <w:rStyle w:val="Hyperlink"/>
-          </w:rPr>
-          <w:t>b</w:t>
-        </w:r>
-        <w:r>
-          <w:rPr>
-            <w:rStyle w:val="Hyperlink"/>
-          </w:rPr>
-          <w:t>uted Job Scheduler (redwood.com)</w:t>
+          <w:t>Job Scheduling Design: Behind the Scenes of a Distributed Job Scheduler (redwood.com)</w:t>
         </w:r>
       </w:hyperlink>
     </w:p>
@@ -751,10 +739,18 @@
         </w:numPr>
       </w:pPr>
       <w:r>
-        <w:t xml:space="preserve">Job table: UserID, </w:t>
+        <w:t xml:space="preserve">Job table: </w:t>
       </w:r>
       <w:proofErr w:type="spellStart"/>
       <w:r>
+        <w:t>UserID</w:t>
+      </w:r>
+      <w:proofErr w:type="spellEnd"/>
+      <w:r>
+        <w:t xml:space="preserve">, </w:t>
+      </w:r>
+      <w:proofErr w:type="spellStart"/>
+      <w:r>
         <w:t>JobID</w:t>
       </w:r>
       <w:proofErr w:type="spellEnd"/>
@@ -803,8 +799,256 @@
       </w:r>
       <w:proofErr w:type="spellEnd"/>
       <w:r>
-        <w:t xml:space="preserve">, size, accuracy </w:t>
-      </w:r>
+        <w:t>, size, accuracy</w:t>
+      </w:r>
+    </w:p>
+    <w:p>
+      <w:pPr>
+        <w:pStyle w:val="ListParagraph"/>
+        <w:numPr>
+          <w:ilvl w:val="0"/>
+          <w:numId w:val="1"/>
+        </w:numPr>
+      </w:pPr>
+      <w:r>
+        <w:t xml:space="preserve">Finished a rough system </w:t>
+      </w:r>
+      <w:proofErr w:type="gramStart"/>
+      <w:r>
+        <w:t>design</w:t>
+      </w:r>
+      <w:proofErr w:type="gramEnd"/>
+    </w:p>
+    <w:p>
+      <w:r>
+        <w:t>02/14/2024</w:t>
+      </w:r>
+    </w:p>
+    <w:p>
+      <w:pPr>
+        <w:pStyle w:val="ListParagraph"/>
+        <w:numPr>
+          <w:ilvl w:val="0"/>
+          <w:numId w:val="1"/>
+        </w:numPr>
+      </w:pPr>
+      <w:r>
+        <w:t xml:space="preserve">Started to explore how to implement MongoDB Atlas into the </w:t>
+      </w:r>
+      <w:proofErr w:type="gramStart"/>
+      <w:r>
+        <w:t>application</w:t>
+      </w:r>
+      <w:proofErr w:type="gramEnd"/>
+    </w:p>
+    <w:p>
+      <w:pPr>
+        <w:pStyle w:val="ListParagraph"/>
+        <w:numPr>
+          <w:ilvl w:val="0"/>
+          <w:numId w:val="1"/>
+        </w:numPr>
+      </w:pPr>
+      <w:r>
+        <w:t>Upgraded Python interpreter version from 3.10.9 to 3.12.2</w:t>
+      </w:r>
+    </w:p>
+    <w:p>
+      <w:pPr>
+        <w:pStyle w:val="ListParagraph"/>
+        <w:numPr>
+          <w:ilvl w:val="0"/>
+          <w:numId w:val="1"/>
+        </w:numPr>
+      </w:pPr>
+      <w:r>
+        <w:t>Encountered a few problems:</w:t>
+      </w:r>
+    </w:p>
+    <w:p>
+      <w:pPr>
+        <w:pStyle w:val="ListParagraph"/>
+        <w:numPr>
+          <w:ilvl w:val="1"/>
+          <w:numId w:val="1"/>
+        </w:numPr>
+      </w:pPr>
+      <w:r>
+        <w:t xml:space="preserve">When I switch the Python interpreter, </w:t>
+      </w:r>
+      <w:proofErr w:type="spellStart"/>
+      <w:r>
+        <w:t>VSCode</w:t>
+      </w:r>
+      <w:proofErr w:type="spellEnd"/>
+      <w:r>
+        <w:t xml:space="preserve"> looks at the 3.12 library, which is empty.</w:t>
+      </w:r>
+    </w:p>
+    <w:p>
+      <w:pPr>
+        <w:pStyle w:val="ListParagraph"/>
+        <w:numPr>
+          <w:ilvl w:val="1"/>
+          <w:numId w:val="1"/>
+        </w:numPr>
+      </w:pPr>
+      <w:r>
+        <w:t xml:space="preserve">When I try to use pip and install the packages, it keeps </w:t>
+      </w:r>
+      <w:proofErr w:type="gramStart"/>
+      <w:r>
+        <w:t>installing to</w:t>
+      </w:r>
+      <w:proofErr w:type="gramEnd"/>
+      <w:r>
+        <w:t xml:space="preserve"> Python 3.10 and says that the package is already there.</w:t>
+      </w:r>
+    </w:p>
+    <w:p>
+      <w:pPr>
+        <w:pStyle w:val="ListParagraph"/>
+        <w:numPr>
+          <w:ilvl w:val="1"/>
+          <w:numId w:val="1"/>
+        </w:numPr>
+      </w:pPr>
+      <w:r>
+        <w:t xml:space="preserve">When I uninstall Python 3.10.9, the computer seems to think that there is no longer Python while version 3.12 is literally installed. I couldn’t also use pip to install packages into </w:t>
+      </w:r>
+      <w:proofErr w:type="gramStart"/>
+      <w:r>
+        <w:t>3.12</w:t>
+      </w:r>
+      <w:proofErr w:type="gramEnd"/>
+    </w:p>
+    <w:p>
+      <w:pPr>
+        <w:pStyle w:val="ListParagraph"/>
+        <w:numPr>
+          <w:ilvl w:val="0"/>
+          <w:numId w:val="2"/>
+        </w:numPr>
+      </w:pPr>
+      <w:r>
+        <w:t xml:space="preserve">Edit the system environment variables, in “Advanced” click on “Environment Variables”, then edit the PATH variable so that it points to Python version 3.12 and not 3.10 (which no longer exists) and points to the version 3.12 scripts </w:t>
+      </w:r>
+      <w:r>
+        <w:sym w:font="Wingdings" w:char="F0E0"/>
+      </w:r>
+      <w:r>
+        <w:t xml:space="preserve"> I learned that I have to manually hand-hold my </w:t>
+      </w:r>
+      <w:r>
+        <w:lastRenderedPageBreak/>
+        <w:t>computer and tell it where to look for Python and its packages (pip is pre-installed with Python if downloaded through Python’s website)</w:t>
+      </w:r>
+    </w:p>
+    <w:p>
+      <w:pPr>
+        <w:pStyle w:val="ListParagraph"/>
+        <w:numPr>
+          <w:ilvl w:val="0"/>
+          <w:numId w:val="1"/>
+        </w:numPr>
+      </w:pPr>
+      <w:r>
+        <w:t>Successfully connected Python with MongoDB database</w:t>
+      </w:r>
+    </w:p>
+    <w:p>
+      <w:pPr>
+        <w:pStyle w:val="ListParagraph"/>
+        <w:numPr>
+          <w:ilvl w:val="0"/>
+          <w:numId w:val="1"/>
+        </w:numPr>
+      </w:pPr>
+      <w:r>
+        <w:t xml:space="preserve">Since I already have a </w:t>
+      </w:r>
+      <w:proofErr w:type="gramStart"/>
+      <w:r>
+        <w:t>pretty clear</w:t>
+      </w:r>
+      <w:proofErr w:type="gramEnd"/>
+      <w:r>
+        <w:t xml:space="preserve"> idea what the database would hold, as well as what the entities look like, it makes sense to use an </w:t>
+      </w:r>
+      <w:r>
+        <w:rPr>
+          <w:b/>
+          <w:bCs/>
+        </w:rPr>
+        <w:t>Object D</w:t>
+      </w:r>
+      <w:r>
+        <w:rPr>
+          <w:b/>
+          <w:bCs/>
+        </w:rPr>
+        <w:t>ocument</w:t>
+      </w:r>
+      <w:r>
+        <w:rPr>
+          <w:b/>
+          <w:bCs/>
+        </w:rPr>
+        <w:t xml:space="preserve"> M</w:t>
+      </w:r>
+      <w:r>
+        <w:rPr>
+          <w:b/>
+          <w:bCs/>
+        </w:rPr>
+        <w:t>apper</w:t>
+      </w:r>
+      <w:r>
+        <w:rPr>
+          <w:b/>
+          <w:bCs/>
+        </w:rPr>
+        <w:t xml:space="preserve"> (ODM) </w:t>
+      </w:r>
+      <w:r>
+        <w:t>library to enforce</w:t>
+      </w:r>
+      <w:r>
+        <w:t xml:space="preserve"> a structure</w:t>
+      </w:r>
+      <w:r>
+        <w:t xml:space="preserve"> on what data gets to go inside the database</w:t>
+      </w:r>
+      <w:r>
+        <w:t>, since MongoDB is schema-less.</w:t>
+      </w:r>
+      <w:r>
+        <w:t xml:space="preserve"> </w:t>
+      </w:r>
+      <w:r>
+        <w:sym w:font="Wingdings" w:char="F0E0"/>
+      </w:r>
+      <w:r>
+        <w:t xml:space="preserve"> Thinking of using </w:t>
+      </w:r>
+      <w:proofErr w:type="spellStart"/>
+      <w:r>
+        <w:rPr>
+          <w:b/>
+          <w:bCs/>
+        </w:rPr>
+        <w:t>MongoEngine</w:t>
+      </w:r>
+      <w:proofErr w:type="spellEnd"/>
+    </w:p>
+    <w:p>
+      <w:pPr>
+        <w:pStyle w:val="ListParagraph"/>
+        <w:numPr>
+          <w:ilvl w:val="0"/>
+          <w:numId w:val="1"/>
+        </w:numPr>
+      </w:pPr>
     </w:p>
     <w:sectPr>
       <w:pgSz w:w="12240" w:h="15840"/>
@@ -819,6 +1063,118 @@
 <file path=word/numbering.xml><?xml version="1.0" encoding="utf-8"?>
 <w:numbering xmlns:wpc="http://schemas.microsoft.com/office/word/2010/wordprocessingCanvas" xmlns:cx="http://schemas.microsoft.com/office/drawing/2014/chartex" xmlns:cx1="http://schemas.microsoft.com/office/drawing/2015/9/8/chartex" xmlns:cx2="http://schemas.microsoft.com/office/drawing/2015/10/21/chartex" xmlns:cx3="http://schemas.microsoft.com/office/drawing/2016/5/9/chartex" xmlns:cx4="http://schemas.microsoft.com/office/drawing/2016/5/10/chartex" xmlns:cx5="http://schemas.microsoft.com/office/drawing/2016/5/11/chartex" xmlns:cx6="http://schemas.microsoft.com/office/drawing/2016/5/12/chartex" xmlns:cx7="http://schemas.microsoft.com/office/drawing/2016/5/13/chartex" xmlns:cx8="http://schemas.microsoft.com/office/drawing/2016/5/14/chartex" xmlns:mc="http://schemas.openxmlformats.org/markup-compatibility/2006" xmlns:aink="http://schemas.microsoft.com/office/drawing/2016/ink" xmlns:am3d="http://schemas.microsoft.com/office/drawing/2017/model3d" xmlns:o="urn:schemas-microsoft-com:office:office" xmlns:oel="http://schemas.microsoft.com/office/2019/extlst" xmlns:r="http://schemas.openxmlformats.org/officeDocument/2006/relationships" xmlns:m="http://schemas.openxmlformats.org/officeDocument/2006/math" xmlns:v="urn:schemas-microsoft-com:vml" xmlns:wp14="http://schemas.microsoft.com/office/word/2010/wordprocessingDrawing" xmlns:wp="http://schemas.openxmlformats.org/drawingml/2006/wordprocessingDrawing" xmlns:w10="urn:schemas-microsoft-com:office:word" xmlns:w="http://schemas.openxmlformats.org/wordprocessingml/2006/main" xmlns:w14="http://schemas.microsoft.com/office/word/2010/wordml" xmlns:w15="http://schemas.microsoft.com/office/word/2012/wordml" xmlns:w16cex="http://schemas.microsoft.com/office/word/2018/wordml/cex" xmlns:w16cid="http://schemas.microsoft.com/office/word/2016/wordml/cid" xmlns:w16="http://schemas.microsoft.com/office/word/2018/wordml" xmlns:w16sdtdh="http://schemas.microsoft.com/office/word/2020/wordml/sdtdatahash" xmlns:w16se="http://schemas.microsoft.com/office/word/2015/wordml/symex" xmlns:wpg="http://schemas.microsoft.com/office/word/2010/wordprocessingGroup" xmlns:wpi="http://schemas.microsoft.com/office/word/2010/wordprocessingInk" xmlns:wne="http://schemas.microsoft.com/office/word/2006/wordml" xmlns:wps="http://schemas.microsoft.com/office/word/2010/wordprocessingShape" mc:Ignorable="w14 w15 w16se w16cid w16 w16cex w16sdtdh wp14">
   <w:abstractNum w:abstractNumId="0" w15:restartNumberingAfterBreak="0">
+    <w:nsid w:val="2E8C66E7"/>
+    <w:multiLevelType w:val="hybridMultilevel"/>
+    <w:tmpl w:val="98FC7B88"/>
+    <w:lvl w:ilvl="0" w:tplc="F3FCA760">
+      <w:numFmt w:val="bullet"/>
+      <w:lvlText w:val=""/>
+      <w:lvlJc w:val="left"/>
+      <w:pPr>
+        <w:ind w:left="720" w:hanging="360"/>
+      </w:pPr>
+      <w:rPr>
+        <w:rFonts w:ascii="Wingdings" w:eastAsiaTheme="minorHAnsi" w:hAnsi="Wingdings" w:cstheme="minorBidi" w:hint="default"/>
+      </w:rPr>
+    </w:lvl>
+    <w:lvl w:ilvl="1" w:tplc="04090003" w:tentative="1">
+      <w:start w:val="1"/>
+      <w:numFmt w:val="bullet"/>
+      <w:lvlText w:val="o"/>
+      <w:lvlJc w:val="left"/>
+      <w:pPr>
+        <w:ind w:left="1440" w:hanging="360"/>
+      </w:pPr>
+      <w:rPr>
+        <w:rFonts w:ascii="Courier New" w:hAnsi="Courier New" w:cs="Courier New" w:hint="default"/>
+      </w:rPr>
+    </w:lvl>
+    <w:lvl w:ilvl="2" w:tplc="04090005" w:tentative="1">
+      <w:start w:val="1"/>
+      <w:numFmt w:val="bullet"/>
+      <w:lvlText w:val=""/>
+      <w:lvlJc w:val="left"/>
+      <w:pPr>
+        <w:ind w:left="2160" w:hanging="360"/>
+      </w:pPr>
+      <w:rPr>
+        <w:rFonts w:ascii="Wingdings" w:hAnsi="Wingdings" w:hint="default"/>
+      </w:rPr>
+    </w:lvl>
+    <w:lvl w:ilvl="3" w:tplc="04090001" w:tentative="1">
+      <w:start w:val="1"/>
+      <w:numFmt w:val="bullet"/>
+      <w:lvlText w:val=""/>
+      <w:lvlJc w:val="left"/>
+      <w:pPr>
+        <w:ind w:left="2880" w:hanging="360"/>
+      </w:pPr>
+      <w:rPr>
+        <w:rFonts w:ascii="Symbol" w:hAnsi="Symbol" w:hint="default"/>
+      </w:rPr>
+    </w:lvl>
+    <w:lvl w:ilvl="4" w:tplc="04090003" w:tentative="1">
+      <w:start w:val="1"/>
+      <w:numFmt w:val="bullet"/>
+      <w:lvlText w:val="o"/>
+      <w:lvlJc w:val="left"/>
+      <w:pPr>
+        <w:ind w:left="3600" w:hanging="360"/>
+      </w:pPr>
+      <w:rPr>
+        <w:rFonts w:ascii="Courier New" w:hAnsi="Courier New" w:cs="Courier New" w:hint="default"/>
+      </w:rPr>
+    </w:lvl>
+    <w:lvl w:ilvl="5" w:tplc="04090005" w:tentative="1">
+      <w:start w:val="1"/>
+      <w:numFmt w:val="bullet"/>
+      <w:lvlText w:val=""/>
+      <w:lvlJc w:val="left"/>
+      <w:pPr>
+        <w:ind w:left="4320" w:hanging="360"/>
+      </w:pPr>
+      <w:rPr>
+        <w:rFonts w:ascii="Wingdings" w:hAnsi="Wingdings" w:hint="default"/>
+      </w:rPr>
+    </w:lvl>
+    <w:lvl w:ilvl="6" w:tplc="04090001" w:tentative="1">
+      <w:start w:val="1"/>
+      <w:numFmt w:val="bullet"/>
+      <w:lvlText w:val=""/>
+      <w:lvlJc w:val="left"/>
+      <w:pPr>
+        <w:ind w:left="5040" w:hanging="360"/>
+      </w:pPr>
+      <w:rPr>
+        <w:rFonts w:ascii="Symbol" w:hAnsi="Symbol" w:hint="default"/>
+      </w:rPr>
+    </w:lvl>
+    <w:lvl w:ilvl="7" w:tplc="04090003" w:tentative="1">
+      <w:start w:val="1"/>
+      <w:numFmt w:val="bullet"/>
+      <w:lvlText w:val="o"/>
+      <w:lvlJc w:val="left"/>
+      <w:pPr>
+        <w:ind w:left="5760" w:hanging="360"/>
+      </w:pPr>
+      <w:rPr>
+        <w:rFonts w:ascii="Courier New" w:hAnsi="Courier New" w:cs="Courier New" w:hint="default"/>
+      </w:rPr>
+    </w:lvl>
+    <w:lvl w:ilvl="8" w:tplc="04090005" w:tentative="1">
+      <w:start w:val="1"/>
+      <w:numFmt w:val="bullet"/>
+      <w:lvlText w:val=""/>
+      <w:lvlJc w:val="left"/>
+      <w:pPr>
+        <w:ind w:left="6480" w:hanging="360"/>
+      </w:pPr>
+      <w:rPr>
+        <w:rFonts w:ascii="Wingdings" w:hAnsi="Wingdings" w:hint="default"/>
+      </w:rPr>
+    </w:lvl>
+  </w:abstractNum>
+  <w:abstractNum w:abstractNumId="1" w15:restartNumberingAfterBreak="0">
     <w:nsid w:val="4A7D6936"/>
     <w:multiLevelType w:val="hybridMultilevel"/>
     <w:tmpl w:val="C2942C6E"/>
@@ -931,6 +1287,9 @@
     </w:lvl>
   </w:abstractNum>
   <w:num w:numId="1" w16cid:durableId="429160581">
+    <w:abstractNumId w:val="1"/>
+  </w:num>
+  <w:num w:numId="2" w16cid:durableId="1512183555">
     <w:abstractNumId w:val="0"/>
   </w:num>
 </w:numbering>

</xml_diff>

<commit_message>
Initialize database + add create_job() function
</commit_message>
<xml_diff>
--- a/Journal.docx
+++ b/Journal.docx
@@ -16,13 +16,8 @@
         </w:numPr>
       </w:pPr>
       <w:r>
-        <w:t xml:space="preserve">Went through a rough architecture/system design for the </w:t>
-      </w:r>
-      <w:proofErr w:type="gramStart"/>
-      <w:r>
-        <w:t>software</w:t>
-      </w:r>
-      <w:proofErr w:type="gramEnd"/>
+        <w:t>Went through a rough architecture/system design for the software</w:t>
+      </w:r>
     </w:p>
     <w:p>
       <w:pPr>
@@ -54,13 +49,8 @@
         <w:t xml:space="preserve"> the front end</w:t>
       </w:r>
       <w:r>
-        <w:t xml:space="preserve"> in real </w:t>
-      </w:r>
-      <w:proofErr w:type="gramStart"/>
-      <w:r>
-        <w:t>time</w:t>
-      </w:r>
-      <w:proofErr w:type="gramEnd"/>
+        <w:t xml:space="preserve"> in real time</w:t>
+      </w:r>
     </w:p>
     <w:p>
       <w:r>
@@ -82,30 +72,20 @@
         </w:numPr>
       </w:pPr>
       <w:r>
-        <w:t xml:space="preserve">Learned and used WebSocket to get logging information from the ML script and display it on the front end in real </w:t>
-      </w:r>
-      <w:proofErr w:type="gramStart"/>
-      <w:r>
-        <w:t>time</w:t>
-      </w:r>
-      <w:proofErr w:type="gramEnd"/>
-    </w:p>
-    <w:p>
-      <w:pPr>
-        <w:pStyle w:val="ListParagraph"/>
-        <w:numPr>
-          <w:ilvl w:val="0"/>
-          <w:numId w:val="1"/>
-        </w:numPr>
-      </w:pPr>
-      <w:r>
-        <w:t xml:space="preserve">Refactored ML code so that every function is in a designated </w:t>
-      </w:r>
-      <w:proofErr w:type="gramStart"/>
-      <w:r>
-        <w:t>class</w:t>
-      </w:r>
-      <w:proofErr w:type="gramEnd"/>
+        <w:t>Learned and used WebSocket to get logging information from the ML script and display it on the front end in real time</w:t>
+      </w:r>
+    </w:p>
+    <w:p>
+      <w:pPr>
+        <w:pStyle w:val="ListParagraph"/>
+        <w:numPr>
+          <w:ilvl w:val="0"/>
+          <w:numId w:val="1"/>
+        </w:numPr>
+      </w:pPr>
+      <w:r>
+        <w:t>Refactored ML code so that every function is in a designated class</w:t>
+      </w:r>
     </w:p>
     <w:p>
       <w:pPr>
@@ -124,13 +104,8 @@
       </w:r>
       <w:proofErr w:type="spellEnd"/>
       <w:r>
-        <w:t xml:space="preserve"> to focus on running ML </w:t>
-      </w:r>
-      <w:proofErr w:type="gramStart"/>
-      <w:r>
-        <w:t>tasks</w:t>
-      </w:r>
-      <w:proofErr w:type="gramEnd"/>
+        <w:t xml:space="preserve"> to focus on running ML tasks</w:t>
+      </w:r>
     </w:p>
     <w:p>
       <w:pPr>
@@ -149,13 +124,8 @@
       </w:r>
       <w:proofErr w:type="spellEnd"/>
       <w:r>
-        <w:t xml:space="preserve"> in server’s app.py, pass it to manager, and let manager.py emit updates to the client </w:t>
-      </w:r>
-      <w:proofErr w:type="gramStart"/>
-      <w:r>
-        <w:t>app.js</w:t>
-      </w:r>
-      <w:proofErr w:type="gramEnd"/>
+        <w:t xml:space="preserve"> in server’s app.py, pass it to manager, and let manager.py emit updates to the client app.js</w:t>
+      </w:r>
     </w:p>
     <w:p>
       <w:pPr>
@@ -178,12 +148,10 @@
         <w:t xml:space="preserve">Used </w:t>
       </w:r>
       <w:proofErr w:type="spellStart"/>
-      <w:proofErr w:type="gramStart"/>
       <w:r>
         <w:t>socketio.once</w:t>
       </w:r>
       <w:proofErr w:type="spellEnd"/>
-      <w:proofErr w:type="gramEnd"/>
       <w:r>
         <w:t>() to solve the problem</w:t>
       </w:r>
@@ -374,12 +342,10 @@
         <w:t xml:space="preserve">Also modified the code a bit to remove proxy in </w:t>
       </w:r>
       <w:proofErr w:type="spellStart"/>
-      <w:proofErr w:type="gramStart"/>
       <w:r>
         <w:t>package.json</w:t>
       </w:r>
       <w:proofErr w:type="spellEnd"/>
-      <w:proofErr w:type="gramEnd"/>
       <w:r>
         <w:t>, set the server to use port 9000 instead of 5000.</w:t>
       </w:r>
@@ -508,13 +474,8 @@
         </w:numPr>
       </w:pPr>
       <w:r>
-        <w:t xml:space="preserve">Create a new job with its </w:t>
-      </w:r>
-      <w:proofErr w:type="gramStart"/>
-      <w:r>
-        <w:t>schedule</w:t>
-      </w:r>
-      <w:proofErr w:type="gramEnd"/>
+        <w:t>Create a new job with its schedule</w:t>
+      </w:r>
     </w:p>
     <w:p>
       <w:pPr>
@@ -596,11 +557,9 @@
         </w:rPr>
         <w:t xml:space="preserve"> </w:t>
       </w:r>
-      <w:proofErr w:type="gramStart"/>
       <w:r>
         <w:t>first</w:t>
       </w:r>
-      <w:proofErr w:type="gramEnd"/>
     </w:p>
     <w:p>
       <w:pPr>
@@ -811,13 +770,8 @@
         </w:numPr>
       </w:pPr>
       <w:r>
-        <w:t xml:space="preserve">Finished a rough system </w:t>
-      </w:r>
-      <w:proofErr w:type="gramStart"/>
-      <w:r>
-        <w:t>design</w:t>
-      </w:r>
-      <w:proofErr w:type="gramEnd"/>
+        <w:t>Finished a rough system design</w:t>
+      </w:r>
     </w:p>
     <w:p>
       <w:r>
@@ -833,13 +787,8 @@
         </w:numPr>
       </w:pPr>
       <w:r>
-        <w:t xml:space="preserve">Started to explore how to implement MongoDB Atlas into the </w:t>
-      </w:r>
-      <w:proofErr w:type="gramStart"/>
-      <w:r>
-        <w:t>application</w:t>
-      </w:r>
-      <w:proofErr w:type="gramEnd"/>
+        <w:t>Started to explore how to implement MongoDB Atlas into the application</w:t>
+      </w:r>
     </w:p>
     <w:p>
       <w:pPr>
@@ -894,15 +843,7 @@
         </w:numPr>
       </w:pPr>
       <w:r>
-        <w:t xml:space="preserve">When I try to use pip and install the packages, it keeps </w:t>
-      </w:r>
-      <w:proofErr w:type="gramStart"/>
-      <w:r>
-        <w:t>installing to</w:t>
-      </w:r>
-      <w:proofErr w:type="gramEnd"/>
-      <w:r>
-        <w:t xml:space="preserve"> Python 3.10 and says that the package is already there.</w:t>
+        <w:t>When I try to use pip and install the packages, it keeps installing to Python 3.10 and says that the package is already there.</w:t>
       </w:r>
     </w:p>
     <w:p>
@@ -914,13 +855,8 @@
         </w:numPr>
       </w:pPr>
       <w:r>
-        <w:t xml:space="preserve">When I uninstall Python 3.10.9, the computer seems to think that there is no longer Python while version 3.12 is literally installed. I couldn’t also use pip to install packages into </w:t>
-      </w:r>
-      <w:proofErr w:type="gramStart"/>
-      <w:r>
-        <w:t>3.12</w:t>
-      </w:r>
-      <w:proofErr w:type="gramEnd"/>
+        <w:t>When I uninstall Python 3.10.9, the computer seems to think that there is no longer Python while version 3.12 is literally installed. I couldn’t also use pip to install packages into 3.12</w:t>
+      </w:r>
     </w:p>
     <w:p>
       <w:pPr>
@@ -965,15 +901,7 @@
         </w:numPr>
       </w:pPr>
       <w:r>
-        <w:t xml:space="preserve">Since I already have a </w:t>
-      </w:r>
-      <w:proofErr w:type="gramStart"/>
-      <w:r>
-        <w:t>pretty clear</w:t>
-      </w:r>
-      <w:proofErr w:type="gramEnd"/>
-      <w:r>
-        <w:t xml:space="preserve"> idea what the database would hold, as well as what the entities look like, it makes sense to use an </w:t>
+        <w:t xml:space="preserve">Since I already have a pretty clear idea what the database would hold, as well as what the entities look like, it makes sense to use an </w:t>
       </w:r>
       <w:r>
         <w:rPr>
@@ -1042,13 +970,216 @@
       <w:proofErr w:type="spellEnd"/>
     </w:p>
     <w:p>
-      <w:pPr>
-        <w:pStyle w:val="ListParagraph"/>
-        <w:numPr>
-          <w:ilvl w:val="0"/>
-          <w:numId w:val="1"/>
-        </w:numPr>
-      </w:pPr>
+      <w:r>
+        <w:t>2/15/2024</w:t>
+      </w:r>
+    </w:p>
+    <w:p>
+      <w:pPr>
+        <w:pStyle w:val="ListParagraph"/>
+        <w:numPr>
+          <w:ilvl w:val="0"/>
+          <w:numId w:val="1"/>
+        </w:numPr>
+      </w:pPr>
+      <w:r>
+        <w:t xml:space="preserve">Met with </w:t>
+      </w:r>
+      <w:proofErr w:type="spellStart"/>
+      <w:r>
+        <w:t>pda</w:t>
+      </w:r>
+      <w:proofErr w:type="spellEnd"/>
+      <w:r>
+        <w:t xml:space="preserve"> to fix a few bugs</w:t>
+      </w:r>
+    </w:p>
+    <w:p>
+      <w:pPr>
+        <w:pStyle w:val="ListParagraph"/>
+        <w:numPr>
+          <w:ilvl w:val="1"/>
+          <w:numId w:val="1"/>
+        </w:numPr>
+      </w:pPr>
+      <w:r>
+        <w:t>A lot of unnecessary files -&gt; Safely removed them</w:t>
+      </w:r>
+    </w:p>
+    <w:p>
+      <w:pPr>
+        <w:pStyle w:val="ListParagraph"/>
+        <w:numPr>
+          <w:ilvl w:val="1"/>
+          <w:numId w:val="1"/>
+        </w:numPr>
+      </w:pPr>
+      <w:r>
+        <w:t xml:space="preserve">Backend not extracting information from Frontend -&gt; Backend was accessing information in </w:t>
+      </w:r>
+      <w:proofErr w:type="spellStart"/>
+      <w:r>
+        <w:t>request.form</w:t>
+      </w:r>
+      <w:proofErr w:type="spellEnd"/>
+      <w:r>
+        <w:t xml:space="preserve">, while Frontend was sending package as JSON -&gt; Easy fix by accessing </w:t>
+      </w:r>
+      <w:proofErr w:type="spellStart"/>
+      <w:r>
+        <w:t>request.json</w:t>
+      </w:r>
+      <w:proofErr w:type="spellEnd"/>
+    </w:p>
+    <w:p>
+      <w:pPr>
+        <w:pStyle w:val="ListParagraph"/>
+        <w:numPr>
+          <w:ilvl w:val="1"/>
+          <w:numId w:val="1"/>
+        </w:numPr>
+      </w:pPr>
+      <w:r>
+        <w:t xml:space="preserve">Frontend failed to fetch route </w:t>
+      </w:r>
+      <w:proofErr w:type="spellStart"/>
+      <w:r>
+        <w:t>start_startexperiment</w:t>
+      </w:r>
+      <w:proofErr w:type="spellEnd"/>
+      <w:r>
+        <w:t xml:space="preserve"> due to CORS policy -&gt; It was a hard fix because I thought I have already solved it before</w:t>
+      </w:r>
+      <w:r>
+        <w:t xml:space="preserve">. I learned that </w:t>
+      </w:r>
+      <w:r>
+        <w:rPr>
+          <w:b/>
+          <w:bCs/>
+        </w:rPr>
+        <w:t xml:space="preserve">the CORS policies are separate for Backend routes and </w:t>
+      </w:r>
+      <w:proofErr w:type="spellStart"/>
+      <w:r>
+        <w:rPr>
+          <w:b/>
+          <w:bCs/>
+        </w:rPr>
+        <w:t>websocket</w:t>
+      </w:r>
+      <w:proofErr w:type="spellEnd"/>
+      <w:r>
+        <w:t xml:space="preserve">. I have only configured CORS policy for the </w:t>
+      </w:r>
+      <w:proofErr w:type="spellStart"/>
+      <w:r>
+        <w:t>websocket</w:t>
+      </w:r>
+      <w:proofErr w:type="spellEnd"/>
+      <w:r>
+        <w:t>, and not the Backend routes.</w:t>
+      </w:r>
+    </w:p>
+    <w:p>
+      <w:pPr>
+        <w:pStyle w:val="ListParagraph"/>
+        <w:numPr>
+          <w:ilvl w:val="1"/>
+          <w:numId w:val="1"/>
+        </w:numPr>
+      </w:pPr>
+      <w:r>
+        <w:t>Type error in JSON -&gt; Easy fix since the JSON data are all strings while I want integers/floats. I only have to convert them in the Backend.</w:t>
+      </w:r>
+    </w:p>
+    <w:p>
+      <w:r>
+        <w:t>2/18/2024</w:t>
+      </w:r>
+    </w:p>
+    <w:p>
+      <w:pPr>
+        <w:pStyle w:val="ListParagraph"/>
+        <w:numPr>
+          <w:ilvl w:val="0"/>
+          <w:numId w:val="1"/>
+        </w:numPr>
+      </w:pPr>
+      <w:r>
+        <w:t>Defined the Job schema</w:t>
+      </w:r>
+    </w:p>
+    <w:p>
+      <w:pPr>
+        <w:pStyle w:val="ListParagraph"/>
+        <w:numPr>
+          <w:ilvl w:val="0"/>
+          <w:numId w:val="1"/>
+        </w:numPr>
+      </w:pPr>
+      <w:r>
+        <w:t xml:space="preserve">Connected to MongoDB using </w:t>
+      </w:r>
+      <w:proofErr w:type="spellStart"/>
+      <w:r>
+        <w:rPr>
+          <w:b/>
+          <w:bCs/>
+        </w:rPr>
+        <w:t>MongoEngine</w:t>
+      </w:r>
+      <w:proofErr w:type="spellEnd"/>
+    </w:p>
+    <w:p>
+      <w:pPr>
+        <w:pStyle w:val="ListParagraph"/>
+        <w:numPr>
+          <w:ilvl w:val="0"/>
+          <w:numId w:val="1"/>
+        </w:numPr>
+      </w:pPr>
+      <w:r>
+        <w:t>Start writing the route “create-job”</w:t>
+      </w:r>
+    </w:p>
+    <w:p>
+      <w:pPr>
+        <w:pStyle w:val="ListParagraph"/>
+        <w:numPr>
+          <w:ilvl w:val="0"/>
+          <w:numId w:val="1"/>
+        </w:numPr>
+      </w:pPr>
+      <w:r>
+        <w:t xml:space="preserve">Learned about </w:t>
+      </w:r>
+      <w:r>
+        <w:rPr>
+          <w:b/>
+          <w:bCs/>
+        </w:rPr>
+        <w:t>class methods</w:t>
+      </w:r>
+      <w:r>
+        <w:rPr>
+          <w:b/>
+          <w:bCs/>
+        </w:rPr>
+        <w:t xml:space="preserve"> </w:t>
+      </w:r>
+    </w:p>
+    <w:p>
+      <w:pPr>
+        <w:pStyle w:val="ListParagraph"/>
+        <w:numPr>
+          <w:ilvl w:val="0"/>
+          <w:numId w:val="1"/>
+        </w:numPr>
+      </w:pPr>
+      <w:r>
+        <w:t xml:space="preserve">Progress so far: Can add jobs to DB, some basic validation mechanisms, Frontend and Backend communicating properly (currently only using console for printing/logging). </w:t>
+      </w:r>
     </w:p>
     <w:sectPr>
       <w:pgSz w:w="12240" w:h="15840"/>

</xml_diff>

<commit_message>
Write code to update runtime and accuracy in DB when job is done; Tested multiple jobs in the queue
</commit_message>
<xml_diff>
--- a/Journal.docx
+++ b/Journal.docx
@@ -96,35 +96,19 @@
         </w:numPr>
       </w:pPr>
       <w:r>
-        <w:t xml:space="preserve">Refactored manager.py and mnist_model.py to enable manager to update progress, allowing </w:t>
-      </w:r>
-      <w:proofErr w:type="spellStart"/>
-      <w:r>
-        <w:t>mnist_model</w:t>
-      </w:r>
-      <w:proofErr w:type="spellEnd"/>
-      <w:r>
-        <w:t xml:space="preserve"> to focus on running ML tasks</w:t>
-      </w:r>
-    </w:p>
-    <w:p>
-      <w:pPr>
-        <w:pStyle w:val="ListParagraph"/>
-        <w:numPr>
-          <w:ilvl w:val="0"/>
-          <w:numId w:val="1"/>
-        </w:numPr>
-      </w:pPr>
-      <w:r>
-        <w:t xml:space="preserve">Setup a </w:t>
-      </w:r>
-      <w:proofErr w:type="spellStart"/>
-      <w:r>
-        <w:t>websocket</w:t>
-      </w:r>
-      <w:proofErr w:type="spellEnd"/>
-      <w:r>
-        <w:t xml:space="preserve"> in server’s app.py, pass it to manager, and let manager.py emit updates to the client app.js</w:t>
+        <w:t>Refactored manager.py and mnist_model.py to enable manager to update progress, allowing mnist_model to focus on running ML tasks</w:t>
+      </w:r>
+    </w:p>
+    <w:p>
+      <w:pPr>
+        <w:pStyle w:val="ListParagraph"/>
+        <w:numPr>
+          <w:ilvl w:val="0"/>
+          <w:numId w:val="1"/>
+        </w:numPr>
+      </w:pPr>
+      <w:r>
+        <w:t>Setup a websocket in server’s app.py, pass it to manager, and let manager.py emit updates to the client app.js</w:t>
       </w:r>
     </w:p>
     <w:p>
@@ -145,15 +129,7 @@
         <w:t xml:space="preserve"> </w:t>
       </w:r>
       <w:r>
-        <w:t xml:space="preserve">Used </w:t>
-      </w:r>
-      <w:proofErr w:type="spellStart"/>
-      <w:r>
-        <w:t>socketio.once</w:t>
-      </w:r>
-      <w:proofErr w:type="spellEnd"/>
-      <w:r>
-        <w:t>() to solve the problem</w:t>
+        <w:t>Used socketio.once() to solve the problem</w:t>
       </w:r>
     </w:p>
     <w:p>
@@ -192,15 +168,7 @@
         </w:numPr>
       </w:pPr>
       <w:r>
-        <w:t xml:space="preserve">Q: Don’t know how to check if the </w:t>
-      </w:r>
-      <w:proofErr w:type="spellStart"/>
-      <w:r>
-        <w:t>websocket</w:t>
-      </w:r>
-      <w:proofErr w:type="spellEnd"/>
-      <w:r>
-        <w:t xml:space="preserve"> is properly closed.</w:t>
+        <w:t>Q: Don’t know how to check if the websocket is properly closed.</w:t>
       </w:r>
     </w:p>
     <w:p>
@@ -244,23 +212,7 @@
         </w:numPr>
       </w:pPr>
       <w:r>
-        <w:t>Currently debugging this error: Access to fetch at 'http://localhost:9000/</w:t>
-      </w:r>
-      <w:proofErr w:type="spellStart"/>
-      <w:r>
-        <w:t>start_experiment</w:t>
-      </w:r>
-      <w:proofErr w:type="spellEnd"/>
-      <w:r>
-        <w:t>' from origin 'http://localhost:3000' has been blocked by CORS policy: No 'Access-Control-Allow-Origin' header is present on the requested resource. If an opaque response serves your needs, set the request's mode to 'no-</w:t>
-      </w:r>
-      <w:proofErr w:type="spellStart"/>
-      <w:r>
-        <w:t>cors'</w:t>
-      </w:r>
-      <w:proofErr w:type="spellEnd"/>
-      <w:r>
-        <w:t xml:space="preserve"> to fetch the resource with CORS disabled.</w:t>
+        <w:t>Currently debugging this error: Access to fetch at 'http://localhost:9000/start_experiment' from origin 'http://localhost:3000' has been blocked by CORS policy: No 'Access-Control-Allow-Origin' header is present on the requested resource. If an opaque response serves your needs, set the request's mode to 'no-cors' to fetch the resource with CORS disabled.</w:t>
       </w:r>
       <w:r>
         <w:t xml:space="preserve"> </w:t>
@@ -275,15 +227,7 @@
         <w:t xml:space="preserve"> T</w:t>
       </w:r>
       <w:r>
-        <w:t xml:space="preserve">he same-origin policy fights one of the most common </w:t>
-      </w:r>
-      <w:proofErr w:type="spellStart"/>
-      <w:r>
-        <w:t>cyber attacks</w:t>
-      </w:r>
-      <w:proofErr w:type="spellEnd"/>
-      <w:r>
-        <w:t xml:space="preserve"> out there: cross-site request forgery. In this maneuver, a malicious website attempts to take advantage of the browser’s cookie storage system.</w:t>
+        <w:t>he same-origin policy fights one of the most common cyber attacks out there: cross-site request forgery. In this maneuver, a malicious website attempts to take advantage of the browser’s cookie storage system.</w:t>
       </w:r>
       <w:r>
         <w:t xml:space="preserve"> </w:t>
@@ -311,43 +255,19 @@
         <w:t xml:space="preserve">backend </w:t>
       </w:r>
       <w:r>
-        <w:t xml:space="preserve">response object (which is a </w:t>
-      </w:r>
-      <w:proofErr w:type="spellStart"/>
-      <w:r>
-        <w:t>dict</w:t>
-      </w:r>
-      <w:proofErr w:type="spellEnd"/>
-      <w:r>
-        <w:t>/</w:t>
-      </w:r>
-      <w:proofErr w:type="spellStart"/>
-      <w:r>
-        <w:t>json</w:t>
-      </w:r>
-      <w:proofErr w:type="spellEnd"/>
-      <w:r>
-        <w:t>)</w:t>
-      </w:r>
-    </w:p>
-    <w:p>
-      <w:pPr>
-        <w:pStyle w:val="ListParagraph"/>
-        <w:numPr>
-          <w:ilvl w:val="0"/>
-          <w:numId w:val="1"/>
-        </w:numPr>
-      </w:pPr>
-      <w:r>
-        <w:t xml:space="preserve">Also modified the code a bit to remove proxy in </w:t>
-      </w:r>
-      <w:proofErr w:type="spellStart"/>
-      <w:r>
-        <w:t>package.json</w:t>
-      </w:r>
-      <w:proofErr w:type="spellEnd"/>
-      <w:r>
-        <w:t>, set the server to use port 9000 instead of 5000.</w:t>
+        <w:t>response object (which is a dict/json)</w:t>
+      </w:r>
+    </w:p>
+    <w:p>
+      <w:pPr>
+        <w:pStyle w:val="ListParagraph"/>
+        <w:numPr>
+          <w:ilvl w:val="0"/>
+          <w:numId w:val="1"/>
+        </w:numPr>
+      </w:pPr>
+      <w:r>
+        <w:t>Also modified the code a bit to remove proxy in package.json, set the server to use port 9000 instead of 5000.</w:t>
       </w:r>
     </w:p>
     <w:p>
@@ -533,15 +453,7 @@
         </w:numPr>
       </w:pPr>
       <w:r>
-        <w:t xml:space="preserve">Discussed with </w:t>
-      </w:r>
-      <w:proofErr w:type="spellStart"/>
-      <w:r>
-        <w:t>pda</w:t>
-      </w:r>
-      <w:proofErr w:type="spellEnd"/>
-      <w:r>
-        <w:t xml:space="preserve">, and agreed that we should start by designing a </w:t>
+        <w:t xml:space="preserve">Discussed with pda, and agreed that we should start by designing a </w:t>
       </w:r>
       <w:r>
         <w:rPr>
@@ -606,15 +518,7 @@
         </w:numPr>
       </w:pPr>
       <w:r>
-        <w:t xml:space="preserve">Given a </w:t>
-      </w:r>
-      <w:proofErr w:type="spellStart"/>
-      <w:r>
-        <w:t>userID</w:t>
-      </w:r>
-      <w:proofErr w:type="spellEnd"/>
-      <w:r>
-        <w:t>, retrieve all jobs that belong to it (by client)</w:t>
+        <w:t>Given a userID, retrieve all jobs that belong to it (by client)</w:t>
       </w:r>
     </w:p>
     <w:p>
@@ -698,31 +602,7 @@
         </w:numPr>
       </w:pPr>
       <w:r>
-        <w:t xml:space="preserve">Job table: </w:t>
-      </w:r>
-      <w:proofErr w:type="spellStart"/>
-      <w:r>
-        <w:t>UserID</w:t>
-      </w:r>
-      <w:proofErr w:type="spellEnd"/>
-      <w:r>
-        <w:t xml:space="preserve">, </w:t>
-      </w:r>
-      <w:proofErr w:type="spellStart"/>
-      <w:r>
-        <w:t>JobID</w:t>
-      </w:r>
-      <w:proofErr w:type="spellEnd"/>
-      <w:r>
-        <w:t xml:space="preserve">, </w:t>
-      </w:r>
-      <w:proofErr w:type="spellStart"/>
-      <w:r>
-        <w:t>timeCreated</w:t>
-      </w:r>
-      <w:proofErr w:type="spellEnd"/>
-      <w:r>
-        <w:t xml:space="preserve"> (UNIX timestamp)</w:t>
+        <w:t>Job table: UserID, JobID, timeCreated (UNIX timestamp)</w:t>
       </w:r>
     </w:p>
     <w:p>
@@ -734,31 +614,7 @@
         </w:numPr>
       </w:pPr>
       <w:r>
-        <w:t xml:space="preserve">History table: </w:t>
-      </w:r>
-      <w:proofErr w:type="spellStart"/>
-      <w:r>
-        <w:t>JobID</w:t>
-      </w:r>
-      <w:proofErr w:type="spellEnd"/>
-      <w:r>
-        <w:t xml:space="preserve">, </w:t>
-      </w:r>
-      <w:proofErr w:type="spellStart"/>
-      <w:r>
-        <w:t>startTime</w:t>
-      </w:r>
-      <w:proofErr w:type="spellEnd"/>
-      <w:r>
-        <w:t xml:space="preserve"> (UNIX timestamp), runtime (seconds), epochs, </w:t>
-      </w:r>
-      <w:proofErr w:type="spellStart"/>
-      <w:r>
-        <w:t>lr</w:t>
-      </w:r>
-      <w:proofErr w:type="spellEnd"/>
-      <w:r>
-        <w:t>, size, accuracy</w:t>
+        <w:t>History table: JobID, startTime (UNIX timestamp), runtime (seconds), epochs, lr, size, accuracy</w:t>
       </w:r>
     </w:p>
     <w:p>
@@ -823,15 +679,7 @@
         </w:numPr>
       </w:pPr>
       <w:r>
-        <w:t xml:space="preserve">When I switch the Python interpreter, </w:t>
-      </w:r>
-      <w:proofErr w:type="spellStart"/>
-      <w:r>
-        <w:t>VSCode</w:t>
-      </w:r>
-      <w:proofErr w:type="spellEnd"/>
-      <w:r>
-        <w:t xml:space="preserve"> looks at the 3.12 library, which is empty.</w:t>
+        <w:t>When I switch the Python interpreter, VSCode looks at the 3.12 library, which is empty.</w:t>
       </w:r>
     </w:p>
     <w:p>
@@ -959,7 +807,6 @@
       <w:r>
         <w:t xml:space="preserve"> Thinking of using </w:t>
       </w:r>
-      <w:proofErr w:type="spellStart"/>
       <w:r>
         <w:rPr>
           <w:b/>
@@ -967,7 +814,6 @@
         </w:rPr>
         <w:t>MongoEngine</w:t>
       </w:r>
-      <w:proofErr w:type="spellEnd"/>
     </w:p>
     <w:p>
       <w:r>
@@ -983,15 +829,7 @@
         </w:numPr>
       </w:pPr>
       <w:r>
-        <w:t xml:space="preserve">Met with </w:t>
-      </w:r>
-      <w:proofErr w:type="spellStart"/>
-      <w:r>
-        <w:t>pda</w:t>
-      </w:r>
-      <w:proofErr w:type="spellEnd"/>
-      <w:r>
-        <w:t xml:space="preserve"> to fix a few bugs</w:t>
+        <w:t>Met with pda to fix a few bugs</w:t>
       </w:r>
     </w:p>
     <w:p>
@@ -1015,21 +853,8 @@
         </w:numPr>
       </w:pPr>
       <w:r>
-        <w:t xml:space="preserve">Backend not extracting information from Frontend -&gt; Backend was accessing information in </w:t>
-      </w:r>
-      <w:proofErr w:type="spellStart"/>
-      <w:r>
-        <w:t>request.form</w:t>
-      </w:r>
-      <w:proofErr w:type="spellEnd"/>
-      <w:r>
-        <w:t xml:space="preserve">, while Frontend was sending package as JSON -&gt; Easy fix by accessing </w:t>
-      </w:r>
-      <w:proofErr w:type="spellStart"/>
-      <w:r>
-        <w:t>request.json</w:t>
-      </w:r>
-      <w:proofErr w:type="spellEnd"/>
+        <w:t>Backend not extracting information from Frontend -&gt; Backend was accessing information in request.form, while Frontend was sending package as JSON -&gt; Easy fix by accessing request.json</w:t>
+      </w:r>
     </w:p>
     <w:p>
       <w:pPr>
@@ -1040,15 +865,7 @@
         </w:numPr>
       </w:pPr>
       <w:r>
-        <w:t xml:space="preserve">Frontend failed to fetch route </w:t>
-      </w:r>
-      <w:proofErr w:type="spellStart"/>
-      <w:r>
-        <w:t>start_startexperiment</w:t>
-      </w:r>
-      <w:proofErr w:type="spellEnd"/>
-      <w:r>
-        <w:t xml:space="preserve"> due to CORS policy -&gt; It was a hard fix because I thought I have already solved it before</w:t>
+        <w:t>Frontend failed to fetch route start_startexperiment due to CORS policy -&gt; It was a hard fix because I thought I have already solved it before</w:t>
       </w:r>
       <w:r>
         <w:t xml:space="preserve">. I learned that </w:t>
@@ -1058,27 +875,10 @@
           <w:b/>
           <w:bCs/>
         </w:rPr>
-        <w:t xml:space="preserve">the CORS policies are separate for Backend routes and </w:t>
-      </w:r>
-      <w:proofErr w:type="spellStart"/>
-      <w:r>
-        <w:rPr>
-          <w:b/>
-          <w:bCs/>
-        </w:rPr>
-        <w:t>websocket</w:t>
-      </w:r>
-      <w:proofErr w:type="spellEnd"/>
-      <w:r>
-        <w:t xml:space="preserve">. I have only configured CORS policy for the </w:t>
-      </w:r>
-      <w:proofErr w:type="spellStart"/>
-      <w:r>
-        <w:t>websocket</w:t>
-      </w:r>
-      <w:proofErr w:type="spellEnd"/>
-      <w:r>
-        <w:t>, and not the Backend routes.</w:t>
+        <w:t>the CORS policies are separate for Backend routes and websocket</w:t>
+      </w:r>
+      <w:r>
+        <w:t>. I have only configured CORS policy for the websocket, and not the Backend routes.</w:t>
       </w:r>
     </w:p>
     <w:p>
@@ -1121,7 +921,6 @@
       <w:r>
         <w:t xml:space="preserve">Connected to MongoDB using </w:t>
       </w:r>
-      <w:proofErr w:type="spellStart"/>
       <w:r>
         <w:rPr>
           <w:b/>
@@ -1129,7 +928,6 @@
         </w:rPr>
         <w:t>MongoEngine</w:t>
       </w:r>
-      <w:proofErr w:type="spellEnd"/>
     </w:p>
     <w:p>
       <w:pPr>
@@ -1178,7 +976,113 @@
         </w:numPr>
       </w:pPr>
       <w:r>
-        <w:t xml:space="preserve">Progress so far: Can add jobs to DB, some basic validation mechanisms, Frontend and Backend communicating properly (currently only using console for printing/logging). </w:t>
+        <w:t>Progress so far: Can add jobs to DB, some basic validation mechanisms, Frontend and Backend communicating properly (currently only using console for printing/logging).</w:t>
+      </w:r>
+    </w:p>
+    <w:p>
+      <w:r>
+        <w:t>2/19/2024</w:t>
+      </w:r>
+    </w:p>
+    <w:p>
+      <w:pPr>
+        <w:pStyle w:val="ListParagraph"/>
+        <w:numPr>
+          <w:ilvl w:val="0"/>
+          <w:numId w:val="1"/>
+        </w:numPr>
+      </w:pPr>
+      <w:r>
+        <w:t>Met with pda to merge RabbitMQ code with DB code</w:t>
+      </w:r>
+    </w:p>
+    <w:p>
+      <w:pPr>
+        <w:pStyle w:val="ListParagraph"/>
+        <w:numPr>
+          <w:ilvl w:val="0"/>
+          <w:numId w:val="1"/>
+        </w:numPr>
+      </w:pPr>
+      <w:r>
+        <w:t>Ran some tests to debug and check for errors</w:t>
+      </w:r>
+    </w:p>
+    <w:p>
+      <w:pPr>
+        <w:pStyle w:val="ListParagraph"/>
+        <w:numPr>
+          <w:ilvl w:val="0"/>
+          <w:numId w:val="1"/>
+        </w:numPr>
+      </w:pPr>
+      <w:r>
+        <w:t>Discussed the plan moving forward</w:t>
+      </w:r>
+    </w:p>
+    <w:p>
+      <w:pPr>
+        <w:pStyle w:val="ListParagraph"/>
+        <w:numPr>
+          <w:ilvl w:val="0"/>
+          <w:numId w:val="1"/>
+        </w:numPr>
+      </w:pPr>
+      <w:r>
+        <w:t>Minor fixes to code to make it work</w:t>
+      </w:r>
+    </w:p>
+    <w:p>
+      <w:r>
+        <w:t>2/21/2024</w:t>
+      </w:r>
+    </w:p>
+    <w:p>
+      <w:pPr>
+        <w:pStyle w:val="ListParagraph"/>
+        <w:numPr>
+          <w:ilvl w:val="0"/>
+          <w:numId w:val="1"/>
+        </w:numPr>
+      </w:pPr>
+      <w:r>
+        <w:t>Refactoring code before implementing further functionalities</w:t>
+      </w:r>
+    </w:p>
+    <w:p>
+      <w:pPr>
+        <w:pStyle w:val="ListParagraph"/>
+        <w:numPr>
+          <w:ilvl w:val="0"/>
+          <w:numId w:val="1"/>
+        </w:numPr>
+      </w:pPr>
+      <w:r>
+        <w:t>Write code to update corresponding Document (job config) when the training is done.</w:t>
+      </w:r>
+    </w:p>
+    <w:p>
+      <w:pPr>
+        <w:pStyle w:val="ListParagraph"/>
+        <w:numPr>
+          <w:ilvl w:val="0"/>
+          <w:numId w:val="1"/>
+        </w:numPr>
+      </w:pPr>
+      <w:r>
+        <w:t>Learned that if files are created/run in the same process, you don’t need to make a connection to the database again (app.py made the connection to MongoDB, manager.py will already have access to the DB)</w:t>
+      </w:r>
+    </w:p>
+    <w:p>
+      <w:pPr>
+        <w:pStyle w:val="ListParagraph"/>
+        <w:numPr>
+          <w:ilvl w:val="0"/>
+          <w:numId w:val="1"/>
+        </w:numPr>
+      </w:pPr>
+      <w:r>
+        <w:t>Made sure the Frontend logic is correct: When submitting an existing job, it returns accuracy if the job is done.</w:t>
       </w:r>
     </w:p>
     <w:sectPr>

</xml_diff>

<commit_message>
Working on frontend 1
</commit_message>
<xml_diff>
--- a/Journal.docx
+++ b/Journal.docx
@@ -1084,6 +1084,239 @@
       <w:r>
         <w:t>Made sure the Frontend logic is correct: When submitting an existing job, it returns accuracy if the job is done.</w:t>
       </w:r>
+    </w:p>
+    <w:p>
+      <w:r>
+        <w:lastRenderedPageBreak/>
+        <w:t>2/27/2024</w:t>
+      </w:r>
+    </w:p>
+    <w:p>
+      <w:pPr>
+        <w:pStyle w:val="ListParagraph"/>
+        <w:numPr>
+          <w:ilvl w:val="0"/>
+          <w:numId w:val="1"/>
+        </w:numPr>
+      </w:pPr>
+      <w:r>
+        <w:t xml:space="preserve">Write the </w:t>
+      </w:r>
+      <w:r>
+        <w:t xml:space="preserve">backend </w:t>
+      </w:r>
+      <w:r>
+        <w:t>endpoint to get all (</w:t>
+      </w:r>
+      <w:r>
+        <w:t xml:space="preserve">or maximum 50) highest accuracy documents. </w:t>
+      </w:r>
+      <w:r>
+        <w:rPr>
+          <w:b/>
+          <w:bCs/>
+        </w:rPr>
+        <w:t xml:space="preserve">Querying from the database is more efficient </w:t>
+      </w:r>
+      <w:r>
+        <w:rPr>
+          <w:b/>
+          <w:bCs/>
+        </w:rPr>
+        <w:t>than sorting/filtering in the backend/frontend</w:t>
+      </w:r>
+    </w:p>
+    <w:p>
+      <w:pPr>
+        <w:pStyle w:val="ListParagraph"/>
+        <w:numPr>
+          <w:ilvl w:val="0"/>
+          <w:numId w:val="1"/>
+        </w:numPr>
+      </w:pPr>
+      <w:r>
+        <w:t>At the moment, the cap of 50 is enforced on the app. User can’t specify the specific number of entries to show</w:t>
+      </w:r>
+    </w:p>
+    <w:p>
+      <w:pPr>
+        <w:pStyle w:val="ListParagraph"/>
+        <w:numPr>
+          <w:ilvl w:val="0"/>
+          <w:numId w:val="1"/>
+        </w:numPr>
+      </w:pPr>
+      <w:r>
+        <w:t xml:space="preserve">Met with an error from Python – RuntimeException: </w:t>
+      </w:r>
+      <w:r>
+        <w:t>can't create new thread at interpreter shutdown</w:t>
+      </w:r>
+      <w:r>
+        <w:t xml:space="preserve"> </w:t>
+      </w:r>
+      <w:r>
+        <w:sym w:font="Wingdings" w:char="F0E0"/>
+      </w:r>
+      <w:r>
+        <w:t xml:space="preserve"> This is because Python 3.12 </w:t>
+      </w:r>
+      <w:r>
+        <w:t>introduced a change that prevents creating new threads after the main thread has exited</w:t>
+      </w:r>
+      <w:r>
+        <w:t>.</w:t>
+      </w:r>
+    </w:p>
+    <w:p>
+      <w:pPr>
+        <w:pStyle w:val="ListParagraph"/>
+        <w:numPr>
+          <w:ilvl w:val="0"/>
+          <w:numId w:val="1"/>
+        </w:numPr>
+      </w:pPr>
+      <w:r>
+        <w:t>Done writing the backend endpoint!</w:t>
+      </w:r>
+    </w:p>
+    <w:p>
+      <w:r>
+        <w:t>3/3/2024</w:t>
+      </w:r>
+    </w:p>
+    <w:p>
+      <w:pPr>
+        <w:pStyle w:val="ListParagraph"/>
+        <w:numPr>
+          <w:ilvl w:val="0"/>
+          <w:numId w:val="1"/>
+        </w:numPr>
+      </w:pPr>
+      <w:r>
+        <w:t xml:space="preserve">Rendering “get_jobs” in the Frontend as a table </w:t>
+      </w:r>
+      <w:r>
+        <w:sym w:font="Wingdings" w:char="F0E0"/>
+      </w:r>
+      <w:r>
+        <w:t xml:space="preserve"> </w:t>
+      </w:r>
+      <w:r>
+        <w:t>Use</w:t>
+      </w:r>
+      <w:r>
+        <w:t xml:space="preserve"> </w:t>
+      </w:r>
+      <w:r>
+        <w:rPr>
+          <w:b/>
+          <w:bCs/>
+        </w:rPr>
+        <w:t xml:space="preserve">MUI X </w:t>
+      </w:r>
+      <w:r>
+        <w:rPr>
+          <w:b/>
+          <w:bCs/>
+        </w:rPr>
+        <w:t>DataGrid</w:t>
+      </w:r>
+    </w:p>
+    <w:p>
+      <w:pPr>
+        <w:pStyle w:val="ListParagraph"/>
+        <w:numPr>
+          <w:ilvl w:val="0"/>
+          <w:numId w:val="1"/>
+        </w:numPr>
+      </w:pPr>
+      <w:r>
+        <w:t>Meeting an error of useState not updating. Specifically, it doesn’t seem like the object is updated fast enough to be rendered. This is likely due to the asynchronous nature of React, where the code keeps running without waiting for a line to finish.</w:t>
+      </w:r>
+      <w:r>
+        <w:t xml:space="preserve"> </w:t>
+      </w:r>
+      <w:r>
+        <w:sym w:font="Wingdings" w:char="F0E0"/>
+      </w:r>
+      <w:r>
+        <w:t xml:space="preserve"> Turns out to be a </w:t>
+      </w:r>
+      <w:r>
+        <w:t>problem with installing npm packages in the wrong place. I simply had to delete the incorrect installation and install into the right place.</w:t>
+      </w:r>
+    </w:p>
+    <w:p>
+      <w:pPr>
+        <w:pStyle w:val="ListParagraph"/>
+        <w:numPr>
+          <w:ilvl w:val="0"/>
+          <w:numId w:val="1"/>
+        </w:numPr>
+      </w:pPr>
+      <w:r>
+        <w:t>Finished a minimal table that’s functional</w:t>
+      </w:r>
+    </w:p>
+    <w:p>
+      <w:r>
+        <w:t>3/4/2024</w:t>
+      </w:r>
+    </w:p>
+    <w:p>
+      <w:pPr>
+        <w:pStyle w:val="ListParagraph"/>
+        <w:numPr>
+          <w:ilvl w:val="0"/>
+          <w:numId w:val="1"/>
+        </w:numPr>
+      </w:pPr>
+      <w:r>
+        <w:t>Implemented feature: When a job is done training, the table will be automatically updated</w:t>
+      </w:r>
+    </w:p>
+    <w:p>
+      <w:pPr>
+        <w:pStyle w:val="ListParagraph"/>
+        <w:numPr>
+          <w:ilvl w:val="0"/>
+          <w:numId w:val="1"/>
+        </w:numPr>
+      </w:pPr>
+      <w:r>
+        <w:t>Currently working on styling and making the frontend looks nice</w:t>
+      </w:r>
+      <w:r>
+        <w:t xml:space="preserve"> </w:t>
+      </w:r>
+      <w:r>
+        <w:sym w:font="Wingdings" w:char="F0E0"/>
+      </w:r>
+      <w:r>
+        <w:t xml:space="preserve"> Learning to style with CSS and reading the MDN documentation, which is really helpful.</w:t>
+      </w:r>
+    </w:p>
+    <w:p>
+      <w:pPr>
+        <w:pStyle w:val="ListParagraph"/>
+        <w:numPr>
+          <w:ilvl w:val="0"/>
+          <w:numId w:val="1"/>
+        </w:numPr>
+      </w:pPr>
+      <w:r>
+        <w:t>There was a lot of asking chatGPT/Perplexity to point me to the right resources, so I’m not sure if I’m learning anything significant.</w:t>
+      </w:r>
+    </w:p>
+    <w:p>
+      <w:pPr>
+        <w:pStyle w:val="ListParagraph"/>
+        <w:numPr>
+          <w:ilvl w:val="0"/>
+          <w:numId w:val="1"/>
+        </w:numPr>
+      </w:pPr>
     </w:p>
     <w:sectPr>
       <w:pgSz w:w="12240" w:h="15840"/>

</xml_diff>

<commit_message>
Created progress bar. Working on form hit box
</commit_message>
<xml_diff>
--- a/Journal.docx
+++ b/Journal.docx
@@ -1310,13 +1310,107 @@
       </w:r>
     </w:p>
     <w:p>
-      <w:pPr>
-        <w:pStyle w:val="ListParagraph"/>
-        <w:numPr>
-          <w:ilvl w:val="0"/>
-          <w:numId w:val="1"/>
-        </w:numPr>
-      </w:pPr>
+      <w:r>
+        <w:t>3/5/2024</w:t>
+      </w:r>
+    </w:p>
+    <w:p>
+      <w:pPr>
+        <w:pStyle w:val="ListParagraph"/>
+        <w:numPr>
+          <w:ilvl w:val="0"/>
+          <w:numId w:val="1"/>
+        </w:numPr>
+      </w:pPr>
+      <w:r>
+        <w:t>Refactored Frontend code to be more component-oriented.</w:t>
+      </w:r>
+    </w:p>
+    <w:p>
+      <w:pPr>
+        <w:pStyle w:val="ListParagraph"/>
+        <w:numPr>
+          <w:ilvl w:val="0"/>
+          <w:numId w:val="1"/>
+        </w:numPr>
+      </w:pPr>
+      <w:r>
+        <w:t>Started looking into rendering an actual progress bar</w:t>
+      </w:r>
+    </w:p>
+    <w:p>
+      <w:pPr>
+        <w:pStyle w:val="ListParagraph"/>
+        <w:numPr>
+          <w:ilvl w:val="1"/>
+          <w:numId w:val="1"/>
+        </w:numPr>
+      </w:pPr>
+      <w:r>
+        <w:t>Learning conditional rendering/dynamic rendering because we wouldn’t want the progress bar to be re-rendered every time a benchmark is achieved.</w:t>
+      </w:r>
+    </w:p>
+    <w:p>
+      <w:pPr>
+        <w:pStyle w:val="ListParagraph"/>
+        <w:numPr>
+          <w:ilvl w:val="1"/>
+          <w:numId w:val="1"/>
+        </w:numPr>
+      </w:pPr>
+      <w:r>
+        <w:t xml:space="preserve">Learned that with useState, even if the component doesn’t change at all, will </w:t>
+      </w:r>
+      <w:r>
+        <w:rPr>
+          <w:b/>
+          <w:bCs/>
+        </w:rPr>
+        <w:t>trigger a re-render</w:t>
+      </w:r>
+      <w:r>
+        <w:t>.</w:t>
+      </w:r>
+    </w:p>
+    <w:p>
+      <w:pPr>
+        <w:pStyle w:val="ListParagraph"/>
+        <w:numPr>
+          <w:ilvl w:val="1"/>
+          <w:numId w:val="1"/>
+        </w:numPr>
+      </w:pPr>
+      <w:r>
+        <w:t xml:space="preserve">Added another piece of information to emit in </w:t>
+      </w:r>
+      <w:r>
+        <w:rPr>
+          <w:b/>
+          <w:bCs/>
+        </w:rPr>
+        <w:t>mnist_model.py</w:t>
+      </w:r>
+      <w:r>
+        <w:t>.</w:t>
+      </w:r>
+    </w:p>
+    <w:p>
+      <w:pPr>
+        <w:pStyle w:val="ListParagraph"/>
+        <w:numPr>
+          <w:ilvl w:val="0"/>
+          <w:numId w:val="1"/>
+        </w:numPr>
+      </w:pPr>
+      <w:r>
+        <w:t xml:space="preserve">Noticed a problem: The DataGrid is highlighting top 3 rows on each page, while we only want to highlight top 3 rows of the first page </w:t>
+      </w:r>
+      <w:r>
+        <w:sym w:font="Wingdings" w:char="F0E0"/>
+      </w:r>
+      <w:r>
+        <w:t xml:space="preserve"> Will fix later</w:t>
+      </w:r>
     </w:p>
     <w:sectPr>
       <w:pgSz w:w="12240" w:h="15840"/>

</xml_diff>

<commit_message>
Pushed weird tr/td styling code
</commit_message>
<xml_diff>
--- a/Journal.docx
+++ b/Journal.docx
@@ -16,8 +16,13 @@
         </w:numPr>
       </w:pPr>
       <w:r>
-        <w:t>Went through a rough architecture/system design for the software</w:t>
-      </w:r>
+        <w:t xml:space="preserve">Went through a rough architecture/system design for the </w:t>
+      </w:r>
+      <w:proofErr w:type="gramStart"/>
+      <w:r>
+        <w:t>software</w:t>
+      </w:r>
+      <w:proofErr w:type="gramEnd"/>
     </w:p>
     <w:p>
       <w:pPr>
@@ -49,8 +54,13 @@
         <w:t xml:space="preserve"> the front end</w:t>
       </w:r>
       <w:r>
-        <w:t xml:space="preserve"> in real time</w:t>
-      </w:r>
+        <w:t xml:space="preserve"> in real </w:t>
+      </w:r>
+      <w:proofErr w:type="gramStart"/>
+      <w:r>
+        <w:t>time</w:t>
+      </w:r>
+      <w:proofErr w:type="gramEnd"/>
     </w:p>
     <w:p>
       <w:r>
@@ -72,44 +82,80 @@
         </w:numPr>
       </w:pPr>
       <w:r>
-        <w:t>Learned and used WebSocket to get logging information from the ML script and display it on the front end in real time</w:t>
-      </w:r>
-    </w:p>
-    <w:p>
-      <w:pPr>
-        <w:pStyle w:val="ListParagraph"/>
-        <w:numPr>
-          <w:ilvl w:val="0"/>
-          <w:numId w:val="1"/>
-        </w:numPr>
-      </w:pPr>
-      <w:r>
-        <w:t>Refactored ML code so that every function is in a designated class</w:t>
-      </w:r>
-    </w:p>
-    <w:p>
-      <w:pPr>
-        <w:pStyle w:val="ListParagraph"/>
-        <w:numPr>
-          <w:ilvl w:val="0"/>
-          <w:numId w:val="1"/>
-        </w:numPr>
-      </w:pPr>
-      <w:r>
-        <w:t>Refactored manager.py and mnist_model.py to enable manager to update progress, allowing mnist_model to focus on running ML tasks</w:t>
-      </w:r>
-    </w:p>
-    <w:p>
-      <w:pPr>
-        <w:pStyle w:val="ListParagraph"/>
-        <w:numPr>
-          <w:ilvl w:val="0"/>
-          <w:numId w:val="1"/>
-        </w:numPr>
-      </w:pPr>
-      <w:r>
-        <w:t>Setup a websocket in server’s app.py, pass it to manager, and let manager.py emit updates to the client app.js</w:t>
-      </w:r>
+        <w:t xml:space="preserve">Learned and used WebSocket to get logging information from the ML script and display it on the front end in real </w:t>
+      </w:r>
+      <w:proofErr w:type="gramStart"/>
+      <w:r>
+        <w:t>time</w:t>
+      </w:r>
+      <w:proofErr w:type="gramEnd"/>
+    </w:p>
+    <w:p>
+      <w:pPr>
+        <w:pStyle w:val="ListParagraph"/>
+        <w:numPr>
+          <w:ilvl w:val="0"/>
+          <w:numId w:val="1"/>
+        </w:numPr>
+      </w:pPr>
+      <w:r>
+        <w:t xml:space="preserve">Refactored ML code so that every function is in a designated </w:t>
+      </w:r>
+      <w:proofErr w:type="gramStart"/>
+      <w:r>
+        <w:t>class</w:t>
+      </w:r>
+      <w:proofErr w:type="gramEnd"/>
+    </w:p>
+    <w:p>
+      <w:pPr>
+        <w:pStyle w:val="ListParagraph"/>
+        <w:numPr>
+          <w:ilvl w:val="0"/>
+          <w:numId w:val="1"/>
+        </w:numPr>
+      </w:pPr>
+      <w:r>
+        <w:t xml:space="preserve">Refactored manager.py and mnist_model.py to enable manager to update progress, allowing </w:t>
+      </w:r>
+      <w:proofErr w:type="spellStart"/>
+      <w:r>
+        <w:t>mnist_model</w:t>
+      </w:r>
+      <w:proofErr w:type="spellEnd"/>
+      <w:r>
+        <w:t xml:space="preserve"> to focus on running ML </w:t>
+      </w:r>
+      <w:proofErr w:type="gramStart"/>
+      <w:r>
+        <w:t>tasks</w:t>
+      </w:r>
+      <w:proofErr w:type="gramEnd"/>
+    </w:p>
+    <w:p>
+      <w:pPr>
+        <w:pStyle w:val="ListParagraph"/>
+        <w:numPr>
+          <w:ilvl w:val="0"/>
+          <w:numId w:val="1"/>
+        </w:numPr>
+      </w:pPr>
+      <w:r>
+        <w:t xml:space="preserve">Setup a </w:t>
+      </w:r>
+      <w:proofErr w:type="spellStart"/>
+      <w:r>
+        <w:t>websocket</w:t>
+      </w:r>
+      <w:proofErr w:type="spellEnd"/>
+      <w:r>
+        <w:t xml:space="preserve"> in server’s app.py, pass it to manager, and let manager.py emit updates to the client </w:t>
+      </w:r>
+      <w:proofErr w:type="gramStart"/>
+      <w:r>
+        <w:t>app.js</w:t>
+      </w:r>
+      <w:proofErr w:type="gramEnd"/>
     </w:p>
     <w:p>
       <w:pPr>
@@ -129,7 +175,17 @@
         <w:t xml:space="preserve"> </w:t>
       </w:r>
       <w:r>
-        <w:t>Used socketio.once() to solve the problem</w:t>
+        <w:t xml:space="preserve">Used </w:t>
+      </w:r>
+      <w:proofErr w:type="spellStart"/>
+      <w:proofErr w:type="gramStart"/>
+      <w:r>
+        <w:t>socketio.once</w:t>
+      </w:r>
+      <w:proofErr w:type="spellEnd"/>
+      <w:proofErr w:type="gramEnd"/>
+      <w:r>
+        <w:t>() to solve the problem</w:t>
       </w:r>
     </w:p>
     <w:p>
@@ -168,7 +224,15 @@
         </w:numPr>
       </w:pPr>
       <w:r>
-        <w:t>Q: Don’t know how to check if the websocket is properly closed.</w:t>
+        <w:t xml:space="preserve">Q: Don’t know how to check if the </w:t>
+      </w:r>
+      <w:proofErr w:type="spellStart"/>
+      <w:r>
+        <w:t>websocket</w:t>
+      </w:r>
+      <w:proofErr w:type="spellEnd"/>
+      <w:r>
+        <w:t xml:space="preserve"> is properly closed.</w:t>
       </w:r>
     </w:p>
     <w:p>
@@ -212,7 +276,23 @@
         </w:numPr>
       </w:pPr>
       <w:r>
-        <w:t>Currently debugging this error: Access to fetch at 'http://localhost:9000/start_experiment' from origin 'http://localhost:3000' has been blocked by CORS policy: No 'Access-Control-Allow-Origin' header is present on the requested resource. If an opaque response serves your needs, set the request's mode to 'no-cors' to fetch the resource with CORS disabled.</w:t>
+        <w:t>Currently debugging this error: Access to fetch at 'http://localhost:9000/</w:t>
+      </w:r>
+      <w:proofErr w:type="spellStart"/>
+      <w:r>
+        <w:t>start_experiment</w:t>
+      </w:r>
+      <w:proofErr w:type="spellEnd"/>
+      <w:r>
+        <w:t>' from origin 'http://localhost:3000' has been blocked by CORS policy: No 'Access-Control-Allow-Origin' header is present on the requested resource. If an opaque response serves your needs, set the request's mode to 'no-</w:t>
+      </w:r>
+      <w:proofErr w:type="spellStart"/>
+      <w:r>
+        <w:t>cors'</w:t>
+      </w:r>
+      <w:proofErr w:type="spellEnd"/>
+      <w:r>
+        <w:t xml:space="preserve"> to fetch the resource with CORS disabled.</w:t>
       </w:r>
       <w:r>
         <w:t xml:space="preserve"> </w:t>
@@ -227,7 +307,15 @@
         <w:t xml:space="preserve"> T</w:t>
       </w:r>
       <w:r>
-        <w:t>he same-origin policy fights one of the most common cyber attacks out there: cross-site request forgery. In this maneuver, a malicious website attempts to take advantage of the browser’s cookie storage system.</w:t>
+        <w:t xml:space="preserve">he same-origin policy fights one of the most common </w:t>
+      </w:r>
+      <w:proofErr w:type="spellStart"/>
+      <w:r>
+        <w:t>cyber attacks</w:t>
+      </w:r>
+      <w:proofErr w:type="spellEnd"/>
+      <w:r>
+        <w:t xml:space="preserve"> out there: cross-site request forgery. In this maneuver, a malicious website attempts to take advantage of the browser’s cookie storage system.</w:t>
       </w:r>
       <w:r>
         <w:t xml:space="preserve"> </w:t>
@@ -255,19 +343,45 @@
         <w:t xml:space="preserve">backend </w:t>
       </w:r>
       <w:r>
-        <w:t>response object (which is a dict/json)</w:t>
-      </w:r>
-    </w:p>
-    <w:p>
-      <w:pPr>
-        <w:pStyle w:val="ListParagraph"/>
-        <w:numPr>
-          <w:ilvl w:val="0"/>
-          <w:numId w:val="1"/>
-        </w:numPr>
-      </w:pPr>
-      <w:r>
-        <w:t>Also modified the code a bit to remove proxy in package.json, set the server to use port 9000 instead of 5000.</w:t>
+        <w:t xml:space="preserve">response object (which is a </w:t>
+      </w:r>
+      <w:proofErr w:type="spellStart"/>
+      <w:r>
+        <w:t>dict</w:t>
+      </w:r>
+      <w:proofErr w:type="spellEnd"/>
+      <w:r>
+        <w:t>/</w:t>
+      </w:r>
+      <w:proofErr w:type="spellStart"/>
+      <w:r>
+        <w:t>json</w:t>
+      </w:r>
+      <w:proofErr w:type="spellEnd"/>
+      <w:r>
+        <w:t>)</w:t>
+      </w:r>
+    </w:p>
+    <w:p>
+      <w:pPr>
+        <w:pStyle w:val="ListParagraph"/>
+        <w:numPr>
+          <w:ilvl w:val="0"/>
+          <w:numId w:val="1"/>
+        </w:numPr>
+      </w:pPr>
+      <w:r>
+        <w:t xml:space="preserve">Also modified the code a bit to remove proxy in </w:t>
+      </w:r>
+      <w:proofErr w:type="spellStart"/>
+      <w:proofErr w:type="gramStart"/>
+      <w:r>
+        <w:t>package.json</w:t>
+      </w:r>
+      <w:proofErr w:type="spellEnd"/>
+      <w:proofErr w:type="gramEnd"/>
+      <w:r>
+        <w:t>, set the server to use port 9000 instead of 5000.</w:t>
       </w:r>
     </w:p>
     <w:p>
@@ -394,8 +508,13 @@
         </w:numPr>
       </w:pPr>
       <w:r>
-        <w:t>Create a new job with its schedule</w:t>
-      </w:r>
+        <w:t xml:space="preserve">Create a new job with its </w:t>
+      </w:r>
+      <w:proofErr w:type="gramStart"/>
+      <w:r>
+        <w:t>schedule</w:t>
+      </w:r>
+      <w:proofErr w:type="gramEnd"/>
     </w:p>
     <w:p>
       <w:pPr>
@@ -453,7 +572,15 @@
         </w:numPr>
       </w:pPr>
       <w:r>
-        <w:t xml:space="preserve">Discussed with pda, and agreed that we should start by designing a </w:t>
+        <w:t xml:space="preserve">Discussed with </w:t>
+      </w:r>
+      <w:proofErr w:type="spellStart"/>
+      <w:r>
+        <w:t>pda</w:t>
+      </w:r>
+      <w:proofErr w:type="spellEnd"/>
+      <w:r>
+        <w:t xml:space="preserve">, and agreed that we should start by designing a </w:t>
       </w:r>
       <w:r>
         <w:rPr>
@@ -469,9 +596,11 @@
         </w:rPr>
         <w:t xml:space="preserve"> </w:t>
       </w:r>
+      <w:proofErr w:type="gramStart"/>
       <w:r>
         <w:t>first</w:t>
       </w:r>
+      <w:proofErr w:type="gramEnd"/>
     </w:p>
     <w:p>
       <w:pPr>
@@ -518,7 +647,15 @@
         </w:numPr>
       </w:pPr>
       <w:r>
-        <w:t>Given a userID, retrieve all jobs that belong to it (by client)</w:t>
+        <w:t xml:space="preserve">Given a </w:t>
+      </w:r>
+      <w:proofErr w:type="spellStart"/>
+      <w:r>
+        <w:t>userID</w:t>
+      </w:r>
+      <w:proofErr w:type="spellEnd"/>
+      <w:r>
+        <w:t>, retrieve all jobs that belong to it (by client)</w:t>
       </w:r>
     </w:p>
     <w:p>
@@ -602,7 +739,31 @@
         </w:numPr>
       </w:pPr>
       <w:r>
-        <w:t>Job table: UserID, JobID, timeCreated (UNIX timestamp)</w:t>
+        <w:t xml:space="preserve">Job table: </w:t>
+      </w:r>
+      <w:proofErr w:type="spellStart"/>
+      <w:r>
+        <w:t>UserID</w:t>
+      </w:r>
+      <w:proofErr w:type="spellEnd"/>
+      <w:r>
+        <w:t xml:space="preserve">, </w:t>
+      </w:r>
+      <w:proofErr w:type="spellStart"/>
+      <w:r>
+        <w:t>JobID</w:t>
+      </w:r>
+      <w:proofErr w:type="spellEnd"/>
+      <w:r>
+        <w:t xml:space="preserve">, </w:t>
+      </w:r>
+      <w:proofErr w:type="spellStart"/>
+      <w:r>
+        <w:t>timeCreated</w:t>
+      </w:r>
+      <w:proofErr w:type="spellEnd"/>
+      <w:r>
+        <w:t xml:space="preserve"> (UNIX timestamp)</w:t>
       </w:r>
     </w:p>
     <w:p>
@@ -614,20 +775,49 @@
         </w:numPr>
       </w:pPr>
       <w:r>
-        <w:t>History table: JobID, startTime (UNIX timestamp), runtime (seconds), epochs, lr, size, accuracy</w:t>
-      </w:r>
-    </w:p>
-    <w:p>
-      <w:pPr>
-        <w:pStyle w:val="ListParagraph"/>
-        <w:numPr>
-          <w:ilvl w:val="0"/>
-          <w:numId w:val="1"/>
-        </w:numPr>
-      </w:pPr>
-      <w:r>
-        <w:t>Finished a rough system design</w:t>
-      </w:r>
+        <w:t xml:space="preserve">History table: </w:t>
+      </w:r>
+      <w:proofErr w:type="spellStart"/>
+      <w:r>
+        <w:t>JobID</w:t>
+      </w:r>
+      <w:proofErr w:type="spellEnd"/>
+      <w:r>
+        <w:t xml:space="preserve">, </w:t>
+      </w:r>
+      <w:proofErr w:type="spellStart"/>
+      <w:r>
+        <w:t>startTime</w:t>
+      </w:r>
+      <w:proofErr w:type="spellEnd"/>
+      <w:r>
+        <w:t xml:space="preserve"> (UNIX timestamp), runtime (seconds), epochs, </w:t>
+      </w:r>
+      <w:proofErr w:type="spellStart"/>
+      <w:r>
+        <w:t>lr</w:t>
+      </w:r>
+      <w:proofErr w:type="spellEnd"/>
+      <w:r>
+        <w:t>, size, accuracy</w:t>
+      </w:r>
+    </w:p>
+    <w:p>
+      <w:pPr>
+        <w:pStyle w:val="ListParagraph"/>
+        <w:numPr>
+          <w:ilvl w:val="0"/>
+          <w:numId w:val="1"/>
+        </w:numPr>
+      </w:pPr>
+      <w:r>
+        <w:t xml:space="preserve">Finished a rough system </w:t>
+      </w:r>
+      <w:proofErr w:type="gramStart"/>
+      <w:r>
+        <w:t>design</w:t>
+      </w:r>
+      <w:proofErr w:type="gramEnd"/>
     </w:p>
     <w:p>
       <w:r>
@@ -643,20 +833,30 @@
         </w:numPr>
       </w:pPr>
       <w:r>
-        <w:t>Started to explore how to implement MongoDB Atlas into the application</w:t>
-      </w:r>
-    </w:p>
-    <w:p>
-      <w:pPr>
-        <w:pStyle w:val="ListParagraph"/>
-        <w:numPr>
-          <w:ilvl w:val="0"/>
-          <w:numId w:val="1"/>
-        </w:numPr>
-      </w:pPr>
-      <w:r>
-        <w:t>Upgraded Python interpreter version from 3.10.9 to 3.12.2</w:t>
-      </w:r>
+        <w:t xml:space="preserve">Started to explore how to implement MongoDB Atlas into the </w:t>
+      </w:r>
+      <w:proofErr w:type="gramStart"/>
+      <w:r>
+        <w:t>application</w:t>
+      </w:r>
+      <w:proofErr w:type="gramEnd"/>
+    </w:p>
+    <w:p>
+      <w:pPr>
+        <w:pStyle w:val="ListParagraph"/>
+        <w:numPr>
+          <w:ilvl w:val="0"/>
+          <w:numId w:val="1"/>
+        </w:numPr>
+      </w:pPr>
+      <w:r>
+        <w:t xml:space="preserve">Upgraded Python interpreter version from 3.10.9 to </w:t>
+      </w:r>
+      <w:proofErr w:type="gramStart"/>
+      <w:r>
+        <w:t>3.12.2</w:t>
+      </w:r>
+      <w:proofErr w:type="gramEnd"/>
     </w:p>
     <w:p>
       <w:pPr>
@@ -679,7 +879,15 @@
         </w:numPr>
       </w:pPr>
       <w:r>
-        <w:t>When I switch the Python interpreter, VSCode looks at the 3.12 library, which is empty.</w:t>
+        <w:t xml:space="preserve">When I switch the Python interpreter, </w:t>
+      </w:r>
+      <w:proofErr w:type="spellStart"/>
+      <w:r>
+        <w:t>VSCode</w:t>
+      </w:r>
+      <w:proofErr w:type="spellEnd"/>
+      <w:r>
+        <w:t xml:space="preserve"> looks at the 3.12 library, which is empty.</w:t>
       </w:r>
     </w:p>
     <w:p>
@@ -691,7 +899,15 @@
         </w:numPr>
       </w:pPr>
       <w:r>
-        <w:t>When I try to use pip and install the packages, it keeps installing to Python 3.10 and says that the package is already there.</w:t>
+        <w:t xml:space="preserve">When I try to use pip and install the packages, it keeps </w:t>
+      </w:r>
+      <w:proofErr w:type="gramStart"/>
+      <w:r>
+        <w:t>installing to</w:t>
+      </w:r>
+      <w:proofErr w:type="gramEnd"/>
+      <w:r>
+        <w:t xml:space="preserve"> Python 3.10 and says that the package is already there.</w:t>
       </w:r>
     </w:p>
     <w:p>
@@ -703,8 +919,13 @@
         </w:numPr>
       </w:pPr>
       <w:r>
-        <w:t>When I uninstall Python 3.10.9, the computer seems to think that there is no longer Python while version 3.12 is literally installed. I couldn’t also use pip to install packages into 3.12</w:t>
-      </w:r>
+        <w:t xml:space="preserve">When I uninstall Python 3.10.9, the computer seems to think that there is no longer Python while version 3.12 is literally installed. I couldn’t also use pip to install packages into </w:t>
+      </w:r>
+      <w:proofErr w:type="gramStart"/>
+      <w:r>
+        <w:t>3.12</w:t>
+      </w:r>
+      <w:proofErr w:type="gramEnd"/>
     </w:p>
     <w:p>
       <w:pPr>
@@ -807,6 +1028,7 @@
       <w:r>
         <w:t xml:space="preserve"> Thinking of using </w:t>
       </w:r>
+      <w:proofErr w:type="spellStart"/>
       <w:r>
         <w:rPr>
           <w:b/>
@@ -814,6 +1036,7 @@
         </w:rPr>
         <w:t>MongoEngine</w:t>
       </w:r>
+      <w:proofErr w:type="spellEnd"/>
     </w:p>
     <w:p>
       <w:r>
@@ -829,8 +1052,21 @@
         </w:numPr>
       </w:pPr>
       <w:r>
-        <w:t>Met with pda to fix a few bugs</w:t>
-      </w:r>
+        <w:t xml:space="preserve">Met with </w:t>
+      </w:r>
+      <w:proofErr w:type="spellStart"/>
+      <w:r>
+        <w:t>pda</w:t>
+      </w:r>
+      <w:proofErr w:type="spellEnd"/>
+      <w:r>
+        <w:t xml:space="preserve"> to fix a few </w:t>
+      </w:r>
+      <w:proofErr w:type="gramStart"/>
+      <w:r>
+        <w:t>bugs</w:t>
+      </w:r>
+      <w:proofErr w:type="gramEnd"/>
     </w:p>
     <w:p>
       <w:pPr>
@@ -841,8 +1077,13 @@
         </w:numPr>
       </w:pPr>
       <w:r>
-        <w:t>A lot of unnecessary files -&gt; Safely removed them</w:t>
-      </w:r>
+        <w:t xml:space="preserve">A lot of unnecessary files -&gt; Safely removed </w:t>
+      </w:r>
+      <w:proofErr w:type="gramStart"/>
+      <w:r>
+        <w:t>them</w:t>
+      </w:r>
+      <w:proofErr w:type="gramEnd"/>
     </w:p>
     <w:p>
       <w:pPr>
@@ -853,8 +1094,23 @@
         </w:numPr>
       </w:pPr>
       <w:r>
-        <w:t>Backend not extracting information from Frontend -&gt; Backend was accessing information in request.form, while Frontend was sending package as JSON -&gt; Easy fix by accessing request.json</w:t>
-      </w:r>
+        <w:t xml:space="preserve">Backend not extracting information from Frontend -&gt; Backend was accessing information in </w:t>
+      </w:r>
+      <w:proofErr w:type="spellStart"/>
+      <w:proofErr w:type="gramStart"/>
+      <w:r>
+        <w:t>request.form</w:t>
+      </w:r>
+      <w:proofErr w:type="spellEnd"/>
+      <w:proofErr w:type="gramEnd"/>
+      <w:r>
+        <w:t xml:space="preserve">, while Frontend was sending package as JSON -&gt; Easy fix by accessing </w:t>
+      </w:r>
+      <w:proofErr w:type="spellStart"/>
+      <w:r>
+        <w:t>request.json</w:t>
+      </w:r>
+      <w:proofErr w:type="spellEnd"/>
     </w:p>
     <w:p>
       <w:pPr>
@@ -865,7 +1121,23 @@
         </w:numPr>
       </w:pPr>
       <w:r>
-        <w:t>Frontend failed to fetch route start_startexperiment due to CORS policy -&gt; It was a hard fix because I thought I have already solved it before</w:t>
+        <w:t xml:space="preserve">Frontend failed to fetch route </w:t>
+      </w:r>
+      <w:proofErr w:type="spellStart"/>
+      <w:r>
+        <w:t>start_startexperiment</w:t>
+      </w:r>
+      <w:proofErr w:type="spellEnd"/>
+      <w:r>
+        <w:t xml:space="preserve"> due to CORS policy -&gt; It was a hard fix because I thought I </w:t>
+      </w:r>
+      <w:proofErr w:type="gramStart"/>
+      <w:r>
+        <w:t>have</w:t>
+      </w:r>
+      <w:proofErr w:type="gramEnd"/>
+      <w:r>
+        <w:t xml:space="preserve"> already solved it before</w:t>
       </w:r>
       <w:r>
         <w:t xml:space="preserve">. I learned that </w:t>
@@ -875,10 +1147,27 @@
           <w:b/>
           <w:bCs/>
         </w:rPr>
-        <w:t>the CORS policies are separate for Backend routes and websocket</w:t>
-      </w:r>
-      <w:r>
-        <w:t>. I have only configured CORS policy for the websocket, and not the Backend routes.</w:t>
+        <w:t xml:space="preserve">the CORS policies are separate for Backend routes and </w:t>
+      </w:r>
+      <w:proofErr w:type="spellStart"/>
+      <w:r>
+        <w:rPr>
+          <w:b/>
+          <w:bCs/>
+        </w:rPr>
+        <w:t>websocket</w:t>
+      </w:r>
+      <w:proofErr w:type="spellEnd"/>
+      <w:r>
+        <w:t xml:space="preserve">. I have only configured CORS policy for the </w:t>
+      </w:r>
+      <w:proofErr w:type="spellStart"/>
+      <w:r>
+        <w:t>websocket</w:t>
+      </w:r>
+      <w:proofErr w:type="spellEnd"/>
+      <w:r>
+        <w:t>, and not the Backend routes.</w:t>
       </w:r>
     </w:p>
     <w:p>
@@ -890,7 +1179,15 @@
         </w:numPr>
       </w:pPr>
       <w:r>
-        <w:t>Type error in JSON -&gt; Easy fix since the JSON data are all strings while I want integers/floats. I only have to convert them in the Backend.</w:t>
+        <w:t xml:space="preserve">Type error in JSON -&gt; Easy fix since the JSON data are all strings while I want integers/floats. I only </w:t>
+      </w:r>
+      <w:proofErr w:type="gramStart"/>
+      <w:r>
+        <w:t>have to</w:t>
+      </w:r>
+      <w:proofErr w:type="gramEnd"/>
+      <w:r>
+        <w:t xml:space="preserve"> convert them in the Backend.</w:t>
       </w:r>
     </w:p>
     <w:p>
@@ -907,8 +1204,13 @@
         </w:numPr>
       </w:pPr>
       <w:r>
-        <w:t>Defined the Job schema</w:t>
-      </w:r>
+        <w:t xml:space="preserve">Defined the Job </w:t>
+      </w:r>
+      <w:proofErr w:type="gramStart"/>
+      <w:r>
+        <w:t>schema</w:t>
+      </w:r>
+      <w:proofErr w:type="gramEnd"/>
     </w:p>
     <w:p>
       <w:pPr>
@@ -921,6 +1223,8 @@
       <w:r>
         <w:t xml:space="preserve">Connected to MongoDB using </w:t>
       </w:r>
+      <w:proofErr w:type="spellStart"/>
+      <w:proofErr w:type="gramStart"/>
       <w:r>
         <w:rPr>
           <w:b/>
@@ -928,18 +1232,25 @@
         </w:rPr>
         <w:t>MongoEngine</w:t>
       </w:r>
-    </w:p>
-    <w:p>
-      <w:pPr>
-        <w:pStyle w:val="ListParagraph"/>
-        <w:numPr>
-          <w:ilvl w:val="0"/>
-          <w:numId w:val="1"/>
-        </w:numPr>
-      </w:pPr>
-      <w:r>
-        <w:t>Start writing the route “create-job”</w:t>
-      </w:r>
+      <w:proofErr w:type="spellEnd"/>
+      <w:proofErr w:type="gramEnd"/>
+    </w:p>
+    <w:p>
+      <w:pPr>
+        <w:pStyle w:val="ListParagraph"/>
+        <w:numPr>
+          <w:ilvl w:val="0"/>
+          <w:numId w:val="1"/>
+        </w:numPr>
+      </w:pPr>
+      <w:r>
+        <w:t>Start writing the route “create-</w:t>
+      </w:r>
+      <w:proofErr w:type="gramStart"/>
+      <w:r>
+        <w:t>job”</w:t>
+      </w:r>
+      <w:proofErr w:type="gramEnd"/>
     </w:p>
     <w:p>
       <w:pPr>
@@ -957,8 +1268,17 @@
           <w:b/>
           <w:bCs/>
         </w:rPr>
-        <w:t>class methods</w:t>
-      </w:r>
+        <w:t xml:space="preserve">class </w:t>
+      </w:r>
+      <w:proofErr w:type="gramStart"/>
+      <w:r>
+        <w:rPr>
+          <w:b/>
+          <w:bCs/>
+        </w:rPr>
+        <w:t>methods</w:t>
+      </w:r>
+      <w:proofErr w:type="gramEnd"/>
       <w:r>
         <w:rPr>
           <w:b/>
@@ -993,44 +1313,72 @@
         </w:numPr>
       </w:pPr>
       <w:r>
-        <w:t>Met with pda to merge RabbitMQ code with DB code</w:t>
-      </w:r>
-    </w:p>
-    <w:p>
-      <w:pPr>
-        <w:pStyle w:val="ListParagraph"/>
-        <w:numPr>
-          <w:ilvl w:val="0"/>
-          <w:numId w:val="1"/>
-        </w:numPr>
-      </w:pPr>
-      <w:r>
-        <w:t>Ran some tests to debug and check for errors</w:t>
-      </w:r>
-    </w:p>
-    <w:p>
-      <w:pPr>
-        <w:pStyle w:val="ListParagraph"/>
-        <w:numPr>
-          <w:ilvl w:val="0"/>
-          <w:numId w:val="1"/>
-        </w:numPr>
-      </w:pPr>
-      <w:r>
-        <w:t>Discussed the plan moving forward</w:t>
-      </w:r>
-    </w:p>
-    <w:p>
-      <w:pPr>
-        <w:pStyle w:val="ListParagraph"/>
-        <w:numPr>
-          <w:ilvl w:val="0"/>
-          <w:numId w:val="1"/>
-        </w:numPr>
-      </w:pPr>
-      <w:r>
-        <w:t>Minor fixes to code to make it work</w:t>
-      </w:r>
+        <w:t xml:space="preserve">Met with </w:t>
+      </w:r>
+      <w:proofErr w:type="spellStart"/>
+      <w:r>
+        <w:t>pda</w:t>
+      </w:r>
+      <w:proofErr w:type="spellEnd"/>
+      <w:r>
+        <w:t xml:space="preserve"> to merge RabbitMQ code with DB </w:t>
+      </w:r>
+      <w:proofErr w:type="gramStart"/>
+      <w:r>
+        <w:t>code</w:t>
+      </w:r>
+      <w:proofErr w:type="gramEnd"/>
+    </w:p>
+    <w:p>
+      <w:pPr>
+        <w:pStyle w:val="ListParagraph"/>
+        <w:numPr>
+          <w:ilvl w:val="0"/>
+          <w:numId w:val="1"/>
+        </w:numPr>
+      </w:pPr>
+      <w:r>
+        <w:t xml:space="preserve">Ran some tests to debug and check for </w:t>
+      </w:r>
+      <w:proofErr w:type="gramStart"/>
+      <w:r>
+        <w:t>errors</w:t>
+      </w:r>
+      <w:proofErr w:type="gramEnd"/>
+    </w:p>
+    <w:p>
+      <w:pPr>
+        <w:pStyle w:val="ListParagraph"/>
+        <w:numPr>
+          <w:ilvl w:val="0"/>
+          <w:numId w:val="1"/>
+        </w:numPr>
+      </w:pPr>
+      <w:r>
+        <w:t xml:space="preserve">Discussed the plan moving </w:t>
+      </w:r>
+      <w:proofErr w:type="gramStart"/>
+      <w:r>
+        <w:t>forward</w:t>
+      </w:r>
+      <w:proofErr w:type="gramEnd"/>
+    </w:p>
+    <w:p>
+      <w:pPr>
+        <w:pStyle w:val="ListParagraph"/>
+        <w:numPr>
+          <w:ilvl w:val="0"/>
+          <w:numId w:val="1"/>
+        </w:numPr>
+      </w:pPr>
+      <w:r>
+        <w:t xml:space="preserve">Minor fixes to code to make it </w:t>
+      </w:r>
+      <w:proofErr w:type="gramStart"/>
+      <w:r>
+        <w:t>work</w:t>
+      </w:r>
+      <w:proofErr w:type="gramEnd"/>
     </w:p>
     <w:p>
       <w:r>
@@ -1046,8 +1394,13 @@
         </w:numPr>
       </w:pPr>
       <w:r>
-        <w:t>Refactoring code before implementing further functionalities</w:t>
-      </w:r>
+        <w:t xml:space="preserve">Refactoring code before implementing further </w:t>
+      </w:r>
+      <w:proofErr w:type="gramStart"/>
+      <w:r>
+        <w:t>functionalities</w:t>
+      </w:r>
+      <w:proofErr w:type="gramEnd"/>
     </w:p>
     <w:p>
       <w:pPr>
@@ -1123,31 +1476,53 @@
           <w:b/>
           <w:bCs/>
         </w:rPr>
-        <w:t>than sorting/filtering in the backend/frontend</w:t>
-      </w:r>
-    </w:p>
-    <w:p>
-      <w:pPr>
-        <w:pStyle w:val="ListParagraph"/>
-        <w:numPr>
-          <w:ilvl w:val="0"/>
-          <w:numId w:val="1"/>
-        </w:numPr>
-      </w:pPr>
-      <w:r>
-        <w:t>At the moment, the cap of 50 is enforced on the app. User can’t specify the specific number of entries to show</w:t>
-      </w:r>
-    </w:p>
-    <w:p>
-      <w:pPr>
-        <w:pStyle w:val="ListParagraph"/>
-        <w:numPr>
-          <w:ilvl w:val="0"/>
-          <w:numId w:val="1"/>
-        </w:numPr>
-      </w:pPr>
-      <w:r>
-        <w:t xml:space="preserve">Met with an error from Python – RuntimeException: </w:t>
+        <w:t>than sorting/filtering in the backend/</w:t>
+      </w:r>
+      <w:proofErr w:type="gramStart"/>
+      <w:r>
+        <w:rPr>
+          <w:b/>
+          <w:bCs/>
+        </w:rPr>
+        <w:t>frontend</w:t>
+      </w:r>
+      <w:proofErr w:type="gramEnd"/>
+    </w:p>
+    <w:p>
+      <w:pPr>
+        <w:pStyle w:val="ListParagraph"/>
+        <w:numPr>
+          <w:ilvl w:val="0"/>
+          <w:numId w:val="1"/>
+        </w:numPr>
+      </w:pPr>
+      <w:r>
+        <w:t xml:space="preserve">At the moment, the cap of 50 is enforced on the app. User can’t specify the specific number of entries to </w:t>
+      </w:r>
+      <w:proofErr w:type="gramStart"/>
+      <w:r>
+        <w:t>show</w:t>
+      </w:r>
+      <w:proofErr w:type="gramEnd"/>
+    </w:p>
+    <w:p>
+      <w:pPr>
+        <w:pStyle w:val="ListParagraph"/>
+        <w:numPr>
+          <w:ilvl w:val="0"/>
+          <w:numId w:val="1"/>
+        </w:numPr>
+      </w:pPr>
+      <w:r>
+        <w:t xml:space="preserve">Met with an error from Python – </w:t>
+      </w:r>
+      <w:proofErr w:type="spellStart"/>
+      <w:r>
+        <w:t>RuntimeException</w:t>
+      </w:r>
+      <w:proofErr w:type="spellEnd"/>
+      <w:r>
+        <w:t xml:space="preserve">: </w:t>
       </w:r>
       <w:r>
         <w:t>can't create new thread at interpreter shutdown</w:t>
@@ -1162,8 +1537,13 @@
         <w:t xml:space="preserve"> This is because Python 3.12 </w:t>
       </w:r>
       <w:r>
-        <w:t>introduced a change that prevents creating new threads after the main thread has exited</w:t>
-      </w:r>
+        <w:t xml:space="preserve">introduced a change that prevents creating new threads after the main thread has </w:t>
+      </w:r>
+      <w:proofErr w:type="spellStart"/>
+      <w:r>
+        <w:t>exited</w:t>
+      </w:r>
+      <w:proofErr w:type="spellEnd"/>
       <w:r>
         <w:t>.</w:t>
       </w:r>
@@ -1194,7 +1574,15 @@
         </w:numPr>
       </w:pPr>
       <w:r>
-        <w:t xml:space="preserve">Rendering “get_jobs” in the Frontend as a table </w:t>
+        <w:t>Rendering “</w:t>
+      </w:r>
+      <w:proofErr w:type="spellStart"/>
+      <w:r>
+        <w:t>get_jobs</w:t>
+      </w:r>
+      <w:proofErr w:type="spellEnd"/>
+      <w:r>
+        <w:t xml:space="preserve">” in the Frontend as a table </w:t>
       </w:r>
       <w:r>
         <w:sym w:font="Wingdings" w:char="F0E0"/>
@@ -1232,7 +1620,15 @@
         </w:numPr>
       </w:pPr>
       <w:r>
-        <w:t>Meeting an error of useState not updating. Specifically, it doesn’t seem like the object is updated fast enough to be rendered. This is likely due to the asynchronous nature of React, where the code keeps running without waiting for a line to finish.</w:t>
+        <w:t xml:space="preserve">Meeting an error of </w:t>
+      </w:r>
+      <w:proofErr w:type="spellStart"/>
+      <w:r>
+        <w:t>useState</w:t>
+      </w:r>
+      <w:proofErr w:type="spellEnd"/>
+      <w:r>
+        <w:t xml:space="preserve"> not updating. Specifically, it doesn’t seem like the object is updated fast enough to be rendered. This is likely due to the asynchronous nature of React, where the code keeps running without waiting for a line to finish.</w:t>
       </w:r>
       <w:r>
         <w:t xml:space="preserve"> </w:t>
@@ -1244,20 +1640,41 @@
         <w:t xml:space="preserve"> Turns out to be a </w:t>
       </w:r>
       <w:r>
-        <w:t>problem with installing npm packages in the wrong place. I simply had to delete the incorrect installation and install into the right place.</w:t>
-      </w:r>
-    </w:p>
-    <w:p>
-      <w:pPr>
-        <w:pStyle w:val="ListParagraph"/>
-        <w:numPr>
-          <w:ilvl w:val="0"/>
-          <w:numId w:val="1"/>
-        </w:numPr>
-      </w:pPr>
-      <w:r>
-        <w:t>Finished a minimal table that’s functional</w:t>
-      </w:r>
+        <w:t xml:space="preserve">problem with installing </w:t>
+      </w:r>
+      <w:proofErr w:type="spellStart"/>
+      <w:r>
+        <w:t>npm</w:t>
+      </w:r>
+      <w:proofErr w:type="spellEnd"/>
+      <w:r>
+        <w:t xml:space="preserve"> packages in the wrong place. I simply had to delete the incorrect installation and </w:t>
+      </w:r>
+      <w:proofErr w:type="gramStart"/>
+      <w:r>
+        <w:t>install</w:t>
+      </w:r>
+      <w:proofErr w:type="gramEnd"/>
+      <w:r>
+        <w:t xml:space="preserve"> into the right place.</w:t>
+      </w:r>
+    </w:p>
+    <w:p>
+      <w:pPr>
+        <w:pStyle w:val="ListParagraph"/>
+        <w:numPr>
+          <w:ilvl w:val="0"/>
+          <w:numId w:val="1"/>
+        </w:numPr>
+      </w:pPr>
+      <w:r>
+        <w:t xml:space="preserve">Finished a minimal table that’s </w:t>
+      </w:r>
+      <w:proofErr w:type="gramStart"/>
+      <w:r>
+        <w:t>functional</w:t>
+      </w:r>
+      <w:proofErr w:type="gramEnd"/>
     </w:p>
     <w:p>
       <w:r>
@@ -1273,8 +1690,13 @@
         </w:numPr>
       </w:pPr>
       <w:r>
-        <w:t>Implemented feature: When a job is done training, the table will be automatically updated</w:t>
-      </w:r>
+        <w:t xml:space="preserve">Implemented feature: When a job is done training, the table will be automatically </w:t>
+      </w:r>
+      <w:proofErr w:type="gramStart"/>
+      <w:r>
+        <w:t>updated</w:t>
+      </w:r>
+      <w:proofErr w:type="gramEnd"/>
     </w:p>
     <w:p>
       <w:pPr>
@@ -1294,19 +1716,43 @@
         <w:sym w:font="Wingdings" w:char="F0E0"/>
       </w:r>
       <w:r>
-        <w:t xml:space="preserve"> Learning to style with CSS and reading the MDN documentation, which is really helpful.</w:t>
-      </w:r>
-    </w:p>
-    <w:p>
-      <w:pPr>
-        <w:pStyle w:val="ListParagraph"/>
-        <w:numPr>
-          <w:ilvl w:val="0"/>
-          <w:numId w:val="1"/>
-        </w:numPr>
-      </w:pPr>
-      <w:r>
-        <w:t>There was a lot of asking chatGPT/Perplexity to point me to the right resources, so I’m not sure if I’m learning anything significant.</w:t>
+        <w:t xml:space="preserve"> Learning to style with CSS and reading the MDN documentation, which is </w:t>
+      </w:r>
+      <w:proofErr w:type="gramStart"/>
+      <w:r>
+        <w:t>really helpful</w:t>
+      </w:r>
+      <w:proofErr w:type="gramEnd"/>
+      <w:r>
+        <w:t>.</w:t>
+      </w:r>
+    </w:p>
+    <w:p>
+      <w:pPr>
+        <w:pStyle w:val="ListParagraph"/>
+        <w:numPr>
+          <w:ilvl w:val="0"/>
+          <w:numId w:val="1"/>
+        </w:numPr>
+      </w:pPr>
+      <w:r>
+        <w:t xml:space="preserve">There </w:t>
+      </w:r>
+      <w:proofErr w:type="gramStart"/>
+      <w:r>
+        <w:t>was</w:t>
+      </w:r>
+      <w:proofErr w:type="gramEnd"/>
+      <w:r>
+        <w:t xml:space="preserve"> a lot of asking </w:t>
+      </w:r>
+      <w:proofErr w:type="spellStart"/>
+      <w:r>
+        <w:t>chatGPT</w:t>
+      </w:r>
+      <w:proofErr w:type="spellEnd"/>
+      <w:r>
+        <w:t>/Perplexity to point me to the right resources, so I’m not sure if I’m learning anything significant.</w:t>
       </w:r>
     </w:p>
     <w:p>
@@ -1323,20 +1769,33 @@
         </w:numPr>
       </w:pPr>
       <w:r>
-        <w:t>Refactored Frontend code to be more component-oriented.</w:t>
-      </w:r>
-    </w:p>
-    <w:p>
-      <w:pPr>
-        <w:pStyle w:val="ListParagraph"/>
-        <w:numPr>
-          <w:ilvl w:val="0"/>
-          <w:numId w:val="1"/>
-        </w:numPr>
-      </w:pPr>
-      <w:r>
-        <w:t>Started looking into rendering an actual progress bar</w:t>
-      </w:r>
+        <w:t xml:space="preserve">Refactored Frontend code to be more </w:t>
+      </w:r>
+      <w:proofErr w:type="gramStart"/>
+      <w:r>
+        <w:t>component-oriented</w:t>
+      </w:r>
+      <w:proofErr w:type="gramEnd"/>
+      <w:r>
+        <w:t>.</w:t>
+      </w:r>
+    </w:p>
+    <w:p>
+      <w:pPr>
+        <w:pStyle w:val="ListParagraph"/>
+        <w:numPr>
+          <w:ilvl w:val="0"/>
+          <w:numId w:val="1"/>
+        </w:numPr>
+      </w:pPr>
+      <w:r>
+        <w:t xml:space="preserve">Started looking into rendering an actual progress </w:t>
+      </w:r>
+      <w:proofErr w:type="gramStart"/>
+      <w:r>
+        <w:t>bar</w:t>
+      </w:r>
+      <w:proofErr w:type="gramEnd"/>
     </w:p>
     <w:p>
       <w:pPr>
@@ -1359,7 +1818,15 @@
         </w:numPr>
       </w:pPr>
       <w:r>
-        <w:t xml:space="preserve">Learned that with useState, even if the component doesn’t change at all, will </w:t>
+        <w:t xml:space="preserve">Learned that with </w:t>
+      </w:r>
+      <w:proofErr w:type="spellStart"/>
+      <w:r>
+        <w:t>useState</w:t>
+      </w:r>
+      <w:proofErr w:type="spellEnd"/>
+      <w:r>
+        <w:t xml:space="preserve">, even if the component doesn’t change at all, will </w:t>
       </w:r>
       <w:r>
         <w:rPr>
@@ -1409,8 +1876,707 @@
         <w:sym w:font="Wingdings" w:char="F0E0"/>
       </w:r>
       <w:r>
-        <w:t xml:space="preserve"> Will fix later</w:t>
-      </w:r>
+        <w:t xml:space="preserve"> Will fix </w:t>
+      </w:r>
+      <w:proofErr w:type="gramStart"/>
+      <w:r>
+        <w:t>later</w:t>
+      </w:r>
+      <w:proofErr w:type="gramEnd"/>
+    </w:p>
+    <w:p>
+      <w:r>
+        <w:t>3/6/2024</w:t>
+      </w:r>
+    </w:p>
+    <w:p>
+      <w:pPr>
+        <w:pStyle w:val="ListParagraph"/>
+        <w:numPr>
+          <w:ilvl w:val="0"/>
+          <w:numId w:val="1"/>
+        </w:numPr>
+      </w:pPr>
+      <w:r>
+        <w:t xml:space="preserve">Noticed a problem: Users can click outside of the form to trigger the input fields </w:t>
+      </w:r>
+      <w:r>
+        <w:sym w:font="Wingdings" w:char="F0E0"/>
+      </w:r>
+      <w:r>
+        <w:t xml:space="preserve"> Don’t know how to solve this </w:t>
+      </w:r>
+      <w:proofErr w:type="gramStart"/>
+      <w:r>
+        <w:t>yet</w:t>
+      </w:r>
+      <w:proofErr w:type="gramEnd"/>
+    </w:p>
+    <w:p>
+      <w:pPr>
+        <w:pStyle w:val="ListParagraph"/>
+        <w:numPr>
+          <w:ilvl w:val="0"/>
+          <w:numId w:val="1"/>
+        </w:numPr>
+      </w:pPr>
+      <w:r>
+        <w:t xml:space="preserve">Started working on the message board </w:t>
+      </w:r>
+      <w:r>
+        <w:sym w:font="Wingdings" w:char="F0E0"/>
+      </w:r>
+      <w:r>
+        <w:t xml:space="preserve"> There will be 2 components: MessageBoard.js and Message.js</w:t>
+      </w:r>
+    </w:p>
+    <w:p>
+      <w:pPr>
+        <w:pStyle w:val="ListParagraph"/>
+        <w:numPr>
+          <w:ilvl w:val="0"/>
+          <w:numId w:val="1"/>
+        </w:numPr>
+      </w:pPr>
+      <w:r>
+        <w:lastRenderedPageBreak/>
+        <w:t xml:space="preserve">Currently debugging why messages get overwritten. Specifically, when I call </w:t>
+      </w:r>
+      <w:proofErr w:type="spellStart"/>
+      <w:proofErr w:type="gramStart"/>
+      <w:r>
+        <w:t>setMessages</w:t>
+      </w:r>
+      <w:proofErr w:type="spellEnd"/>
+      <w:r>
+        <w:t>(</w:t>
+      </w:r>
+      <w:proofErr w:type="gramEnd"/>
+      <w:r>
+        <w:t xml:space="preserve">) twice in a function, the first message doesn’t have enough time to be set. Instead, it gets overwritten by the second message </w:t>
+      </w:r>
+      <w:r>
+        <w:sym w:font="Wingdings" w:char="F0E0"/>
+      </w:r>
+      <w:r>
+        <w:t xml:space="preserve"> The solution is to use </w:t>
+      </w:r>
+      <w:r>
+        <w:rPr>
+          <w:b/>
+          <w:bCs/>
+        </w:rPr>
+        <w:t xml:space="preserve">the </w:t>
+      </w:r>
+      <w:proofErr w:type="spellStart"/>
+      <w:r>
+        <w:rPr>
+          <w:b/>
+          <w:bCs/>
+        </w:rPr>
+        <w:t>setState’s</w:t>
+      </w:r>
+      <w:proofErr w:type="spellEnd"/>
+      <w:r>
+        <w:rPr>
+          <w:b/>
+          <w:bCs/>
+        </w:rPr>
+        <w:t xml:space="preserve"> function’s callback</w:t>
+      </w:r>
+      <w:r>
+        <w:t xml:space="preserve">. </w:t>
+      </w:r>
+      <w:r>
+        <w:rPr>
+          <w:b/>
+          <w:bCs/>
+        </w:rPr>
+        <w:t xml:space="preserve">Using the </w:t>
+      </w:r>
+      <w:proofErr w:type="spellStart"/>
+      <w:r>
+        <w:rPr>
+          <w:b/>
+          <w:bCs/>
+        </w:rPr>
+        <w:t>setState</w:t>
+      </w:r>
+      <w:proofErr w:type="spellEnd"/>
+      <w:r>
+        <w:rPr>
+          <w:b/>
+          <w:bCs/>
+        </w:rPr>
+        <w:t xml:space="preserve"> function’s callback ensures that we work with the most </w:t>
+      </w:r>
+      <w:proofErr w:type="gramStart"/>
+      <w:r>
+        <w:rPr>
+          <w:b/>
+          <w:bCs/>
+        </w:rPr>
+        <w:t>up-to-date</w:t>
+      </w:r>
+      <w:proofErr w:type="gramEnd"/>
+      <w:r>
+        <w:rPr>
+          <w:b/>
+          <w:bCs/>
+        </w:rPr>
+        <w:t xml:space="preserve"> state</w:t>
+      </w:r>
+    </w:p>
+    <w:p>
+      <w:pPr>
+        <w:pStyle w:val="ListParagraph"/>
+        <w:numPr>
+          <w:ilvl w:val="0"/>
+          <w:numId w:val="1"/>
+        </w:numPr>
+      </w:pPr>
+      <w:r>
+        <w:t>Some messages we might want to show the user:</w:t>
+      </w:r>
+    </w:p>
+    <w:p>
+      <w:pPr>
+        <w:pStyle w:val="ListParagraph"/>
+        <w:numPr>
+          <w:ilvl w:val="1"/>
+          <w:numId w:val="1"/>
+        </w:numPr>
+      </w:pPr>
+      <w:r>
+        <w:t>Submission confirmation</w:t>
+      </w:r>
+    </w:p>
+    <w:p>
+      <w:pPr>
+        <w:pStyle w:val="ListParagraph"/>
+        <w:numPr>
+          <w:ilvl w:val="1"/>
+          <w:numId w:val="1"/>
+        </w:numPr>
+      </w:pPr>
+      <w:r>
+        <w:t xml:space="preserve">Job already </w:t>
+      </w:r>
+      <w:proofErr w:type="gramStart"/>
+      <w:r>
+        <w:t>exist</w:t>
+      </w:r>
+      <w:proofErr w:type="gramEnd"/>
+      <w:r>
+        <w:t xml:space="preserve"> </w:t>
+      </w:r>
+      <w:r>
+        <w:sym w:font="Wingdings" w:char="F0E0"/>
+      </w:r>
+      <w:r>
+        <w:t xml:space="preserve"> return calculated accuracy/Job in queue waiting for process</w:t>
+      </w:r>
+    </w:p>
+    <w:p>
+      <w:pPr>
+        <w:pStyle w:val="ListParagraph"/>
+        <w:numPr>
+          <w:ilvl w:val="1"/>
+          <w:numId w:val="1"/>
+        </w:numPr>
+      </w:pPr>
+      <w:r>
+        <w:t xml:space="preserve">When a job finishes, should tell the user run time + accuracy. It will look like this: “job epochs, </w:t>
+      </w:r>
+      <w:proofErr w:type="spellStart"/>
+      <w:r>
+        <w:t>learning_rate</w:t>
+      </w:r>
+      <w:proofErr w:type="spellEnd"/>
+      <w:r>
+        <w:t xml:space="preserve">, </w:t>
+      </w:r>
+      <w:proofErr w:type="spellStart"/>
+      <w:r>
+        <w:t>batch_size</w:t>
+      </w:r>
+      <w:proofErr w:type="spellEnd"/>
+      <w:r>
+        <w:t xml:space="preserve"> done with accuracy + </w:t>
+      </w:r>
+      <w:proofErr w:type="spellStart"/>
+      <w:r>
+        <w:t>run_time</w:t>
+      </w:r>
+      <w:proofErr w:type="spellEnd"/>
+      <w:r>
+        <w:t xml:space="preserve"> </w:t>
+      </w:r>
+      <w:r>
+        <w:sym w:font="Wingdings" w:char="F0E0"/>
+      </w:r>
+      <w:r>
+        <w:t xml:space="preserve"> This will be done via </w:t>
+      </w:r>
+      <w:proofErr w:type="spellStart"/>
+      <w:r>
+        <w:t>websocket</w:t>
+      </w:r>
+      <w:proofErr w:type="spellEnd"/>
+      <w:r>
+        <w:t>, as the backend will have to signal that a job is done for the frontend to find that job in the database</w:t>
+      </w:r>
+      <w:r>
+        <w:t xml:space="preserve"> </w:t>
+      </w:r>
+      <w:r>
+        <w:sym w:font="Wingdings" w:char="F0E0"/>
+      </w:r>
+      <w:r>
+        <w:t xml:space="preserve"> </w:t>
+      </w:r>
+      <w:r>
+        <w:rPr>
+          <w:b/>
+          <w:bCs/>
+        </w:rPr>
+        <w:t>Need another endpoint reserved for looking up finished job and report the accuracy</w:t>
+      </w:r>
+      <w:r>
+        <w:t>.</w:t>
+      </w:r>
+    </w:p>
+    <w:p>
+      <w:pPr>
+        <w:pStyle w:val="ListParagraph"/>
+        <w:numPr>
+          <w:ilvl w:val="0"/>
+          <w:numId w:val="1"/>
+        </w:numPr>
+      </w:pPr>
+      <w:r>
+        <w:t xml:space="preserve">Talked to </w:t>
+      </w:r>
+      <w:proofErr w:type="spellStart"/>
+      <w:r>
+        <w:t>anh</w:t>
+      </w:r>
+      <w:proofErr w:type="spellEnd"/>
+      <w:r>
+        <w:t xml:space="preserve"> Sơn. Anh Sơn </w:t>
+      </w:r>
+      <w:proofErr w:type="spellStart"/>
+      <w:r>
+        <w:t>khuyên</w:t>
+      </w:r>
+      <w:proofErr w:type="spellEnd"/>
+      <w:r>
+        <w:t xml:space="preserve"> </w:t>
+      </w:r>
+      <w:proofErr w:type="spellStart"/>
+      <w:r>
+        <w:t>đừng</w:t>
+      </w:r>
+      <w:proofErr w:type="spellEnd"/>
+      <w:r>
+        <w:t xml:space="preserve"> </w:t>
+      </w:r>
+      <w:proofErr w:type="spellStart"/>
+      <w:r>
+        <w:t>dùng</w:t>
+      </w:r>
+      <w:proofErr w:type="spellEnd"/>
+      <w:r>
+        <w:t xml:space="preserve"> Material UI</w:t>
+      </w:r>
+      <w:r>
+        <w:t> </w:t>
+      </w:r>
+      <w:proofErr w:type="spellStart"/>
+      <w:r>
+        <w:t>tại</w:t>
+      </w:r>
+      <w:proofErr w:type="spellEnd"/>
+      <w:r>
+        <w:t xml:space="preserve"> </w:t>
+      </w:r>
+      <w:proofErr w:type="spellStart"/>
+      <w:r>
+        <w:t>khi</w:t>
+      </w:r>
+      <w:proofErr w:type="spellEnd"/>
+      <w:r>
+        <w:t xml:space="preserve"> </w:t>
+      </w:r>
+      <w:proofErr w:type="spellStart"/>
+      <w:r>
+        <w:t>cần</w:t>
+      </w:r>
+      <w:proofErr w:type="spellEnd"/>
+      <w:r>
+        <w:t xml:space="preserve"> </w:t>
+      </w:r>
+      <w:proofErr w:type="spellStart"/>
+      <w:r>
+        <w:t>sẽ</w:t>
+      </w:r>
+      <w:proofErr w:type="spellEnd"/>
+      <w:r>
+        <w:t xml:space="preserve"> </w:t>
+      </w:r>
+      <w:proofErr w:type="spellStart"/>
+      <w:r>
+        <w:t>rất</w:t>
+      </w:r>
+      <w:proofErr w:type="spellEnd"/>
+      <w:r>
+        <w:t xml:space="preserve"> </w:t>
+      </w:r>
+      <w:proofErr w:type="spellStart"/>
+      <w:r>
+        <w:t>khó</w:t>
+      </w:r>
+      <w:proofErr w:type="spellEnd"/>
+      <w:r>
+        <w:t xml:space="preserve"> customize. </w:t>
+      </w:r>
+      <w:proofErr w:type="spellStart"/>
+      <w:r>
+        <w:t>Khuyên</w:t>
+      </w:r>
+      <w:proofErr w:type="spellEnd"/>
+      <w:r>
+        <w:t xml:space="preserve"> </w:t>
+      </w:r>
+      <w:proofErr w:type="spellStart"/>
+      <w:r>
+        <w:t>là</w:t>
+      </w:r>
+      <w:proofErr w:type="spellEnd"/>
+      <w:r>
+        <w:t xml:space="preserve"> </w:t>
+      </w:r>
+      <w:proofErr w:type="spellStart"/>
+      <w:r>
+        <w:t>nên</w:t>
+      </w:r>
+      <w:proofErr w:type="spellEnd"/>
+      <w:r>
+        <w:t xml:space="preserve"> code </w:t>
+      </w:r>
+      <w:proofErr w:type="spellStart"/>
+      <w:r>
+        <w:t>chay</w:t>
+      </w:r>
+      <w:proofErr w:type="spellEnd"/>
+      <w:r>
+        <w:t xml:space="preserve"> </w:t>
+      </w:r>
+      <w:proofErr w:type="spellStart"/>
+      <w:r>
+        <w:t>hoặc</w:t>
+      </w:r>
+      <w:proofErr w:type="spellEnd"/>
+      <w:r>
+        <w:t xml:space="preserve"> </w:t>
+      </w:r>
+      <w:proofErr w:type="spellStart"/>
+      <w:r>
+        <w:t>dùng</w:t>
+      </w:r>
+      <w:proofErr w:type="spellEnd"/>
+      <w:r>
+        <w:t xml:space="preserve"> bootstrap, </w:t>
+      </w:r>
+      <w:proofErr w:type="spellStart"/>
+      <w:r>
+        <w:t>shadcn</w:t>
+      </w:r>
+      <w:proofErr w:type="spellEnd"/>
+      <w:r>
+        <w:t xml:space="preserve"> UI</w:t>
+      </w:r>
+    </w:p>
+    <w:p>
+      <w:pPr>
+        <w:pStyle w:val="ListParagraph"/>
+        <w:numPr>
+          <w:ilvl w:val="0"/>
+          <w:numId w:val="1"/>
+        </w:numPr>
+      </w:pPr>
+      <w:r>
+        <w:t xml:space="preserve">Plan for tomorrow: Design the flex box layout first, then build the </w:t>
+      </w:r>
+      <w:proofErr w:type="gramStart"/>
+      <w:r>
+        <w:t>components</w:t>
+      </w:r>
+      <w:proofErr w:type="gramEnd"/>
+    </w:p>
+    <w:p>
+      <w:r>
+        <w:t>3/7/2024</w:t>
+      </w:r>
+    </w:p>
+    <w:p>
+      <w:pPr>
+        <w:pStyle w:val="ListParagraph"/>
+        <w:numPr>
+          <w:ilvl w:val="0"/>
+          <w:numId w:val="1"/>
+        </w:numPr>
+      </w:pPr>
+      <w:r>
+        <w:t xml:space="preserve">Designed flexbox </w:t>
+      </w:r>
+      <w:proofErr w:type="gramStart"/>
+      <w:r>
+        <w:t>layout</w:t>
+      </w:r>
+      <w:proofErr w:type="gramEnd"/>
+    </w:p>
+    <w:p>
+      <w:pPr>
+        <w:pStyle w:val="ListParagraph"/>
+        <w:numPr>
+          <w:ilvl w:val="0"/>
+          <w:numId w:val="1"/>
+        </w:numPr>
+      </w:pPr>
+      <w:r>
+        <w:t xml:space="preserve">Playing with </w:t>
+      </w:r>
+      <w:proofErr w:type="spellStart"/>
+      <w:r>
+        <w:t>css</w:t>
+      </w:r>
+      <w:proofErr w:type="spellEnd"/>
+      <w:r>
+        <w:t xml:space="preserve"> code to layout the flexboxes</w:t>
+      </w:r>
+      <w:r>
+        <w:t xml:space="preserve"> </w:t>
+      </w:r>
+      <w:r>
+        <w:sym w:font="Wingdings" w:char="F0E0"/>
+      </w:r>
+      <w:r>
+        <w:t xml:space="preserve"> Learning flexbox is </w:t>
+      </w:r>
+      <w:proofErr w:type="gramStart"/>
+      <w:r>
+        <w:t>actually fun</w:t>
+      </w:r>
+      <w:proofErr w:type="gramEnd"/>
+      <w:r>
+        <w:t>!</w:t>
+      </w:r>
+    </w:p>
+    <w:p>
+      <w:pPr>
+        <w:pStyle w:val="ListParagraph"/>
+        <w:numPr>
+          <w:ilvl w:val="0"/>
+          <w:numId w:val="1"/>
+        </w:numPr>
+      </w:pPr>
+      <w:r>
+        <w:t xml:space="preserve">Finished sketching out the </w:t>
+      </w:r>
+      <w:proofErr w:type="gramStart"/>
+      <w:r>
+        <w:t>borders</w:t>
+      </w:r>
+      <w:proofErr w:type="gramEnd"/>
+    </w:p>
+    <w:p>
+      <w:pPr>
+        <w:pStyle w:val="ListParagraph"/>
+        <w:numPr>
+          <w:ilvl w:val="0"/>
+          <w:numId w:val="1"/>
+        </w:numPr>
+      </w:pPr>
+      <w:r>
+        <w:t xml:space="preserve">Started implementing the </w:t>
+      </w:r>
+      <w:proofErr w:type="gramStart"/>
+      <w:r>
+        <w:t>component</w:t>
+      </w:r>
+      <w:r>
+        <w:t>s</w:t>
+      </w:r>
+      <w:proofErr w:type="gramEnd"/>
+    </w:p>
+    <w:p>
+      <w:r>
+        <w:t>3/11/2024</w:t>
+      </w:r>
+    </w:p>
+    <w:p>
+      <w:pPr>
+        <w:pStyle w:val="ListParagraph"/>
+        <w:numPr>
+          <w:ilvl w:val="0"/>
+          <w:numId w:val="1"/>
+        </w:numPr>
+      </w:pPr>
+      <w:r>
+        <w:t xml:space="preserve">Learned that it is </w:t>
+      </w:r>
+      <w:r>
+        <w:rPr>
+          <w:b/>
+          <w:bCs/>
+        </w:rPr>
+        <w:t xml:space="preserve">not recommended to use class and </w:t>
+      </w:r>
+      <w:proofErr w:type="spellStart"/>
+      <w:r>
+        <w:rPr>
+          <w:b/>
+          <w:bCs/>
+        </w:rPr>
+        <w:t>className</w:t>
+      </w:r>
+      <w:proofErr w:type="spellEnd"/>
+      <w:r>
+        <w:rPr>
+          <w:b/>
+          <w:bCs/>
+        </w:rPr>
+        <w:t xml:space="preserve"> at the same time</w:t>
+      </w:r>
+      <w:r>
+        <w:t xml:space="preserve">, as the behavior would be </w:t>
+      </w:r>
+      <w:proofErr w:type="gramStart"/>
+      <w:r>
+        <w:t>unpredictable</w:t>
+      </w:r>
+      <w:proofErr w:type="gramEnd"/>
+    </w:p>
+    <w:p>
+      <w:pPr>
+        <w:pStyle w:val="ListParagraph"/>
+        <w:numPr>
+          <w:ilvl w:val="0"/>
+          <w:numId w:val="1"/>
+        </w:numPr>
+      </w:pPr>
+      <w:r>
+        <w:t xml:space="preserve">Finished Form component and Progress Bar </w:t>
+      </w:r>
+      <w:proofErr w:type="gramStart"/>
+      <w:r>
+        <w:t>components</w:t>
+      </w:r>
+      <w:proofErr w:type="gramEnd"/>
+    </w:p>
+    <w:p>
+      <w:pPr>
+        <w:pStyle w:val="ListParagraph"/>
+        <w:numPr>
+          <w:ilvl w:val="0"/>
+          <w:numId w:val="1"/>
+        </w:numPr>
+      </w:pPr>
+      <w:r>
+        <w:t xml:space="preserve">Currently working on the </w:t>
+      </w:r>
+      <w:proofErr w:type="spellStart"/>
+      <w:r>
+        <w:t>DataTable</w:t>
+      </w:r>
+      <w:proofErr w:type="spellEnd"/>
+      <w:r>
+        <w:t>, switched to only displaying the top 10. The code for coloring is currently not optimal (styling is being applied to separate cells, while it could/should be applied to a whole row)</w:t>
+      </w:r>
+    </w:p>
+    <w:p>
+      <w:pPr>
+        <w:pStyle w:val="ListParagraph"/>
+        <w:numPr>
+          <w:ilvl w:val="0"/>
+          <w:numId w:val="1"/>
+        </w:numPr>
+      </w:pPr>
+      <w:r>
+        <w:t xml:space="preserve">class </w:t>
+      </w:r>
+      <w:proofErr w:type="spellStart"/>
+      <w:r>
+        <w:t>là</w:t>
+      </w:r>
+      <w:proofErr w:type="spellEnd"/>
+      <w:r>
+        <w:t xml:space="preserve"> invalid syntax, </w:t>
+      </w:r>
+      <w:proofErr w:type="spellStart"/>
+      <w:r>
+        <w:t>className</w:t>
+      </w:r>
+      <w:proofErr w:type="spellEnd"/>
+      <w:r>
+        <w:t xml:space="preserve"> </w:t>
+      </w:r>
+      <w:proofErr w:type="spellStart"/>
+      <w:r>
+        <w:t>mới</w:t>
+      </w:r>
+      <w:proofErr w:type="spellEnd"/>
+      <w:r>
+        <w:t xml:space="preserve"> </w:t>
+      </w:r>
+      <w:proofErr w:type="spellStart"/>
+      <w:r>
+        <w:t>đúng</w:t>
+      </w:r>
+      <w:proofErr w:type="spellEnd"/>
+      <w:r>
+        <w:t xml:space="preserve"> </w:t>
+      </w:r>
+      <w:r>
+        <w:sym w:font="Wingdings" w:char="F0E0"/>
+      </w:r>
+      <w:r>
+        <w:t xml:space="preserve"> </w:t>
+      </w:r>
+      <w:proofErr w:type="spellStart"/>
+      <w:r>
+        <w:t>Chỉ</w:t>
+      </w:r>
+      <w:proofErr w:type="spellEnd"/>
+      <w:r>
+        <w:t xml:space="preserve"> </w:t>
+      </w:r>
+      <w:proofErr w:type="spellStart"/>
+      <w:r>
+        <w:t>dùng</w:t>
+      </w:r>
+      <w:proofErr w:type="spellEnd"/>
+      <w:r>
+        <w:t xml:space="preserve"> </w:t>
+      </w:r>
+      <w:proofErr w:type="spellStart"/>
+      <w:r>
+        <w:t>className</w:t>
+      </w:r>
+      <w:proofErr w:type="spellEnd"/>
+      <w:r>
+        <w:t xml:space="preserve"> moving forward.</w:t>
+      </w:r>
+    </w:p>
+    <w:p>
+      <w:pPr>
+        <w:pStyle w:val="ListParagraph"/>
+        <w:numPr>
+          <w:ilvl w:val="0"/>
+          <w:numId w:val="1"/>
+        </w:numPr>
+      </w:pPr>
     </w:p>
     <w:sectPr>
       <w:pgSz w:w="12240" w:h="15840"/>

</xml_diff>

<commit_message>
Restored ProgressBar + DataTable, working on Frontend, unwrapping finished components
</commit_message>
<xml_diff>
--- a/Journal.docx
+++ b/Journal.docx
@@ -16,13 +16,8 @@
         </w:numPr>
       </w:pPr>
       <w:r>
-        <w:t xml:space="preserve">Went through a rough architecture/system design for the </w:t>
-      </w:r>
-      <w:proofErr w:type="gramStart"/>
-      <w:r>
-        <w:t>software</w:t>
-      </w:r>
-      <w:proofErr w:type="gramEnd"/>
+        <w:t>Went through a rough architecture/system design for the software</w:t>
+      </w:r>
     </w:p>
     <w:p>
       <w:pPr>
@@ -54,13 +49,8 @@
         <w:t xml:space="preserve"> the front end</w:t>
       </w:r>
       <w:r>
-        <w:t xml:space="preserve"> in real </w:t>
-      </w:r>
-      <w:proofErr w:type="gramStart"/>
-      <w:r>
-        <w:t>time</w:t>
-      </w:r>
-      <w:proofErr w:type="gramEnd"/>
+        <w:t xml:space="preserve"> in real time</w:t>
+      </w:r>
     </w:p>
     <w:p>
       <w:r>
@@ -82,80 +72,44 @@
         </w:numPr>
       </w:pPr>
       <w:r>
-        <w:t xml:space="preserve">Learned and used WebSocket to get logging information from the ML script and display it on the front end in real </w:t>
-      </w:r>
-      <w:proofErr w:type="gramStart"/>
-      <w:r>
-        <w:t>time</w:t>
-      </w:r>
-      <w:proofErr w:type="gramEnd"/>
-    </w:p>
-    <w:p>
-      <w:pPr>
-        <w:pStyle w:val="ListParagraph"/>
-        <w:numPr>
-          <w:ilvl w:val="0"/>
-          <w:numId w:val="1"/>
-        </w:numPr>
-      </w:pPr>
-      <w:r>
-        <w:t xml:space="preserve">Refactored ML code so that every function is in a designated </w:t>
-      </w:r>
-      <w:proofErr w:type="gramStart"/>
-      <w:r>
-        <w:t>class</w:t>
-      </w:r>
-      <w:proofErr w:type="gramEnd"/>
-    </w:p>
-    <w:p>
-      <w:pPr>
-        <w:pStyle w:val="ListParagraph"/>
-        <w:numPr>
-          <w:ilvl w:val="0"/>
-          <w:numId w:val="1"/>
-        </w:numPr>
-      </w:pPr>
-      <w:r>
-        <w:t xml:space="preserve">Refactored manager.py and mnist_model.py to enable manager to update progress, allowing </w:t>
-      </w:r>
-      <w:proofErr w:type="spellStart"/>
-      <w:r>
-        <w:t>mnist_model</w:t>
-      </w:r>
-      <w:proofErr w:type="spellEnd"/>
-      <w:r>
-        <w:t xml:space="preserve"> to focus on running ML </w:t>
-      </w:r>
-      <w:proofErr w:type="gramStart"/>
-      <w:r>
-        <w:t>tasks</w:t>
-      </w:r>
-      <w:proofErr w:type="gramEnd"/>
-    </w:p>
-    <w:p>
-      <w:pPr>
-        <w:pStyle w:val="ListParagraph"/>
-        <w:numPr>
-          <w:ilvl w:val="0"/>
-          <w:numId w:val="1"/>
-        </w:numPr>
-      </w:pPr>
-      <w:r>
-        <w:t xml:space="preserve">Setup a </w:t>
-      </w:r>
-      <w:proofErr w:type="spellStart"/>
-      <w:r>
-        <w:t>websocket</w:t>
-      </w:r>
-      <w:proofErr w:type="spellEnd"/>
-      <w:r>
-        <w:t xml:space="preserve"> in server’s app.py, pass it to manager, and let manager.py emit updates to the client </w:t>
-      </w:r>
-      <w:proofErr w:type="gramStart"/>
-      <w:r>
-        <w:t>app.js</w:t>
-      </w:r>
-      <w:proofErr w:type="gramEnd"/>
+        <w:t>Learned and used WebSocket to get logging information from the ML script and display it on the front end in real time</w:t>
+      </w:r>
+    </w:p>
+    <w:p>
+      <w:pPr>
+        <w:pStyle w:val="ListParagraph"/>
+        <w:numPr>
+          <w:ilvl w:val="0"/>
+          <w:numId w:val="1"/>
+        </w:numPr>
+      </w:pPr>
+      <w:r>
+        <w:t>Refactored ML code so that every function is in a designated class</w:t>
+      </w:r>
+    </w:p>
+    <w:p>
+      <w:pPr>
+        <w:pStyle w:val="ListParagraph"/>
+        <w:numPr>
+          <w:ilvl w:val="0"/>
+          <w:numId w:val="1"/>
+        </w:numPr>
+      </w:pPr>
+      <w:r>
+        <w:t>Refactored manager.py and mnist_model.py to enable manager to update progress, allowing mnist_model to focus on running ML tasks</w:t>
+      </w:r>
+    </w:p>
+    <w:p>
+      <w:pPr>
+        <w:pStyle w:val="ListParagraph"/>
+        <w:numPr>
+          <w:ilvl w:val="0"/>
+          <w:numId w:val="1"/>
+        </w:numPr>
+      </w:pPr>
+      <w:r>
+        <w:t>Setup a websocket in server’s app.py, pass it to manager, and let manager.py emit updates to the client app.js</w:t>
+      </w:r>
     </w:p>
     <w:p>
       <w:pPr>
@@ -175,17 +129,7 @@
         <w:t xml:space="preserve"> </w:t>
       </w:r>
       <w:r>
-        <w:t xml:space="preserve">Used </w:t>
-      </w:r>
-      <w:proofErr w:type="spellStart"/>
-      <w:proofErr w:type="gramStart"/>
-      <w:r>
-        <w:t>socketio.once</w:t>
-      </w:r>
-      <w:proofErr w:type="spellEnd"/>
-      <w:proofErr w:type="gramEnd"/>
-      <w:r>
-        <w:t>() to solve the problem</w:t>
+        <w:t>Used socketio.once() to solve the problem</w:t>
       </w:r>
     </w:p>
     <w:p>
@@ -224,15 +168,7 @@
         </w:numPr>
       </w:pPr>
       <w:r>
-        <w:t xml:space="preserve">Q: Don’t know how to check if the </w:t>
-      </w:r>
-      <w:proofErr w:type="spellStart"/>
-      <w:r>
-        <w:t>websocket</w:t>
-      </w:r>
-      <w:proofErr w:type="spellEnd"/>
-      <w:r>
-        <w:t xml:space="preserve"> is properly closed.</w:t>
+        <w:t>Q: Don’t know how to check if the websocket is properly closed.</w:t>
       </w:r>
     </w:p>
     <w:p>
@@ -276,23 +212,7 @@
         </w:numPr>
       </w:pPr>
       <w:r>
-        <w:t>Currently debugging this error: Access to fetch at 'http://localhost:9000/</w:t>
-      </w:r>
-      <w:proofErr w:type="spellStart"/>
-      <w:r>
-        <w:t>start_experiment</w:t>
-      </w:r>
-      <w:proofErr w:type="spellEnd"/>
-      <w:r>
-        <w:t>' from origin 'http://localhost:3000' has been blocked by CORS policy: No 'Access-Control-Allow-Origin' header is present on the requested resource. If an opaque response serves your needs, set the request's mode to 'no-</w:t>
-      </w:r>
-      <w:proofErr w:type="spellStart"/>
-      <w:r>
-        <w:t>cors'</w:t>
-      </w:r>
-      <w:proofErr w:type="spellEnd"/>
-      <w:r>
-        <w:t xml:space="preserve"> to fetch the resource with CORS disabled.</w:t>
+        <w:t>Currently debugging this error: Access to fetch at 'http://localhost:9000/start_experiment' from origin 'http://localhost:3000' has been blocked by CORS policy: No 'Access-Control-Allow-Origin' header is present on the requested resource. If an opaque response serves your needs, set the request's mode to 'no-cors' to fetch the resource with CORS disabled.</w:t>
       </w:r>
       <w:r>
         <w:t xml:space="preserve"> </w:t>
@@ -307,15 +227,7 @@
         <w:t xml:space="preserve"> T</w:t>
       </w:r>
       <w:r>
-        <w:t xml:space="preserve">he same-origin policy fights one of the most common </w:t>
-      </w:r>
-      <w:proofErr w:type="spellStart"/>
-      <w:r>
-        <w:t>cyber attacks</w:t>
-      </w:r>
-      <w:proofErr w:type="spellEnd"/>
-      <w:r>
-        <w:t xml:space="preserve"> out there: cross-site request forgery. In this maneuver, a malicious website attempts to take advantage of the browser’s cookie storage system.</w:t>
+        <w:t>he same-origin policy fights one of the most common cyber attacks out there: cross-site request forgery. In this maneuver, a malicious website attempts to take advantage of the browser’s cookie storage system.</w:t>
       </w:r>
       <w:r>
         <w:t xml:space="preserve"> </w:t>
@@ -343,45 +255,19 @@
         <w:t xml:space="preserve">backend </w:t>
       </w:r>
       <w:r>
-        <w:t xml:space="preserve">response object (which is a </w:t>
-      </w:r>
-      <w:proofErr w:type="spellStart"/>
-      <w:r>
-        <w:t>dict</w:t>
-      </w:r>
-      <w:proofErr w:type="spellEnd"/>
-      <w:r>
-        <w:t>/</w:t>
-      </w:r>
-      <w:proofErr w:type="spellStart"/>
-      <w:r>
-        <w:t>json</w:t>
-      </w:r>
-      <w:proofErr w:type="spellEnd"/>
-      <w:r>
-        <w:t>)</w:t>
-      </w:r>
-    </w:p>
-    <w:p>
-      <w:pPr>
-        <w:pStyle w:val="ListParagraph"/>
-        <w:numPr>
-          <w:ilvl w:val="0"/>
-          <w:numId w:val="1"/>
-        </w:numPr>
-      </w:pPr>
-      <w:r>
-        <w:t xml:space="preserve">Also modified the code a bit to remove proxy in </w:t>
-      </w:r>
-      <w:proofErr w:type="spellStart"/>
-      <w:proofErr w:type="gramStart"/>
-      <w:r>
-        <w:t>package.json</w:t>
-      </w:r>
-      <w:proofErr w:type="spellEnd"/>
-      <w:proofErr w:type="gramEnd"/>
-      <w:r>
-        <w:t>, set the server to use port 9000 instead of 5000.</w:t>
+        <w:t>response object (which is a dict/json)</w:t>
+      </w:r>
+    </w:p>
+    <w:p>
+      <w:pPr>
+        <w:pStyle w:val="ListParagraph"/>
+        <w:numPr>
+          <w:ilvl w:val="0"/>
+          <w:numId w:val="1"/>
+        </w:numPr>
+      </w:pPr>
+      <w:r>
+        <w:t>Also modified the code a bit to remove proxy in package.json, set the server to use port 9000 instead of 5000.</w:t>
       </w:r>
     </w:p>
     <w:p>
@@ -508,13 +394,8 @@
         </w:numPr>
       </w:pPr>
       <w:r>
-        <w:t xml:space="preserve">Create a new job with its </w:t>
-      </w:r>
-      <w:proofErr w:type="gramStart"/>
-      <w:r>
-        <w:t>schedule</w:t>
-      </w:r>
-      <w:proofErr w:type="gramEnd"/>
+        <w:t>Create a new job with its schedule</w:t>
+      </w:r>
     </w:p>
     <w:p>
       <w:pPr>
@@ -572,15 +453,7 @@
         </w:numPr>
       </w:pPr>
       <w:r>
-        <w:t xml:space="preserve">Discussed with </w:t>
-      </w:r>
-      <w:proofErr w:type="spellStart"/>
-      <w:r>
-        <w:t>pda</w:t>
-      </w:r>
-      <w:proofErr w:type="spellEnd"/>
-      <w:r>
-        <w:t xml:space="preserve">, and agreed that we should start by designing a </w:t>
+        <w:t xml:space="preserve">Discussed with pda, and agreed that we should start by designing a </w:t>
       </w:r>
       <w:r>
         <w:rPr>
@@ -596,11 +469,9 @@
         </w:rPr>
         <w:t xml:space="preserve"> </w:t>
       </w:r>
-      <w:proofErr w:type="gramStart"/>
       <w:r>
         <w:t>first</w:t>
       </w:r>
-      <w:proofErr w:type="gramEnd"/>
     </w:p>
     <w:p>
       <w:pPr>
@@ -647,15 +518,7 @@
         </w:numPr>
       </w:pPr>
       <w:r>
-        <w:t xml:space="preserve">Given a </w:t>
-      </w:r>
-      <w:proofErr w:type="spellStart"/>
-      <w:r>
-        <w:t>userID</w:t>
-      </w:r>
-      <w:proofErr w:type="spellEnd"/>
-      <w:r>
-        <w:t>, retrieve all jobs that belong to it (by client)</w:t>
+        <w:t>Given a userID, retrieve all jobs that belong to it (by client)</w:t>
       </w:r>
     </w:p>
     <w:p>
@@ -739,31 +602,7 @@
         </w:numPr>
       </w:pPr>
       <w:r>
-        <w:t xml:space="preserve">Job table: </w:t>
-      </w:r>
-      <w:proofErr w:type="spellStart"/>
-      <w:r>
-        <w:t>UserID</w:t>
-      </w:r>
-      <w:proofErr w:type="spellEnd"/>
-      <w:r>
-        <w:t xml:space="preserve">, </w:t>
-      </w:r>
-      <w:proofErr w:type="spellStart"/>
-      <w:r>
-        <w:t>JobID</w:t>
-      </w:r>
-      <w:proofErr w:type="spellEnd"/>
-      <w:r>
-        <w:t xml:space="preserve">, </w:t>
-      </w:r>
-      <w:proofErr w:type="spellStart"/>
-      <w:r>
-        <w:t>timeCreated</w:t>
-      </w:r>
-      <w:proofErr w:type="spellEnd"/>
-      <w:r>
-        <w:t xml:space="preserve"> (UNIX timestamp)</w:t>
+        <w:t>Job table: UserID, JobID, timeCreated (UNIX timestamp)</w:t>
       </w:r>
     </w:p>
     <w:p>
@@ -775,49 +614,20 @@
         </w:numPr>
       </w:pPr>
       <w:r>
-        <w:t xml:space="preserve">History table: </w:t>
-      </w:r>
-      <w:proofErr w:type="spellStart"/>
-      <w:r>
-        <w:t>JobID</w:t>
-      </w:r>
-      <w:proofErr w:type="spellEnd"/>
-      <w:r>
-        <w:t xml:space="preserve">, </w:t>
-      </w:r>
-      <w:proofErr w:type="spellStart"/>
-      <w:r>
-        <w:t>startTime</w:t>
-      </w:r>
-      <w:proofErr w:type="spellEnd"/>
-      <w:r>
-        <w:t xml:space="preserve"> (UNIX timestamp), runtime (seconds), epochs, </w:t>
-      </w:r>
-      <w:proofErr w:type="spellStart"/>
-      <w:r>
-        <w:t>lr</w:t>
-      </w:r>
-      <w:proofErr w:type="spellEnd"/>
-      <w:r>
-        <w:t>, size, accuracy</w:t>
-      </w:r>
-    </w:p>
-    <w:p>
-      <w:pPr>
-        <w:pStyle w:val="ListParagraph"/>
-        <w:numPr>
-          <w:ilvl w:val="0"/>
-          <w:numId w:val="1"/>
-        </w:numPr>
-      </w:pPr>
-      <w:r>
-        <w:t xml:space="preserve">Finished a rough system </w:t>
-      </w:r>
-      <w:proofErr w:type="gramStart"/>
-      <w:r>
-        <w:t>design</w:t>
-      </w:r>
-      <w:proofErr w:type="gramEnd"/>
+        <w:t>History table: JobID, startTime (UNIX timestamp), runtime (seconds), epochs, lr, size, accuracy</w:t>
+      </w:r>
+    </w:p>
+    <w:p>
+      <w:pPr>
+        <w:pStyle w:val="ListParagraph"/>
+        <w:numPr>
+          <w:ilvl w:val="0"/>
+          <w:numId w:val="1"/>
+        </w:numPr>
+      </w:pPr>
+      <w:r>
+        <w:t>Finished a rough system design</w:t>
+      </w:r>
     </w:p>
     <w:p>
       <w:r>
@@ -833,30 +643,20 @@
         </w:numPr>
       </w:pPr>
       <w:r>
-        <w:t xml:space="preserve">Started to explore how to implement MongoDB Atlas into the </w:t>
-      </w:r>
-      <w:proofErr w:type="gramStart"/>
-      <w:r>
-        <w:t>application</w:t>
-      </w:r>
-      <w:proofErr w:type="gramEnd"/>
-    </w:p>
-    <w:p>
-      <w:pPr>
-        <w:pStyle w:val="ListParagraph"/>
-        <w:numPr>
-          <w:ilvl w:val="0"/>
-          <w:numId w:val="1"/>
-        </w:numPr>
-      </w:pPr>
-      <w:r>
-        <w:t xml:space="preserve">Upgraded Python interpreter version from 3.10.9 to </w:t>
-      </w:r>
-      <w:proofErr w:type="gramStart"/>
-      <w:r>
-        <w:t>3.12.2</w:t>
-      </w:r>
-      <w:proofErr w:type="gramEnd"/>
+        <w:t>Started to explore how to implement MongoDB Atlas into the application</w:t>
+      </w:r>
+    </w:p>
+    <w:p>
+      <w:pPr>
+        <w:pStyle w:val="ListParagraph"/>
+        <w:numPr>
+          <w:ilvl w:val="0"/>
+          <w:numId w:val="1"/>
+        </w:numPr>
+      </w:pPr>
+      <w:r>
+        <w:t>Upgraded Python interpreter version from 3.10.9 to 3.12.2</w:t>
+      </w:r>
     </w:p>
     <w:p>
       <w:pPr>
@@ -879,15 +679,7 @@
         </w:numPr>
       </w:pPr>
       <w:r>
-        <w:t xml:space="preserve">When I switch the Python interpreter, </w:t>
-      </w:r>
-      <w:proofErr w:type="spellStart"/>
-      <w:r>
-        <w:t>VSCode</w:t>
-      </w:r>
-      <w:proofErr w:type="spellEnd"/>
-      <w:r>
-        <w:t xml:space="preserve"> looks at the 3.12 library, which is empty.</w:t>
+        <w:t>When I switch the Python interpreter, VSCode looks at the 3.12 library, which is empty.</w:t>
       </w:r>
     </w:p>
     <w:p>
@@ -899,15 +691,7 @@
         </w:numPr>
       </w:pPr>
       <w:r>
-        <w:t xml:space="preserve">When I try to use pip and install the packages, it keeps </w:t>
-      </w:r>
-      <w:proofErr w:type="gramStart"/>
-      <w:r>
-        <w:t>installing to</w:t>
-      </w:r>
-      <w:proofErr w:type="gramEnd"/>
-      <w:r>
-        <w:t xml:space="preserve"> Python 3.10 and says that the package is already there.</w:t>
+        <w:t>When I try to use pip and install the packages, it keeps installing to Python 3.10 and says that the package is already there.</w:t>
       </w:r>
     </w:p>
     <w:p>
@@ -919,13 +703,8 @@
         </w:numPr>
       </w:pPr>
       <w:r>
-        <w:t xml:space="preserve">When I uninstall Python 3.10.9, the computer seems to think that there is no longer Python while version 3.12 is literally installed. I couldn’t also use pip to install packages into </w:t>
-      </w:r>
-      <w:proofErr w:type="gramStart"/>
-      <w:r>
-        <w:t>3.12</w:t>
-      </w:r>
-      <w:proofErr w:type="gramEnd"/>
+        <w:t>When I uninstall Python 3.10.9, the computer seems to think that there is no longer Python while version 3.12 is literally installed. I couldn’t also use pip to install packages into 3.12</w:t>
+      </w:r>
     </w:p>
     <w:p>
       <w:pPr>
@@ -1028,7 +807,6 @@
       <w:r>
         <w:t xml:space="preserve"> Thinking of using </w:t>
       </w:r>
-      <w:proofErr w:type="spellStart"/>
       <w:r>
         <w:rPr>
           <w:b/>
@@ -1036,7 +814,6 @@
         </w:rPr>
         <w:t>MongoEngine</w:t>
       </w:r>
-      <w:proofErr w:type="spellEnd"/>
     </w:p>
     <w:p>
       <w:r>
@@ -1052,21 +829,8 @@
         </w:numPr>
       </w:pPr>
       <w:r>
-        <w:t xml:space="preserve">Met with </w:t>
-      </w:r>
-      <w:proofErr w:type="spellStart"/>
-      <w:r>
-        <w:t>pda</w:t>
-      </w:r>
-      <w:proofErr w:type="spellEnd"/>
-      <w:r>
-        <w:t xml:space="preserve"> to fix a few </w:t>
-      </w:r>
-      <w:proofErr w:type="gramStart"/>
-      <w:r>
-        <w:t>bugs</w:t>
-      </w:r>
-      <w:proofErr w:type="gramEnd"/>
+        <w:t>Met with pda to fix a few bugs</w:t>
+      </w:r>
     </w:p>
     <w:p>
       <w:pPr>
@@ -1077,13 +841,8 @@
         </w:numPr>
       </w:pPr>
       <w:r>
-        <w:t xml:space="preserve">A lot of unnecessary files -&gt; Safely removed </w:t>
-      </w:r>
-      <w:proofErr w:type="gramStart"/>
-      <w:r>
-        <w:t>them</w:t>
-      </w:r>
-      <w:proofErr w:type="gramEnd"/>
+        <w:t>A lot of unnecessary files -&gt; Safely removed them</w:t>
+      </w:r>
     </w:p>
     <w:p>
       <w:pPr>
@@ -1094,23 +853,8 @@
         </w:numPr>
       </w:pPr>
       <w:r>
-        <w:t xml:space="preserve">Backend not extracting information from Frontend -&gt; Backend was accessing information in </w:t>
-      </w:r>
-      <w:proofErr w:type="spellStart"/>
-      <w:proofErr w:type="gramStart"/>
-      <w:r>
-        <w:t>request.form</w:t>
-      </w:r>
-      <w:proofErr w:type="spellEnd"/>
-      <w:proofErr w:type="gramEnd"/>
-      <w:r>
-        <w:t xml:space="preserve">, while Frontend was sending package as JSON -&gt; Easy fix by accessing </w:t>
-      </w:r>
-      <w:proofErr w:type="spellStart"/>
-      <w:r>
-        <w:t>request.json</w:t>
-      </w:r>
-      <w:proofErr w:type="spellEnd"/>
+        <w:t>Backend not extracting information from Frontend -&gt; Backend was accessing information in request.form, while Frontend was sending package as JSON -&gt; Easy fix by accessing request.json</w:t>
+      </w:r>
     </w:p>
     <w:p>
       <w:pPr>
@@ -1121,23 +865,7 @@
         </w:numPr>
       </w:pPr>
       <w:r>
-        <w:t xml:space="preserve">Frontend failed to fetch route </w:t>
-      </w:r>
-      <w:proofErr w:type="spellStart"/>
-      <w:r>
-        <w:t>start_startexperiment</w:t>
-      </w:r>
-      <w:proofErr w:type="spellEnd"/>
-      <w:r>
-        <w:t xml:space="preserve"> due to CORS policy -&gt; It was a hard fix because I thought I </w:t>
-      </w:r>
-      <w:proofErr w:type="gramStart"/>
-      <w:r>
-        <w:t>have</w:t>
-      </w:r>
-      <w:proofErr w:type="gramEnd"/>
-      <w:r>
-        <w:t xml:space="preserve"> already solved it before</w:t>
+        <w:t>Frontend failed to fetch route start_startexperiment due to CORS policy -&gt; It was a hard fix because I thought I have already solved it before</w:t>
       </w:r>
       <w:r>
         <w:t xml:space="preserve">. I learned that </w:t>
@@ -1147,27 +875,10 @@
           <w:b/>
           <w:bCs/>
         </w:rPr>
-        <w:t xml:space="preserve">the CORS policies are separate for Backend routes and </w:t>
-      </w:r>
-      <w:proofErr w:type="spellStart"/>
-      <w:r>
-        <w:rPr>
-          <w:b/>
-          <w:bCs/>
-        </w:rPr>
-        <w:t>websocket</w:t>
-      </w:r>
-      <w:proofErr w:type="spellEnd"/>
-      <w:r>
-        <w:t xml:space="preserve">. I have only configured CORS policy for the </w:t>
-      </w:r>
-      <w:proofErr w:type="spellStart"/>
-      <w:r>
-        <w:t>websocket</w:t>
-      </w:r>
-      <w:proofErr w:type="spellEnd"/>
-      <w:r>
-        <w:t>, and not the Backend routes.</w:t>
+        <w:t>the CORS policies are separate for Backend routes and websocket</w:t>
+      </w:r>
+      <w:r>
+        <w:t>. I have only configured CORS policy for the websocket, and not the Backend routes.</w:t>
       </w:r>
     </w:p>
     <w:p>
@@ -1179,15 +890,7 @@
         </w:numPr>
       </w:pPr>
       <w:r>
-        <w:t xml:space="preserve">Type error in JSON -&gt; Easy fix since the JSON data are all strings while I want integers/floats. I only </w:t>
-      </w:r>
-      <w:proofErr w:type="gramStart"/>
-      <w:r>
-        <w:t>have to</w:t>
-      </w:r>
-      <w:proofErr w:type="gramEnd"/>
-      <w:r>
-        <w:t xml:space="preserve"> convert them in the Backend.</w:t>
+        <w:t>Type error in JSON -&gt; Easy fix since the JSON data are all strings while I want integers/floats. I only have to convert them in the Backend.</w:t>
       </w:r>
     </w:p>
     <w:p>
@@ -1204,13 +907,8 @@
         </w:numPr>
       </w:pPr>
       <w:r>
-        <w:t xml:space="preserve">Defined the Job </w:t>
-      </w:r>
-      <w:proofErr w:type="gramStart"/>
-      <w:r>
-        <w:t>schema</w:t>
-      </w:r>
-      <w:proofErr w:type="gramEnd"/>
+        <w:t>Defined the Job schema</w:t>
+      </w:r>
     </w:p>
     <w:p>
       <w:pPr>
@@ -1223,8 +921,6 @@
       <w:r>
         <w:t xml:space="preserve">Connected to MongoDB using </w:t>
       </w:r>
-      <w:proofErr w:type="spellStart"/>
-      <w:proofErr w:type="gramStart"/>
       <w:r>
         <w:rPr>
           <w:b/>
@@ -1232,25 +928,18 @@
         </w:rPr>
         <w:t>MongoEngine</w:t>
       </w:r>
-      <w:proofErr w:type="spellEnd"/>
-      <w:proofErr w:type="gramEnd"/>
-    </w:p>
-    <w:p>
-      <w:pPr>
-        <w:pStyle w:val="ListParagraph"/>
-        <w:numPr>
-          <w:ilvl w:val="0"/>
-          <w:numId w:val="1"/>
-        </w:numPr>
-      </w:pPr>
-      <w:r>
-        <w:t>Start writing the route “create-</w:t>
-      </w:r>
-      <w:proofErr w:type="gramStart"/>
-      <w:r>
-        <w:t>job”</w:t>
-      </w:r>
-      <w:proofErr w:type="gramEnd"/>
+    </w:p>
+    <w:p>
+      <w:pPr>
+        <w:pStyle w:val="ListParagraph"/>
+        <w:numPr>
+          <w:ilvl w:val="0"/>
+          <w:numId w:val="1"/>
+        </w:numPr>
+      </w:pPr>
+      <w:r>
+        <w:t>Start writing the route “create-job”</w:t>
+      </w:r>
     </w:p>
     <w:p>
       <w:pPr>
@@ -1268,17 +957,8 @@
           <w:b/>
           <w:bCs/>
         </w:rPr>
-        <w:t xml:space="preserve">class </w:t>
-      </w:r>
-      <w:proofErr w:type="gramStart"/>
-      <w:r>
-        <w:rPr>
-          <w:b/>
-          <w:bCs/>
-        </w:rPr>
-        <w:t>methods</w:t>
-      </w:r>
-      <w:proofErr w:type="gramEnd"/>
+        <w:t>class methods</w:t>
+      </w:r>
       <w:r>
         <w:rPr>
           <w:b/>
@@ -1313,72 +993,44 @@
         </w:numPr>
       </w:pPr>
       <w:r>
-        <w:t xml:space="preserve">Met with </w:t>
-      </w:r>
-      <w:proofErr w:type="spellStart"/>
-      <w:r>
-        <w:t>pda</w:t>
-      </w:r>
-      <w:proofErr w:type="spellEnd"/>
-      <w:r>
-        <w:t xml:space="preserve"> to merge RabbitMQ code with DB </w:t>
-      </w:r>
-      <w:proofErr w:type="gramStart"/>
-      <w:r>
-        <w:t>code</w:t>
-      </w:r>
-      <w:proofErr w:type="gramEnd"/>
-    </w:p>
-    <w:p>
-      <w:pPr>
-        <w:pStyle w:val="ListParagraph"/>
-        <w:numPr>
-          <w:ilvl w:val="0"/>
-          <w:numId w:val="1"/>
-        </w:numPr>
-      </w:pPr>
-      <w:r>
-        <w:t xml:space="preserve">Ran some tests to debug and check for </w:t>
-      </w:r>
-      <w:proofErr w:type="gramStart"/>
-      <w:r>
-        <w:t>errors</w:t>
-      </w:r>
-      <w:proofErr w:type="gramEnd"/>
-    </w:p>
-    <w:p>
-      <w:pPr>
-        <w:pStyle w:val="ListParagraph"/>
-        <w:numPr>
-          <w:ilvl w:val="0"/>
-          <w:numId w:val="1"/>
-        </w:numPr>
-      </w:pPr>
-      <w:r>
-        <w:t xml:space="preserve">Discussed the plan moving </w:t>
-      </w:r>
-      <w:proofErr w:type="gramStart"/>
-      <w:r>
-        <w:t>forward</w:t>
-      </w:r>
-      <w:proofErr w:type="gramEnd"/>
-    </w:p>
-    <w:p>
-      <w:pPr>
-        <w:pStyle w:val="ListParagraph"/>
-        <w:numPr>
-          <w:ilvl w:val="0"/>
-          <w:numId w:val="1"/>
-        </w:numPr>
-      </w:pPr>
-      <w:r>
-        <w:t xml:space="preserve">Minor fixes to code to make it </w:t>
-      </w:r>
-      <w:proofErr w:type="gramStart"/>
-      <w:r>
-        <w:t>work</w:t>
-      </w:r>
-      <w:proofErr w:type="gramEnd"/>
+        <w:t>Met with pda to merge RabbitMQ code with DB code</w:t>
+      </w:r>
+    </w:p>
+    <w:p>
+      <w:pPr>
+        <w:pStyle w:val="ListParagraph"/>
+        <w:numPr>
+          <w:ilvl w:val="0"/>
+          <w:numId w:val="1"/>
+        </w:numPr>
+      </w:pPr>
+      <w:r>
+        <w:t>Ran some tests to debug and check for errors</w:t>
+      </w:r>
+    </w:p>
+    <w:p>
+      <w:pPr>
+        <w:pStyle w:val="ListParagraph"/>
+        <w:numPr>
+          <w:ilvl w:val="0"/>
+          <w:numId w:val="1"/>
+        </w:numPr>
+      </w:pPr>
+      <w:r>
+        <w:t>Discussed the plan moving forward</w:t>
+      </w:r>
+    </w:p>
+    <w:p>
+      <w:pPr>
+        <w:pStyle w:val="ListParagraph"/>
+        <w:numPr>
+          <w:ilvl w:val="0"/>
+          <w:numId w:val="1"/>
+        </w:numPr>
+      </w:pPr>
+      <w:r>
+        <w:t>Minor fixes to code to make it work</w:t>
+      </w:r>
     </w:p>
     <w:p>
       <w:r>
@@ -1394,13 +1046,8 @@
         </w:numPr>
       </w:pPr>
       <w:r>
-        <w:t xml:space="preserve">Refactoring code before implementing further </w:t>
-      </w:r>
-      <w:proofErr w:type="gramStart"/>
-      <w:r>
-        <w:t>functionalities</w:t>
-      </w:r>
-      <w:proofErr w:type="gramEnd"/>
+        <w:t>Refactoring code before implementing further functionalities</w:t>
+      </w:r>
     </w:p>
     <w:p>
       <w:pPr>
@@ -1476,53 +1123,31 @@
           <w:b/>
           <w:bCs/>
         </w:rPr>
-        <w:t>than sorting/filtering in the backend/</w:t>
-      </w:r>
-      <w:proofErr w:type="gramStart"/>
-      <w:r>
-        <w:rPr>
-          <w:b/>
-          <w:bCs/>
-        </w:rPr>
-        <w:t>frontend</w:t>
-      </w:r>
-      <w:proofErr w:type="gramEnd"/>
-    </w:p>
-    <w:p>
-      <w:pPr>
-        <w:pStyle w:val="ListParagraph"/>
-        <w:numPr>
-          <w:ilvl w:val="0"/>
-          <w:numId w:val="1"/>
-        </w:numPr>
-      </w:pPr>
-      <w:r>
-        <w:t xml:space="preserve">At the moment, the cap of 50 is enforced on the app. User can’t specify the specific number of entries to </w:t>
-      </w:r>
-      <w:proofErr w:type="gramStart"/>
-      <w:r>
-        <w:t>show</w:t>
-      </w:r>
-      <w:proofErr w:type="gramEnd"/>
-    </w:p>
-    <w:p>
-      <w:pPr>
-        <w:pStyle w:val="ListParagraph"/>
-        <w:numPr>
-          <w:ilvl w:val="0"/>
-          <w:numId w:val="1"/>
-        </w:numPr>
-      </w:pPr>
-      <w:r>
-        <w:t xml:space="preserve">Met with an error from Python – </w:t>
-      </w:r>
-      <w:proofErr w:type="spellStart"/>
-      <w:r>
-        <w:t>RuntimeException</w:t>
-      </w:r>
-      <w:proofErr w:type="spellEnd"/>
-      <w:r>
-        <w:t xml:space="preserve">: </w:t>
+        <w:t>than sorting/filtering in the backend/frontend</w:t>
+      </w:r>
+    </w:p>
+    <w:p>
+      <w:pPr>
+        <w:pStyle w:val="ListParagraph"/>
+        <w:numPr>
+          <w:ilvl w:val="0"/>
+          <w:numId w:val="1"/>
+        </w:numPr>
+      </w:pPr>
+      <w:r>
+        <w:t>At the moment, the cap of 50 is enforced on the app. User can’t specify the specific number of entries to show</w:t>
+      </w:r>
+    </w:p>
+    <w:p>
+      <w:pPr>
+        <w:pStyle w:val="ListParagraph"/>
+        <w:numPr>
+          <w:ilvl w:val="0"/>
+          <w:numId w:val="1"/>
+        </w:numPr>
+      </w:pPr>
+      <w:r>
+        <w:t xml:space="preserve">Met with an error from Python – RuntimeException: </w:t>
       </w:r>
       <w:r>
         <w:t>can't create new thread at interpreter shutdown</w:t>
@@ -1537,13 +1162,8 @@
         <w:t xml:space="preserve"> This is because Python 3.12 </w:t>
       </w:r>
       <w:r>
-        <w:t xml:space="preserve">introduced a change that prevents creating new threads after the main thread has </w:t>
-      </w:r>
-      <w:proofErr w:type="spellStart"/>
-      <w:r>
-        <w:t>exited</w:t>
-      </w:r>
-      <w:proofErr w:type="spellEnd"/>
+        <w:t>introduced a change that prevents creating new threads after the main thread has exited</w:t>
+      </w:r>
       <w:r>
         <w:t>.</w:t>
       </w:r>
@@ -1574,15 +1194,7 @@
         </w:numPr>
       </w:pPr>
       <w:r>
-        <w:t>Rendering “</w:t>
-      </w:r>
-      <w:proofErr w:type="spellStart"/>
-      <w:r>
-        <w:t>get_jobs</w:t>
-      </w:r>
-      <w:proofErr w:type="spellEnd"/>
-      <w:r>
-        <w:t xml:space="preserve">” in the Frontend as a table </w:t>
+        <w:t xml:space="preserve">Rendering “get_jobs” in the Frontend as a table </w:t>
       </w:r>
       <w:r>
         <w:sym w:font="Wingdings" w:char="F0E0"/>
@@ -1620,15 +1232,7 @@
         </w:numPr>
       </w:pPr>
       <w:r>
-        <w:t xml:space="preserve">Meeting an error of </w:t>
-      </w:r>
-      <w:proofErr w:type="spellStart"/>
-      <w:r>
-        <w:t>useState</w:t>
-      </w:r>
-      <w:proofErr w:type="spellEnd"/>
-      <w:r>
-        <w:t xml:space="preserve"> not updating. Specifically, it doesn’t seem like the object is updated fast enough to be rendered. This is likely due to the asynchronous nature of React, where the code keeps running without waiting for a line to finish.</w:t>
+        <w:t>Meeting an error of useState not updating. Specifically, it doesn’t seem like the object is updated fast enough to be rendered. This is likely due to the asynchronous nature of React, where the code keeps running without waiting for a line to finish.</w:t>
       </w:r>
       <w:r>
         <w:t xml:space="preserve"> </w:t>
@@ -1640,41 +1244,20 @@
         <w:t xml:space="preserve"> Turns out to be a </w:t>
       </w:r>
       <w:r>
-        <w:t xml:space="preserve">problem with installing </w:t>
-      </w:r>
-      <w:proofErr w:type="spellStart"/>
-      <w:r>
-        <w:t>npm</w:t>
-      </w:r>
-      <w:proofErr w:type="spellEnd"/>
-      <w:r>
-        <w:t xml:space="preserve"> packages in the wrong place. I simply had to delete the incorrect installation and </w:t>
-      </w:r>
-      <w:proofErr w:type="gramStart"/>
-      <w:r>
-        <w:t>install</w:t>
-      </w:r>
-      <w:proofErr w:type="gramEnd"/>
-      <w:r>
-        <w:t xml:space="preserve"> into the right place.</w:t>
-      </w:r>
-    </w:p>
-    <w:p>
-      <w:pPr>
-        <w:pStyle w:val="ListParagraph"/>
-        <w:numPr>
-          <w:ilvl w:val="0"/>
-          <w:numId w:val="1"/>
-        </w:numPr>
-      </w:pPr>
-      <w:r>
-        <w:t xml:space="preserve">Finished a minimal table that’s </w:t>
-      </w:r>
-      <w:proofErr w:type="gramStart"/>
-      <w:r>
-        <w:t>functional</w:t>
-      </w:r>
-      <w:proofErr w:type="gramEnd"/>
+        <w:t>problem with installing npm packages in the wrong place. I simply had to delete the incorrect installation and install into the right place.</w:t>
+      </w:r>
+    </w:p>
+    <w:p>
+      <w:pPr>
+        <w:pStyle w:val="ListParagraph"/>
+        <w:numPr>
+          <w:ilvl w:val="0"/>
+          <w:numId w:val="1"/>
+        </w:numPr>
+      </w:pPr>
+      <w:r>
+        <w:t>Finished a minimal table that’s functional</w:t>
+      </w:r>
     </w:p>
     <w:p>
       <w:r>
@@ -1690,13 +1273,8 @@
         </w:numPr>
       </w:pPr>
       <w:r>
-        <w:t xml:space="preserve">Implemented feature: When a job is done training, the table will be automatically </w:t>
-      </w:r>
-      <w:proofErr w:type="gramStart"/>
-      <w:r>
-        <w:t>updated</w:t>
-      </w:r>
-      <w:proofErr w:type="gramEnd"/>
+        <w:t>Implemented feature: When a job is done training, the table will be automatically updated</w:t>
+      </w:r>
     </w:p>
     <w:p>
       <w:pPr>
@@ -1716,43 +1294,19 @@
         <w:sym w:font="Wingdings" w:char="F0E0"/>
       </w:r>
       <w:r>
-        <w:t xml:space="preserve"> Learning to style with CSS and reading the MDN documentation, which is </w:t>
-      </w:r>
-      <w:proofErr w:type="gramStart"/>
-      <w:r>
-        <w:t>really helpful</w:t>
-      </w:r>
-      <w:proofErr w:type="gramEnd"/>
-      <w:r>
-        <w:t>.</w:t>
-      </w:r>
-    </w:p>
-    <w:p>
-      <w:pPr>
-        <w:pStyle w:val="ListParagraph"/>
-        <w:numPr>
-          <w:ilvl w:val="0"/>
-          <w:numId w:val="1"/>
-        </w:numPr>
-      </w:pPr>
-      <w:r>
-        <w:t xml:space="preserve">There </w:t>
-      </w:r>
-      <w:proofErr w:type="gramStart"/>
-      <w:r>
-        <w:t>was</w:t>
-      </w:r>
-      <w:proofErr w:type="gramEnd"/>
-      <w:r>
-        <w:t xml:space="preserve"> a lot of asking </w:t>
-      </w:r>
-      <w:proofErr w:type="spellStart"/>
-      <w:r>
-        <w:t>chatGPT</w:t>
-      </w:r>
-      <w:proofErr w:type="spellEnd"/>
-      <w:r>
-        <w:t>/Perplexity to point me to the right resources, so I’m not sure if I’m learning anything significant.</w:t>
+        <w:t xml:space="preserve"> Learning to style with CSS and reading the MDN documentation, which is really helpful.</w:t>
+      </w:r>
+    </w:p>
+    <w:p>
+      <w:pPr>
+        <w:pStyle w:val="ListParagraph"/>
+        <w:numPr>
+          <w:ilvl w:val="0"/>
+          <w:numId w:val="1"/>
+        </w:numPr>
+      </w:pPr>
+      <w:r>
+        <w:t>There was a lot of asking chatGPT/Perplexity to point me to the right resources, so I’m not sure if I’m learning anything significant.</w:t>
       </w:r>
     </w:p>
     <w:p>
@@ -1769,33 +1323,20 @@
         </w:numPr>
       </w:pPr>
       <w:r>
-        <w:t xml:space="preserve">Refactored Frontend code to be more </w:t>
-      </w:r>
-      <w:proofErr w:type="gramStart"/>
-      <w:r>
-        <w:t>component-oriented</w:t>
-      </w:r>
-      <w:proofErr w:type="gramEnd"/>
-      <w:r>
-        <w:t>.</w:t>
-      </w:r>
-    </w:p>
-    <w:p>
-      <w:pPr>
-        <w:pStyle w:val="ListParagraph"/>
-        <w:numPr>
-          <w:ilvl w:val="0"/>
-          <w:numId w:val="1"/>
-        </w:numPr>
-      </w:pPr>
-      <w:r>
-        <w:t xml:space="preserve">Started looking into rendering an actual progress </w:t>
-      </w:r>
-      <w:proofErr w:type="gramStart"/>
-      <w:r>
-        <w:t>bar</w:t>
-      </w:r>
-      <w:proofErr w:type="gramEnd"/>
+        <w:t>Refactored Frontend code to be more component-oriented.</w:t>
+      </w:r>
+    </w:p>
+    <w:p>
+      <w:pPr>
+        <w:pStyle w:val="ListParagraph"/>
+        <w:numPr>
+          <w:ilvl w:val="0"/>
+          <w:numId w:val="1"/>
+        </w:numPr>
+      </w:pPr>
+      <w:r>
+        <w:t>Started looking into rendering an actual progress bar</w:t>
+      </w:r>
     </w:p>
     <w:p>
       <w:pPr>
@@ -1818,15 +1359,7 @@
         </w:numPr>
       </w:pPr>
       <w:r>
-        <w:t xml:space="preserve">Learned that with </w:t>
-      </w:r>
-      <w:proofErr w:type="spellStart"/>
-      <w:r>
-        <w:t>useState</w:t>
-      </w:r>
-      <w:proofErr w:type="spellEnd"/>
-      <w:r>
-        <w:t xml:space="preserve">, even if the component doesn’t change at all, will </w:t>
+        <w:t xml:space="preserve">Learned that with useState, even if the component doesn’t change at all, will </w:t>
       </w:r>
       <w:r>
         <w:rPr>
@@ -1876,13 +1409,8 @@
         <w:sym w:font="Wingdings" w:char="F0E0"/>
       </w:r>
       <w:r>
-        <w:t xml:space="preserve"> Will fix </w:t>
-      </w:r>
-      <w:proofErr w:type="gramStart"/>
-      <w:r>
-        <w:t>later</w:t>
-      </w:r>
-      <w:proofErr w:type="gramEnd"/>
+        <w:t xml:space="preserve"> Will fix later</w:t>
+      </w:r>
     </w:p>
     <w:p>
       <w:r>
@@ -1904,13 +1432,8 @@
         <w:sym w:font="Wingdings" w:char="F0E0"/>
       </w:r>
       <w:r>
-        <w:t xml:space="preserve"> Don’t know how to solve this </w:t>
-      </w:r>
-      <w:proofErr w:type="gramStart"/>
-      <w:r>
-        <w:t>yet</w:t>
-      </w:r>
-      <w:proofErr w:type="gramEnd"/>
+        <w:t xml:space="preserve"> Don’t know how to solve this yet</w:t>
+      </w:r>
     </w:p>
     <w:p>
       <w:pPr>
@@ -1940,20 +1463,7 @@
       </w:pPr>
       <w:r>
         <w:lastRenderedPageBreak/>
-        <w:t xml:space="preserve">Currently debugging why messages get overwritten. Specifically, when I call </w:t>
-      </w:r>
-      <w:proofErr w:type="spellStart"/>
-      <w:proofErr w:type="gramStart"/>
-      <w:r>
-        <w:t>setMessages</w:t>
-      </w:r>
-      <w:proofErr w:type="spellEnd"/>
-      <w:r>
-        <w:t>(</w:t>
-      </w:r>
-      <w:proofErr w:type="gramEnd"/>
-      <w:r>
-        <w:t xml:space="preserve">) twice in a function, the first message doesn’t have enough time to be set. Instead, it gets overwritten by the second message </w:t>
+        <w:t xml:space="preserve">Currently debugging why messages get overwritten. Specifically, when I call setMessages() twice in a function, the first message doesn’t have enough time to be set. Instead, it gets overwritten by the second message </w:t>
       </w:r>
       <w:r>
         <w:sym w:font="Wingdings" w:char="F0E0"/>
@@ -1966,65 +1476,17 @@
           <w:b/>
           <w:bCs/>
         </w:rPr>
-        <w:t xml:space="preserve">the </w:t>
-      </w:r>
-      <w:proofErr w:type="spellStart"/>
+        <w:t>the setState’s function’s callback</w:t>
+      </w:r>
+      <w:r>
+        <w:t xml:space="preserve">. </w:t>
+      </w:r>
       <w:r>
         <w:rPr>
           <w:b/>
           <w:bCs/>
         </w:rPr>
-        <w:t>setState’s</w:t>
-      </w:r>
-      <w:proofErr w:type="spellEnd"/>
-      <w:r>
-        <w:rPr>
-          <w:b/>
-          <w:bCs/>
-        </w:rPr>
-        <w:t xml:space="preserve"> function’s callback</w:t>
-      </w:r>
-      <w:r>
-        <w:t xml:space="preserve">. </w:t>
-      </w:r>
-      <w:r>
-        <w:rPr>
-          <w:b/>
-          <w:bCs/>
-        </w:rPr>
-        <w:t xml:space="preserve">Using the </w:t>
-      </w:r>
-      <w:proofErr w:type="spellStart"/>
-      <w:r>
-        <w:rPr>
-          <w:b/>
-          <w:bCs/>
-        </w:rPr>
-        <w:t>setState</w:t>
-      </w:r>
-      <w:proofErr w:type="spellEnd"/>
-      <w:r>
-        <w:rPr>
-          <w:b/>
-          <w:bCs/>
-        </w:rPr>
-        <w:t xml:space="preserve"> function’s callback ensures that we work with the most </w:t>
-      </w:r>
-      <w:proofErr w:type="gramStart"/>
-      <w:r>
-        <w:rPr>
-          <w:b/>
-          <w:bCs/>
-        </w:rPr>
-        <w:t>up-to-date</w:t>
-      </w:r>
-      <w:proofErr w:type="gramEnd"/>
-      <w:r>
-        <w:rPr>
-          <w:b/>
-          <w:bCs/>
-        </w:rPr>
-        <w:t xml:space="preserve"> state</w:t>
+        <w:t>Using the setState function’s callback ensures that we work with the most up-to-date state</w:t>
       </w:r>
     </w:p>
     <w:p>
@@ -2060,15 +1522,7 @@
         </w:numPr>
       </w:pPr>
       <w:r>
-        <w:t xml:space="preserve">Job already </w:t>
-      </w:r>
-      <w:proofErr w:type="gramStart"/>
-      <w:r>
-        <w:t>exist</w:t>
-      </w:r>
-      <w:proofErr w:type="gramEnd"/>
-      <w:r>
-        <w:t xml:space="preserve"> </w:t>
+        <w:t xml:space="preserve">Job already exist </w:t>
       </w:r>
       <w:r>
         <w:sym w:font="Wingdings" w:char="F0E0"/>
@@ -2086,45 +1540,13 @@
         </w:numPr>
       </w:pPr>
       <w:r>
-        <w:t xml:space="preserve">When a job finishes, should tell the user run time + accuracy. It will look like this: “job epochs, </w:t>
-      </w:r>
-      <w:proofErr w:type="spellStart"/>
-      <w:r>
-        <w:t>learning_rate</w:t>
-      </w:r>
-      <w:proofErr w:type="spellEnd"/>
-      <w:r>
-        <w:t xml:space="preserve">, </w:t>
-      </w:r>
-      <w:proofErr w:type="spellStart"/>
-      <w:r>
-        <w:t>batch_size</w:t>
-      </w:r>
-      <w:proofErr w:type="spellEnd"/>
-      <w:r>
-        <w:t xml:space="preserve"> done with accuracy + </w:t>
-      </w:r>
-      <w:proofErr w:type="spellStart"/>
-      <w:r>
-        <w:t>run_time</w:t>
-      </w:r>
-      <w:proofErr w:type="spellEnd"/>
-      <w:r>
-        <w:t xml:space="preserve"> </w:t>
+        <w:t xml:space="preserve">When a job finishes, should tell the user run time + accuracy. It will look like this: “job epochs, learning_rate, batch_size done with accuracy + run_time </w:t>
       </w:r>
       <w:r>
         <w:sym w:font="Wingdings" w:char="F0E0"/>
       </w:r>
       <w:r>
-        <w:t xml:space="preserve"> This will be done via </w:t>
-      </w:r>
-      <w:proofErr w:type="spellStart"/>
-      <w:r>
-        <w:t>websocket</w:t>
-      </w:r>
-      <w:proofErr w:type="spellEnd"/>
-      <w:r>
-        <w:t>, as the backend will have to signal that a job is done for the frontend to find that job in the database</w:t>
+        <w:t xml:space="preserve"> This will be done via websocket, as the backend will have to signal that a job is done for the frontend to find that job in the database</w:t>
       </w:r>
       <w:r>
         <w:t xml:space="preserve"> </w:t>
@@ -2155,260 +1577,88 @@
         </w:numPr>
       </w:pPr>
       <w:r>
-        <w:t xml:space="preserve">Talked to </w:t>
-      </w:r>
-      <w:proofErr w:type="spellStart"/>
-      <w:r>
-        <w:t>anh</w:t>
-      </w:r>
-      <w:proofErr w:type="spellEnd"/>
-      <w:r>
-        <w:t xml:space="preserve"> Sơn. Anh Sơn </w:t>
-      </w:r>
-      <w:proofErr w:type="spellStart"/>
-      <w:r>
-        <w:t>khuyên</w:t>
-      </w:r>
-      <w:proofErr w:type="spellEnd"/>
+        <w:t>Talked to anh Sơn. Anh Sơn khuyên đừng dùng Material UI</w:t>
+      </w:r>
+      <w:r>
+        <w:t> tại khi cần sẽ rất khó customize. Khuyên là nên code chay hoặc dùng bootstrap, shadcn UI</w:t>
+      </w:r>
+    </w:p>
+    <w:p>
+      <w:pPr>
+        <w:pStyle w:val="ListParagraph"/>
+        <w:numPr>
+          <w:ilvl w:val="0"/>
+          <w:numId w:val="1"/>
+        </w:numPr>
+      </w:pPr>
+      <w:r>
+        <w:t>Plan for tomorrow: Design the flex box layout first, then build the components</w:t>
+      </w:r>
+    </w:p>
+    <w:p>
+      <w:r>
+        <w:t>3/7/2024</w:t>
+      </w:r>
+    </w:p>
+    <w:p>
+      <w:pPr>
+        <w:pStyle w:val="ListParagraph"/>
+        <w:numPr>
+          <w:ilvl w:val="0"/>
+          <w:numId w:val="1"/>
+        </w:numPr>
+      </w:pPr>
+      <w:r>
+        <w:t>Designed flexbox layout</w:t>
+      </w:r>
+    </w:p>
+    <w:p>
+      <w:pPr>
+        <w:pStyle w:val="ListParagraph"/>
+        <w:numPr>
+          <w:ilvl w:val="0"/>
+          <w:numId w:val="1"/>
+        </w:numPr>
+      </w:pPr>
+      <w:r>
+        <w:t>Playing with css code to layout the flexboxes</w:t>
+      </w:r>
       <w:r>
         <w:t xml:space="preserve"> </w:t>
       </w:r>
-      <w:proofErr w:type="spellStart"/>
-      <w:r>
-        <w:t>đừng</w:t>
-      </w:r>
-      <w:proofErr w:type="spellEnd"/>
-      <w:r>
-        <w:t xml:space="preserve"> </w:t>
-      </w:r>
-      <w:proofErr w:type="spellStart"/>
-      <w:r>
-        <w:t>dùng</w:t>
-      </w:r>
-      <w:proofErr w:type="spellEnd"/>
-      <w:r>
-        <w:t xml:space="preserve"> Material UI</w:t>
-      </w:r>
-      <w:r>
-        <w:t> </w:t>
-      </w:r>
-      <w:proofErr w:type="spellStart"/>
-      <w:r>
-        <w:t>tại</w:t>
-      </w:r>
-      <w:proofErr w:type="spellEnd"/>
-      <w:r>
-        <w:t xml:space="preserve"> </w:t>
-      </w:r>
-      <w:proofErr w:type="spellStart"/>
-      <w:r>
-        <w:t>khi</w:t>
-      </w:r>
-      <w:proofErr w:type="spellEnd"/>
-      <w:r>
-        <w:t xml:space="preserve"> </w:t>
-      </w:r>
-      <w:proofErr w:type="spellStart"/>
-      <w:r>
-        <w:t>cần</w:t>
-      </w:r>
-      <w:proofErr w:type="spellEnd"/>
-      <w:r>
-        <w:t xml:space="preserve"> </w:t>
-      </w:r>
-      <w:proofErr w:type="spellStart"/>
-      <w:r>
-        <w:t>sẽ</w:t>
-      </w:r>
-      <w:proofErr w:type="spellEnd"/>
-      <w:r>
-        <w:t xml:space="preserve"> </w:t>
-      </w:r>
-      <w:proofErr w:type="spellStart"/>
-      <w:r>
-        <w:t>rất</w:t>
-      </w:r>
-      <w:proofErr w:type="spellEnd"/>
-      <w:r>
-        <w:t xml:space="preserve"> </w:t>
-      </w:r>
-      <w:proofErr w:type="spellStart"/>
-      <w:r>
-        <w:t>khó</w:t>
-      </w:r>
-      <w:proofErr w:type="spellEnd"/>
-      <w:r>
-        <w:t xml:space="preserve"> customize. </w:t>
-      </w:r>
-      <w:proofErr w:type="spellStart"/>
-      <w:r>
-        <w:t>Khuyên</w:t>
-      </w:r>
-      <w:proofErr w:type="spellEnd"/>
-      <w:r>
-        <w:t xml:space="preserve"> </w:t>
-      </w:r>
-      <w:proofErr w:type="spellStart"/>
-      <w:r>
-        <w:t>là</w:t>
-      </w:r>
-      <w:proofErr w:type="spellEnd"/>
-      <w:r>
-        <w:t xml:space="preserve"> </w:t>
-      </w:r>
-      <w:proofErr w:type="spellStart"/>
-      <w:r>
-        <w:t>nên</w:t>
-      </w:r>
-      <w:proofErr w:type="spellEnd"/>
-      <w:r>
-        <w:t xml:space="preserve"> code </w:t>
-      </w:r>
-      <w:proofErr w:type="spellStart"/>
-      <w:r>
-        <w:t>chay</w:t>
-      </w:r>
-      <w:proofErr w:type="spellEnd"/>
-      <w:r>
-        <w:t xml:space="preserve"> </w:t>
-      </w:r>
-      <w:proofErr w:type="spellStart"/>
-      <w:r>
-        <w:t>hoặc</w:t>
-      </w:r>
-      <w:proofErr w:type="spellEnd"/>
-      <w:r>
-        <w:t xml:space="preserve"> </w:t>
-      </w:r>
-      <w:proofErr w:type="spellStart"/>
-      <w:r>
-        <w:t>dùng</w:t>
-      </w:r>
-      <w:proofErr w:type="spellEnd"/>
-      <w:r>
-        <w:t xml:space="preserve"> bootstrap, </w:t>
-      </w:r>
-      <w:proofErr w:type="spellStart"/>
-      <w:r>
-        <w:t>shadcn</w:t>
-      </w:r>
-      <w:proofErr w:type="spellEnd"/>
-      <w:r>
-        <w:t xml:space="preserve"> UI</w:t>
-      </w:r>
-    </w:p>
-    <w:p>
-      <w:pPr>
-        <w:pStyle w:val="ListParagraph"/>
-        <w:numPr>
-          <w:ilvl w:val="0"/>
-          <w:numId w:val="1"/>
-        </w:numPr>
-      </w:pPr>
-      <w:r>
-        <w:t xml:space="preserve">Plan for tomorrow: Design the flex box layout first, then build the </w:t>
-      </w:r>
-      <w:proofErr w:type="gramStart"/>
-      <w:r>
-        <w:t>components</w:t>
-      </w:r>
-      <w:proofErr w:type="gramEnd"/>
-    </w:p>
-    <w:p>
-      <w:r>
-        <w:t>3/7/2024</w:t>
-      </w:r>
-    </w:p>
-    <w:p>
-      <w:pPr>
-        <w:pStyle w:val="ListParagraph"/>
-        <w:numPr>
-          <w:ilvl w:val="0"/>
-          <w:numId w:val="1"/>
-        </w:numPr>
-      </w:pPr>
-      <w:r>
-        <w:t xml:space="preserve">Designed flexbox </w:t>
-      </w:r>
-      <w:proofErr w:type="gramStart"/>
-      <w:r>
-        <w:t>layout</w:t>
-      </w:r>
-      <w:proofErr w:type="gramEnd"/>
-    </w:p>
-    <w:p>
-      <w:pPr>
-        <w:pStyle w:val="ListParagraph"/>
-        <w:numPr>
-          <w:ilvl w:val="0"/>
-          <w:numId w:val="1"/>
-        </w:numPr>
-      </w:pPr>
-      <w:r>
-        <w:t xml:space="preserve">Playing with </w:t>
-      </w:r>
-      <w:proofErr w:type="spellStart"/>
-      <w:r>
-        <w:t>css</w:t>
-      </w:r>
-      <w:proofErr w:type="spellEnd"/>
-      <w:r>
-        <w:t xml:space="preserve"> code to layout the flexboxes</w:t>
-      </w:r>
-      <w:r>
-        <w:t xml:space="preserve"> </w:t>
-      </w:r>
       <w:r>
         <w:sym w:font="Wingdings" w:char="F0E0"/>
       </w:r>
       <w:r>
-        <w:t xml:space="preserve"> Learning flexbox is </w:t>
-      </w:r>
-      <w:proofErr w:type="gramStart"/>
-      <w:r>
-        <w:t>actually fun</w:t>
-      </w:r>
-      <w:proofErr w:type="gramEnd"/>
-      <w:r>
-        <w:t>!</w:t>
-      </w:r>
-    </w:p>
-    <w:p>
-      <w:pPr>
-        <w:pStyle w:val="ListParagraph"/>
-        <w:numPr>
-          <w:ilvl w:val="0"/>
-          <w:numId w:val="1"/>
-        </w:numPr>
-      </w:pPr>
-      <w:r>
-        <w:t xml:space="preserve">Finished sketching out the </w:t>
-      </w:r>
-      <w:proofErr w:type="gramStart"/>
-      <w:r>
-        <w:t>borders</w:t>
-      </w:r>
-      <w:proofErr w:type="gramEnd"/>
-    </w:p>
-    <w:p>
-      <w:pPr>
-        <w:pStyle w:val="ListParagraph"/>
-        <w:numPr>
-          <w:ilvl w:val="0"/>
-          <w:numId w:val="1"/>
-        </w:numPr>
-      </w:pPr>
-      <w:r>
-        <w:t xml:space="preserve">Started implementing the </w:t>
-      </w:r>
-      <w:proofErr w:type="gramStart"/>
-      <w:r>
-        <w:t>component</w:t>
+        <w:t> Learning flexbox is actually fun!</w:t>
+      </w:r>
+    </w:p>
+    <w:p>
+      <w:pPr>
+        <w:pStyle w:val="ListParagraph"/>
+        <w:numPr>
+          <w:ilvl w:val="0"/>
+          <w:numId w:val="1"/>
+        </w:numPr>
+      </w:pPr>
+      <w:r>
+        <w:t>Finished sketching out the borders</w:t>
+      </w:r>
+    </w:p>
+    <w:p>
+      <w:pPr>
+        <w:pStyle w:val="ListParagraph"/>
+        <w:numPr>
+          <w:ilvl w:val="0"/>
+          <w:numId w:val="1"/>
+        </w:numPr>
+      </w:pPr>
+      <w:r>
+        <w:t>Started implementing the component</w:t>
       </w:r>
       <w:r>
         <w:t>s</w:t>
       </w:r>
-      <w:proofErr w:type="gramEnd"/>
     </w:p>
     <w:p>
       <w:r>
@@ -2431,152 +1681,125 @@
           <w:b/>
           <w:bCs/>
         </w:rPr>
-        <w:t xml:space="preserve">not recommended to use class and </w:t>
-      </w:r>
-      <w:proofErr w:type="spellStart"/>
-      <w:r>
-        <w:rPr>
-          <w:b/>
-          <w:bCs/>
-        </w:rPr>
-        <w:t>className</w:t>
-      </w:r>
-      <w:proofErr w:type="spellEnd"/>
-      <w:r>
-        <w:rPr>
-          <w:b/>
-          <w:bCs/>
-        </w:rPr>
-        <w:t xml:space="preserve"> at the same time</w:t>
-      </w:r>
-      <w:r>
-        <w:t xml:space="preserve">, as the behavior would be </w:t>
-      </w:r>
-      <w:proofErr w:type="gramStart"/>
-      <w:r>
-        <w:t>unpredictable</w:t>
-      </w:r>
-      <w:proofErr w:type="gramEnd"/>
-    </w:p>
-    <w:p>
-      <w:pPr>
-        <w:pStyle w:val="ListParagraph"/>
-        <w:numPr>
-          <w:ilvl w:val="0"/>
-          <w:numId w:val="1"/>
-        </w:numPr>
-      </w:pPr>
-      <w:r>
-        <w:t xml:space="preserve">Finished Form component and Progress Bar </w:t>
-      </w:r>
-      <w:proofErr w:type="gramStart"/>
-      <w:r>
-        <w:t>components</w:t>
-      </w:r>
-      <w:proofErr w:type="gramEnd"/>
-    </w:p>
-    <w:p>
-      <w:pPr>
-        <w:pStyle w:val="ListParagraph"/>
-        <w:numPr>
-          <w:ilvl w:val="0"/>
-          <w:numId w:val="1"/>
-        </w:numPr>
-      </w:pPr>
-      <w:r>
-        <w:t xml:space="preserve">Currently working on the </w:t>
-      </w:r>
-      <w:proofErr w:type="spellStart"/>
-      <w:r>
-        <w:t>DataTable</w:t>
-      </w:r>
-      <w:proofErr w:type="spellEnd"/>
-      <w:r>
-        <w:t>, switched to only displaying the top 10. The code for coloring is currently not optimal (styling is being applied to separate cells, while it could/should be applied to a whole row)</w:t>
-      </w:r>
-    </w:p>
-    <w:p>
-      <w:pPr>
-        <w:pStyle w:val="ListParagraph"/>
-        <w:numPr>
-          <w:ilvl w:val="0"/>
-          <w:numId w:val="1"/>
-        </w:numPr>
-      </w:pPr>
-      <w:r>
-        <w:t xml:space="preserve">class </w:t>
-      </w:r>
-      <w:proofErr w:type="spellStart"/>
-      <w:r>
-        <w:t>là</w:t>
-      </w:r>
-      <w:proofErr w:type="spellEnd"/>
-      <w:r>
-        <w:t xml:space="preserve"> invalid syntax, </w:t>
-      </w:r>
-      <w:proofErr w:type="spellStart"/>
-      <w:r>
-        <w:t>className</w:t>
-      </w:r>
-      <w:proofErr w:type="spellEnd"/>
-      <w:r>
-        <w:t xml:space="preserve"> </w:t>
-      </w:r>
-      <w:proofErr w:type="spellStart"/>
-      <w:r>
-        <w:t>mới</w:t>
-      </w:r>
-      <w:proofErr w:type="spellEnd"/>
-      <w:r>
-        <w:t xml:space="preserve"> </w:t>
-      </w:r>
-      <w:proofErr w:type="spellStart"/>
-      <w:r>
-        <w:t>đúng</w:t>
-      </w:r>
-      <w:proofErr w:type="spellEnd"/>
-      <w:r>
-        <w:t xml:space="preserve"> </w:t>
+        <w:t>not recommended to use class and className at the same time</w:t>
+      </w:r>
+      <w:r>
+        <w:t>, as the behavior would be unpredictable</w:t>
+      </w:r>
+    </w:p>
+    <w:p>
+      <w:pPr>
+        <w:pStyle w:val="ListParagraph"/>
+        <w:numPr>
+          <w:ilvl w:val="0"/>
+          <w:numId w:val="1"/>
+        </w:numPr>
+      </w:pPr>
+      <w:r>
+        <w:t>Finished Form component and Progress Bar components</w:t>
+      </w:r>
+    </w:p>
+    <w:p>
+      <w:pPr>
+        <w:pStyle w:val="ListParagraph"/>
+        <w:numPr>
+          <w:ilvl w:val="0"/>
+          <w:numId w:val="1"/>
+        </w:numPr>
+      </w:pPr>
+      <w:r>
+        <w:t>Currently working on the DataTable, switched to only displaying the top 10. The code for coloring is currently not optimal (styling is being applied to separate cells, while it could/should be applied to a whole row)</w:t>
+      </w:r>
+    </w:p>
+    <w:p>
+      <w:pPr>
+        <w:pStyle w:val="ListParagraph"/>
+        <w:numPr>
+          <w:ilvl w:val="0"/>
+          <w:numId w:val="1"/>
+        </w:numPr>
+      </w:pPr>
+      <w:r>
+        <w:t xml:space="preserve">class là invalid syntax, className mới đúng </w:t>
       </w:r>
       <w:r>
         <w:sym w:font="Wingdings" w:char="F0E0"/>
       </w:r>
       <w:r>
-        <w:t xml:space="preserve"> </w:t>
-      </w:r>
-      <w:proofErr w:type="spellStart"/>
-      <w:r>
-        <w:t>Chỉ</w:t>
-      </w:r>
-      <w:proofErr w:type="spellEnd"/>
-      <w:r>
-        <w:t xml:space="preserve"> </w:t>
-      </w:r>
-      <w:proofErr w:type="spellStart"/>
-      <w:r>
-        <w:t>dùng</w:t>
-      </w:r>
-      <w:proofErr w:type="spellEnd"/>
-      <w:r>
-        <w:t xml:space="preserve"> </w:t>
-      </w:r>
-      <w:proofErr w:type="spellStart"/>
-      <w:r>
-        <w:t>className</w:t>
-      </w:r>
-      <w:proofErr w:type="spellEnd"/>
-      <w:r>
-        <w:t xml:space="preserve"> moving forward.</w:t>
-      </w:r>
-    </w:p>
-    <w:p>
-      <w:pPr>
-        <w:pStyle w:val="ListParagraph"/>
-        <w:numPr>
-          <w:ilvl w:val="0"/>
-          <w:numId w:val="1"/>
-        </w:numPr>
-      </w:pPr>
+        <w:t xml:space="preserve"> Chỉ dùng className moving forward.</w:t>
+      </w:r>
+    </w:p>
+    <w:p>
+      <w:pPr>
+        <w:pStyle w:val="ListParagraph"/>
+        <w:numPr>
+          <w:ilvl w:val="0"/>
+          <w:numId w:val="1"/>
+        </w:numPr>
+      </w:pPr>
+      <w:r>
+        <w:t xml:space="preserve">Limit the size of “messages” </w:t>
+      </w:r>
+      <w:r>
+        <w:t xml:space="preserve">state </w:t>
+      </w:r>
+      <w:r>
+        <w:t>to 10</w:t>
+      </w:r>
+      <w:r>
+        <w:t xml:space="preserve"> elements</w:t>
+      </w:r>
+      <w:r>
+        <w:t>.</w:t>
+      </w:r>
+    </w:p>
+    <w:p>
+      <w:pPr>
+        <w:pStyle w:val="ListParagraph"/>
+        <w:numPr>
+          <w:ilvl w:val="0"/>
+          <w:numId w:val="1"/>
+        </w:numPr>
+      </w:pPr>
+      <w:r>
+        <w:t>Currently working on the MessageBoard</w:t>
+      </w:r>
+    </w:p>
+    <w:p>
+      <w:pPr>
+        <w:pStyle w:val="ListParagraph"/>
+        <w:numPr>
+          <w:ilvl w:val="0"/>
+          <w:numId w:val="1"/>
+        </w:numPr>
+      </w:pPr>
+      <w:r>
+        <w:t>Added a timestamp to each message.</w:t>
+      </w:r>
+    </w:p>
+    <w:p>
+      <w:pPr>
+        <w:pStyle w:val="ListParagraph"/>
+        <w:numPr>
+          <w:ilvl w:val="0"/>
+          <w:numId w:val="1"/>
+        </w:numPr>
+      </w:pPr>
+      <w:r>
+        <w:t>Building a mini-component: A timer to show elapsed runtime</w:t>
+      </w:r>
+    </w:p>
+    <w:p>
+      <w:pPr>
+        <w:pStyle w:val="ListParagraph"/>
+        <w:numPr>
+          <w:ilvl w:val="0"/>
+          <w:numId w:val="1"/>
+        </w:numPr>
+      </w:pPr>
+      <w:r>
+        <w:t>Building a mini-component: A spinning gear (icon)</w:t>
+      </w:r>
     </w:p>
     <w:sectPr>
       <w:pgSz w:w="12240" w:h="15840"/>

</xml_diff>

<commit_message>
minor tweaks to empty renders + Implemented new feature findJob() to inform front end to update when a job is finished
</commit_message>
<xml_diff>
--- a/Journal.docx
+++ b/Journal.docx
@@ -16,8 +16,13 @@
         </w:numPr>
       </w:pPr>
       <w:r>
-        <w:t>Went through a rough architecture/system design for the software</w:t>
-      </w:r>
+        <w:t xml:space="preserve">Went through a rough architecture/system design for the </w:t>
+      </w:r>
+      <w:proofErr w:type="gramStart"/>
+      <w:r>
+        <w:t>software</w:t>
+      </w:r>
+      <w:proofErr w:type="gramEnd"/>
     </w:p>
     <w:p>
       <w:pPr>
@@ -49,8 +54,13 @@
         <w:t xml:space="preserve"> the front end</w:t>
       </w:r>
       <w:r>
-        <w:t xml:space="preserve"> in real time</w:t>
-      </w:r>
+        <w:t xml:space="preserve"> in real </w:t>
+      </w:r>
+      <w:proofErr w:type="gramStart"/>
+      <w:r>
+        <w:t>time</w:t>
+      </w:r>
+      <w:proofErr w:type="gramEnd"/>
     </w:p>
     <w:p>
       <w:r>
@@ -72,44 +82,80 @@
         </w:numPr>
       </w:pPr>
       <w:r>
-        <w:t>Learned and used WebSocket to get logging information from the ML script and display it on the front end in real time</w:t>
-      </w:r>
-    </w:p>
-    <w:p>
-      <w:pPr>
-        <w:pStyle w:val="ListParagraph"/>
-        <w:numPr>
-          <w:ilvl w:val="0"/>
-          <w:numId w:val="1"/>
-        </w:numPr>
-      </w:pPr>
-      <w:r>
-        <w:t>Refactored ML code so that every function is in a designated class</w:t>
-      </w:r>
-    </w:p>
-    <w:p>
-      <w:pPr>
-        <w:pStyle w:val="ListParagraph"/>
-        <w:numPr>
-          <w:ilvl w:val="0"/>
-          <w:numId w:val="1"/>
-        </w:numPr>
-      </w:pPr>
-      <w:r>
-        <w:t>Refactored manager.py and mnist_model.py to enable manager to update progress, allowing mnist_model to focus on running ML tasks</w:t>
-      </w:r>
-    </w:p>
-    <w:p>
-      <w:pPr>
-        <w:pStyle w:val="ListParagraph"/>
-        <w:numPr>
-          <w:ilvl w:val="0"/>
-          <w:numId w:val="1"/>
-        </w:numPr>
-      </w:pPr>
-      <w:r>
-        <w:t>Setup a websocket in server’s app.py, pass it to manager, and let manager.py emit updates to the client app.js</w:t>
-      </w:r>
+        <w:t xml:space="preserve">Learned and used WebSocket to get logging information from the ML script and display it on the front end in real </w:t>
+      </w:r>
+      <w:proofErr w:type="gramStart"/>
+      <w:r>
+        <w:t>time</w:t>
+      </w:r>
+      <w:proofErr w:type="gramEnd"/>
+    </w:p>
+    <w:p>
+      <w:pPr>
+        <w:pStyle w:val="ListParagraph"/>
+        <w:numPr>
+          <w:ilvl w:val="0"/>
+          <w:numId w:val="1"/>
+        </w:numPr>
+      </w:pPr>
+      <w:r>
+        <w:t xml:space="preserve">Refactored ML code so that every function is in a designated </w:t>
+      </w:r>
+      <w:proofErr w:type="gramStart"/>
+      <w:r>
+        <w:t>class</w:t>
+      </w:r>
+      <w:proofErr w:type="gramEnd"/>
+    </w:p>
+    <w:p>
+      <w:pPr>
+        <w:pStyle w:val="ListParagraph"/>
+        <w:numPr>
+          <w:ilvl w:val="0"/>
+          <w:numId w:val="1"/>
+        </w:numPr>
+      </w:pPr>
+      <w:r>
+        <w:t xml:space="preserve">Refactored manager.py and mnist_model.py to enable manager to update progress, allowing </w:t>
+      </w:r>
+      <w:proofErr w:type="spellStart"/>
+      <w:r>
+        <w:t>mnist_model</w:t>
+      </w:r>
+      <w:proofErr w:type="spellEnd"/>
+      <w:r>
+        <w:t xml:space="preserve"> to focus on running ML </w:t>
+      </w:r>
+      <w:proofErr w:type="gramStart"/>
+      <w:r>
+        <w:t>tasks</w:t>
+      </w:r>
+      <w:proofErr w:type="gramEnd"/>
+    </w:p>
+    <w:p>
+      <w:pPr>
+        <w:pStyle w:val="ListParagraph"/>
+        <w:numPr>
+          <w:ilvl w:val="0"/>
+          <w:numId w:val="1"/>
+        </w:numPr>
+      </w:pPr>
+      <w:r>
+        <w:t xml:space="preserve">Setup a </w:t>
+      </w:r>
+      <w:proofErr w:type="spellStart"/>
+      <w:r>
+        <w:t>websocket</w:t>
+      </w:r>
+      <w:proofErr w:type="spellEnd"/>
+      <w:r>
+        <w:t xml:space="preserve"> in server’s app.py, pass it to manager, and let manager.py emit updates to the client </w:t>
+      </w:r>
+      <w:proofErr w:type="gramStart"/>
+      <w:r>
+        <w:t>app.js</w:t>
+      </w:r>
+      <w:proofErr w:type="gramEnd"/>
     </w:p>
     <w:p>
       <w:pPr>
@@ -129,7 +175,17 @@
         <w:t xml:space="preserve"> </w:t>
       </w:r>
       <w:r>
-        <w:t>Used socketio.once() to solve the problem</w:t>
+        <w:t xml:space="preserve">Used </w:t>
+      </w:r>
+      <w:proofErr w:type="spellStart"/>
+      <w:proofErr w:type="gramStart"/>
+      <w:r>
+        <w:t>socketio.once</w:t>
+      </w:r>
+      <w:proofErr w:type="spellEnd"/>
+      <w:proofErr w:type="gramEnd"/>
+      <w:r>
+        <w:t>() to solve the problem</w:t>
       </w:r>
     </w:p>
     <w:p>
@@ -168,7 +224,15 @@
         </w:numPr>
       </w:pPr>
       <w:r>
-        <w:t>Q: Don’t know how to check if the websocket is properly closed.</w:t>
+        <w:t xml:space="preserve">Q: Don’t know how to check if the </w:t>
+      </w:r>
+      <w:proofErr w:type="spellStart"/>
+      <w:r>
+        <w:t>websocket</w:t>
+      </w:r>
+      <w:proofErr w:type="spellEnd"/>
+      <w:r>
+        <w:t xml:space="preserve"> is properly closed.</w:t>
       </w:r>
     </w:p>
     <w:p>
@@ -212,7 +276,23 @@
         </w:numPr>
       </w:pPr>
       <w:r>
-        <w:t>Currently debugging this error: Access to fetch at 'http://localhost:9000/start_experiment' from origin 'http://localhost:3000' has been blocked by CORS policy: No 'Access-Control-Allow-Origin' header is present on the requested resource. If an opaque response serves your needs, set the request's mode to 'no-cors' to fetch the resource with CORS disabled.</w:t>
+        <w:t>Currently debugging this error: Access to fetch at 'http://localhost:9000/</w:t>
+      </w:r>
+      <w:proofErr w:type="spellStart"/>
+      <w:r>
+        <w:t>start_experiment</w:t>
+      </w:r>
+      <w:proofErr w:type="spellEnd"/>
+      <w:r>
+        <w:t>' from origin 'http://localhost:3000' has been blocked by CORS policy: No 'Access-Control-Allow-Origin' header is present on the requested resource. If an opaque response serves your needs, set the request's mode to 'no-</w:t>
+      </w:r>
+      <w:proofErr w:type="spellStart"/>
+      <w:r>
+        <w:t>cors'</w:t>
+      </w:r>
+      <w:proofErr w:type="spellEnd"/>
+      <w:r>
+        <w:t xml:space="preserve"> to fetch the resource with CORS disabled.</w:t>
       </w:r>
       <w:r>
         <w:t xml:space="preserve"> </w:t>
@@ -227,7 +307,15 @@
         <w:t xml:space="preserve"> T</w:t>
       </w:r>
       <w:r>
-        <w:t>he same-origin policy fights one of the most common cyber attacks out there: cross-site request forgery. In this maneuver, a malicious website attempts to take advantage of the browser’s cookie storage system.</w:t>
+        <w:t xml:space="preserve">he same-origin policy fights one of the most common </w:t>
+      </w:r>
+      <w:proofErr w:type="spellStart"/>
+      <w:r>
+        <w:t>cyber attacks</w:t>
+      </w:r>
+      <w:proofErr w:type="spellEnd"/>
+      <w:r>
+        <w:t xml:space="preserve"> out there: cross-site request forgery. In this maneuver, a malicious website attempts to take advantage of the browser’s cookie storage system.</w:t>
       </w:r>
       <w:r>
         <w:t xml:space="preserve"> </w:t>
@@ -255,19 +343,45 @@
         <w:t xml:space="preserve">backend </w:t>
       </w:r>
       <w:r>
-        <w:t>response object (which is a dict/json)</w:t>
-      </w:r>
-    </w:p>
-    <w:p>
-      <w:pPr>
-        <w:pStyle w:val="ListParagraph"/>
-        <w:numPr>
-          <w:ilvl w:val="0"/>
-          <w:numId w:val="1"/>
-        </w:numPr>
-      </w:pPr>
-      <w:r>
-        <w:t>Also modified the code a bit to remove proxy in package.json, set the server to use port 9000 instead of 5000.</w:t>
+        <w:t xml:space="preserve">response object (which is a </w:t>
+      </w:r>
+      <w:proofErr w:type="spellStart"/>
+      <w:r>
+        <w:t>dict</w:t>
+      </w:r>
+      <w:proofErr w:type="spellEnd"/>
+      <w:r>
+        <w:t>/</w:t>
+      </w:r>
+      <w:proofErr w:type="spellStart"/>
+      <w:r>
+        <w:t>json</w:t>
+      </w:r>
+      <w:proofErr w:type="spellEnd"/>
+      <w:r>
+        <w:t>)</w:t>
+      </w:r>
+    </w:p>
+    <w:p>
+      <w:pPr>
+        <w:pStyle w:val="ListParagraph"/>
+        <w:numPr>
+          <w:ilvl w:val="0"/>
+          <w:numId w:val="1"/>
+        </w:numPr>
+      </w:pPr>
+      <w:r>
+        <w:t xml:space="preserve">Also modified the code a bit to remove proxy in </w:t>
+      </w:r>
+      <w:proofErr w:type="spellStart"/>
+      <w:proofErr w:type="gramStart"/>
+      <w:r>
+        <w:t>package.json</w:t>
+      </w:r>
+      <w:proofErr w:type="spellEnd"/>
+      <w:proofErr w:type="gramEnd"/>
+      <w:r>
+        <w:t>, set the server to use port 9000 instead of 5000.</w:t>
       </w:r>
     </w:p>
     <w:p>
@@ -394,8 +508,13 @@
         </w:numPr>
       </w:pPr>
       <w:r>
-        <w:t>Create a new job with its schedule</w:t>
-      </w:r>
+        <w:t xml:space="preserve">Create a new job with its </w:t>
+      </w:r>
+      <w:proofErr w:type="gramStart"/>
+      <w:r>
+        <w:t>schedule</w:t>
+      </w:r>
+      <w:proofErr w:type="gramEnd"/>
     </w:p>
     <w:p>
       <w:pPr>
@@ -453,7 +572,15 @@
         </w:numPr>
       </w:pPr>
       <w:r>
-        <w:t xml:space="preserve">Discussed with pda, and agreed that we should start by designing a </w:t>
+        <w:t xml:space="preserve">Discussed with </w:t>
+      </w:r>
+      <w:proofErr w:type="spellStart"/>
+      <w:r>
+        <w:t>pda</w:t>
+      </w:r>
+      <w:proofErr w:type="spellEnd"/>
+      <w:r>
+        <w:t xml:space="preserve">, and agreed that we should start by designing a </w:t>
       </w:r>
       <w:r>
         <w:rPr>
@@ -469,9 +596,11 @@
         </w:rPr>
         <w:t xml:space="preserve"> </w:t>
       </w:r>
+      <w:proofErr w:type="gramStart"/>
       <w:r>
         <w:t>first</w:t>
       </w:r>
+      <w:proofErr w:type="gramEnd"/>
     </w:p>
     <w:p>
       <w:pPr>
@@ -518,7 +647,15 @@
         </w:numPr>
       </w:pPr>
       <w:r>
-        <w:t>Given a userID, retrieve all jobs that belong to it (by client)</w:t>
+        <w:t xml:space="preserve">Given a </w:t>
+      </w:r>
+      <w:proofErr w:type="spellStart"/>
+      <w:r>
+        <w:t>userID</w:t>
+      </w:r>
+      <w:proofErr w:type="spellEnd"/>
+      <w:r>
+        <w:t>, retrieve all jobs that belong to it (by client)</w:t>
       </w:r>
     </w:p>
     <w:p>
@@ -602,7 +739,31 @@
         </w:numPr>
       </w:pPr>
       <w:r>
-        <w:t>Job table: UserID, JobID, timeCreated (UNIX timestamp)</w:t>
+        <w:t xml:space="preserve">Job table: </w:t>
+      </w:r>
+      <w:proofErr w:type="spellStart"/>
+      <w:r>
+        <w:t>UserID</w:t>
+      </w:r>
+      <w:proofErr w:type="spellEnd"/>
+      <w:r>
+        <w:t xml:space="preserve">, </w:t>
+      </w:r>
+      <w:proofErr w:type="spellStart"/>
+      <w:r>
+        <w:t>JobID</w:t>
+      </w:r>
+      <w:proofErr w:type="spellEnd"/>
+      <w:r>
+        <w:t xml:space="preserve">, </w:t>
+      </w:r>
+      <w:proofErr w:type="spellStart"/>
+      <w:r>
+        <w:t>timeCreated</w:t>
+      </w:r>
+      <w:proofErr w:type="spellEnd"/>
+      <w:r>
+        <w:t xml:space="preserve"> (UNIX timestamp)</w:t>
       </w:r>
     </w:p>
     <w:p>
@@ -614,20 +775,49 @@
         </w:numPr>
       </w:pPr>
       <w:r>
-        <w:t>History table: JobID, startTime (UNIX timestamp), runtime (seconds), epochs, lr, size, accuracy</w:t>
-      </w:r>
-    </w:p>
-    <w:p>
-      <w:pPr>
-        <w:pStyle w:val="ListParagraph"/>
-        <w:numPr>
-          <w:ilvl w:val="0"/>
-          <w:numId w:val="1"/>
-        </w:numPr>
-      </w:pPr>
-      <w:r>
-        <w:t>Finished a rough system design</w:t>
-      </w:r>
+        <w:t xml:space="preserve">History table: </w:t>
+      </w:r>
+      <w:proofErr w:type="spellStart"/>
+      <w:r>
+        <w:t>JobID</w:t>
+      </w:r>
+      <w:proofErr w:type="spellEnd"/>
+      <w:r>
+        <w:t xml:space="preserve">, </w:t>
+      </w:r>
+      <w:proofErr w:type="spellStart"/>
+      <w:r>
+        <w:t>startTime</w:t>
+      </w:r>
+      <w:proofErr w:type="spellEnd"/>
+      <w:r>
+        <w:t xml:space="preserve"> (UNIX timestamp), runtime (seconds), epochs, </w:t>
+      </w:r>
+      <w:proofErr w:type="spellStart"/>
+      <w:r>
+        <w:t>lr</w:t>
+      </w:r>
+      <w:proofErr w:type="spellEnd"/>
+      <w:r>
+        <w:t>, size, accuracy</w:t>
+      </w:r>
+    </w:p>
+    <w:p>
+      <w:pPr>
+        <w:pStyle w:val="ListParagraph"/>
+        <w:numPr>
+          <w:ilvl w:val="0"/>
+          <w:numId w:val="1"/>
+        </w:numPr>
+      </w:pPr>
+      <w:r>
+        <w:t xml:space="preserve">Finished a rough system </w:t>
+      </w:r>
+      <w:proofErr w:type="gramStart"/>
+      <w:r>
+        <w:t>design</w:t>
+      </w:r>
+      <w:proofErr w:type="gramEnd"/>
     </w:p>
     <w:p>
       <w:r>
@@ -643,20 +833,30 @@
         </w:numPr>
       </w:pPr>
       <w:r>
-        <w:t>Started to explore how to implement MongoDB Atlas into the application</w:t>
-      </w:r>
-    </w:p>
-    <w:p>
-      <w:pPr>
-        <w:pStyle w:val="ListParagraph"/>
-        <w:numPr>
-          <w:ilvl w:val="0"/>
-          <w:numId w:val="1"/>
-        </w:numPr>
-      </w:pPr>
-      <w:r>
-        <w:t>Upgraded Python interpreter version from 3.10.9 to 3.12.2</w:t>
-      </w:r>
+        <w:t xml:space="preserve">Started to explore how to implement MongoDB Atlas into the </w:t>
+      </w:r>
+      <w:proofErr w:type="gramStart"/>
+      <w:r>
+        <w:t>application</w:t>
+      </w:r>
+      <w:proofErr w:type="gramEnd"/>
+    </w:p>
+    <w:p>
+      <w:pPr>
+        <w:pStyle w:val="ListParagraph"/>
+        <w:numPr>
+          <w:ilvl w:val="0"/>
+          <w:numId w:val="1"/>
+        </w:numPr>
+      </w:pPr>
+      <w:r>
+        <w:t xml:space="preserve">Upgraded Python interpreter version from 3.10.9 to </w:t>
+      </w:r>
+      <w:proofErr w:type="gramStart"/>
+      <w:r>
+        <w:t>3.12.2</w:t>
+      </w:r>
+      <w:proofErr w:type="gramEnd"/>
     </w:p>
     <w:p>
       <w:pPr>
@@ -679,7 +879,15 @@
         </w:numPr>
       </w:pPr>
       <w:r>
-        <w:t>When I switch the Python interpreter, VSCode looks at the 3.12 library, which is empty.</w:t>
+        <w:t xml:space="preserve">When I switch the Python interpreter, </w:t>
+      </w:r>
+      <w:proofErr w:type="spellStart"/>
+      <w:r>
+        <w:t>VSCode</w:t>
+      </w:r>
+      <w:proofErr w:type="spellEnd"/>
+      <w:r>
+        <w:t xml:space="preserve"> looks at the 3.12 library, which is empty.</w:t>
       </w:r>
     </w:p>
     <w:p>
@@ -691,7 +899,15 @@
         </w:numPr>
       </w:pPr>
       <w:r>
-        <w:t>When I try to use pip and install the packages, it keeps installing to Python 3.10 and says that the package is already there.</w:t>
+        <w:t xml:space="preserve">When I try to use pip and install the packages, it keeps </w:t>
+      </w:r>
+      <w:proofErr w:type="gramStart"/>
+      <w:r>
+        <w:t>installing to</w:t>
+      </w:r>
+      <w:proofErr w:type="gramEnd"/>
+      <w:r>
+        <w:t xml:space="preserve"> Python 3.10 and says that the package is already there.</w:t>
       </w:r>
     </w:p>
     <w:p>
@@ -703,8 +919,13 @@
         </w:numPr>
       </w:pPr>
       <w:r>
-        <w:t>When I uninstall Python 3.10.9, the computer seems to think that there is no longer Python while version 3.12 is literally installed. I couldn’t also use pip to install packages into 3.12</w:t>
-      </w:r>
+        <w:t xml:space="preserve">When I uninstall Python 3.10.9, the computer seems to think that there is no longer Python while version 3.12 is literally installed. I couldn’t also use pip to install packages into </w:t>
+      </w:r>
+      <w:proofErr w:type="gramStart"/>
+      <w:r>
+        <w:t>3.12</w:t>
+      </w:r>
+      <w:proofErr w:type="gramEnd"/>
     </w:p>
     <w:p>
       <w:pPr>
@@ -807,6 +1028,7 @@
       <w:r>
         <w:t xml:space="preserve"> Thinking of using </w:t>
       </w:r>
+      <w:proofErr w:type="spellStart"/>
       <w:r>
         <w:rPr>
           <w:b/>
@@ -814,6 +1036,7 @@
         </w:rPr>
         <w:t>MongoEngine</w:t>
       </w:r>
+      <w:proofErr w:type="spellEnd"/>
     </w:p>
     <w:p>
       <w:r>
@@ -829,8 +1052,21 @@
         </w:numPr>
       </w:pPr>
       <w:r>
-        <w:t>Met with pda to fix a few bugs</w:t>
-      </w:r>
+        <w:t xml:space="preserve">Met with </w:t>
+      </w:r>
+      <w:proofErr w:type="spellStart"/>
+      <w:r>
+        <w:t>pda</w:t>
+      </w:r>
+      <w:proofErr w:type="spellEnd"/>
+      <w:r>
+        <w:t xml:space="preserve"> to fix a few </w:t>
+      </w:r>
+      <w:proofErr w:type="gramStart"/>
+      <w:r>
+        <w:t>bugs</w:t>
+      </w:r>
+      <w:proofErr w:type="gramEnd"/>
     </w:p>
     <w:p>
       <w:pPr>
@@ -841,8 +1077,13 @@
         </w:numPr>
       </w:pPr>
       <w:r>
-        <w:t>A lot of unnecessary files -&gt; Safely removed them</w:t>
-      </w:r>
+        <w:t xml:space="preserve">A lot of unnecessary files -&gt; Safely removed </w:t>
+      </w:r>
+      <w:proofErr w:type="gramStart"/>
+      <w:r>
+        <w:t>them</w:t>
+      </w:r>
+      <w:proofErr w:type="gramEnd"/>
     </w:p>
     <w:p>
       <w:pPr>
@@ -853,8 +1094,23 @@
         </w:numPr>
       </w:pPr>
       <w:r>
-        <w:t>Backend not extracting information from Frontend -&gt; Backend was accessing information in request.form, while Frontend was sending package as JSON -&gt; Easy fix by accessing request.json</w:t>
-      </w:r>
+        <w:t xml:space="preserve">Backend not extracting information from Frontend -&gt; Backend was accessing information in </w:t>
+      </w:r>
+      <w:proofErr w:type="spellStart"/>
+      <w:proofErr w:type="gramStart"/>
+      <w:r>
+        <w:t>request.form</w:t>
+      </w:r>
+      <w:proofErr w:type="spellEnd"/>
+      <w:proofErr w:type="gramEnd"/>
+      <w:r>
+        <w:t xml:space="preserve">, while Frontend was sending package as JSON -&gt; Easy fix by accessing </w:t>
+      </w:r>
+      <w:proofErr w:type="spellStart"/>
+      <w:r>
+        <w:t>request.json</w:t>
+      </w:r>
+      <w:proofErr w:type="spellEnd"/>
     </w:p>
     <w:p>
       <w:pPr>
@@ -865,7 +1121,23 @@
         </w:numPr>
       </w:pPr>
       <w:r>
-        <w:t>Frontend failed to fetch route start_startexperiment due to CORS policy -&gt; It was a hard fix because I thought I have already solved it before</w:t>
+        <w:t xml:space="preserve">Frontend failed to fetch route </w:t>
+      </w:r>
+      <w:proofErr w:type="spellStart"/>
+      <w:r>
+        <w:t>start_startexperiment</w:t>
+      </w:r>
+      <w:proofErr w:type="spellEnd"/>
+      <w:r>
+        <w:t xml:space="preserve"> due to CORS policy -&gt; It was a hard fix because I thought I </w:t>
+      </w:r>
+      <w:proofErr w:type="gramStart"/>
+      <w:r>
+        <w:t>have</w:t>
+      </w:r>
+      <w:proofErr w:type="gramEnd"/>
+      <w:r>
+        <w:t xml:space="preserve"> already solved it before</w:t>
       </w:r>
       <w:r>
         <w:t xml:space="preserve">. I learned that </w:t>
@@ -875,10 +1147,27 @@
           <w:b/>
           <w:bCs/>
         </w:rPr>
-        <w:t>the CORS policies are separate for Backend routes and websocket</w:t>
-      </w:r>
-      <w:r>
-        <w:t>. I have only configured CORS policy for the websocket, and not the Backend routes.</w:t>
+        <w:t xml:space="preserve">the CORS policies are separate for Backend routes and </w:t>
+      </w:r>
+      <w:proofErr w:type="spellStart"/>
+      <w:r>
+        <w:rPr>
+          <w:b/>
+          <w:bCs/>
+        </w:rPr>
+        <w:t>websocket</w:t>
+      </w:r>
+      <w:proofErr w:type="spellEnd"/>
+      <w:r>
+        <w:t xml:space="preserve">. I have only configured CORS policy for the </w:t>
+      </w:r>
+      <w:proofErr w:type="spellStart"/>
+      <w:r>
+        <w:t>websocket</w:t>
+      </w:r>
+      <w:proofErr w:type="spellEnd"/>
+      <w:r>
+        <w:t>, and not the Backend routes.</w:t>
       </w:r>
     </w:p>
     <w:p>
@@ -890,7 +1179,15 @@
         </w:numPr>
       </w:pPr>
       <w:r>
-        <w:t>Type error in JSON -&gt; Easy fix since the JSON data are all strings while I want integers/floats. I only have to convert them in the Backend.</w:t>
+        <w:t xml:space="preserve">Type error in JSON -&gt; Easy fix since the JSON data are all strings while I want integers/floats. I only </w:t>
+      </w:r>
+      <w:proofErr w:type="gramStart"/>
+      <w:r>
+        <w:t>have to</w:t>
+      </w:r>
+      <w:proofErr w:type="gramEnd"/>
+      <w:r>
+        <w:t xml:space="preserve"> convert them in the Backend.</w:t>
       </w:r>
     </w:p>
     <w:p>
@@ -907,8 +1204,13 @@
         </w:numPr>
       </w:pPr>
       <w:r>
-        <w:t>Defined the Job schema</w:t>
-      </w:r>
+        <w:t xml:space="preserve">Defined the Job </w:t>
+      </w:r>
+      <w:proofErr w:type="gramStart"/>
+      <w:r>
+        <w:t>schema</w:t>
+      </w:r>
+      <w:proofErr w:type="gramEnd"/>
     </w:p>
     <w:p>
       <w:pPr>
@@ -921,6 +1223,8 @@
       <w:r>
         <w:t xml:space="preserve">Connected to MongoDB using </w:t>
       </w:r>
+      <w:proofErr w:type="spellStart"/>
+      <w:proofErr w:type="gramStart"/>
       <w:r>
         <w:rPr>
           <w:b/>
@@ -928,18 +1232,25 @@
         </w:rPr>
         <w:t>MongoEngine</w:t>
       </w:r>
-    </w:p>
-    <w:p>
-      <w:pPr>
-        <w:pStyle w:val="ListParagraph"/>
-        <w:numPr>
-          <w:ilvl w:val="0"/>
-          <w:numId w:val="1"/>
-        </w:numPr>
-      </w:pPr>
-      <w:r>
-        <w:t>Start writing the route “create-job”</w:t>
-      </w:r>
+      <w:proofErr w:type="spellEnd"/>
+      <w:proofErr w:type="gramEnd"/>
+    </w:p>
+    <w:p>
+      <w:pPr>
+        <w:pStyle w:val="ListParagraph"/>
+        <w:numPr>
+          <w:ilvl w:val="0"/>
+          <w:numId w:val="1"/>
+        </w:numPr>
+      </w:pPr>
+      <w:r>
+        <w:t>Start writing the route “create-</w:t>
+      </w:r>
+      <w:proofErr w:type="gramStart"/>
+      <w:r>
+        <w:t>job”</w:t>
+      </w:r>
+      <w:proofErr w:type="gramEnd"/>
     </w:p>
     <w:p>
       <w:pPr>
@@ -957,8 +1268,17 @@
           <w:b/>
           <w:bCs/>
         </w:rPr>
-        <w:t>class methods</w:t>
-      </w:r>
+        <w:t xml:space="preserve">class </w:t>
+      </w:r>
+      <w:proofErr w:type="gramStart"/>
+      <w:r>
+        <w:rPr>
+          <w:b/>
+          <w:bCs/>
+        </w:rPr>
+        <w:t>methods</w:t>
+      </w:r>
+      <w:proofErr w:type="gramEnd"/>
       <w:r>
         <w:rPr>
           <w:b/>
@@ -993,44 +1313,72 @@
         </w:numPr>
       </w:pPr>
       <w:r>
-        <w:t>Met with pda to merge RabbitMQ code with DB code</w:t>
-      </w:r>
-    </w:p>
-    <w:p>
-      <w:pPr>
-        <w:pStyle w:val="ListParagraph"/>
-        <w:numPr>
-          <w:ilvl w:val="0"/>
-          <w:numId w:val="1"/>
-        </w:numPr>
-      </w:pPr>
-      <w:r>
-        <w:t>Ran some tests to debug and check for errors</w:t>
-      </w:r>
-    </w:p>
-    <w:p>
-      <w:pPr>
-        <w:pStyle w:val="ListParagraph"/>
-        <w:numPr>
-          <w:ilvl w:val="0"/>
-          <w:numId w:val="1"/>
-        </w:numPr>
-      </w:pPr>
-      <w:r>
-        <w:t>Discussed the plan moving forward</w:t>
-      </w:r>
-    </w:p>
-    <w:p>
-      <w:pPr>
-        <w:pStyle w:val="ListParagraph"/>
-        <w:numPr>
-          <w:ilvl w:val="0"/>
-          <w:numId w:val="1"/>
-        </w:numPr>
-      </w:pPr>
-      <w:r>
-        <w:t>Minor fixes to code to make it work</w:t>
-      </w:r>
+        <w:t xml:space="preserve">Met with </w:t>
+      </w:r>
+      <w:proofErr w:type="spellStart"/>
+      <w:r>
+        <w:t>pda</w:t>
+      </w:r>
+      <w:proofErr w:type="spellEnd"/>
+      <w:r>
+        <w:t xml:space="preserve"> to merge RabbitMQ code with DB </w:t>
+      </w:r>
+      <w:proofErr w:type="gramStart"/>
+      <w:r>
+        <w:t>code</w:t>
+      </w:r>
+      <w:proofErr w:type="gramEnd"/>
+    </w:p>
+    <w:p>
+      <w:pPr>
+        <w:pStyle w:val="ListParagraph"/>
+        <w:numPr>
+          <w:ilvl w:val="0"/>
+          <w:numId w:val="1"/>
+        </w:numPr>
+      </w:pPr>
+      <w:r>
+        <w:t xml:space="preserve">Ran some tests to debug and check for </w:t>
+      </w:r>
+      <w:proofErr w:type="gramStart"/>
+      <w:r>
+        <w:t>errors</w:t>
+      </w:r>
+      <w:proofErr w:type="gramEnd"/>
+    </w:p>
+    <w:p>
+      <w:pPr>
+        <w:pStyle w:val="ListParagraph"/>
+        <w:numPr>
+          <w:ilvl w:val="0"/>
+          <w:numId w:val="1"/>
+        </w:numPr>
+      </w:pPr>
+      <w:r>
+        <w:t xml:space="preserve">Discussed the plan moving </w:t>
+      </w:r>
+      <w:proofErr w:type="gramStart"/>
+      <w:r>
+        <w:t>forward</w:t>
+      </w:r>
+      <w:proofErr w:type="gramEnd"/>
+    </w:p>
+    <w:p>
+      <w:pPr>
+        <w:pStyle w:val="ListParagraph"/>
+        <w:numPr>
+          <w:ilvl w:val="0"/>
+          <w:numId w:val="1"/>
+        </w:numPr>
+      </w:pPr>
+      <w:r>
+        <w:t xml:space="preserve">Minor fixes to code to make it </w:t>
+      </w:r>
+      <w:proofErr w:type="gramStart"/>
+      <w:r>
+        <w:t>work</w:t>
+      </w:r>
+      <w:proofErr w:type="gramEnd"/>
     </w:p>
     <w:p>
       <w:r>
@@ -1046,8 +1394,13 @@
         </w:numPr>
       </w:pPr>
       <w:r>
-        <w:t>Refactoring code before implementing further functionalities</w:t>
-      </w:r>
+        <w:t xml:space="preserve">Refactoring code before implementing further </w:t>
+      </w:r>
+      <w:proofErr w:type="gramStart"/>
+      <w:r>
+        <w:t>functionalities</w:t>
+      </w:r>
+      <w:proofErr w:type="gramEnd"/>
     </w:p>
     <w:p>
       <w:pPr>
@@ -1123,31 +1476,53 @@
           <w:b/>
           <w:bCs/>
         </w:rPr>
-        <w:t>than sorting/filtering in the backend/frontend</w:t>
-      </w:r>
-    </w:p>
-    <w:p>
-      <w:pPr>
-        <w:pStyle w:val="ListParagraph"/>
-        <w:numPr>
-          <w:ilvl w:val="0"/>
-          <w:numId w:val="1"/>
-        </w:numPr>
-      </w:pPr>
-      <w:r>
-        <w:t>At the moment, the cap of 50 is enforced on the app. User can’t specify the specific number of entries to show</w:t>
-      </w:r>
-    </w:p>
-    <w:p>
-      <w:pPr>
-        <w:pStyle w:val="ListParagraph"/>
-        <w:numPr>
-          <w:ilvl w:val="0"/>
-          <w:numId w:val="1"/>
-        </w:numPr>
-      </w:pPr>
-      <w:r>
-        <w:t xml:space="preserve">Met with an error from Python – RuntimeException: </w:t>
+        <w:t>than sorting/filtering in the backend/</w:t>
+      </w:r>
+      <w:proofErr w:type="gramStart"/>
+      <w:r>
+        <w:rPr>
+          <w:b/>
+          <w:bCs/>
+        </w:rPr>
+        <w:t>frontend</w:t>
+      </w:r>
+      <w:proofErr w:type="gramEnd"/>
+    </w:p>
+    <w:p>
+      <w:pPr>
+        <w:pStyle w:val="ListParagraph"/>
+        <w:numPr>
+          <w:ilvl w:val="0"/>
+          <w:numId w:val="1"/>
+        </w:numPr>
+      </w:pPr>
+      <w:r>
+        <w:t xml:space="preserve">At the moment, the cap of 50 is enforced on the app. User can’t specify the specific number of entries to </w:t>
+      </w:r>
+      <w:proofErr w:type="gramStart"/>
+      <w:r>
+        <w:t>show</w:t>
+      </w:r>
+      <w:proofErr w:type="gramEnd"/>
+    </w:p>
+    <w:p>
+      <w:pPr>
+        <w:pStyle w:val="ListParagraph"/>
+        <w:numPr>
+          <w:ilvl w:val="0"/>
+          <w:numId w:val="1"/>
+        </w:numPr>
+      </w:pPr>
+      <w:r>
+        <w:t xml:space="preserve">Met with an error from Python – </w:t>
+      </w:r>
+      <w:proofErr w:type="spellStart"/>
+      <w:r>
+        <w:t>RuntimeException</w:t>
+      </w:r>
+      <w:proofErr w:type="spellEnd"/>
+      <w:r>
+        <w:t xml:space="preserve">: </w:t>
       </w:r>
       <w:r>
         <w:t>can't create new thread at interpreter shutdown</w:t>
@@ -1162,8 +1537,13 @@
         <w:t xml:space="preserve"> This is because Python 3.12 </w:t>
       </w:r>
       <w:r>
-        <w:t>introduced a change that prevents creating new threads after the main thread has exited</w:t>
-      </w:r>
+        <w:t xml:space="preserve">introduced a change that prevents creating new threads after the main thread has </w:t>
+      </w:r>
+      <w:proofErr w:type="spellStart"/>
+      <w:r>
+        <w:t>exited</w:t>
+      </w:r>
+      <w:proofErr w:type="spellEnd"/>
       <w:r>
         <w:t>.</w:t>
       </w:r>
@@ -1194,7 +1574,15 @@
         </w:numPr>
       </w:pPr>
       <w:r>
-        <w:t xml:space="preserve">Rendering “get_jobs” in the Frontend as a table </w:t>
+        <w:t>Rendering “</w:t>
+      </w:r>
+      <w:proofErr w:type="spellStart"/>
+      <w:r>
+        <w:t>get_jobs</w:t>
+      </w:r>
+      <w:proofErr w:type="spellEnd"/>
+      <w:r>
+        <w:t xml:space="preserve">” in the Frontend as a table </w:t>
       </w:r>
       <w:r>
         <w:sym w:font="Wingdings" w:char="F0E0"/>
@@ -1232,7 +1620,15 @@
         </w:numPr>
       </w:pPr>
       <w:r>
-        <w:t>Meeting an error of useState not updating. Specifically, it doesn’t seem like the object is updated fast enough to be rendered. This is likely due to the asynchronous nature of React, where the code keeps running without waiting for a line to finish.</w:t>
+        <w:t xml:space="preserve">Meeting an error of </w:t>
+      </w:r>
+      <w:proofErr w:type="spellStart"/>
+      <w:r>
+        <w:t>useState</w:t>
+      </w:r>
+      <w:proofErr w:type="spellEnd"/>
+      <w:r>
+        <w:t xml:space="preserve"> not updating. Specifically, it doesn’t seem like the object is updated fast enough to be rendered. This is likely due to the asynchronous nature of React, where the code keeps running without waiting for a line to finish.</w:t>
       </w:r>
       <w:r>
         <w:t xml:space="preserve"> </w:t>
@@ -1244,20 +1640,41 @@
         <w:t xml:space="preserve"> Turns out to be a </w:t>
       </w:r>
       <w:r>
-        <w:t>problem with installing npm packages in the wrong place. I simply had to delete the incorrect installation and install into the right place.</w:t>
-      </w:r>
-    </w:p>
-    <w:p>
-      <w:pPr>
-        <w:pStyle w:val="ListParagraph"/>
-        <w:numPr>
-          <w:ilvl w:val="0"/>
-          <w:numId w:val="1"/>
-        </w:numPr>
-      </w:pPr>
-      <w:r>
-        <w:t>Finished a minimal table that’s functional</w:t>
-      </w:r>
+        <w:t xml:space="preserve">problem with installing </w:t>
+      </w:r>
+      <w:proofErr w:type="spellStart"/>
+      <w:r>
+        <w:t>npm</w:t>
+      </w:r>
+      <w:proofErr w:type="spellEnd"/>
+      <w:r>
+        <w:t xml:space="preserve"> packages in the wrong place. I simply had to delete the incorrect installation and </w:t>
+      </w:r>
+      <w:proofErr w:type="gramStart"/>
+      <w:r>
+        <w:t>install</w:t>
+      </w:r>
+      <w:proofErr w:type="gramEnd"/>
+      <w:r>
+        <w:t xml:space="preserve"> into the right place.</w:t>
+      </w:r>
+    </w:p>
+    <w:p>
+      <w:pPr>
+        <w:pStyle w:val="ListParagraph"/>
+        <w:numPr>
+          <w:ilvl w:val="0"/>
+          <w:numId w:val="1"/>
+        </w:numPr>
+      </w:pPr>
+      <w:r>
+        <w:t xml:space="preserve">Finished a minimal table that’s </w:t>
+      </w:r>
+      <w:proofErr w:type="gramStart"/>
+      <w:r>
+        <w:t>functional</w:t>
+      </w:r>
+      <w:proofErr w:type="gramEnd"/>
     </w:p>
     <w:p>
       <w:r>
@@ -1273,8 +1690,13 @@
         </w:numPr>
       </w:pPr>
       <w:r>
-        <w:t>Implemented feature: When a job is done training, the table will be automatically updated</w:t>
-      </w:r>
+        <w:t xml:space="preserve">Implemented feature: When a job is done training, the table will be automatically </w:t>
+      </w:r>
+      <w:proofErr w:type="gramStart"/>
+      <w:r>
+        <w:t>updated</w:t>
+      </w:r>
+      <w:proofErr w:type="gramEnd"/>
     </w:p>
     <w:p>
       <w:pPr>
@@ -1294,19 +1716,43 @@
         <w:sym w:font="Wingdings" w:char="F0E0"/>
       </w:r>
       <w:r>
-        <w:t xml:space="preserve"> Learning to style with CSS and reading the MDN documentation, which is really helpful.</w:t>
-      </w:r>
-    </w:p>
-    <w:p>
-      <w:pPr>
-        <w:pStyle w:val="ListParagraph"/>
-        <w:numPr>
-          <w:ilvl w:val="0"/>
-          <w:numId w:val="1"/>
-        </w:numPr>
-      </w:pPr>
-      <w:r>
-        <w:t>There was a lot of asking chatGPT/Perplexity to point me to the right resources, so I’m not sure if I’m learning anything significant.</w:t>
+        <w:t xml:space="preserve"> Learning to style with CSS and reading the MDN documentation, which is </w:t>
+      </w:r>
+      <w:proofErr w:type="gramStart"/>
+      <w:r>
+        <w:t>really helpful</w:t>
+      </w:r>
+      <w:proofErr w:type="gramEnd"/>
+      <w:r>
+        <w:t>.</w:t>
+      </w:r>
+    </w:p>
+    <w:p>
+      <w:pPr>
+        <w:pStyle w:val="ListParagraph"/>
+        <w:numPr>
+          <w:ilvl w:val="0"/>
+          <w:numId w:val="1"/>
+        </w:numPr>
+      </w:pPr>
+      <w:r>
+        <w:t xml:space="preserve">There </w:t>
+      </w:r>
+      <w:proofErr w:type="gramStart"/>
+      <w:r>
+        <w:t>was</w:t>
+      </w:r>
+      <w:proofErr w:type="gramEnd"/>
+      <w:r>
+        <w:t xml:space="preserve"> a lot of asking </w:t>
+      </w:r>
+      <w:proofErr w:type="spellStart"/>
+      <w:r>
+        <w:t>chatGPT</w:t>
+      </w:r>
+      <w:proofErr w:type="spellEnd"/>
+      <w:r>
+        <w:t>/Perplexity to point me to the right resources, so I’m not sure if I’m learning anything significant.</w:t>
       </w:r>
     </w:p>
     <w:p>
@@ -1323,20 +1769,33 @@
         </w:numPr>
       </w:pPr>
       <w:r>
-        <w:t>Refactored Frontend code to be more component-oriented.</w:t>
-      </w:r>
-    </w:p>
-    <w:p>
-      <w:pPr>
-        <w:pStyle w:val="ListParagraph"/>
-        <w:numPr>
-          <w:ilvl w:val="0"/>
-          <w:numId w:val="1"/>
-        </w:numPr>
-      </w:pPr>
-      <w:r>
-        <w:t>Started looking into rendering an actual progress bar</w:t>
-      </w:r>
+        <w:t xml:space="preserve">Refactored Frontend code to be more </w:t>
+      </w:r>
+      <w:proofErr w:type="gramStart"/>
+      <w:r>
+        <w:t>component-oriented</w:t>
+      </w:r>
+      <w:proofErr w:type="gramEnd"/>
+      <w:r>
+        <w:t>.</w:t>
+      </w:r>
+    </w:p>
+    <w:p>
+      <w:pPr>
+        <w:pStyle w:val="ListParagraph"/>
+        <w:numPr>
+          <w:ilvl w:val="0"/>
+          <w:numId w:val="1"/>
+        </w:numPr>
+      </w:pPr>
+      <w:r>
+        <w:t xml:space="preserve">Started looking into rendering an actual progress </w:t>
+      </w:r>
+      <w:proofErr w:type="gramStart"/>
+      <w:r>
+        <w:t>bar</w:t>
+      </w:r>
+      <w:proofErr w:type="gramEnd"/>
     </w:p>
     <w:p>
       <w:pPr>
@@ -1359,7 +1818,15 @@
         </w:numPr>
       </w:pPr>
       <w:r>
-        <w:t xml:space="preserve">Learned that with useState, even if the component doesn’t change at all, will </w:t>
+        <w:t xml:space="preserve">Learned that with </w:t>
+      </w:r>
+      <w:proofErr w:type="spellStart"/>
+      <w:r>
+        <w:t>useState</w:t>
+      </w:r>
+      <w:proofErr w:type="spellEnd"/>
+      <w:r>
+        <w:t xml:space="preserve">, even if the component doesn’t change at all, will </w:t>
       </w:r>
       <w:r>
         <w:rPr>
@@ -1409,8 +1876,13 @@
         <w:sym w:font="Wingdings" w:char="F0E0"/>
       </w:r>
       <w:r>
-        <w:t xml:space="preserve"> Will fix later</w:t>
-      </w:r>
+        <w:t xml:space="preserve"> Will fix </w:t>
+      </w:r>
+      <w:proofErr w:type="gramStart"/>
+      <w:r>
+        <w:t>later</w:t>
+      </w:r>
+      <w:proofErr w:type="gramEnd"/>
     </w:p>
     <w:p>
       <w:r>
@@ -1432,8 +1904,13 @@
         <w:sym w:font="Wingdings" w:char="F0E0"/>
       </w:r>
       <w:r>
-        <w:t xml:space="preserve"> Don’t know how to solve this yet</w:t>
-      </w:r>
+        <w:t xml:space="preserve"> Don’t know how to solve this </w:t>
+      </w:r>
+      <w:proofErr w:type="gramStart"/>
+      <w:r>
+        <w:t>yet</w:t>
+      </w:r>
+      <w:proofErr w:type="gramEnd"/>
     </w:p>
     <w:p>
       <w:pPr>
@@ -1463,7 +1940,20 @@
       </w:pPr>
       <w:r>
         <w:lastRenderedPageBreak/>
-        <w:t xml:space="preserve">Currently debugging why messages get overwritten. Specifically, when I call setMessages() twice in a function, the first message doesn’t have enough time to be set. Instead, it gets overwritten by the second message </w:t>
+        <w:t xml:space="preserve">Currently debugging why messages get overwritten. Specifically, when I call </w:t>
+      </w:r>
+      <w:proofErr w:type="spellStart"/>
+      <w:proofErr w:type="gramStart"/>
+      <w:r>
+        <w:t>setMessages</w:t>
+      </w:r>
+      <w:proofErr w:type="spellEnd"/>
+      <w:r>
+        <w:t>(</w:t>
+      </w:r>
+      <w:proofErr w:type="gramEnd"/>
+      <w:r>
+        <w:t xml:space="preserve">) twice in a function, the first message doesn’t have enough time to be set. Instead, it gets overwritten by the second message </w:t>
       </w:r>
       <w:r>
         <w:sym w:font="Wingdings" w:char="F0E0"/>
@@ -1476,7 +1966,23 @@
           <w:b/>
           <w:bCs/>
         </w:rPr>
-        <w:t>the setState’s function’s callback</w:t>
+        <w:t xml:space="preserve">the </w:t>
+      </w:r>
+      <w:proofErr w:type="spellStart"/>
+      <w:r>
+        <w:rPr>
+          <w:b/>
+          <w:bCs/>
+        </w:rPr>
+        <w:t>setState’s</w:t>
+      </w:r>
+      <w:proofErr w:type="spellEnd"/>
+      <w:r>
+        <w:rPr>
+          <w:b/>
+          <w:bCs/>
+        </w:rPr>
+        <w:t xml:space="preserve"> function’s callback</w:t>
       </w:r>
       <w:r>
         <w:t xml:space="preserve">. </w:t>
@@ -1486,7 +1992,39 @@
           <w:b/>
           <w:bCs/>
         </w:rPr>
-        <w:t>Using the setState function’s callback ensures that we work with the most up-to-date state</w:t>
+        <w:t xml:space="preserve">Using the </w:t>
+      </w:r>
+      <w:proofErr w:type="spellStart"/>
+      <w:r>
+        <w:rPr>
+          <w:b/>
+          <w:bCs/>
+        </w:rPr>
+        <w:t>setState</w:t>
+      </w:r>
+      <w:proofErr w:type="spellEnd"/>
+      <w:r>
+        <w:rPr>
+          <w:b/>
+          <w:bCs/>
+        </w:rPr>
+        <w:t xml:space="preserve"> function’s callback ensures that we work with the most </w:t>
+      </w:r>
+      <w:proofErr w:type="gramStart"/>
+      <w:r>
+        <w:rPr>
+          <w:b/>
+          <w:bCs/>
+        </w:rPr>
+        <w:t>up-to-date</w:t>
+      </w:r>
+      <w:proofErr w:type="gramEnd"/>
+      <w:r>
+        <w:rPr>
+          <w:b/>
+          <w:bCs/>
+        </w:rPr>
+        <w:t xml:space="preserve"> state</w:t>
       </w:r>
     </w:p>
     <w:p>
@@ -1522,7 +2060,15 @@
         </w:numPr>
       </w:pPr>
       <w:r>
-        <w:t xml:space="preserve">Job already exist </w:t>
+        <w:t xml:space="preserve">Job already </w:t>
+      </w:r>
+      <w:proofErr w:type="gramStart"/>
+      <w:r>
+        <w:t>exist</w:t>
+      </w:r>
+      <w:proofErr w:type="gramEnd"/>
+      <w:r>
+        <w:t xml:space="preserve"> </w:t>
       </w:r>
       <w:r>
         <w:sym w:font="Wingdings" w:char="F0E0"/>
@@ -1540,13 +2086,45 @@
         </w:numPr>
       </w:pPr>
       <w:r>
-        <w:t xml:space="preserve">When a job finishes, should tell the user run time + accuracy. It will look like this: “job epochs, learning_rate, batch_size done with accuracy + run_time </w:t>
+        <w:t xml:space="preserve">When a job finishes, should tell the user run time + accuracy. It will look like this: “job epochs, </w:t>
+      </w:r>
+      <w:proofErr w:type="spellStart"/>
+      <w:r>
+        <w:t>learning_rate</w:t>
+      </w:r>
+      <w:proofErr w:type="spellEnd"/>
+      <w:r>
+        <w:t xml:space="preserve">, </w:t>
+      </w:r>
+      <w:proofErr w:type="spellStart"/>
+      <w:r>
+        <w:t>batch_size</w:t>
+      </w:r>
+      <w:proofErr w:type="spellEnd"/>
+      <w:r>
+        <w:t xml:space="preserve"> done with accuracy + </w:t>
+      </w:r>
+      <w:proofErr w:type="spellStart"/>
+      <w:r>
+        <w:t>run_time</w:t>
+      </w:r>
+      <w:proofErr w:type="spellEnd"/>
+      <w:r>
+        <w:t xml:space="preserve"> </w:t>
       </w:r>
       <w:r>
         <w:sym w:font="Wingdings" w:char="F0E0"/>
       </w:r>
       <w:r>
-        <w:t xml:space="preserve"> This will be done via websocket, as the backend will have to signal that a job is done for the frontend to find that job in the database</w:t>
+        <w:t xml:space="preserve"> This will be done via </w:t>
+      </w:r>
+      <w:proofErr w:type="spellStart"/>
+      <w:r>
+        <w:t>websocket</w:t>
+      </w:r>
+      <w:proofErr w:type="spellEnd"/>
+      <w:r>
+        <w:t>, as the backend will have to signal that a job is done for the frontend to find that job in the database</w:t>
       </w:r>
       <w:r>
         <w:t xml:space="preserve"> </w:t>
@@ -1577,23 +2155,164 @@
         </w:numPr>
       </w:pPr>
       <w:r>
-        <w:t>Talked to anh Sơn. Anh Sơn khuyên đừng dùng Material UI</w:t>
-      </w:r>
-      <w:r>
-        <w:t> tại khi cần sẽ rất khó customize. Khuyên là nên code chay hoặc dùng bootstrap, shadcn UI</w:t>
-      </w:r>
-    </w:p>
-    <w:p>
-      <w:pPr>
-        <w:pStyle w:val="ListParagraph"/>
-        <w:numPr>
-          <w:ilvl w:val="0"/>
-          <w:numId w:val="1"/>
-        </w:numPr>
-      </w:pPr>
-      <w:r>
-        <w:t>Plan for tomorrow: Design the flex box layout first, then build the components</w:t>
-      </w:r>
+        <w:t xml:space="preserve">Talked to </w:t>
+      </w:r>
+      <w:proofErr w:type="spellStart"/>
+      <w:r>
+        <w:t>anh</w:t>
+      </w:r>
+      <w:proofErr w:type="spellEnd"/>
+      <w:r>
+        <w:t xml:space="preserve"> Sơn. Anh Sơn </w:t>
+      </w:r>
+      <w:proofErr w:type="spellStart"/>
+      <w:r>
+        <w:t>khuyên</w:t>
+      </w:r>
+      <w:proofErr w:type="spellEnd"/>
+      <w:r>
+        <w:t xml:space="preserve"> </w:t>
+      </w:r>
+      <w:proofErr w:type="spellStart"/>
+      <w:r>
+        <w:t>đừng</w:t>
+      </w:r>
+      <w:proofErr w:type="spellEnd"/>
+      <w:r>
+        <w:t xml:space="preserve"> </w:t>
+      </w:r>
+      <w:proofErr w:type="spellStart"/>
+      <w:r>
+        <w:t>dùng</w:t>
+      </w:r>
+      <w:proofErr w:type="spellEnd"/>
+      <w:r>
+        <w:t xml:space="preserve"> Material UI</w:t>
+      </w:r>
+      <w:r>
+        <w:t> </w:t>
+      </w:r>
+      <w:proofErr w:type="spellStart"/>
+      <w:r>
+        <w:t>tại</w:t>
+      </w:r>
+      <w:proofErr w:type="spellEnd"/>
+      <w:r>
+        <w:t xml:space="preserve"> </w:t>
+      </w:r>
+      <w:proofErr w:type="spellStart"/>
+      <w:r>
+        <w:t>khi</w:t>
+      </w:r>
+      <w:proofErr w:type="spellEnd"/>
+      <w:r>
+        <w:t xml:space="preserve"> </w:t>
+      </w:r>
+      <w:proofErr w:type="spellStart"/>
+      <w:r>
+        <w:t>cần</w:t>
+      </w:r>
+      <w:proofErr w:type="spellEnd"/>
+      <w:r>
+        <w:t xml:space="preserve"> </w:t>
+      </w:r>
+      <w:proofErr w:type="spellStart"/>
+      <w:r>
+        <w:t>sẽ</w:t>
+      </w:r>
+      <w:proofErr w:type="spellEnd"/>
+      <w:r>
+        <w:t xml:space="preserve"> </w:t>
+      </w:r>
+      <w:proofErr w:type="spellStart"/>
+      <w:r>
+        <w:t>rất</w:t>
+      </w:r>
+      <w:proofErr w:type="spellEnd"/>
+      <w:r>
+        <w:t xml:space="preserve"> </w:t>
+      </w:r>
+      <w:proofErr w:type="spellStart"/>
+      <w:r>
+        <w:t>khó</w:t>
+      </w:r>
+      <w:proofErr w:type="spellEnd"/>
+      <w:r>
+        <w:t xml:space="preserve"> customize. </w:t>
+      </w:r>
+      <w:proofErr w:type="spellStart"/>
+      <w:r>
+        <w:t>Khuyên</w:t>
+      </w:r>
+      <w:proofErr w:type="spellEnd"/>
+      <w:r>
+        <w:t xml:space="preserve"> </w:t>
+      </w:r>
+      <w:proofErr w:type="spellStart"/>
+      <w:r>
+        <w:t>là</w:t>
+      </w:r>
+      <w:proofErr w:type="spellEnd"/>
+      <w:r>
+        <w:t xml:space="preserve"> </w:t>
+      </w:r>
+      <w:proofErr w:type="spellStart"/>
+      <w:r>
+        <w:t>nên</w:t>
+      </w:r>
+      <w:proofErr w:type="spellEnd"/>
+      <w:r>
+        <w:t xml:space="preserve"> code </w:t>
+      </w:r>
+      <w:proofErr w:type="spellStart"/>
+      <w:r>
+        <w:t>chay</w:t>
+      </w:r>
+      <w:proofErr w:type="spellEnd"/>
+      <w:r>
+        <w:t xml:space="preserve"> </w:t>
+      </w:r>
+      <w:proofErr w:type="spellStart"/>
+      <w:r>
+        <w:t>hoặc</w:t>
+      </w:r>
+      <w:proofErr w:type="spellEnd"/>
+      <w:r>
+        <w:t xml:space="preserve"> </w:t>
+      </w:r>
+      <w:proofErr w:type="spellStart"/>
+      <w:r>
+        <w:t>dùng</w:t>
+      </w:r>
+      <w:proofErr w:type="spellEnd"/>
+      <w:r>
+        <w:t xml:space="preserve"> bootstrap, </w:t>
+      </w:r>
+      <w:proofErr w:type="spellStart"/>
+      <w:r>
+        <w:t>shadcn</w:t>
+      </w:r>
+      <w:proofErr w:type="spellEnd"/>
+      <w:r>
+        <w:t xml:space="preserve"> UI</w:t>
+      </w:r>
+    </w:p>
+    <w:p>
+      <w:pPr>
+        <w:pStyle w:val="ListParagraph"/>
+        <w:numPr>
+          <w:ilvl w:val="0"/>
+          <w:numId w:val="1"/>
+        </w:numPr>
+      </w:pPr>
+      <w:r>
+        <w:t xml:space="preserve">Plan for tomorrow: Design the flex box layout first, then build the </w:t>
+      </w:r>
+      <w:proofErr w:type="gramStart"/>
+      <w:r>
+        <w:t>components</w:t>
+      </w:r>
+      <w:proofErr w:type="gramEnd"/>
     </w:p>
     <w:p>
       <w:r>
@@ -1609,19 +2328,32 @@
         </w:numPr>
       </w:pPr>
       <w:r>
-        <w:t>Designed flexbox layout</w:t>
-      </w:r>
-    </w:p>
-    <w:p>
-      <w:pPr>
-        <w:pStyle w:val="ListParagraph"/>
-        <w:numPr>
-          <w:ilvl w:val="0"/>
-          <w:numId w:val="1"/>
-        </w:numPr>
-      </w:pPr>
-      <w:r>
-        <w:t>Playing with css code to layout the flexboxes</w:t>
+        <w:t xml:space="preserve">Designed flexbox </w:t>
+      </w:r>
+      <w:proofErr w:type="gramStart"/>
+      <w:r>
+        <w:t>layout</w:t>
+      </w:r>
+      <w:proofErr w:type="gramEnd"/>
+    </w:p>
+    <w:p>
+      <w:pPr>
+        <w:pStyle w:val="ListParagraph"/>
+        <w:numPr>
+          <w:ilvl w:val="0"/>
+          <w:numId w:val="1"/>
+        </w:numPr>
+      </w:pPr>
+      <w:r>
+        <w:t xml:space="preserve">Playing with </w:t>
+      </w:r>
+      <w:proofErr w:type="spellStart"/>
+      <w:r>
+        <w:t>css</w:t>
+      </w:r>
+      <w:proofErr w:type="spellEnd"/>
+      <w:r>
+        <w:t xml:space="preserve"> code to layout the flexboxes</w:t>
       </w:r>
       <w:r>
         <w:t xml:space="preserve"> </w:t>
@@ -1630,35 +2362,53 @@
         <w:sym w:font="Wingdings" w:char="F0E0"/>
       </w:r>
       <w:r>
-        <w:t> Learning flexbox is actually fun!</w:t>
-      </w:r>
-    </w:p>
-    <w:p>
-      <w:pPr>
-        <w:pStyle w:val="ListParagraph"/>
-        <w:numPr>
-          <w:ilvl w:val="0"/>
-          <w:numId w:val="1"/>
-        </w:numPr>
-      </w:pPr>
-      <w:r>
-        <w:t>Finished sketching out the borders</w:t>
-      </w:r>
-    </w:p>
-    <w:p>
-      <w:pPr>
-        <w:pStyle w:val="ListParagraph"/>
-        <w:numPr>
-          <w:ilvl w:val="0"/>
-          <w:numId w:val="1"/>
-        </w:numPr>
-      </w:pPr>
-      <w:r>
-        <w:t>Started implementing the component</w:t>
+        <w:t xml:space="preserve"> Learning flexbox is </w:t>
+      </w:r>
+      <w:proofErr w:type="gramStart"/>
+      <w:r>
+        <w:t>actually fun</w:t>
+      </w:r>
+      <w:proofErr w:type="gramEnd"/>
+      <w:r>
+        <w:t>!</w:t>
+      </w:r>
+    </w:p>
+    <w:p>
+      <w:pPr>
+        <w:pStyle w:val="ListParagraph"/>
+        <w:numPr>
+          <w:ilvl w:val="0"/>
+          <w:numId w:val="1"/>
+        </w:numPr>
+      </w:pPr>
+      <w:r>
+        <w:t xml:space="preserve">Finished sketching out the </w:t>
+      </w:r>
+      <w:proofErr w:type="gramStart"/>
+      <w:r>
+        <w:t>borders</w:t>
+      </w:r>
+      <w:proofErr w:type="gramEnd"/>
+    </w:p>
+    <w:p>
+      <w:pPr>
+        <w:pStyle w:val="ListParagraph"/>
+        <w:numPr>
+          <w:ilvl w:val="0"/>
+          <w:numId w:val="1"/>
+        </w:numPr>
+      </w:pPr>
+      <w:r>
+        <w:t xml:space="preserve">Started implementing the </w:t>
+      </w:r>
+      <w:proofErr w:type="gramStart"/>
+      <w:r>
+        <w:t>component</w:t>
       </w:r>
       <w:r>
         <w:t>s</w:t>
       </w:r>
+      <w:proofErr w:type="gramEnd"/>
     </w:p>
     <w:p>
       <w:r>
@@ -1681,52 +2431,142 @@
           <w:b/>
           <w:bCs/>
         </w:rPr>
-        <w:t>not recommended to use class and className at the same time</w:t>
-      </w:r>
-      <w:r>
-        <w:t>, as the behavior would be unpredictable</w:t>
-      </w:r>
-    </w:p>
-    <w:p>
-      <w:pPr>
-        <w:pStyle w:val="ListParagraph"/>
-        <w:numPr>
-          <w:ilvl w:val="0"/>
-          <w:numId w:val="1"/>
-        </w:numPr>
-      </w:pPr>
-      <w:r>
-        <w:t>Finished Form component and Progress Bar components</w:t>
-      </w:r>
-    </w:p>
-    <w:p>
-      <w:pPr>
-        <w:pStyle w:val="ListParagraph"/>
-        <w:numPr>
-          <w:ilvl w:val="0"/>
-          <w:numId w:val="1"/>
-        </w:numPr>
-      </w:pPr>
-      <w:r>
-        <w:t>Currently working on the DataTable, switched to only displaying the top 10. The code for coloring is currently not optimal (styling is being applied to separate cells, while it could/should be applied to a whole row)</w:t>
-      </w:r>
-    </w:p>
-    <w:p>
-      <w:pPr>
-        <w:pStyle w:val="ListParagraph"/>
-        <w:numPr>
-          <w:ilvl w:val="0"/>
-          <w:numId w:val="1"/>
-        </w:numPr>
-      </w:pPr>
-      <w:r>
-        <w:t xml:space="preserve">class là invalid syntax, className mới đúng </w:t>
+        <w:t xml:space="preserve">not recommended to use class and </w:t>
+      </w:r>
+      <w:proofErr w:type="spellStart"/>
+      <w:r>
+        <w:rPr>
+          <w:b/>
+          <w:bCs/>
+        </w:rPr>
+        <w:t>className</w:t>
+      </w:r>
+      <w:proofErr w:type="spellEnd"/>
+      <w:r>
+        <w:rPr>
+          <w:b/>
+          <w:bCs/>
+        </w:rPr>
+        <w:t xml:space="preserve"> at the same time</w:t>
+      </w:r>
+      <w:r>
+        <w:t xml:space="preserve">, as the behavior would be </w:t>
+      </w:r>
+      <w:proofErr w:type="gramStart"/>
+      <w:r>
+        <w:t>unpredictable</w:t>
+      </w:r>
+      <w:proofErr w:type="gramEnd"/>
+    </w:p>
+    <w:p>
+      <w:pPr>
+        <w:pStyle w:val="ListParagraph"/>
+        <w:numPr>
+          <w:ilvl w:val="0"/>
+          <w:numId w:val="1"/>
+        </w:numPr>
+      </w:pPr>
+      <w:r>
+        <w:t xml:space="preserve">Finished Form component and Progress Bar </w:t>
+      </w:r>
+      <w:proofErr w:type="gramStart"/>
+      <w:r>
+        <w:t>components</w:t>
+      </w:r>
+      <w:proofErr w:type="gramEnd"/>
+    </w:p>
+    <w:p>
+      <w:pPr>
+        <w:pStyle w:val="ListParagraph"/>
+        <w:numPr>
+          <w:ilvl w:val="0"/>
+          <w:numId w:val="1"/>
+        </w:numPr>
+      </w:pPr>
+      <w:r>
+        <w:t xml:space="preserve">Currently working on the </w:t>
+      </w:r>
+      <w:proofErr w:type="spellStart"/>
+      <w:r>
+        <w:t>DataTable</w:t>
+      </w:r>
+      <w:proofErr w:type="spellEnd"/>
+      <w:r>
+        <w:t>, switched to only displaying the top 10. The code for coloring is currently not optimal (styling is being applied to separate cells, while it could/should be applied to a whole row)</w:t>
+      </w:r>
+    </w:p>
+    <w:p>
+      <w:pPr>
+        <w:pStyle w:val="ListParagraph"/>
+        <w:numPr>
+          <w:ilvl w:val="0"/>
+          <w:numId w:val="1"/>
+        </w:numPr>
+      </w:pPr>
+      <w:r>
+        <w:t xml:space="preserve">class </w:t>
+      </w:r>
+      <w:proofErr w:type="spellStart"/>
+      <w:r>
+        <w:t>là</w:t>
+      </w:r>
+      <w:proofErr w:type="spellEnd"/>
+      <w:r>
+        <w:t xml:space="preserve"> invalid syntax, </w:t>
+      </w:r>
+      <w:proofErr w:type="spellStart"/>
+      <w:r>
+        <w:t>className</w:t>
+      </w:r>
+      <w:proofErr w:type="spellEnd"/>
+      <w:r>
+        <w:t xml:space="preserve"> </w:t>
+      </w:r>
+      <w:proofErr w:type="spellStart"/>
+      <w:r>
+        <w:t>mới</w:t>
+      </w:r>
+      <w:proofErr w:type="spellEnd"/>
+      <w:r>
+        <w:t xml:space="preserve"> </w:t>
+      </w:r>
+      <w:proofErr w:type="spellStart"/>
+      <w:r>
+        <w:t>đúng</w:t>
+      </w:r>
+      <w:proofErr w:type="spellEnd"/>
+      <w:r>
+        <w:t xml:space="preserve"> </w:t>
       </w:r>
       <w:r>
         <w:sym w:font="Wingdings" w:char="F0E0"/>
       </w:r>
       <w:r>
-        <w:t xml:space="preserve"> Chỉ dùng className moving forward.</w:t>
+        <w:t xml:space="preserve"> </w:t>
+      </w:r>
+      <w:proofErr w:type="spellStart"/>
+      <w:r>
+        <w:t>Chỉ</w:t>
+      </w:r>
+      <w:proofErr w:type="spellEnd"/>
+      <w:r>
+        <w:t xml:space="preserve"> </w:t>
+      </w:r>
+      <w:proofErr w:type="spellStart"/>
+      <w:r>
+        <w:t>dùng</w:t>
+      </w:r>
+      <w:proofErr w:type="spellEnd"/>
+      <w:r>
+        <w:t xml:space="preserve"> </w:t>
+      </w:r>
+      <w:proofErr w:type="spellStart"/>
+      <w:r>
+        <w:t>className</w:t>
+      </w:r>
+      <w:proofErr w:type="spellEnd"/>
+      <w:r>
+        <w:t xml:space="preserve"> moving forward.</w:t>
       </w:r>
     </w:p>
     <w:p>
@@ -1762,8 +2602,13 @@
         </w:numPr>
       </w:pPr>
       <w:r>
-        <w:t>Currently working on the MessageBoard</w:t>
-      </w:r>
+        <w:t xml:space="preserve">Currently working on the </w:t>
+      </w:r>
+      <w:proofErr w:type="spellStart"/>
+      <w:r>
+        <w:t>MessageBoard</w:t>
+      </w:r>
+      <w:proofErr w:type="spellEnd"/>
     </w:p>
     <w:p>
       <w:pPr>
@@ -1786,19 +2631,231 @@
         </w:numPr>
       </w:pPr>
       <w:r>
-        <w:t>Building a mini-component: A timer to show elapsed runtime</w:t>
-      </w:r>
-    </w:p>
-    <w:p>
-      <w:pPr>
-        <w:pStyle w:val="ListParagraph"/>
-        <w:numPr>
-          <w:ilvl w:val="0"/>
-          <w:numId w:val="1"/>
-        </w:numPr>
-      </w:pPr>
-      <w:r>
-        <w:t>Building a mini-component: A spinning gear (icon)</w:t>
+        <w:t xml:space="preserve">Building a </w:t>
+      </w:r>
+      <w:proofErr w:type="gramStart"/>
+      <w:r>
+        <w:t>mini-component</w:t>
+      </w:r>
+      <w:proofErr w:type="gramEnd"/>
+      <w:r>
+        <w:t>: A timer to show elapsed runtime</w:t>
+      </w:r>
+    </w:p>
+    <w:p>
+      <w:pPr>
+        <w:pStyle w:val="ListParagraph"/>
+        <w:numPr>
+          <w:ilvl w:val="0"/>
+          <w:numId w:val="1"/>
+        </w:numPr>
+      </w:pPr>
+      <w:r>
+        <w:t xml:space="preserve">Building a </w:t>
+      </w:r>
+      <w:proofErr w:type="gramStart"/>
+      <w:r>
+        <w:t>mini-component</w:t>
+      </w:r>
+      <w:proofErr w:type="gramEnd"/>
+      <w:r>
+        <w:t>: A spinning gear (icon)</w:t>
+      </w:r>
+    </w:p>
+    <w:p>
+      <w:r>
+        <w:t>3/12/2024</w:t>
+      </w:r>
+    </w:p>
+    <w:p>
+      <w:pPr>
+        <w:pStyle w:val="ListParagraph"/>
+        <w:numPr>
+          <w:ilvl w:val="0"/>
+          <w:numId w:val="1"/>
+        </w:numPr>
+      </w:pPr>
+      <w:r>
+        <w:t>Applying styling to “empty” renders.</w:t>
+      </w:r>
+    </w:p>
+    <w:p>
+      <w:pPr>
+        <w:pStyle w:val="ListParagraph"/>
+        <w:numPr>
+          <w:ilvl w:val="0"/>
+          <w:numId w:val="1"/>
+        </w:numPr>
+      </w:pPr>
+      <w:r>
+        <w:t>Tweaking message contents for more meaningful information.</w:t>
+      </w:r>
+    </w:p>
+    <w:p>
+      <w:pPr>
+        <w:pStyle w:val="ListParagraph"/>
+        <w:numPr>
+          <w:ilvl w:val="0"/>
+          <w:numId w:val="1"/>
+        </w:numPr>
+      </w:pPr>
+      <w:r>
+        <w:rPr>
+          <w:b/>
+          <w:bCs/>
+        </w:rPr>
+        <w:t>Building an additional functionality</w:t>
+      </w:r>
+      <w:r>
+        <w:t>: When a job is done</w:t>
+      </w:r>
+      <w:r>
+        <w:t xml:space="preserve">, </w:t>
+      </w:r>
+      <w:proofErr w:type="spellStart"/>
+      <w:r>
+        <w:t>socketIO</w:t>
+      </w:r>
+      <w:proofErr w:type="spellEnd"/>
+      <w:r>
+        <w:t xml:space="preserve"> should emit a signal to let the Frontend </w:t>
+      </w:r>
+      <w:proofErr w:type="gramStart"/>
+      <w:r>
+        <w:t>knows</w:t>
+      </w:r>
+      <w:proofErr w:type="gramEnd"/>
+      <w:r>
+        <w:t xml:space="preserve"> this job is done. Frontend should then find that job to report accuracy and update the table.</w:t>
+      </w:r>
+    </w:p>
+    <w:p>
+      <w:pPr>
+        <w:pStyle w:val="ListParagraph"/>
+        <w:numPr>
+          <w:ilvl w:val="0"/>
+          <w:numId w:val="1"/>
+        </w:numPr>
+      </w:pPr>
+      <w:r>
+        <w:t xml:space="preserve">Noticed a discrepancy between train time and time recorded in the table </w:t>
+      </w:r>
+      <w:r>
+        <w:sym w:font="Wingdings" w:char="F0E0"/>
+      </w:r>
+      <w:r>
+        <w:t xml:space="preserve"> Time recorded in the table is train time + evaluate time</w:t>
+      </w:r>
+      <w:r>
+        <w:t xml:space="preserve"> </w:t>
+      </w:r>
+      <w:r>
+        <w:sym w:font="Wingdings" w:char="F0E0"/>
+      </w:r>
+      <w:r>
+        <w:t xml:space="preserve"> Fixed so that it’s only train </w:t>
+      </w:r>
+      <w:proofErr w:type="gramStart"/>
+      <w:r>
+        <w:t>time</w:t>
+      </w:r>
+      <w:proofErr w:type="gramEnd"/>
+    </w:p>
+    <w:p>
+      <w:pPr>
+        <w:pStyle w:val="ListParagraph"/>
+        <w:numPr>
+          <w:ilvl w:val="0"/>
+          <w:numId w:val="1"/>
+        </w:numPr>
+      </w:pPr>
+      <w:r>
+        <w:lastRenderedPageBreak/>
+        <w:t xml:space="preserve">Encountered an error: </w:t>
+      </w:r>
+      <w:r>
+        <w:t>"Failed to execute 'fetch' on 'Window': Request with GET/HEAD method cannot have body,"</w:t>
+      </w:r>
+      <w:r>
+        <w:t xml:space="preserve"> </w:t>
+      </w:r>
+      <w:r>
+        <w:sym w:font="Wingdings" w:char="F0E0"/>
+      </w:r>
+      <w:r>
+        <w:t xml:space="preserve"> Learned that “fetch” API doesn’t allow a request body to be included </w:t>
+      </w:r>
+      <w:r>
+        <w:t xml:space="preserve">with GET or HEAD methods. A workaround would be to use </w:t>
+      </w:r>
+      <w:proofErr w:type="spellStart"/>
+      <w:proofErr w:type="gramStart"/>
+      <w:r>
+        <w:rPr>
+          <w:b/>
+          <w:bCs/>
+        </w:rPr>
+        <w:t>URLSearchParams</w:t>
+      </w:r>
+      <w:proofErr w:type="spellEnd"/>
+      <w:r>
+        <w:rPr>
+          <w:b/>
+          <w:bCs/>
+        </w:rPr>
+        <w:t>(</w:t>
+      </w:r>
+      <w:proofErr w:type="gramEnd"/>
+      <w:r>
+        <w:rPr>
+          <w:b/>
+          <w:bCs/>
+        </w:rPr>
+        <w:t xml:space="preserve">) </w:t>
+      </w:r>
+      <w:r>
+        <w:t xml:space="preserve">and convert a </w:t>
+      </w:r>
+      <w:proofErr w:type="spellStart"/>
+      <w:r>
+        <w:t>json</w:t>
+      </w:r>
+      <w:proofErr w:type="spellEnd"/>
+      <w:r>
+        <w:t xml:space="preserve"> into query parameters, then add it directly to the </w:t>
+      </w:r>
+      <w:proofErr w:type="spellStart"/>
+      <w:r>
+        <w:t>url</w:t>
+      </w:r>
+      <w:proofErr w:type="spellEnd"/>
+      <w:r>
+        <w:t xml:space="preserve">, something like this: </w:t>
+      </w:r>
+      <w:r>
+        <w:t>`http://localhost:9000/find-job?${queryParams}`</w:t>
+      </w:r>
+      <w:r>
+        <w:t xml:space="preserve">. The backend also needs to change, we need to use </w:t>
+      </w:r>
+      <w:proofErr w:type="spellStart"/>
+      <w:r>
+        <w:rPr>
+          <w:b/>
+          <w:bCs/>
+        </w:rPr>
+        <w:t>request.args.get</w:t>
+      </w:r>
+      <w:proofErr w:type="spellEnd"/>
+      <w:r>
+        <w:rPr>
+          <w:b/>
+          <w:bCs/>
+        </w:rPr>
+        <w:t xml:space="preserve">(key) </w:t>
+      </w:r>
+      <w:r>
+        <w:t>to access the parameters.</w:t>
       </w:r>
     </w:p>
     <w:sectPr>
@@ -2572,6 +3629,11 @@
       <w:u w:val="single"/>
     </w:rPr>
   </w:style>
+  <w:style w:type="character" w:customStyle="1" w:styleId="token">
+    <w:name w:val="token"/>
+    <w:basedOn w:val="DefaultParagraphFont"/>
+    <w:rsid w:val="00581C5B"/>
+  </w:style>
 </w:styles>
 </file>
 

</xml_diff>

<commit_message>
Added a toast to prevent bad user input
</commit_message>
<xml_diff>
--- a/Journal.docx
+++ b/Journal.docx
@@ -2857,6 +2857,84 @@
       <w:r>
         <w:t>to access the parameters.</w:t>
       </w:r>
+    </w:p>
+    <w:p>
+      <w:r>
+        <w:t>3/13/2024</w:t>
+      </w:r>
+    </w:p>
+    <w:p>
+      <w:pPr>
+        <w:pStyle w:val="ListParagraph"/>
+        <w:numPr>
+          <w:ilvl w:val="0"/>
+          <w:numId w:val="1"/>
+        </w:numPr>
+      </w:pPr>
+      <w:r>
+        <w:t>Started working on a Toast component.</w:t>
+      </w:r>
+    </w:p>
+    <w:p>
+      <w:pPr>
+        <w:pStyle w:val="ListParagraph"/>
+        <w:numPr>
+          <w:ilvl w:val="0"/>
+          <w:numId w:val="1"/>
+        </w:numPr>
+      </w:pPr>
+      <w:r>
+        <w:t xml:space="preserve">Currently having error: When clicked on the close button, </w:t>
+      </w:r>
+      <w:proofErr w:type="spellStart"/>
+      <w:proofErr w:type="gramStart"/>
+      <w:r>
+        <w:t>onClose</w:t>
+      </w:r>
+      <w:proofErr w:type="spellEnd"/>
+      <w:r>
+        <w:t>(</w:t>
+      </w:r>
+      <w:proofErr w:type="gramEnd"/>
+      <w:r>
+        <w:t>) is not called.</w:t>
+      </w:r>
+      <w:r>
+        <w:t xml:space="preserve"> </w:t>
+      </w:r>
+      <w:r>
+        <w:sym w:font="Wingdings" w:char="F0E0"/>
+      </w:r>
+      <w:r>
+        <w:t xml:space="preserve"> Solved but don’t understand why it works: Toast is “frozen” when it is wrapped inside the same div as Form. Fixed the issue by </w:t>
+      </w:r>
+      <w:r>
+        <w:rPr>
+          <w:b/>
+          <w:bCs/>
+        </w:rPr>
+        <w:t>wrapping Toast in a separate div, different from the one containing Form</w:t>
+      </w:r>
+      <w:r>
+        <w:t>.</w:t>
+      </w:r>
+    </w:p>
+    <w:p>
+      <w:pPr>
+        <w:pStyle w:val="ListParagraph"/>
+        <w:numPr>
+          <w:ilvl w:val="0"/>
+          <w:numId w:val="1"/>
+        </w:numPr>
+      </w:pPr>
+      <w:r>
+        <w:t>Implementing health checks for user input before sending to backend.</w:t>
+      </w:r>
+    </w:p>
+    <w:p>
+      <w:pPr>
+        <w:ind w:left="360"/>
+      </w:pPr>
     </w:p>
     <w:sectPr>
       <w:pgSz w:w="12240" w:h="15840"/>

</xml_diff>

<commit_message>
Added requirements.txt, trying to solve CORS policy
</commit_message>
<xml_diff>
--- a/Journal.docx
+++ b/Journal.docx
@@ -1,6 +1,6 @@
 
 <file path=word/document.xml><?xml version="1.0" encoding="utf-8"?>
-<w:document xmlns:wpc="http://schemas.microsoft.com/office/word/2010/wordprocessingCanvas" xmlns:cx="http://schemas.microsoft.com/office/drawing/2014/chartex" xmlns:cx1="http://schemas.microsoft.com/office/drawing/2015/9/8/chartex" xmlns:cx2="http://schemas.microsoft.com/office/drawing/2015/10/21/chartex" xmlns:cx3="http://schemas.microsoft.com/office/drawing/2016/5/9/chartex" xmlns:cx4="http://schemas.microsoft.com/office/drawing/2016/5/10/chartex" xmlns:cx5="http://schemas.microsoft.com/office/drawing/2016/5/11/chartex" xmlns:cx6="http://schemas.microsoft.com/office/drawing/2016/5/12/chartex" xmlns:cx7="http://schemas.microsoft.com/office/drawing/2016/5/13/chartex" xmlns:cx8="http://schemas.microsoft.com/office/drawing/2016/5/14/chartex" xmlns:mc="http://schemas.openxmlformats.org/markup-compatibility/2006" xmlns:aink="http://schemas.microsoft.com/office/drawing/2016/ink" xmlns:am3d="http://schemas.microsoft.com/office/drawing/2017/model3d" xmlns:o="urn:schemas-microsoft-com:office:office" xmlns:oel="http://schemas.microsoft.com/office/2019/extlst" xmlns:r="http://schemas.openxmlformats.org/officeDocument/2006/relationships" xmlns:m="http://schemas.openxmlformats.org/officeDocument/2006/math" xmlns:v="urn:schemas-microsoft-com:vml" xmlns:wp14="http://schemas.microsoft.com/office/word/2010/wordprocessingDrawing" xmlns:wp="http://schemas.openxmlformats.org/drawingml/2006/wordprocessingDrawing" xmlns:w10="urn:schemas-microsoft-com:office:word" xmlns:w="http://schemas.openxmlformats.org/wordprocessingml/2006/main" xmlns:w14="http://schemas.microsoft.com/office/word/2010/wordml" xmlns:w15="http://schemas.microsoft.com/office/word/2012/wordml" xmlns:w16cex="http://schemas.microsoft.com/office/word/2018/wordml/cex" xmlns:w16cid="http://schemas.microsoft.com/office/word/2016/wordml/cid" xmlns:w16="http://schemas.microsoft.com/office/word/2018/wordml" xmlns:w16sdtdh="http://schemas.microsoft.com/office/word/2020/wordml/sdtdatahash" xmlns:w16se="http://schemas.microsoft.com/office/word/2015/wordml/symex" xmlns:wpg="http://schemas.microsoft.com/office/word/2010/wordprocessingGroup" xmlns:wpi="http://schemas.microsoft.com/office/word/2010/wordprocessingInk" xmlns:wne="http://schemas.microsoft.com/office/word/2006/wordml" xmlns:wps="http://schemas.microsoft.com/office/word/2010/wordprocessingShape" mc:Ignorable="w14 w15 w16se w16cid w16 w16cex w16sdtdh wp14">
+<w:document xmlns:wpc="http://schemas.microsoft.com/office/word/2010/wordprocessingCanvas" xmlns:cx="http://schemas.microsoft.com/office/drawing/2014/chartex" xmlns:cx1="http://schemas.microsoft.com/office/drawing/2015/9/8/chartex" xmlns:cx2="http://schemas.microsoft.com/office/drawing/2015/10/21/chartex" xmlns:cx3="http://schemas.microsoft.com/office/drawing/2016/5/9/chartex" xmlns:cx4="http://schemas.microsoft.com/office/drawing/2016/5/10/chartex" xmlns:cx5="http://schemas.microsoft.com/office/drawing/2016/5/11/chartex" xmlns:cx6="http://schemas.microsoft.com/office/drawing/2016/5/12/chartex" xmlns:cx7="http://schemas.microsoft.com/office/drawing/2016/5/13/chartex" xmlns:cx8="http://schemas.microsoft.com/office/drawing/2016/5/14/chartex" xmlns:mc="http://schemas.openxmlformats.org/markup-compatibility/2006" xmlns:aink="http://schemas.microsoft.com/office/drawing/2016/ink" xmlns:am3d="http://schemas.microsoft.com/office/drawing/2017/model3d" xmlns:o="urn:schemas-microsoft-com:office:office" xmlns:oel="http://schemas.microsoft.com/office/2019/extlst" xmlns:r="http://schemas.openxmlformats.org/officeDocument/2006/relationships" xmlns:m="http://schemas.openxmlformats.org/officeDocument/2006/math" xmlns:v="urn:schemas-microsoft-com:vml" xmlns:wp14="http://schemas.microsoft.com/office/word/2010/wordprocessingDrawing" xmlns:wp="http://schemas.openxmlformats.org/drawingml/2006/wordprocessingDrawing" xmlns:w10="urn:schemas-microsoft-com:office:word" xmlns:w="http://schemas.openxmlformats.org/wordprocessingml/2006/main" xmlns:w14="http://schemas.microsoft.com/office/word/2010/wordml" xmlns:w15="http://schemas.microsoft.com/office/word/2012/wordml" xmlns:w16cex="http://schemas.microsoft.com/office/word/2018/wordml/cex" xmlns:w16cid="http://schemas.microsoft.com/office/word/2016/wordml/cid" xmlns:w16="http://schemas.microsoft.com/office/word/2018/wordml" xmlns:w16du="http://schemas.microsoft.com/office/word/2023/wordml/word16du" xmlns:w16sdtdh="http://schemas.microsoft.com/office/word/2020/wordml/sdtdatahash" xmlns:w16se="http://schemas.microsoft.com/office/word/2015/wordml/symex" xmlns:wpg="http://schemas.microsoft.com/office/word/2010/wordprocessingGroup" xmlns:wpi="http://schemas.microsoft.com/office/word/2010/wordprocessingInk" xmlns:wne="http://schemas.microsoft.com/office/word/2006/wordml" xmlns:wps="http://schemas.microsoft.com/office/word/2010/wordprocessingShape" mc:Ignorable="w14 w15 w16se w16cid w16 w16cex w16sdtdh w16du wp14">
   <w:body>
     <w:p>
       <w:r>
@@ -2932,9 +2932,70 @@
       </w:r>
     </w:p>
     <w:p>
-      <w:pPr>
-        <w:ind w:left="360"/>
-      </w:pPr>
+      <w:r>
+        <w:t>3/27/2024</w:t>
+      </w:r>
+    </w:p>
+    <w:p>
+      <w:pPr>
+        <w:pStyle w:val="ListParagraph"/>
+        <w:numPr>
+          <w:ilvl w:val="0"/>
+          <w:numId w:val="1"/>
+        </w:numPr>
+      </w:pPr>
+      <w:r>
+        <w:t>Working on deployment, using Netlify for frontend.</w:t>
+      </w:r>
+    </w:p>
+    <w:p>
+      <w:pPr>
+        <w:pStyle w:val="ListParagraph"/>
+        <w:numPr>
+          <w:ilvl w:val="0"/>
+          <w:numId w:val="1"/>
+        </w:numPr>
+      </w:pPr>
+      <w:r>
+        <w:t xml:space="preserve">Encountered an error: Netlify successfully deployed the web app, but when clicked on generated link, it gives “Page error” </w:t>
+      </w:r>
+      <w:r>
+        <w:sym w:font="Wingdings" w:char="F0E0"/>
+      </w:r>
+      <w:r>
+        <w:t xml:space="preserve"> Solved by specifying publish path to “</w:t>
+      </w:r>
+      <w:proofErr w:type="gramStart"/>
+      <w:r>
+        <w:t>build</w:t>
+      </w:r>
+      <w:proofErr w:type="gramEnd"/>
+      <w:r>
+        <w:t>”</w:t>
+      </w:r>
+    </w:p>
+    <w:p>
+      <w:pPr>
+        <w:pStyle w:val="ListParagraph"/>
+        <w:numPr>
+          <w:ilvl w:val="0"/>
+          <w:numId w:val="1"/>
+        </w:numPr>
+      </w:pPr>
+      <w:r>
+        <w:t xml:space="preserve">Encountered error: </w:t>
+      </w:r>
+      <w:r>
+        <w:t xml:space="preserve">Access to </w:t>
+      </w:r>
+      <w:proofErr w:type="spellStart"/>
+      <w:r>
+        <w:t>XMLHttpRequest</w:t>
+      </w:r>
+      <w:proofErr w:type="spellEnd"/>
+      <w:r>
+        <w:t xml:space="preserve"> at 'http://localhost:9000/socket.io/?EIO=4&amp;transport=polling&amp;t=Ow1Bc56' from origin 'https://mnist-tuner.netlify.app' has been blocked by CORS policy: No 'Access-Control-Allow-Origin' header is present on the requested resource.</w:t>
+      </w:r>
     </w:p>
     <w:sectPr>
       <w:pgSz w:w="12240" w:h="15840"/>
@@ -2947,7 +3008,7 @@
 </file>
 
 <file path=word/numbering.xml><?xml version="1.0" encoding="utf-8"?>
-<w:numbering xmlns:wpc="http://schemas.microsoft.com/office/word/2010/wordprocessingCanvas" xmlns:cx="http://schemas.microsoft.com/office/drawing/2014/chartex" xmlns:cx1="http://schemas.microsoft.com/office/drawing/2015/9/8/chartex" xmlns:cx2="http://schemas.microsoft.com/office/drawing/2015/10/21/chartex" xmlns:cx3="http://schemas.microsoft.com/office/drawing/2016/5/9/chartex" xmlns:cx4="http://schemas.microsoft.com/office/drawing/2016/5/10/chartex" xmlns:cx5="http://schemas.microsoft.com/office/drawing/2016/5/11/chartex" xmlns:cx6="http://schemas.microsoft.com/office/drawing/2016/5/12/chartex" xmlns:cx7="http://schemas.microsoft.com/office/drawing/2016/5/13/chartex" xmlns:cx8="http://schemas.microsoft.com/office/drawing/2016/5/14/chartex" xmlns:mc="http://schemas.openxmlformats.org/markup-compatibility/2006" xmlns:aink="http://schemas.microsoft.com/office/drawing/2016/ink" xmlns:am3d="http://schemas.microsoft.com/office/drawing/2017/model3d" xmlns:o="urn:schemas-microsoft-com:office:office" xmlns:oel="http://schemas.microsoft.com/office/2019/extlst" xmlns:r="http://schemas.openxmlformats.org/officeDocument/2006/relationships" xmlns:m="http://schemas.openxmlformats.org/officeDocument/2006/math" xmlns:v="urn:schemas-microsoft-com:vml" xmlns:wp14="http://schemas.microsoft.com/office/word/2010/wordprocessingDrawing" xmlns:wp="http://schemas.openxmlformats.org/drawingml/2006/wordprocessingDrawing" xmlns:w10="urn:schemas-microsoft-com:office:word" xmlns:w="http://schemas.openxmlformats.org/wordprocessingml/2006/main" xmlns:w14="http://schemas.microsoft.com/office/word/2010/wordml" xmlns:w15="http://schemas.microsoft.com/office/word/2012/wordml" xmlns:w16cex="http://schemas.microsoft.com/office/word/2018/wordml/cex" xmlns:w16cid="http://schemas.microsoft.com/office/word/2016/wordml/cid" xmlns:w16="http://schemas.microsoft.com/office/word/2018/wordml" xmlns:w16sdtdh="http://schemas.microsoft.com/office/word/2020/wordml/sdtdatahash" xmlns:w16se="http://schemas.microsoft.com/office/word/2015/wordml/symex" xmlns:wpg="http://schemas.microsoft.com/office/word/2010/wordprocessingGroup" xmlns:wpi="http://schemas.microsoft.com/office/word/2010/wordprocessingInk" xmlns:wne="http://schemas.microsoft.com/office/word/2006/wordml" xmlns:wps="http://schemas.microsoft.com/office/word/2010/wordprocessingShape" mc:Ignorable="w14 w15 w16se w16cid w16 w16cex w16sdtdh wp14">
+<w:numbering xmlns:wpc="http://schemas.microsoft.com/office/word/2010/wordprocessingCanvas" xmlns:cx="http://schemas.microsoft.com/office/drawing/2014/chartex" xmlns:cx1="http://schemas.microsoft.com/office/drawing/2015/9/8/chartex" xmlns:cx2="http://schemas.microsoft.com/office/drawing/2015/10/21/chartex" xmlns:cx3="http://schemas.microsoft.com/office/drawing/2016/5/9/chartex" xmlns:cx4="http://schemas.microsoft.com/office/drawing/2016/5/10/chartex" xmlns:cx5="http://schemas.microsoft.com/office/drawing/2016/5/11/chartex" xmlns:cx6="http://schemas.microsoft.com/office/drawing/2016/5/12/chartex" xmlns:cx7="http://schemas.microsoft.com/office/drawing/2016/5/13/chartex" xmlns:cx8="http://schemas.microsoft.com/office/drawing/2016/5/14/chartex" xmlns:mc="http://schemas.openxmlformats.org/markup-compatibility/2006" xmlns:aink="http://schemas.microsoft.com/office/drawing/2016/ink" xmlns:am3d="http://schemas.microsoft.com/office/drawing/2017/model3d" xmlns:o="urn:schemas-microsoft-com:office:office" xmlns:oel="http://schemas.microsoft.com/office/2019/extlst" xmlns:r="http://schemas.openxmlformats.org/officeDocument/2006/relationships" xmlns:m="http://schemas.openxmlformats.org/officeDocument/2006/math" xmlns:v="urn:schemas-microsoft-com:vml" xmlns:wp14="http://schemas.microsoft.com/office/word/2010/wordprocessingDrawing" xmlns:wp="http://schemas.openxmlformats.org/drawingml/2006/wordprocessingDrawing" xmlns:w10="urn:schemas-microsoft-com:office:word" xmlns:w="http://schemas.openxmlformats.org/wordprocessingml/2006/main" xmlns:w14="http://schemas.microsoft.com/office/word/2010/wordml" xmlns:w15="http://schemas.microsoft.com/office/word/2012/wordml" xmlns:w16cex="http://schemas.microsoft.com/office/word/2018/wordml/cex" xmlns:w16cid="http://schemas.microsoft.com/office/word/2016/wordml/cid" xmlns:w16="http://schemas.microsoft.com/office/word/2018/wordml" xmlns:w16du="http://schemas.microsoft.com/office/word/2023/wordml/word16du" xmlns:w16sdtdh="http://schemas.microsoft.com/office/word/2020/wordml/sdtdatahash" xmlns:w16se="http://schemas.microsoft.com/office/word/2015/wordml/symex" xmlns:wpg="http://schemas.microsoft.com/office/word/2010/wordprocessingGroup" xmlns:wpi="http://schemas.microsoft.com/office/word/2010/wordprocessingInk" xmlns:wne="http://schemas.microsoft.com/office/word/2006/wordml" xmlns:wps="http://schemas.microsoft.com/office/word/2010/wordprocessingShape" mc:Ignorable="w14 w15 w16se w16cid w16 w16cex w16sdtdh w16du wp14">
   <w:abstractNum w:abstractNumId="0" w15:restartNumberingAfterBreak="0">
     <w:nsid w:val="2E8C66E7"/>
     <w:multiLevelType w:val="hybridMultilevel"/>
@@ -3182,7 +3243,7 @@
 </file>
 
 <file path=word/styles.xml><?xml version="1.0" encoding="utf-8"?>
-<w:styles xmlns:mc="http://schemas.openxmlformats.org/markup-compatibility/2006" xmlns:r="http://schemas.openxmlformats.org/officeDocument/2006/relationships" xmlns:w="http://schemas.openxmlformats.org/wordprocessingml/2006/main" xmlns:w14="http://schemas.microsoft.com/office/word/2010/wordml" xmlns:w15="http://schemas.microsoft.com/office/word/2012/wordml" xmlns:w16cex="http://schemas.microsoft.com/office/word/2018/wordml/cex" xmlns:w16cid="http://schemas.microsoft.com/office/word/2016/wordml/cid" xmlns:w16="http://schemas.microsoft.com/office/word/2018/wordml" xmlns:w16sdtdh="http://schemas.microsoft.com/office/word/2020/wordml/sdtdatahash" xmlns:w16se="http://schemas.microsoft.com/office/word/2015/wordml/symex" mc:Ignorable="w14 w15 w16se w16cid w16 w16cex w16sdtdh">
+<w:styles xmlns:mc="http://schemas.openxmlformats.org/markup-compatibility/2006" xmlns:r="http://schemas.openxmlformats.org/officeDocument/2006/relationships" xmlns:w="http://schemas.openxmlformats.org/wordprocessingml/2006/main" xmlns:w14="http://schemas.microsoft.com/office/word/2010/wordml" xmlns:w15="http://schemas.microsoft.com/office/word/2012/wordml" xmlns:w16cex="http://schemas.microsoft.com/office/word/2018/wordml/cex" xmlns:w16cid="http://schemas.microsoft.com/office/word/2016/wordml/cid" xmlns:w16="http://schemas.microsoft.com/office/word/2018/wordml" xmlns:w16du="http://schemas.microsoft.com/office/word/2023/wordml/word16du" xmlns:w16sdtdh="http://schemas.microsoft.com/office/word/2020/wordml/sdtdatahash" xmlns:w16se="http://schemas.microsoft.com/office/word/2015/wordml/symex" mc:Ignorable="w14 w15 w16se w16cid w16 w16cex w16sdtdh w16du">
   <w:docDefaults>
     <w:rPrDefault>
       <w:rPr>

</xml_diff>

<commit_message>
Frontend deployed, backend local, rabbitmq containerized/unsure
</commit_message>
<xml_diff>
--- a/Journal.docx
+++ b/Journal.docx
@@ -16,13 +16,8 @@
         </w:numPr>
       </w:pPr>
       <w:r>
-        <w:t xml:space="preserve">Went through a rough architecture/system design for the </w:t>
-      </w:r>
-      <w:proofErr w:type="gramStart"/>
-      <w:r>
-        <w:t>software</w:t>
-      </w:r>
-      <w:proofErr w:type="gramEnd"/>
+        <w:t>Went through a rough architecture/system design for the software</w:t>
+      </w:r>
     </w:p>
     <w:p>
       <w:pPr>
@@ -54,13 +49,8 @@
         <w:t xml:space="preserve"> the front end</w:t>
       </w:r>
       <w:r>
-        <w:t xml:space="preserve"> in real </w:t>
-      </w:r>
-      <w:proofErr w:type="gramStart"/>
-      <w:r>
-        <w:t>time</w:t>
-      </w:r>
-      <w:proofErr w:type="gramEnd"/>
+        <w:t xml:space="preserve"> in real time</w:t>
+      </w:r>
     </w:p>
     <w:p>
       <w:r>
@@ -82,64 +72,44 @@
         </w:numPr>
       </w:pPr>
       <w:r>
-        <w:t xml:space="preserve">Learned and used WebSocket to get logging information from the ML script and display it on the front end in real </w:t>
-      </w:r>
-      <w:proofErr w:type="gramStart"/>
-      <w:r>
-        <w:t>time</w:t>
-      </w:r>
-      <w:proofErr w:type="gramEnd"/>
-    </w:p>
-    <w:p>
-      <w:pPr>
-        <w:pStyle w:val="ListParagraph"/>
-        <w:numPr>
-          <w:ilvl w:val="0"/>
-          <w:numId w:val="1"/>
-        </w:numPr>
-      </w:pPr>
-      <w:r>
-        <w:t xml:space="preserve">Refactored ML code so that every function is in a designated </w:t>
-      </w:r>
-      <w:proofErr w:type="gramStart"/>
-      <w:r>
-        <w:t>class</w:t>
-      </w:r>
-      <w:proofErr w:type="gramEnd"/>
-    </w:p>
-    <w:p>
-      <w:pPr>
-        <w:pStyle w:val="ListParagraph"/>
-        <w:numPr>
-          <w:ilvl w:val="0"/>
-          <w:numId w:val="1"/>
-        </w:numPr>
-      </w:pPr>
-      <w:r>
-        <w:t xml:space="preserve">Refactored manager.py and mnist_model.py to enable manager to update progress, allowing mnist_model to focus on running ML </w:t>
-      </w:r>
-      <w:proofErr w:type="gramStart"/>
-      <w:r>
-        <w:t>tasks</w:t>
-      </w:r>
-      <w:proofErr w:type="gramEnd"/>
-    </w:p>
-    <w:p>
-      <w:pPr>
-        <w:pStyle w:val="ListParagraph"/>
-        <w:numPr>
-          <w:ilvl w:val="0"/>
-          <w:numId w:val="1"/>
-        </w:numPr>
-      </w:pPr>
-      <w:r>
-        <w:t xml:space="preserve">Setup a websocket in server’s app.py, pass it to manager, and let manager.py emit updates to the client </w:t>
-      </w:r>
-      <w:proofErr w:type="gramStart"/>
-      <w:r>
-        <w:t>app.js</w:t>
-      </w:r>
-      <w:proofErr w:type="gramEnd"/>
+        <w:t>Learned and used WebSocket to get logging information from the ML script and display it on the front end in real time</w:t>
+      </w:r>
+    </w:p>
+    <w:p>
+      <w:pPr>
+        <w:pStyle w:val="ListParagraph"/>
+        <w:numPr>
+          <w:ilvl w:val="0"/>
+          <w:numId w:val="1"/>
+        </w:numPr>
+      </w:pPr>
+      <w:r>
+        <w:t>Refactored ML code so that every function is in a designated class</w:t>
+      </w:r>
+    </w:p>
+    <w:p>
+      <w:pPr>
+        <w:pStyle w:val="ListParagraph"/>
+        <w:numPr>
+          <w:ilvl w:val="0"/>
+          <w:numId w:val="1"/>
+        </w:numPr>
+      </w:pPr>
+      <w:r>
+        <w:t>Refactored manager.py and mnist_model.py to enable manager to update progress, allowing mnist_model to focus on running ML tasks</w:t>
+      </w:r>
+    </w:p>
+    <w:p>
+      <w:pPr>
+        <w:pStyle w:val="ListParagraph"/>
+        <w:numPr>
+          <w:ilvl w:val="0"/>
+          <w:numId w:val="1"/>
+        </w:numPr>
+      </w:pPr>
+      <w:r>
+        <w:t>Setup a websocket in server’s app.py, pass it to manager, and let manager.py emit updates to the client app.js</w:t>
+      </w:r>
     </w:p>
     <w:p>
       <w:pPr>
@@ -159,15 +129,7 @@
         <w:t xml:space="preserve"> </w:t>
       </w:r>
       <w:r>
-        <w:t xml:space="preserve">Used </w:t>
-      </w:r>
-      <w:proofErr w:type="gramStart"/>
-      <w:r>
-        <w:t>socketio.once</w:t>
-      </w:r>
-      <w:proofErr w:type="gramEnd"/>
-      <w:r>
-        <w:t>() to solve the problem</w:t>
+        <w:t>Used socketio.once() to solve the problem</w:t>
       </w:r>
     </w:p>
     <w:p>
@@ -305,15 +267,7 @@
         </w:numPr>
       </w:pPr>
       <w:r>
-        <w:t xml:space="preserve">Also modified the code a bit to remove proxy in </w:t>
-      </w:r>
-      <w:proofErr w:type="gramStart"/>
-      <w:r>
-        <w:t>package.json</w:t>
-      </w:r>
-      <w:proofErr w:type="gramEnd"/>
-      <w:r>
-        <w:t>, set the server to use port 9000 instead of 5000.</w:t>
+        <w:t>Also modified the code a bit to remove proxy in package.json, set the server to use port 9000 instead of 5000.</w:t>
       </w:r>
     </w:p>
     <w:p>
@@ -440,13 +394,8 @@
         </w:numPr>
       </w:pPr>
       <w:r>
-        <w:t xml:space="preserve">Create a new job with its </w:t>
-      </w:r>
-      <w:proofErr w:type="gramStart"/>
-      <w:r>
-        <w:t>schedule</w:t>
-      </w:r>
-      <w:proofErr w:type="gramEnd"/>
+        <w:t>Create a new job with its schedule</w:t>
+      </w:r>
     </w:p>
     <w:p>
       <w:pPr>
@@ -520,11 +469,9 @@
         </w:rPr>
         <w:t xml:space="preserve"> </w:t>
       </w:r>
-      <w:proofErr w:type="gramStart"/>
       <w:r>
         <w:t>first</w:t>
       </w:r>
-      <w:proofErr w:type="gramEnd"/>
     </w:p>
     <w:p>
       <w:pPr>
@@ -679,13 +626,8 @@
         </w:numPr>
       </w:pPr>
       <w:r>
-        <w:t xml:space="preserve">Finished a rough system </w:t>
-      </w:r>
-      <w:proofErr w:type="gramStart"/>
-      <w:r>
-        <w:t>design</w:t>
-      </w:r>
-      <w:proofErr w:type="gramEnd"/>
+        <w:t>Finished a rough system design</w:t>
+      </w:r>
     </w:p>
     <w:p>
       <w:r>
@@ -701,30 +643,20 @@
         </w:numPr>
       </w:pPr>
       <w:r>
-        <w:t xml:space="preserve">Started to explore how to implement MongoDB Atlas into the </w:t>
-      </w:r>
-      <w:proofErr w:type="gramStart"/>
-      <w:r>
-        <w:t>application</w:t>
-      </w:r>
-      <w:proofErr w:type="gramEnd"/>
-    </w:p>
-    <w:p>
-      <w:pPr>
-        <w:pStyle w:val="ListParagraph"/>
-        <w:numPr>
-          <w:ilvl w:val="0"/>
-          <w:numId w:val="1"/>
-        </w:numPr>
-      </w:pPr>
-      <w:r>
-        <w:t xml:space="preserve">Upgraded Python interpreter version from 3.10.9 to </w:t>
-      </w:r>
-      <w:proofErr w:type="gramStart"/>
-      <w:r>
-        <w:t>3.12.2</w:t>
-      </w:r>
-      <w:proofErr w:type="gramEnd"/>
+        <w:t>Started to explore how to implement MongoDB Atlas into the application</w:t>
+      </w:r>
+    </w:p>
+    <w:p>
+      <w:pPr>
+        <w:pStyle w:val="ListParagraph"/>
+        <w:numPr>
+          <w:ilvl w:val="0"/>
+          <w:numId w:val="1"/>
+        </w:numPr>
+      </w:pPr>
+      <w:r>
+        <w:t>Upgraded Python interpreter version from 3.10.9 to 3.12.2</w:t>
+      </w:r>
     </w:p>
     <w:p>
       <w:pPr>
@@ -759,15 +691,7 @@
         </w:numPr>
       </w:pPr>
       <w:r>
-        <w:t xml:space="preserve">When I try to use pip and install the packages, it keeps </w:t>
-      </w:r>
-      <w:proofErr w:type="gramStart"/>
-      <w:r>
-        <w:t>installing to</w:t>
-      </w:r>
-      <w:proofErr w:type="gramEnd"/>
-      <w:r>
-        <w:t xml:space="preserve"> Python 3.10 and says that the package is already there.</w:t>
+        <w:t>When I try to use pip and install the packages, it keeps installing to Python 3.10 and says that the package is already there.</w:t>
       </w:r>
     </w:p>
     <w:p>
@@ -779,13 +703,8 @@
         </w:numPr>
       </w:pPr>
       <w:r>
-        <w:t xml:space="preserve">When I uninstall Python 3.10.9, the computer seems to think that there is no longer Python while version 3.12 is literally installed. I couldn’t also use pip to install packages into </w:t>
-      </w:r>
-      <w:proofErr w:type="gramStart"/>
-      <w:r>
-        <w:t>3.12</w:t>
-      </w:r>
-      <w:proofErr w:type="gramEnd"/>
+        <w:t>When I uninstall Python 3.10.9, the computer seems to think that there is no longer Python while version 3.12 is literally installed. I couldn’t also use pip to install packages into 3.12</w:t>
+      </w:r>
     </w:p>
     <w:p>
       <w:pPr>
@@ -910,13 +829,8 @@
         </w:numPr>
       </w:pPr>
       <w:r>
-        <w:t xml:space="preserve">Met with pda to fix a few </w:t>
-      </w:r>
-      <w:proofErr w:type="gramStart"/>
-      <w:r>
-        <w:t>bugs</w:t>
-      </w:r>
-      <w:proofErr w:type="gramEnd"/>
+        <w:t>Met with pda to fix a few bugs</w:t>
+      </w:r>
     </w:p>
     <w:p>
       <w:pPr>
@@ -927,13 +841,8 @@
         </w:numPr>
       </w:pPr>
       <w:r>
-        <w:t xml:space="preserve">A lot of unnecessary files -&gt; Safely removed </w:t>
-      </w:r>
-      <w:proofErr w:type="gramStart"/>
-      <w:r>
-        <w:t>them</w:t>
-      </w:r>
-      <w:proofErr w:type="gramEnd"/>
+        <w:t>A lot of unnecessary files -&gt; Safely removed them</w:t>
+      </w:r>
     </w:p>
     <w:p>
       <w:pPr>
@@ -944,15 +853,7 @@
         </w:numPr>
       </w:pPr>
       <w:r>
-        <w:t xml:space="preserve">Backend not extracting information from Frontend -&gt; Backend was accessing information in </w:t>
-      </w:r>
-      <w:proofErr w:type="gramStart"/>
-      <w:r>
-        <w:t>request.form</w:t>
-      </w:r>
-      <w:proofErr w:type="gramEnd"/>
-      <w:r>
-        <w:t>, while Frontend was sending package as JSON -&gt; Easy fix by accessing request.json</w:t>
+        <w:t>Backend not extracting information from Frontend -&gt; Backend was accessing information in request.form, while Frontend was sending package as JSON -&gt; Easy fix by accessing request.json</w:t>
       </w:r>
     </w:p>
     <w:p>
@@ -964,15 +865,7 @@
         </w:numPr>
       </w:pPr>
       <w:r>
-        <w:t xml:space="preserve">Frontend failed to fetch route start_startexperiment due to CORS policy -&gt; It was a hard fix because I thought I </w:t>
-      </w:r>
-      <w:proofErr w:type="gramStart"/>
-      <w:r>
-        <w:t>have</w:t>
-      </w:r>
-      <w:proofErr w:type="gramEnd"/>
-      <w:r>
-        <w:t xml:space="preserve"> already solved it before</w:t>
+        <w:t>Frontend failed to fetch route start_startexperiment due to CORS policy -&gt; It was a hard fix because I thought I have already solved it before</w:t>
       </w:r>
       <w:r>
         <w:t xml:space="preserve">. I learned that </w:t>
@@ -997,15 +890,7 @@
         </w:numPr>
       </w:pPr>
       <w:r>
-        <w:t xml:space="preserve">Type error in JSON -&gt; Easy fix since the JSON data are all strings while I want integers/floats. I only </w:t>
-      </w:r>
-      <w:proofErr w:type="gramStart"/>
-      <w:r>
-        <w:t>have to</w:t>
-      </w:r>
-      <w:proofErr w:type="gramEnd"/>
-      <w:r>
-        <w:t xml:space="preserve"> convert them in the Backend.</w:t>
+        <w:t>Type error in JSON -&gt; Easy fix since the JSON data are all strings while I want integers/floats. I only have to convert them in the Backend.</w:t>
       </w:r>
     </w:p>
     <w:p>
@@ -1022,13 +907,8 @@
         </w:numPr>
       </w:pPr>
       <w:r>
-        <w:t xml:space="preserve">Defined the Job </w:t>
-      </w:r>
-      <w:proofErr w:type="gramStart"/>
-      <w:r>
-        <w:t>schema</w:t>
-      </w:r>
-      <w:proofErr w:type="gramEnd"/>
+        <w:t>Defined the Job schema</w:t>
+      </w:r>
     </w:p>
     <w:p>
       <w:pPr>
@@ -1041,7 +921,6 @@
       <w:r>
         <w:t xml:space="preserve">Connected to MongoDB using </w:t>
       </w:r>
-      <w:proofErr w:type="gramStart"/>
       <w:r>
         <w:rPr>
           <w:b/>
@@ -1049,24 +928,18 @@
         </w:rPr>
         <w:t>MongoEngine</w:t>
       </w:r>
-      <w:proofErr w:type="gramEnd"/>
-    </w:p>
-    <w:p>
-      <w:pPr>
-        <w:pStyle w:val="ListParagraph"/>
-        <w:numPr>
-          <w:ilvl w:val="0"/>
-          <w:numId w:val="1"/>
-        </w:numPr>
-      </w:pPr>
-      <w:r>
-        <w:t>Start writing the route “create-</w:t>
-      </w:r>
-      <w:proofErr w:type="gramStart"/>
-      <w:r>
-        <w:t>job”</w:t>
-      </w:r>
-      <w:proofErr w:type="gramEnd"/>
+    </w:p>
+    <w:p>
+      <w:pPr>
+        <w:pStyle w:val="ListParagraph"/>
+        <w:numPr>
+          <w:ilvl w:val="0"/>
+          <w:numId w:val="1"/>
+        </w:numPr>
+      </w:pPr>
+      <w:r>
+        <w:t>Start writing the route “create-job”</w:t>
+      </w:r>
     </w:p>
     <w:p>
       <w:pPr>
@@ -1084,17 +957,8 @@
           <w:b/>
           <w:bCs/>
         </w:rPr>
-        <w:t xml:space="preserve">class </w:t>
-      </w:r>
-      <w:proofErr w:type="gramStart"/>
-      <w:r>
-        <w:rPr>
-          <w:b/>
-          <w:bCs/>
-        </w:rPr>
-        <w:t>methods</w:t>
-      </w:r>
-      <w:proofErr w:type="gramEnd"/>
+        <w:t>class methods</w:t>
+      </w:r>
       <w:r>
         <w:rPr>
           <w:b/>
@@ -1129,64 +993,44 @@
         </w:numPr>
       </w:pPr>
       <w:r>
-        <w:t xml:space="preserve">Met with pda to merge RabbitMQ code with DB </w:t>
-      </w:r>
-      <w:proofErr w:type="gramStart"/>
-      <w:r>
-        <w:t>code</w:t>
-      </w:r>
-      <w:proofErr w:type="gramEnd"/>
-    </w:p>
-    <w:p>
-      <w:pPr>
-        <w:pStyle w:val="ListParagraph"/>
-        <w:numPr>
-          <w:ilvl w:val="0"/>
-          <w:numId w:val="1"/>
-        </w:numPr>
-      </w:pPr>
-      <w:r>
-        <w:t xml:space="preserve">Ran some tests to debug and check for </w:t>
-      </w:r>
-      <w:proofErr w:type="gramStart"/>
-      <w:r>
-        <w:t>errors</w:t>
-      </w:r>
-      <w:proofErr w:type="gramEnd"/>
-    </w:p>
-    <w:p>
-      <w:pPr>
-        <w:pStyle w:val="ListParagraph"/>
-        <w:numPr>
-          <w:ilvl w:val="0"/>
-          <w:numId w:val="1"/>
-        </w:numPr>
-      </w:pPr>
-      <w:r>
-        <w:t xml:space="preserve">Discussed the plan moving </w:t>
-      </w:r>
-      <w:proofErr w:type="gramStart"/>
-      <w:r>
-        <w:t>forward</w:t>
-      </w:r>
-      <w:proofErr w:type="gramEnd"/>
-    </w:p>
-    <w:p>
-      <w:pPr>
-        <w:pStyle w:val="ListParagraph"/>
-        <w:numPr>
-          <w:ilvl w:val="0"/>
-          <w:numId w:val="1"/>
-        </w:numPr>
-      </w:pPr>
-      <w:r>
-        <w:t xml:space="preserve">Minor fixes to code to make it </w:t>
-      </w:r>
-      <w:proofErr w:type="gramStart"/>
-      <w:r>
-        <w:t>work</w:t>
-      </w:r>
-      <w:proofErr w:type="gramEnd"/>
+        <w:t>Met with pda to merge RabbitMQ code with DB code</w:t>
+      </w:r>
+    </w:p>
+    <w:p>
+      <w:pPr>
+        <w:pStyle w:val="ListParagraph"/>
+        <w:numPr>
+          <w:ilvl w:val="0"/>
+          <w:numId w:val="1"/>
+        </w:numPr>
+      </w:pPr>
+      <w:r>
+        <w:t>Ran some tests to debug and check for errors</w:t>
+      </w:r>
+    </w:p>
+    <w:p>
+      <w:pPr>
+        <w:pStyle w:val="ListParagraph"/>
+        <w:numPr>
+          <w:ilvl w:val="0"/>
+          <w:numId w:val="1"/>
+        </w:numPr>
+      </w:pPr>
+      <w:r>
+        <w:t>Discussed the plan moving forward</w:t>
+      </w:r>
+    </w:p>
+    <w:p>
+      <w:pPr>
+        <w:pStyle w:val="ListParagraph"/>
+        <w:numPr>
+          <w:ilvl w:val="0"/>
+          <w:numId w:val="1"/>
+        </w:numPr>
+      </w:pPr>
+      <w:r>
+        <w:t>Minor fixes to code to make it work</w:t>
+      </w:r>
     </w:p>
     <w:p>
       <w:r>
@@ -1202,13 +1046,8 @@
         </w:numPr>
       </w:pPr>
       <w:r>
-        <w:t xml:space="preserve">Refactoring code before implementing further </w:t>
-      </w:r>
-      <w:proofErr w:type="gramStart"/>
-      <w:r>
-        <w:t>functionalities</w:t>
-      </w:r>
-      <w:proofErr w:type="gramEnd"/>
+        <w:t>Refactoring code before implementing further functionalities</w:t>
+      </w:r>
     </w:p>
     <w:p>
       <w:pPr>
@@ -2223,6 +2062,33 @@
       </w:pPr>
       <w:r>
         <w:t>It seems that “create-job” function is being blocked by the CORS policy, which impacts the message board. Apart from that, every other component is working fine.</w:t>
+      </w:r>
+      <w:r>
+        <w:t xml:space="preserve"> </w:t>
+      </w:r>
+      <w:r>
+        <w:sym w:font="Wingdings" w:char="F0E0"/>
+      </w:r>
+      <w:r>
+        <w:t xml:space="preserve"> Solved by commenting out “</w:t>
+      </w:r>
+      <w:r>
+        <w:t>Access-Control-Allow-Origin</w:t>
+      </w:r>
+      <w:r>
+        <w:t>” header in app.py. This reduces the security but it’s fine.</w:t>
+      </w:r>
+    </w:p>
+    <w:p>
+      <w:pPr>
+        <w:pStyle w:val="ListParagraph"/>
+        <w:numPr>
+          <w:ilvl w:val="0"/>
+          <w:numId w:val="1"/>
+        </w:numPr>
+      </w:pPr>
+      <w:r>
+        <w:t>Frontend deployed successfully!</w:t>
       </w:r>
     </w:p>
     <w:sectPr>

</xml_diff>

<commit_message>
Update host from local to Render
</commit_message>
<xml_diff>
--- a/Journal.docx
+++ b/Journal.docx
@@ -2089,6 +2089,56 @@
       </w:pPr>
       <w:r>
         <w:t>Frontend deployed successfully!</w:t>
+      </w:r>
+    </w:p>
+    <w:p>
+      <w:r>
+        <w:t>3/28/2024</w:t>
+      </w:r>
+    </w:p>
+    <w:p>
+      <w:pPr>
+        <w:pStyle w:val="ListParagraph"/>
+        <w:numPr>
+          <w:ilvl w:val="0"/>
+          <w:numId w:val="1"/>
+        </w:numPr>
+      </w:pPr>
+      <w:r>
+        <w:t>Working on deployment, using Render for backend.</w:t>
+      </w:r>
+    </w:p>
+    <w:p>
+      <w:pPr>
+        <w:pStyle w:val="ListParagraph"/>
+        <w:numPr>
+          <w:ilvl w:val="0"/>
+          <w:numId w:val="1"/>
+        </w:numPr>
+      </w:pPr>
+      <w:r>
+        <w:t>Trying to deploy rabbitmq</w:t>
+      </w:r>
+      <w:r>
+        <w:t xml:space="preserve"> </w:t>
+      </w:r>
+      <w:r>
+        <w:sym w:font="Wingdings" w:char="F0E0"/>
+      </w:r>
+      <w:r>
+        <w:t xml:space="preserve"> Deployed successfully</w:t>
+      </w:r>
+    </w:p>
+    <w:p>
+      <w:pPr>
+        <w:pStyle w:val="ListParagraph"/>
+        <w:numPr>
+          <w:ilvl w:val="0"/>
+          <w:numId w:val="1"/>
+        </w:numPr>
+      </w:pPr>
+      <w:r>
+        <w:t>Trying to connect rabbitmq with server</w:t>
       </w:r>
     </w:p>
     <w:sectPr>

</xml_diff>

<commit_message>
added credentials and virtual host
</commit_message>
<xml_diff>
--- a/Journal.docx
+++ b/Journal.docx
@@ -2123,6 +2123,9 @@
         <w:t xml:space="preserve"> </w:t>
       </w:r>
       <w:r>
+        <w:t xml:space="preserve">minimally </w:t>
+      </w:r>
+      <w:r>
         <w:sym w:font="Wingdings" w:char="F0E0"/>
       </w:r>
       <w:r>
@@ -2139,6 +2142,9 @@
       </w:pPr>
       <w:r>
         <w:t>Trying to connect rabbitmq with server</w:t>
+      </w:r>
+      <w:r>
+        <w:t>. Encountered a few bugs, such as “no service found” and “connection refused”.</w:t>
       </w:r>
     </w:p>
     <w:sectPr>

</xml_diff>

<commit_message>
Major frontend color theme update + new rabbitmq connection for backend
</commit_message>
<xml_diff>
--- a/Journal.docx
+++ b/Journal.docx
@@ -16,8 +16,13 @@
         </w:numPr>
       </w:pPr>
       <w:r>
-        <w:t>Went through a rough architecture/system design for the software</w:t>
-      </w:r>
+        <w:t xml:space="preserve">Went through a rough architecture/system design for the </w:t>
+      </w:r>
+      <w:proofErr w:type="gramStart"/>
+      <w:r>
+        <w:t>software</w:t>
+      </w:r>
+      <w:proofErr w:type="gramEnd"/>
     </w:p>
     <w:p>
       <w:pPr>
@@ -49,8 +54,13 @@
         <w:t xml:space="preserve"> the front end</w:t>
       </w:r>
       <w:r>
-        <w:t xml:space="preserve"> in real time</w:t>
-      </w:r>
+        <w:t xml:space="preserve"> in real </w:t>
+      </w:r>
+      <w:proofErr w:type="gramStart"/>
+      <w:r>
+        <w:t>time</w:t>
+      </w:r>
+      <w:proofErr w:type="gramEnd"/>
     </w:p>
     <w:p>
       <w:r>
@@ -72,44 +82,80 @@
         </w:numPr>
       </w:pPr>
       <w:r>
-        <w:t>Learned and used WebSocket to get logging information from the ML script and display it on the front end in real time</w:t>
-      </w:r>
-    </w:p>
-    <w:p>
-      <w:pPr>
-        <w:pStyle w:val="ListParagraph"/>
-        <w:numPr>
-          <w:ilvl w:val="0"/>
-          <w:numId w:val="1"/>
-        </w:numPr>
-      </w:pPr>
-      <w:r>
-        <w:t>Refactored ML code so that every function is in a designated class</w:t>
-      </w:r>
-    </w:p>
-    <w:p>
-      <w:pPr>
-        <w:pStyle w:val="ListParagraph"/>
-        <w:numPr>
-          <w:ilvl w:val="0"/>
-          <w:numId w:val="1"/>
-        </w:numPr>
-      </w:pPr>
-      <w:r>
-        <w:t>Refactored manager.py and mnist_model.py to enable manager to update progress, allowing mnist_model to focus on running ML tasks</w:t>
-      </w:r>
-    </w:p>
-    <w:p>
-      <w:pPr>
-        <w:pStyle w:val="ListParagraph"/>
-        <w:numPr>
-          <w:ilvl w:val="0"/>
-          <w:numId w:val="1"/>
-        </w:numPr>
-      </w:pPr>
-      <w:r>
-        <w:t>Setup a websocket in server’s app.py, pass it to manager, and let manager.py emit updates to the client app.js</w:t>
-      </w:r>
+        <w:t xml:space="preserve">Learned and used WebSocket to get logging information from the ML script and display it on the front end in real </w:t>
+      </w:r>
+      <w:proofErr w:type="gramStart"/>
+      <w:r>
+        <w:t>time</w:t>
+      </w:r>
+      <w:proofErr w:type="gramEnd"/>
+    </w:p>
+    <w:p>
+      <w:pPr>
+        <w:pStyle w:val="ListParagraph"/>
+        <w:numPr>
+          <w:ilvl w:val="0"/>
+          <w:numId w:val="1"/>
+        </w:numPr>
+      </w:pPr>
+      <w:r>
+        <w:t xml:space="preserve">Refactored ML code so that every function is in a designated </w:t>
+      </w:r>
+      <w:proofErr w:type="gramStart"/>
+      <w:r>
+        <w:t>class</w:t>
+      </w:r>
+      <w:proofErr w:type="gramEnd"/>
+    </w:p>
+    <w:p>
+      <w:pPr>
+        <w:pStyle w:val="ListParagraph"/>
+        <w:numPr>
+          <w:ilvl w:val="0"/>
+          <w:numId w:val="1"/>
+        </w:numPr>
+      </w:pPr>
+      <w:r>
+        <w:t xml:space="preserve">Refactored manager.py and mnist_model.py to enable manager to update progress, allowing </w:t>
+      </w:r>
+      <w:proofErr w:type="spellStart"/>
+      <w:r>
+        <w:t>mnist_model</w:t>
+      </w:r>
+      <w:proofErr w:type="spellEnd"/>
+      <w:r>
+        <w:t xml:space="preserve"> to focus on running ML </w:t>
+      </w:r>
+      <w:proofErr w:type="gramStart"/>
+      <w:r>
+        <w:t>tasks</w:t>
+      </w:r>
+      <w:proofErr w:type="gramEnd"/>
+    </w:p>
+    <w:p>
+      <w:pPr>
+        <w:pStyle w:val="ListParagraph"/>
+        <w:numPr>
+          <w:ilvl w:val="0"/>
+          <w:numId w:val="1"/>
+        </w:numPr>
+      </w:pPr>
+      <w:r>
+        <w:t xml:space="preserve">Setup a </w:t>
+      </w:r>
+      <w:proofErr w:type="spellStart"/>
+      <w:r>
+        <w:t>websocket</w:t>
+      </w:r>
+      <w:proofErr w:type="spellEnd"/>
+      <w:r>
+        <w:t xml:space="preserve"> in server’s app.py, pass it to manager, and let manager.py emit updates to the client </w:t>
+      </w:r>
+      <w:proofErr w:type="gramStart"/>
+      <w:r>
+        <w:t>app.js</w:t>
+      </w:r>
+      <w:proofErr w:type="gramEnd"/>
     </w:p>
     <w:p>
       <w:pPr>
@@ -129,7 +175,17 @@
         <w:t xml:space="preserve"> </w:t>
       </w:r>
       <w:r>
-        <w:t>Used socketio.once() to solve the problem</w:t>
+        <w:t xml:space="preserve">Used </w:t>
+      </w:r>
+      <w:proofErr w:type="spellStart"/>
+      <w:proofErr w:type="gramStart"/>
+      <w:r>
+        <w:t>socketio.once</w:t>
+      </w:r>
+      <w:proofErr w:type="spellEnd"/>
+      <w:proofErr w:type="gramEnd"/>
+      <w:r>
+        <w:t>() to solve the problem</w:t>
       </w:r>
     </w:p>
     <w:p>
@@ -168,7 +224,15 @@
         </w:numPr>
       </w:pPr>
       <w:r>
-        <w:t>Q: Don’t know how to check if the websocket is properly closed.</w:t>
+        <w:t xml:space="preserve">Q: Don’t know how to check if the </w:t>
+      </w:r>
+      <w:proofErr w:type="spellStart"/>
+      <w:r>
+        <w:t>websocket</w:t>
+      </w:r>
+      <w:proofErr w:type="spellEnd"/>
+      <w:r>
+        <w:t xml:space="preserve"> is properly closed.</w:t>
       </w:r>
     </w:p>
     <w:p>
@@ -212,7 +276,23 @@
         </w:numPr>
       </w:pPr>
       <w:r>
-        <w:t>Currently debugging this error: Access to fetch at 'http://localhost:9000/start_experiment' from origin 'http://localhost:3000' has been blocked by CORS policy: No 'Access-Control-Allow-Origin' header is present on the requested resource. If an opaque response serves your needs, set the request's mode to 'no-cors' to fetch the resource with CORS disabled.</w:t>
+        <w:t>Currently debugging this error: Access to fetch at 'http://localhost:9000/</w:t>
+      </w:r>
+      <w:proofErr w:type="spellStart"/>
+      <w:r>
+        <w:t>start_experiment</w:t>
+      </w:r>
+      <w:proofErr w:type="spellEnd"/>
+      <w:r>
+        <w:t>' from origin 'http://localhost:3000' has been blocked by CORS policy: No 'Access-Control-Allow-Origin' header is present on the requested resource. If an opaque response serves your needs, set the request's mode to 'no-</w:t>
+      </w:r>
+      <w:proofErr w:type="spellStart"/>
+      <w:r>
+        <w:t>cors'</w:t>
+      </w:r>
+      <w:proofErr w:type="spellEnd"/>
+      <w:r>
+        <w:t xml:space="preserve"> to fetch the resource with CORS disabled.</w:t>
       </w:r>
       <w:r>
         <w:t xml:space="preserve"> </w:t>
@@ -227,7 +307,15 @@
         <w:t xml:space="preserve"> T</w:t>
       </w:r>
       <w:r>
-        <w:t>he same-origin policy fights one of the most common cyber attacks out there: cross-site request forgery. In this maneuver, a malicious website attempts to take advantage of the browser’s cookie storage system.</w:t>
+        <w:t xml:space="preserve">he same-origin policy fights one of the most common </w:t>
+      </w:r>
+      <w:proofErr w:type="spellStart"/>
+      <w:r>
+        <w:t>cyber attacks</w:t>
+      </w:r>
+      <w:proofErr w:type="spellEnd"/>
+      <w:r>
+        <w:t xml:space="preserve"> out there: cross-site request forgery. In this maneuver, a malicious website attempts to take advantage of the browser’s cookie storage system.</w:t>
       </w:r>
       <w:r>
         <w:t xml:space="preserve"> </w:t>
@@ -255,19 +343,45 @@
         <w:t xml:space="preserve">backend </w:t>
       </w:r>
       <w:r>
-        <w:t>response object (which is a dict/json)</w:t>
-      </w:r>
-    </w:p>
-    <w:p>
-      <w:pPr>
-        <w:pStyle w:val="ListParagraph"/>
-        <w:numPr>
-          <w:ilvl w:val="0"/>
-          <w:numId w:val="1"/>
-        </w:numPr>
-      </w:pPr>
-      <w:r>
-        <w:t>Also modified the code a bit to remove proxy in package.json, set the server to use port 9000 instead of 5000.</w:t>
+        <w:t xml:space="preserve">response object (which is a </w:t>
+      </w:r>
+      <w:proofErr w:type="spellStart"/>
+      <w:r>
+        <w:t>dict</w:t>
+      </w:r>
+      <w:proofErr w:type="spellEnd"/>
+      <w:r>
+        <w:t>/</w:t>
+      </w:r>
+      <w:proofErr w:type="spellStart"/>
+      <w:r>
+        <w:t>json</w:t>
+      </w:r>
+      <w:proofErr w:type="spellEnd"/>
+      <w:r>
+        <w:t>)</w:t>
+      </w:r>
+    </w:p>
+    <w:p>
+      <w:pPr>
+        <w:pStyle w:val="ListParagraph"/>
+        <w:numPr>
+          <w:ilvl w:val="0"/>
+          <w:numId w:val="1"/>
+        </w:numPr>
+      </w:pPr>
+      <w:r>
+        <w:t xml:space="preserve">Also modified the code a bit to remove proxy in </w:t>
+      </w:r>
+      <w:proofErr w:type="spellStart"/>
+      <w:proofErr w:type="gramStart"/>
+      <w:r>
+        <w:t>package.json</w:t>
+      </w:r>
+      <w:proofErr w:type="spellEnd"/>
+      <w:proofErr w:type="gramEnd"/>
+      <w:r>
+        <w:t>, set the server to use port 9000 instead of 5000.</w:t>
       </w:r>
     </w:p>
     <w:p>
@@ -394,8 +508,13 @@
         </w:numPr>
       </w:pPr>
       <w:r>
-        <w:t>Create a new job with its schedule</w:t>
-      </w:r>
+        <w:t xml:space="preserve">Create a new job with its </w:t>
+      </w:r>
+      <w:proofErr w:type="gramStart"/>
+      <w:r>
+        <w:t>schedule</w:t>
+      </w:r>
+      <w:proofErr w:type="gramEnd"/>
     </w:p>
     <w:p>
       <w:pPr>
@@ -453,7 +572,15 @@
         </w:numPr>
       </w:pPr>
       <w:r>
-        <w:t xml:space="preserve">Discussed with pda, and agreed that we should start by designing a </w:t>
+        <w:t xml:space="preserve">Discussed with </w:t>
+      </w:r>
+      <w:proofErr w:type="spellStart"/>
+      <w:r>
+        <w:t>pda</w:t>
+      </w:r>
+      <w:proofErr w:type="spellEnd"/>
+      <w:r>
+        <w:t xml:space="preserve">, and agreed that we should start by designing a </w:t>
       </w:r>
       <w:r>
         <w:rPr>
@@ -469,9 +596,11 @@
         </w:rPr>
         <w:t xml:space="preserve"> </w:t>
       </w:r>
+      <w:proofErr w:type="gramStart"/>
       <w:r>
         <w:t>first</w:t>
       </w:r>
+      <w:proofErr w:type="gramEnd"/>
     </w:p>
     <w:p>
       <w:pPr>
@@ -518,7 +647,15 @@
         </w:numPr>
       </w:pPr>
       <w:r>
-        <w:t>Given a userID, retrieve all jobs that belong to it (by client)</w:t>
+        <w:t xml:space="preserve">Given a </w:t>
+      </w:r>
+      <w:proofErr w:type="spellStart"/>
+      <w:r>
+        <w:t>userID</w:t>
+      </w:r>
+      <w:proofErr w:type="spellEnd"/>
+      <w:r>
+        <w:t>, retrieve all jobs that belong to it (by client)</w:t>
       </w:r>
     </w:p>
     <w:p>
@@ -602,7 +739,31 @@
         </w:numPr>
       </w:pPr>
       <w:r>
-        <w:t>Job table: UserID, JobID, timeCreated (UNIX timestamp)</w:t>
+        <w:t xml:space="preserve">Job table: </w:t>
+      </w:r>
+      <w:proofErr w:type="spellStart"/>
+      <w:r>
+        <w:t>UserID</w:t>
+      </w:r>
+      <w:proofErr w:type="spellEnd"/>
+      <w:r>
+        <w:t xml:space="preserve">, </w:t>
+      </w:r>
+      <w:proofErr w:type="spellStart"/>
+      <w:r>
+        <w:t>JobID</w:t>
+      </w:r>
+      <w:proofErr w:type="spellEnd"/>
+      <w:r>
+        <w:t xml:space="preserve">, </w:t>
+      </w:r>
+      <w:proofErr w:type="spellStart"/>
+      <w:r>
+        <w:t>timeCreated</w:t>
+      </w:r>
+      <w:proofErr w:type="spellEnd"/>
+      <w:r>
+        <w:t xml:space="preserve"> (UNIX timestamp)</w:t>
       </w:r>
     </w:p>
     <w:p>
@@ -614,20 +775,49 @@
         </w:numPr>
       </w:pPr>
       <w:r>
-        <w:t>History table: JobID, startTime (UNIX timestamp), runtime (seconds), epochs, lr, size, accuracy</w:t>
-      </w:r>
-    </w:p>
-    <w:p>
-      <w:pPr>
-        <w:pStyle w:val="ListParagraph"/>
-        <w:numPr>
-          <w:ilvl w:val="0"/>
-          <w:numId w:val="1"/>
-        </w:numPr>
-      </w:pPr>
-      <w:r>
-        <w:t>Finished a rough system design</w:t>
-      </w:r>
+        <w:t xml:space="preserve">History table: </w:t>
+      </w:r>
+      <w:proofErr w:type="spellStart"/>
+      <w:r>
+        <w:t>JobID</w:t>
+      </w:r>
+      <w:proofErr w:type="spellEnd"/>
+      <w:r>
+        <w:t xml:space="preserve">, </w:t>
+      </w:r>
+      <w:proofErr w:type="spellStart"/>
+      <w:r>
+        <w:t>startTime</w:t>
+      </w:r>
+      <w:proofErr w:type="spellEnd"/>
+      <w:r>
+        <w:t xml:space="preserve"> (UNIX timestamp), runtime (seconds), epochs, </w:t>
+      </w:r>
+      <w:proofErr w:type="spellStart"/>
+      <w:r>
+        <w:t>lr</w:t>
+      </w:r>
+      <w:proofErr w:type="spellEnd"/>
+      <w:r>
+        <w:t>, size, accuracy</w:t>
+      </w:r>
+    </w:p>
+    <w:p>
+      <w:pPr>
+        <w:pStyle w:val="ListParagraph"/>
+        <w:numPr>
+          <w:ilvl w:val="0"/>
+          <w:numId w:val="1"/>
+        </w:numPr>
+      </w:pPr>
+      <w:r>
+        <w:t xml:space="preserve">Finished a rough system </w:t>
+      </w:r>
+      <w:proofErr w:type="gramStart"/>
+      <w:r>
+        <w:t>design</w:t>
+      </w:r>
+      <w:proofErr w:type="gramEnd"/>
     </w:p>
     <w:p>
       <w:r>
@@ -643,20 +833,30 @@
         </w:numPr>
       </w:pPr>
       <w:r>
-        <w:t>Started to explore how to implement MongoDB Atlas into the application</w:t>
-      </w:r>
-    </w:p>
-    <w:p>
-      <w:pPr>
-        <w:pStyle w:val="ListParagraph"/>
-        <w:numPr>
-          <w:ilvl w:val="0"/>
-          <w:numId w:val="1"/>
-        </w:numPr>
-      </w:pPr>
-      <w:r>
-        <w:t>Upgraded Python interpreter version from 3.10.9 to 3.12.2</w:t>
-      </w:r>
+        <w:t xml:space="preserve">Started to explore how to implement MongoDB Atlas into the </w:t>
+      </w:r>
+      <w:proofErr w:type="gramStart"/>
+      <w:r>
+        <w:t>application</w:t>
+      </w:r>
+      <w:proofErr w:type="gramEnd"/>
+    </w:p>
+    <w:p>
+      <w:pPr>
+        <w:pStyle w:val="ListParagraph"/>
+        <w:numPr>
+          <w:ilvl w:val="0"/>
+          <w:numId w:val="1"/>
+        </w:numPr>
+      </w:pPr>
+      <w:r>
+        <w:t xml:space="preserve">Upgraded Python interpreter version from 3.10.9 to </w:t>
+      </w:r>
+      <w:proofErr w:type="gramStart"/>
+      <w:r>
+        <w:t>3.12.2</w:t>
+      </w:r>
+      <w:proofErr w:type="gramEnd"/>
     </w:p>
     <w:p>
       <w:pPr>
@@ -679,7 +879,15 @@
         </w:numPr>
       </w:pPr>
       <w:r>
-        <w:t>When I switch the Python interpreter, VSCode looks at the 3.12 library, which is empty.</w:t>
+        <w:t xml:space="preserve">When I switch the Python interpreter, </w:t>
+      </w:r>
+      <w:proofErr w:type="spellStart"/>
+      <w:r>
+        <w:t>VSCode</w:t>
+      </w:r>
+      <w:proofErr w:type="spellEnd"/>
+      <w:r>
+        <w:t xml:space="preserve"> looks at the 3.12 library, which is empty.</w:t>
       </w:r>
     </w:p>
     <w:p>
@@ -691,7 +899,15 @@
         </w:numPr>
       </w:pPr>
       <w:r>
-        <w:t>When I try to use pip and install the packages, it keeps installing to Python 3.10 and says that the package is already there.</w:t>
+        <w:t xml:space="preserve">When I try to use pip and install the packages, it keeps </w:t>
+      </w:r>
+      <w:proofErr w:type="gramStart"/>
+      <w:r>
+        <w:t>installing to</w:t>
+      </w:r>
+      <w:proofErr w:type="gramEnd"/>
+      <w:r>
+        <w:t xml:space="preserve"> Python 3.10 and says that the package is already there.</w:t>
       </w:r>
     </w:p>
     <w:p>
@@ -703,8 +919,13 @@
         </w:numPr>
       </w:pPr>
       <w:r>
-        <w:t>When I uninstall Python 3.10.9, the computer seems to think that there is no longer Python while version 3.12 is literally installed. I couldn’t also use pip to install packages into 3.12</w:t>
-      </w:r>
+        <w:t xml:space="preserve">When I uninstall Python 3.10.9, the computer seems to think that there is no longer Python while version 3.12 is literally installed. I couldn’t also use pip to install packages into </w:t>
+      </w:r>
+      <w:proofErr w:type="gramStart"/>
+      <w:r>
+        <w:t>3.12</w:t>
+      </w:r>
+      <w:proofErr w:type="gramEnd"/>
     </w:p>
     <w:p>
       <w:pPr>
@@ -807,6 +1028,7 @@
       <w:r>
         <w:t xml:space="preserve"> Thinking of using </w:t>
       </w:r>
+      <w:proofErr w:type="spellStart"/>
       <w:r>
         <w:rPr>
           <w:b/>
@@ -814,6 +1036,7 @@
         </w:rPr>
         <w:t>MongoEngine</w:t>
       </w:r>
+      <w:proofErr w:type="spellEnd"/>
     </w:p>
     <w:p>
       <w:r>
@@ -829,8 +1052,21 @@
         </w:numPr>
       </w:pPr>
       <w:r>
-        <w:t>Met with pda to fix a few bugs</w:t>
-      </w:r>
+        <w:t xml:space="preserve">Met with </w:t>
+      </w:r>
+      <w:proofErr w:type="spellStart"/>
+      <w:r>
+        <w:t>pda</w:t>
+      </w:r>
+      <w:proofErr w:type="spellEnd"/>
+      <w:r>
+        <w:t xml:space="preserve"> to fix a few </w:t>
+      </w:r>
+      <w:proofErr w:type="gramStart"/>
+      <w:r>
+        <w:t>bugs</w:t>
+      </w:r>
+      <w:proofErr w:type="gramEnd"/>
     </w:p>
     <w:p>
       <w:pPr>
@@ -841,8 +1077,13 @@
         </w:numPr>
       </w:pPr>
       <w:r>
-        <w:t>A lot of unnecessary files -&gt; Safely removed them</w:t>
-      </w:r>
+        <w:t xml:space="preserve">A lot of unnecessary files -&gt; Safely removed </w:t>
+      </w:r>
+      <w:proofErr w:type="gramStart"/>
+      <w:r>
+        <w:t>them</w:t>
+      </w:r>
+      <w:proofErr w:type="gramEnd"/>
     </w:p>
     <w:p>
       <w:pPr>
@@ -853,8 +1094,23 @@
         </w:numPr>
       </w:pPr>
       <w:r>
-        <w:t>Backend not extracting information from Frontend -&gt; Backend was accessing information in request.form, while Frontend was sending package as JSON -&gt; Easy fix by accessing request.json</w:t>
-      </w:r>
+        <w:t xml:space="preserve">Backend not extracting information from Frontend -&gt; Backend was accessing information in </w:t>
+      </w:r>
+      <w:proofErr w:type="spellStart"/>
+      <w:proofErr w:type="gramStart"/>
+      <w:r>
+        <w:t>request.form</w:t>
+      </w:r>
+      <w:proofErr w:type="spellEnd"/>
+      <w:proofErr w:type="gramEnd"/>
+      <w:r>
+        <w:t xml:space="preserve">, while Frontend was sending package as JSON -&gt; Easy fix by accessing </w:t>
+      </w:r>
+      <w:proofErr w:type="spellStart"/>
+      <w:r>
+        <w:t>request.json</w:t>
+      </w:r>
+      <w:proofErr w:type="spellEnd"/>
     </w:p>
     <w:p>
       <w:pPr>
@@ -865,7 +1121,23 @@
         </w:numPr>
       </w:pPr>
       <w:r>
-        <w:t>Frontend failed to fetch route start_startexperiment due to CORS policy -&gt; It was a hard fix because I thought I have already solved it before</w:t>
+        <w:t xml:space="preserve">Frontend failed to fetch route </w:t>
+      </w:r>
+      <w:proofErr w:type="spellStart"/>
+      <w:r>
+        <w:t>start_startexperiment</w:t>
+      </w:r>
+      <w:proofErr w:type="spellEnd"/>
+      <w:r>
+        <w:t xml:space="preserve"> due to CORS policy -&gt; It was a hard fix because I thought I </w:t>
+      </w:r>
+      <w:proofErr w:type="gramStart"/>
+      <w:r>
+        <w:t>have</w:t>
+      </w:r>
+      <w:proofErr w:type="gramEnd"/>
+      <w:r>
+        <w:t xml:space="preserve"> already solved it before</w:t>
       </w:r>
       <w:r>
         <w:t xml:space="preserve">. I learned that </w:t>
@@ -875,10 +1147,27 @@
           <w:b/>
           <w:bCs/>
         </w:rPr>
-        <w:t>the CORS policies are separate for Backend routes and websocket</w:t>
-      </w:r>
-      <w:r>
-        <w:t>. I have only configured CORS policy for the websocket, and not the Backend routes.</w:t>
+        <w:t xml:space="preserve">the CORS policies are separate for Backend routes and </w:t>
+      </w:r>
+      <w:proofErr w:type="spellStart"/>
+      <w:r>
+        <w:rPr>
+          <w:b/>
+          <w:bCs/>
+        </w:rPr>
+        <w:t>websocket</w:t>
+      </w:r>
+      <w:proofErr w:type="spellEnd"/>
+      <w:r>
+        <w:t xml:space="preserve">. I have only configured CORS policy for the </w:t>
+      </w:r>
+      <w:proofErr w:type="spellStart"/>
+      <w:r>
+        <w:t>websocket</w:t>
+      </w:r>
+      <w:proofErr w:type="spellEnd"/>
+      <w:r>
+        <w:t>, and not the Backend routes.</w:t>
       </w:r>
     </w:p>
     <w:p>
@@ -890,7 +1179,15 @@
         </w:numPr>
       </w:pPr>
       <w:r>
-        <w:t>Type error in JSON -&gt; Easy fix since the JSON data are all strings while I want integers/floats. I only have to convert them in the Backend.</w:t>
+        <w:t xml:space="preserve">Type error in JSON -&gt; Easy fix since the JSON data are all strings while I want integers/floats. I only </w:t>
+      </w:r>
+      <w:proofErr w:type="gramStart"/>
+      <w:r>
+        <w:t>have to</w:t>
+      </w:r>
+      <w:proofErr w:type="gramEnd"/>
+      <w:r>
+        <w:t xml:space="preserve"> convert them in the Backend.</w:t>
       </w:r>
     </w:p>
     <w:p>
@@ -907,8 +1204,13 @@
         </w:numPr>
       </w:pPr>
       <w:r>
-        <w:t>Defined the Job schema</w:t>
-      </w:r>
+        <w:t xml:space="preserve">Defined the Job </w:t>
+      </w:r>
+      <w:proofErr w:type="gramStart"/>
+      <w:r>
+        <w:t>schema</w:t>
+      </w:r>
+      <w:proofErr w:type="gramEnd"/>
     </w:p>
     <w:p>
       <w:pPr>
@@ -921,6 +1223,8 @@
       <w:r>
         <w:t xml:space="preserve">Connected to MongoDB using </w:t>
       </w:r>
+      <w:proofErr w:type="spellStart"/>
+      <w:proofErr w:type="gramStart"/>
       <w:r>
         <w:rPr>
           <w:b/>
@@ -928,18 +1232,25 @@
         </w:rPr>
         <w:t>MongoEngine</w:t>
       </w:r>
-    </w:p>
-    <w:p>
-      <w:pPr>
-        <w:pStyle w:val="ListParagraph"/>
-        <w:numPr>
-          <w:ilvl w:val="0"/>
-          <w:numId w:val="1"/>
-        </w:numPr>
-      </w:pPr>
-      <w:r>
-        <w:t>Start writing the route “create-job”</w:t>
-      </w:r>
+      <w:proofErr w:type="spellEnd"/>
+      <w:proofErr w:type="gramEnd"/>
+    </w:p>
+    <w:p>
+      <w:pPr>
+        <w:pStyle w:val="ListParagraph"/>
+        <w:numPr>
+          <w:ilvl w:val="0"/>
+          <w:numId w:val="1"/>
+        </w:numPr>
+      </w:pPr>
+      <w:r>
+        <w:t>Start writing the route “create-</w:t>
+      </w:r>
+      <w:proofErr w:type="gramStart"/>
+      <w:r>
+        <w:t>job”</w:t>
+      </w:r>
+      <w:proofErr w:type="gramEnd"/>
     </w:p>
     <w:p>
       <w:pPr>
@@ -957,8 +1268,17 @@
           <w:b/>
           <w:bCs/>
         </w:rPr>
-        <w:t>class methods</w:t>
-      </w:r>
+        <w:t xml:space="preserve">class </w:t>
+      </w:r>
+      <w:proofErr w:type="gramStart"/>
+      <w:r>
+        <w:rPr>
+          <w:b/>
+          <w:bCs/>
+        </w:rPr>
+        <w:t>methods</w:t>
+      </w:r>
+      <w:proofErr w:type="gramEnd"/>
       <w:r>
         <w:rPr>
           <w:b/>
@@ -993,44 +1313,72 @@
         </w:numPr>
       </w:pPr>
       <w:r>
-        <w:t>Met with pda to merge RabbitMQ code with DB code</w:t>
-      </w:r>
-    </w:p>
-    <w:p>
-      <w:pPr>
-        <w:pStyle w:val="ListParagraph"/>
-        <w:numPr>
-          <w:ilvl w:val="0"/>
-          <w:numId w:val="1"/>
-        </w:numPr>
-      </w:pPr>
-      <w:r>
-        <w:t>Ran some tests to debug and check for errors</w:t>
-      </w:r>
-    </w:p>
-    <w:p>
-      <w:pPr>
-        <w:pStyle w:val="ListParagraph"/>
-        <w:numPr>
-          <w:ilvl w:val="0"/>
-          <w:numId w:val="1"/>
-        </w:numPr>
-      </w:pPr>
-      <w:r>
-        <w:t>Discussed the plan moving forward</w:t>
-      </w:r>
-    </w:p>
-    <w:p>
-      <w:pPr>
-        <w:pStyle w:val="ListParagraph"/>
-        <w:numPr>
-          <w:ilvl w:val="0"/>
-          <w:numId w:val="1"/>
-        </w:numPr>
-      </w:pPr>
-      <w:r>
-        <w:t>Minor fixes to code to make it work</w:t>
-      </w:r>
+        <w:t xml:space="preserve">Met with </w:t>
+      </w:r>
+      <w:proofErr w:type="spellStart"/>
+      <w:r>
+        <w:t>pda</w:t>
+      </w:r>
+      <w:proofErr w:type="spellEnd"/>
+      <w:r>
+        <w:t xml:space="preserve"> to merge RabbitMQ code with DB </w:t>
+      </w:r>
+      <w:proofErr w:type="gramStart"/>
+      <w:r>
+        <w:t>code</w:t>
+      </w:r>
+      <w:proofErr w:type="gramEnd"/>
+    </w:p>
+    <w:p>
+      <w:pPr>
+        <w:pStyle w:val="ListParagraph"/>
+        <w:numPr>
+          <w:ilvl w:val="0"/>
+          <w:numId w:val="1"/>
+        </w:numPr>
+      </w:pPr>
+      <w:r>
+        <w:t xml:space="preserve">Ran some tests to debug and check for </w:t>
+      </w:r>
+      <w:proofErr w:type="gramStart"/>
+      <w:r>
+        <w:t>errors</w:t>
+      </w:r>
+      <w:proofErr w:type="gramEnd"/>
+    </w:p>
+    <w:p>
+      <w:pPr>
+        <w:pStyle w:val="ListParagraph"/>
+        <w:numPr>
+          <w:ilvl w:val="0"/>
+          <w:numId w:val="1"/>
+        </w:numPr>
+      </w:pPr>
+      <w:r>
+        <w:t xml:space="preserve">Discussed the plan moving </w:t>
+      </w:r>
+      <w:proofErr w:type="gramStart"/>
+      <w:r>
+        <w:t>forward</w:t>
+      </w:r>
+      <w:proofErr w:type="gramEnd"/>
+    </w:p>
+    <w:p>
+      <w:pPr>
+        <w:pStyle w:val="ListParagraph"/>
+        <w:numPr>
+          <w:ilvl w:val="0"/>
+          <w:numId w:val="1"/>
+        </w:numPr>
+      </w:pPr>
+      <w:r>
+        <w:t xml:space="preserve">Minor fixes to code to make it </w:t>
+      </w:r>
+      <w:proofErr w:type="gramStart"/>
+      <w:r>
+        <w:t>work</w:t>
+      </w:r>
+      <w:proofErr w:type="gramEnd"/>
     </w:p>
     <w:p>
       <w:r>
@@ -1046,8 +1394,13 @@
         </w:numPr>
       </w:pPr>
       <w:r>
-        <w:t>Refactoring code before implementing further functionalities</w:t>
-      </w:r>
+        <w:t xml:space="preserve">Refactoring code before implementing further </w:t>
+      </w:r>
+      <w:proofErr w:type="gramStart"/>
+      <w:r>
+        <w:t>functionalities</w:t>
+      </w:r>
+      <w:proofErr w:type="gramEnd"/>
     </w:p>
     <w:p>
       <w:pPr>
@@ -1123,31 +1476,53 @@
           <w:b/>
           <w:bCs/>
         </w:rPr>
-        <w:t>than sorting/filtering in the backend/frontend</w:t>
-      </w:r>
-    </w:p>
-    <w:p>
-      <w:pPr>
-        <w:pStyle w:val="ListParagraph"/>
-        <w:numPr>
-          <w:ilvl w:val="0"/>
-          <w:numId w:val="1"/>
-        </w:numPr>
-      </w:pPr>
-      <w:r>
-        <w:t>At the moment, the cap of 50 is enforced on the app. User can’t specify the specific number of entries to show</w:t>
-      </w:r>
-    </w:p>
-    <w:p>
-      <w:pPr>
-        <w:pStyle w:val="ListParagraph"/>
-        <w:numPr>
-          <w:ilvl w:val="0"/>
-          <w:numId w:val="1"/>
-        </w:numPr>
-      </w:pPr>
-      <w:r>
-        <w:t xml:space="preserve">Met with an error from Python – RuntimeException: </w:t>
+        <w:t>than sorting/filtering in the backend/</w:t>
+      </w:r>
+      <w:proofErr w:type="gramStart"/>
+      <w:r>
+        <w:rPr>
+          <w:b/>
+          <w:bCs/>
+        </w:rPr>
+        <w:t>frontend</w:t>
+      </w:r>
+      <w:proofErr w:type="gramEnd"/>
+    </w:p>
+    <w:p>
+      <w:pPr>
+        <w:pStyle w:val="ListParagraph"/>
+        <w:numPr>
+          <w:ilvl w:val="0"/>
+          <w:numId w:val="1"/>
+        </w:numPr>
+      </w:pPr>
+      <w:r>
+        <w:t xml:space="preserve">At the moment, the cap of 50 is enforced on the app. User can’t specify the specific number of entries to </w:t>
+      </w:r>
+      <w:proofErr w:type="gramStart"/>
+      <w:r>
+        <w:t>show</w:t>
+      </w:r>
+      <w:proofErr w:type="gramEnd"/>
+    </w:p>
+    <w:p>
+      <w:pPr>
+        <w:pStyle w:val="ListParagraph"/>
+        <w:numPr>
+          <w:ilvl w:val="0"/>
+          <w:numId w:val="1"/>
+        </w:numPr>
+      </w:pPr>
+      <w:r>
+        <w:t xml:space="preserve">Met with an error from Python – </w:t>
+      </w:r>
+      <w:proofErr w:type="spellStart"/>
+      <w:r>
+        <w:t>RuntimeException</w:t>
+      </w:r>
+      <w:proofErr w:type="spellEnd"/>
+      <w:r>
+        <w:t xml:space="preserve">: </w:t>
       </w:r>
       <w:r>
         <w:t>can't create new thread at interpreter shutdown</w:t>
@@ -1162,8 +1537,13 @@
         <w:t xml:space="preserve"> This is because Python 3.12 </w:t>
       </w:r>
       <w:r>
-        <w:t>introduced a change that prevents creating new threads after the main thread has exited</w:t>
-      </w:r>
+        <w:t xml:space="preserve">introduced a change that prevents creating new threads after the main thread has </w:t>
+      </w:r>
+      <w:proofErr w:type="spellStart"/>
+      <w:r>
+        <w:t>exited</w:t>
+      </w:r>
+      <w:proofErr w:type="spellEnd"/>
       <w:r>
         <w:t>.</w:t>
       </w:r>
@@ -1194,7 +1574,15 @@
         </w:numPr>
       </w:pPr>
       <w:r>
-        <w:t xml:space="preserve">Rendering “get_jobs” in the Frontend as a table </w:t>
+        <w:t>Rendering “</w:t>
+      </w:r>
+      <w:proofErr w:type="spellStart"/>
+      <w:r>
+        <w:t>get_jobs</w:t>
+      </w:r>
+      <w:proofErr w:type="spellEnd"/>
+      <w:r>
+        <w:t xml:space="preserve">” in the Frontend as a table </w:t>
       </w:r>
       <w:r>
         <w:sym w:font="Wingdings" w:char="F0E0"/>
@@ -1232,7 +1620,15 @@
         </w:numPr>
       </w:pPr>
       <w:r>
-        <w:t>Meeting an error of useState not updating. Specifically, it doesn’t seem like the object is updated fast enough to be rendered. This is likely due to the asynchronous nature of React, where the code keeps running without waiting for a line to finish.</w:t>
+        <w:t xml:space="preserve">Meeting an error of </w:t>
+      </w:r>
+      <w:proofErr w:type="spellStart"/>
+      <w:r>
+        <w:t>useState</w:t>
+      </w:r>
+      <w:proofErr w:type="spellEnd"/>
+      <w:r>
+        <w:t xml:space="preserve"> not updating. Specifically, it doesn’t seem like the object is updated fast enough to be rendered. This is likely due to the asynchronous nature of React, where the code keeps running without waiting for a line to finish.</w:t>
       </w:r>
       <w:r>
         <w:t xml:space="preserve"> </w:t>
@@ -1244,20 +1640,41 @@
         <w:t xml:space="preserve"> Turns out to be a </w:t>
       </w:r>
       <w:r>
-        <w:t>problem with installing npm packages in the wrong place. I simply had to delete the incorrect installation and install into the right place.</w:t>
-      </w:r>
-    </w:p>
-    <w:p>
-      <w:pPr>
-        <w:pStyle w:val="ListParagraph"/>
-        <w:numPr>
-          <w:ilvl w:val="0"/>
-          <w:numId w:val="1"/>
-        </w:numPr>
-      </w:pPr>
-      <w:r>
-        <w:t>Finished a minimal table that’s functional</w:t>
-      </w:r>
+        <w:t xml:space="preserve">problem with installing </w:t>
+      </w:r>
+      <w:proofErr w:type="spellStart"/>
+      <w:r>
+        <w:t>npm</w:t>
+      </w:r>
+      <w:proofErr w:type="spellEnd"/>
+      <w:r>
+        <w:t xml:space="preserve"> packages in the wrong place. I simply had to delete the incorrect installation and </w:t>
+      </w:r>
+      <w:proofErr w:type="gramStart"/>
+      <w:r>
+        <w:t>install</w:t>
+      </w:r>
+      <w:proofErr w:type="gramEnd"/>
+      <w:r>
+        <w:t xml:space="preserve"> into the right place.</w:t>
+      </w:r>
+    </w:p>
+    <w:p>
+      <w:pPr>
+        <w:pStyle w:val="ListParagraph"/>
+        <w:numPr>
+          <w:ilvl w:val="0"/>
+          <w:numId w:val="1"/>
+        </w:numPr>
+      </w:pPr>
+      <w:r>
+        <w:t xml:space="preserve">Finished a minimal table that’s </w:t>
+      </w:r>
+      <w:proofErr w:type="gramStart"/>
+      <w:r>
+        <w:t>functional</w:t>
+      </w:r>
+      <w:proofErr w:type="gramEnd"/>
     </w:p>
     <w:p>
       <w:r>
@@ -1273,8 +1690,13 @@
         </w:numPr>
       </w:pPr>
       <w:r>
-        <w:t>Implemented feature: When a job is done training, the table will be automatically updated</w:t>
-      </w:r>
+        <w:t xml:space="preserve">Implemented feature: When a job is done training, the table will be automatically </w:t>
+      </w:r>
+      <w:proofErr w:type="gramStart"/>
+      <w:r>
+        <w:t>updated</w:t>
+      </w:r>
+      <w:proofErr w:type="gramEnd"/>
     </w:p>
     <w:p>
       <w:pPr>
@@ -1294,19 +1716,43 @@
         <w:sym w:font="Wingdings" w:char="F0E0"/>
       </w:r>
       <w:r>
-        <w:t xml:space="preserve"> Learning to style with CSS and reading the MDN documentation, which is really helpful.</w:t>
-      </w:r>
-    </w:p>
-    <w:p>
-      <w:pPr>
-        <w:pStyle w:val="ListParagraph"/>
-        <w:numPr>
-          <w:ilvl w:val="0"/>
-          <w:numId w:val="1"/>
-        </w:numPr>
-      </w:pPr>
-      <w:r>
-        <w:t>There was a lot of asking chatGPT/Perplexity to point me to the right resources, so I’m not sure if I’m learning anything significant.</w:t>
+        <w:t xml:space="preserve"> Learning to style with CSS and reading the MDN documentation, which is </w:t>
+      </w:r>
+      <w:proofErr w:type="gramStart"/>
+      <w:r>
+        <w:t>really helpful</w:t>
+      </w:r>
+      <w:proofErr w:type="gramEnd"/>
+      <w:r>
+        <w:t>.</w:t>
+      </w:r>
+    </w:p>
+    <w:p>
+      <w:pPr>
+        <w:pStyle w:val="ListParagraph"/>
+        <w:numPr>
+          <w:ilvl w:val="0"/>
+          <w:numId w:val="1"/>
+        </w:numPr>
+      </w:pPr>
+      <w:r>
+        <w:t xml:space="preserve">There </w:t>
+      </w:r>
+      <w:proofErr w:type="gramStart"/>
+      <w:r>
+        <w:t>was</w:t>
+      </w:r>
+      <w:proofErr w:type="gramEnd"/>
+      <w:r>
+        <w:t xml:space="preserve"> a lot of asking </w:t>
+      </w:r>
+      <w:proofErr w:type="spellStart"/>
+      <w:r>
+        <w:t>chatGPT</w:t>
+      </w:r>
+      <w:proofErr w:type="spellEnd"/>
+      <w:r>
+        <w:t>/Perplexity to point me to the right resources, so I’m not sure if I’m learning anything significant.</w:t>
       </w:r>
     </w:p>
     <w:p>
@@ -1323,20 +1769,33 @@
         </w:numPr>
       </w:pPr>
       <w:r>
-        <w:t>Refactored Frontend code to be more component-oriented.</w:t>
-      </w:r>
-    </w:p>
-    <w:p>
-      <w:pPr>
-        <w:pStyle w:val="ListParagraph"/>
-        <w:numPr>
-          <w:ilvl w:val="0"/>
-          <w:numId w:val="1"/>
-        </w:numPr>
-      </w:pPr>
-      <w:r>
-        <w:t>Started looking into rendering an actual progress bar</w:t>
-      </w:r>
+        <w:t xml:space="preserve">Refactored Frontend code to be more </w:t>
+      </w:r>
+      <w:proofErr w:type="gramStart"/>
+      <w:r>
+        <w:t>component-oriented</w:t>
+      </w:r>
+      <w:proofErr w:type="gramEnd"/>
+      <w:r>
+        <w:t>.</w:t>
+      </w:r>
+    </w:p>
+    <w:p>
+      <w:pPr>
+        <w:pStyle w:val="ListParagraph"/>
+        <w:numPr>
+          <w:ilvl w:val="0"/>
+          <w:numId w:val="1"/>
+        </w:numPr>
+      </w:pPr>
+      <w:r>
+        <w:t xml:space="preserve">Started looking into rendering an actual progress </w:t>
+      </w:r>
+      <w:proofErr w:type="gramStart"/>
+      <w:r>
+        <w:t>bar</w:t>
+      </w:r>
+      <w:proofErr w:type="gramEnd"/>
     </w:p>
     <w:p>
       <w:pPr>
@@ -1359,7 +1818,15 @@
         </w:numPr>
       </w:pPr>
       <w:r>
-        <w:t xml:space="preserve">Learned that with useState, even if the component doesn’t change at all, will </w:t>
+        <w:t xml:space="preserve">Learned that with </w:t>
+      </w:r>
+      <w:proofErr w:type="spellStart"/>
+      <w:r>
+        <w:t>useState</w:t>
+      </w:r>
+      <w:proofErr w:type="spellEnd"/>
+      <w:r>
+        <w:t xml:space="preserve">, even if the component doesn’t change at all, will </w:t>
       </w:r>
       <w:r>
         <w:rPr>
@@ -1409,8 +1876,13 @@
         <w:sym w:font="Wingdings" w:char="F0E0"/>
       </w:r>
       <w:r>
-        <w:t xml:space="preserve"> Will fix later</w:t>
-      </w:r>
+        <w:t xml:space="preserve"> Will fix </w:t>
+      </w:r>
+      <w:proofErr w:type="gramStart"/>
+      <w:r>
+        <w:t>later</w:t>
+      </w:r>
+      <w:proofErr w:type="gramEnd"/>
     </w:p>
     <w:p>
       <w:r>
@@ -1432,8 +1904,13 @@
         <w:sym w:font="Wingdings" w:char="F0E0"/>
       </w:r>
       <w:r>
-        <w:t xml:space="preserve"> Don’t know how to solve this yet</w:t>
-      </w:r>
+        <w:t xml:space="preserve"> Don’t know how to solve this </w:t>
+      </w:r>
+      <w:proofErr w:type="gramStart"/>
+      <w:r>
+        <w:t>yet</w:t>
+      </w:r>
+      <w:proofErr w:type="gramEnd"/>
     </w:p>
     <w:p>
       <w:pPr>
@@ -1463,7 +1940,20 @@
       </w:pPr>
       <w:r>
         <w:lastRenderedPageBreak/>
-        <w:t xml:space="preserve">Currently debugging why messages get overwritten. Specifically, when I call setMessages() twice in a function, the first message doesn’t have enough time to be set. Instead, it gets overwritten by the second message </w:t>
+        <w:t xml:space="preserve">Currently debugging why messages get overwritten. Specifically, when I call </w:t>
+      </w:r>
+      <w:proofErr w:type="spellStart"/>
+      <w:proofErr w:type="gramStart"/>
+      <w:r>
+        <w:t>setMessages</w:t>
+      </w:r>
+      <w:proofErr w:type="spellEnd"/>
+      <w:r>
+        <w:t>(</w:t>
+      </w:r>
+      <w:proofErr w:type="gramEnd"/>
+      <w:r>
+        <w:t xml:space="preserve">) twice in a function, the first message doesn’t have enough time to be set. Instead, it gets overwritten by the second message </w:t>
       </w:r>
       <w:r>
         <w:sym w:font="Wingdings" w:char="F0E0"/>
@@ -1476,7 +1966,23 @@
           <w:b/>
           <w:bCs/>
         </w:rPr>
-        <w:t>the setState’s function’s callback</w:t>
+        <w:t xml:space="preserve">the </w:t>
+      </w:r>
+      <w:proofErr w:type="spellStart"/>
+      <w:r>
+        <w:rPr>
+          <w:b/>
+          <w:bCs/>
+        </w:rPr>
+        <w:t>setState’s</w:t>
+      </w:r>
+      <w:proofErr w:type="spellEnd"/>
+      <w:r>
+        <w:rPr>
+          <w:b/>
+          <w:bCs/>
+        </w:rPr>
+        <w:t xml:space="preserve"> function’s callback</w:t>
       </w:r>
       <w:r>
         <w:t xml:space="preserve">. </w:t>
@@ -1486,7 +1992,39 @@
           <w:b/>
           <w:bCs/>
         </w:rPr>
-        <w:t>Using the setState function’s callback ensures that we work with the most up-to-date state</w:t>
+        <w:t xml:space="preserve">Using the </w:t>
+      </w:r>
+      <w:proofErr w:type="spellStart"/>
+      <w:r>
+        <w:rPr>
+          <w:b/>
+          <w:bCs/>
+        </w:rPr>
+        <w:t>setState</w:t>
+      </w:r>
+      <w:proofErr w:type="spellEnd"/>
+      <w:r>
+        <w:rPr>
+          <w:b/>
+          <w:bCs/>
+        </w:rPr>
+        <w:t xml:space="preserve"> function’s callback ensures that we work with the most </w:t>
+      </w:r>
+      <w:proofErr w:type="gramStart"/>
+      <w:r>
+        <w:rPr>
+          <w:b/>
+          <w:bCs/>
+        </w:rPr>
+        <w:t>up-to-date</w:t>
+      </w:r>
+      <w:proofErr w:type="gramEnd"/>
+      <w:r>
+        <w:rPr>
+          <w:b/>
+          <w:bCs/>
+        </w:rPr>
+        <w:t xml:space="preserve"> state</w:t>
       </w:r>
     </w:p>
     <w:p>
@@ -1522,7 +2060,15 @@
         </w:numPr>
       </w:pPr>
       <w:r>
-        <w:t xml:space="preserve">Job already exist </w:t>
+        <w:t xml:space="preserve">Job already </w:t>
+      </w:r>
+      <w:proofErr w:type="gramStart"/>
+      <w:r>
+        <w:t>exist</w:t>
+      </w:r>
+      <w:proofErr w:type="gramEnd"/>
+      <w:r>
+        <w:t xml:space="preserve"> </w:t>
       </w:r>
       <w:r>
         <w:sym w:font="Wingdings" w:char="F0E0"/>
@@ -1540,13 +2086,45 @@
         </w:numPr>
       </w:pPr>
       <w:r>
-        <w:t xml:space="preserve">When a job finishes, should tell the user run time + accuracy. It will look like this: “job epochs, learning_rate, batch_size done with accuracy + run_time </w:t>
+        <w:t xml:space="preserve">When a job finishes, should tell the user run time + accuracy. It will look like this: “job epochs, </w:t>
+      </w:r>
+      <w:proofErr w:type="spellStart"/>
+      <w:r>
+        <w:t>learning_rate</w:t>
+      </w:r>
+      <w:proofErr w:type="spellEnd"/>
+      <w:r>
+        <w:t xml:space="preserve">, </w:t>
+      </w:r>
+      <w:proofErr w:type="spellStart"/>
+      <w:r>
+        <w:t>batch_size</w:t>
+      </w:r>
+      <w:proofErr w:type="spellEnd"/>
+      <w:r>
+        <w:t xml:space="preserve"> done with accuracy + </w:t>
+      </w:r>
+      <w:proofErr w:type="spellStart"/>
+      <w:r>
+        <w:t>run_time</w:t>
+      </w:r>
+      <w:proofErr w:type="spellEnd"/>
+      <w:r>
+        <w:t xml:space="preserve"> </w:t>
       </w:r>
       <w:r>
         <w:sym w:font="Wingdings" w:char="F0E0"/>
       </w:r>
       <w:r>
-        <w:t xml:space="preserve"> This will be done via websocket, as the backend will have to signal that a job is done for the frontend to find that job in the database</w:t>
+        <w:t xml:space="preserve"> This will be done via </w:t>
+      </w:r>
+      <w:proofErr w:type="spellStart"/>
+      <w:r>
+        <w:t>websocket</w:t>
+      </w:r>
+      <w:proofErr w:type="spellEnd"/>
+      <w:r>
+        <w:t>, as the backend will have to signal that a job is done for the frontend to find that job in the database</w:t>
       </w:r>
       <w:r>
         <w:t xml:space="preserve"> </w:t>
@@ -1577,23 +2155,164 @@
         </w:numPr>
       </w:pPr>
       <w:r>
-        <w:t>Talked to anh Sơn. Anh Sơn khuyên đừng dùng Material UI</w:t>
-      </w:r>
-      <w:r>
-        <w:t> tại khi cần sẽ rất khó customize. Khuyên là nên code chay hoặc dùng bootstrap, shadcn UI</w:t>
-      </w:r>
-    </w:p>
-    <w:p>
-      <w:pPr>
-        <w:pStyle w:val="ListParagraph"/>
-        <w:numPr>
-          <w:ilvl w:val="0"/>
-          <w:numId w:val="1"/>
-        </w:numPr>
-      </w:pPr>
-      <w:r>
-        <w:t>Plan for tomorrow: Design the flex box layout first, then build the components</w:t>
-      </w:r>
+        <w:t xml:space="preserve">Talked to </w:t>
+      </w:r>
+      <w:proofErr w:type="spellStart"/>
+      <w:r>
+        <w:t>anh</w:t>
+      </w:r>
+      <w:proofErr w:type="spellEnd"/>
+      <w:r>
+        <w:t xml:space="preserve"> Sơn. Anh Sơn </w:t>
+      </w:r>
+      <w:proofErr w:type="spellStart"/>
+      <w:r>
+        <w:t>khuyên</w:t>
+      </w:r>
+      <w:proofErr w:type="spellEnd"/>
+      <w:r>
+        <w:t xml:space="preserve"> </w:t>
+      </w:r>
+      <w:proofErr w:type="spellStart"/>
+      <w:r>
+        <w:t>đừng</w:t>
+      </w:r>
+      <w:proofErr w:type="spellEnd"/>
+      <w:r>
+        <w:t xml:space="preserve"> </w:t>
+      </w:r>
+      <w:proofErr w:type="spellStart"/>
+      <w:r>
+        <w:t>dùng</w:t>
+      </w:r>
+      <w:proofErr w:type="spellEnd"/>
+      <w:r>
+        <w:t xml:space="preserve"> Material UI</w:t>
+      </w:r>
+      <w:r>
+        <w:t> </w:t>
+      </w:r>
+      <w:proofErr w:type="spellStart"/>
+      <w:r>
+        <w:t>tại</w:t>
+      </w:r>
+      <w:proofErr w:type="spellEnd"/>
+      <w:r>
+        <w:t xml:space="preserve"> </w:t>
+      </w:r>
+      <w:proofErr w:type="spellStart"/>
+      <w:r>
+        <w:t>khi</w:t>
+      </w:r>
+      <w:proofErr w:type="spellEnd"/>
+      <w:r>
+        <w:t xml:space="preserve"> </w:t>
+      </w:r>
+      <w:proofErr w:type="spellStart"/>
+      <w:r>
+        <w:t>cần</w:t>
+      </w:r>
+      <w:proofErr w:type="spellEnd"/>
+      <w:r>
+        <w:t xml:space="preserve"> </w:t>
+      </w:r>
+      <w:proofErr w:type="spellStart"/>
+      <w:r>
+        <w:t>sẽ</w:t>
+      </w:r>
+      <w:proofErr w:type="spellEnd"/>
+      <w:r>
+        <w:t xml:space="preserve"> </w:t>
+      </w:r>
+      <w:proofErr w:type="spellStart"/>
+      <w:r>
+        <w:t>rất</w:t>
+      </w:r>
+      <w:proofErr w:type="spellEnd"/>
+      <w:r>
+        <w:t xml:space="preserve"> </w:t>
+      </w:r>
+      <w:proofErr w:type="spellStart"/>
+      <w:r>
+        <w:t>khó</w:t>
+      </w:r>
+      <w:proofErr w:type="spellEnd"/>
+      <w:r>
+        <w:t xml:space="preserve"> customize. </w:t>
+      </w:r>
+      <w:proofErr w:type="spellStart"/>
+      <w:r>
+        <w:t>Khuyên</w:t>
+      </w:r>
+      <w:proofErr w:type="spellEnd"/>
+      <w:r>
+        <w:t xml:space="preserve"> </w:t>
+      </w:r>
+      <w:proofErr w:type="spellStart"/>
+      <w:r>
+        <w:t>là</w:t>
+      </w:r>
+      <w:proofErr w:type="spellEnd"/>
+      <w:r>
+        <w:t xml:space="preserve"> </w:t>
+      </w:r>
+      <w:proofErr w:type="spellStart"/>
+      <w:r>
+        <w:t>nên</w:t>
+      </w:r>
+      <w:proofErr w:type="spellEnd"/>
+      <w:r>
+        <w:t xml:space="preserve"> code </w:t>
+      </w:r>
+      <w:proofErr w:type="spellStart"/>
+      <w:r>
+        <w:t>chay</w:t>
+      </w:r>
+      <w:proofErr w:type="spellEnd"/>
+      <w:r>
+        <w:t xml:space="preserve"> </w:t>
+      </w:r>
+      <w:proofErr w:type="spellStart"/>
+      <w:r>
+        <w:t>hoặc</w:t>
+      </w:r>
+      <w:proofErr w:type="spellEnd"/>
+      <w:r>
+        <w:t xml:space="preserve"> </w:t>
+      </w:r>
+      <w:proofErr w:type="spellStart"/>
+      <w:r>
+        <w:t>dùng</w:t>
+      </w:r>
+      <w:proofErr w:type="spellEnd"/>
+      <w:r>
+        <w:t xml:space="preserve"> bootstrap, </w:t>
+      </w:r>
+      <w:proofErr w:type="spellStart"/>
+      <w:r>
+        <w:t>shadcn</w:t>
+      </w:r>
+      <w:proofErr w:type="spellEnd"/>
+      <w:r>
+        <w:t xml:space="preserve"> UI</w:t>
+      </w:r>
+    </w:p>
+    <w:p>
+      <w:pPr>
+        <w:pStyle w:val="ListParagraph"/>
+        <w:numPr>
+          <w:ilvl w:val="0"/>
+          <w:numId w:val="1"/>
+        </w:numPr>
+      </w:pPr>
+      <w:r>
+        <w:t xml:space="preserve">Plan for tomorrow: Design the flex box layout first, then build the </w:t>
+      </w:r>
+      <w:proofErr w:type="gramStart"/>
+      <w:r>
+        <w:t>components</w:t>
+      </w:r>
+      <w:proofErr w:type="gramEnd"/>
     </w:p>
     <w:p>
       <w:r>
@@ -1609,19 +2328,32 @@
         </w:numPr>
       </w:pPr>
       <w:r>
-        <w:t>Designed flexbox layout</w:t>
-      </w:r>
-    </w:p>
-    <w:p>
-      <w:pPr>
-        <w:pStyle w:val="ListParagraph"/>
-        <w:numPr>
-          <w:ilvl w:val="0"/>
-          <w:numId w:val="1"/>
-        </w:numPr>
-      </w:pPr>
-      <w:r>
-        <w:t>Playing with css code to layout the flexboxes</w:t>
+        <w:t xml:space="preserve">Designed flexbox </w:t>
+      </w:r>
+      <w:proofErr w:type="gramStart"/>
+      <w:r>
+        <w:t>layout</w:t>
+      </w:r>
+      <w:proofErr w:type="gramEnd"/>
+    </w:p>
+    <w:p>
+      <w:pPr>
+        <w:pStyle w:val="ListParagraph"/>
+        <w:numPr>
+          <w:ilvl w:val="0"/>
+          <w:numId w:val="1"/>
+        </w:numPr>
+      </w:pPr>
+      <w:r>
+        <w:t xml:space="preserve">Playing with </w:t>
+      </w:r>
+      <w:proofErr w:type="spellStart"/>
+      <w:r>
+        <w:t>css</w:t>
+      </w:r>
+      <w:proofErr w:type="spellEnd"/>
+      <w:r>
+        <w:t xml:space="preserve"> code to layout the flexboxes</w:t>
       </w:r>
       <w:r>
         <w:t xml:space="preserve"> </w:t>
@@ -1630,35 +2362,53 @@
         <w:sym w:font="Wingdings" w:char="F0E0"/>
       </w:r>
       <w:r>
-        <w:t> Learning flexbox is actually fun!</w:t>
-      </w:r>
-    </w:p>
-    <w:p>
-      <w:pPr>
-        <w:pStyle w:val="ListParagraph"/>
-        <w:numPr>
-          <w:ilvl w:val="0"/>
-          <w:numId w:val="1"/>
-        </w:numPr>
-      </w:pPr>
-      <w:r>
-        <w:t>Finished sketching out the borders</w:t>
-      </w:r>
-    </w:p>
-    <w:p>
-      <w:pPr>
-        <w:pStyle w:val="ListParagraph"/>
-        <w:numPr>
-          <w:ilvl w:val="0"/>
-          <w:numId w:val="1"/>
-        </w:numPr>
-      </w:pPr>
-      <w:r>
-        <w:t>Started implementing the component</w:t>
+        <w:t xml:space="preserve"> Learning flexbox is </w:t>
+      </w:r>
+      <w:proofErr w:type="gramStart"/>
+      <w:r>
+        <w:t>actually fun</w:t>
+      </w:r>
+      <w:proofErr w:type="gramEnd"/>
+      <w:r>
+        <w:t>!</w:t>
+      </w:r>
+    </w:p>
+    <w:p>
+      <w:pPr>
+        <w:pStyle w:val="ListParagraph"/>
+        <w:numPr>
+          <w:ilvl w:val="0"/>
+          <w:numId w:val="1"/>
+        </w:numPr>
+      </w:pPr>
+      <w:r>
+        <w:t xml:space="preserve">Finished sketching out the </w:t>
+      </w:r>
+      <w:proofErr w:type="gramStart"/>
+      <w:r>
+        <w:t>borders</w:t>
+      </w:r>
+      <w:proofErr w:type="gramEnd"/>
+    </w:p>
+    <w:p>
+      <w:pPr>
+        <w:pStyle w:val="ListParagraph"/>
+        <w:numPr>
+          <w:ilvl w:val="0"/>
+          <w:numId w:val="1"/>
+        </w:numPr>
+      </w:pPr>
+      <w:r>
+        <w:t xml:space="preserve">Started implementing the </w:t>
+      </w:r>
+      <w:proofErr w:type="gramStart"/>
+      <w:r>
+        <w:t>component</w:t>
       </w:r>
       <w:r>
         <w:t>s</w:t>
       </w:r>
+      <w:proofErr w:type="gramEnd"/>
     </w:p>
     <w:p>
       <w:r>
@@ -1681,52 +2431,142 @@
           <w:b/>
           <w:bCs/>
         </w:rPr>
-        <w:t>not recommended to use class and className at the same time</w:t>
-      </w:r>
-      <w:r>
-        <w:t>, as the behavior would be unpredictable</w:t>
-      </w:r>
-    </w:p>
-    <w:p>
-      <w:pPr>
-        <w:pStyle w:val="ListParagraph"/>
-        <w:numPr>
-          <w:ilvl w:val="0"/>
-          <w:numId w:val="1"/>
-        </w:numPr>
-      </w:pPr>
-      <w:r>
-        <w:t>Finished Form component and Progress Bar components</w:t>
-      </w:r>
-    </w:p>
-    <w:p>
-      <w:pPr>
-        <w:pStyle w:val="ListParagraph"/>
-        <w:numPr>
-          <w:ilvl w:val="0"/>
-          <w:numId w:val="1"/>
-        </w:numPr>
-      </w:pPr>
-      <w:r>
-        <w:t>Currently working on the DataTable, switched to only displaying the top 10. The code for coloring is currently not optimal (styling is being applied to separate cells, while it could/should be applied to a whole row)</w:t>
-      </w:r>
-    </w:p>
-    <w:p>
-      <w:pPr>
-        <w:pStyle w:val="ListParagraph"/>
-        <w:numPr>
-          <w:ilvl w:val="0"/>
-          <w:numId w:val="1"/>
-        </w:numPr>
-      </w:pPr>
-      <w:r>
-        <w:t xml:space="preserve">class là invalid syntax, className mới đúng </w:t>
+        <w:t xml:space="preserve">not recommended to use class and </w:t>
+      </w:r>
+      <w:proofErr w:type="spellStart"/>
+      <w:r>
+        <w:rPr>
+          <w:b/>
+          <w:bCs/>
+        </w:rPr>
+        <w:t>className</w:t>
+      </w:r>
+      <w:proofErr w:type="spellEnd"/>
+      <w:r>
+        <w:rPr>
+          <w:b/>
+          <w:bCs/>
+        </w:rPr>
+        <w:t xml:space="preserve"> at the same time</w:t>
+      </w:r>
+      <w:r>
+        <w:t xml:space="preserve">, as the behavior would be </w:t>
+      </w:r>
+      <w:proofErr w:type="gramStart"/>
+      <w:r>
+        <w:t>unpredictable</w:t>
+      </w:r>
+      <w:proofErr w:type="gramEnd"/>
+    </w:p>
+    <w:p>
+      <w:pPr>
+        <w:pStyle w:val="ListParagraph"/>
+        <w:numPr>
+          <w:ilvl w:val="0"/>
+          <w:numId w:val="1"/>
+        </w:numPr>
+      </w:pPr>
+      <w:r>
+        <w:t xml:space="preserve">Finished Form component and Progress Bar </w:t>
+      </w:r>
+      <w:proofErr w:type="gramStart"/>
+      <w:r>
+        <w:t>components</w:t>
+      </w:r>
+      <w:proofErr w:type="gramEnd"/>
+    </w:p>
+    <w:p>
+      <w:pPr>
+        <w:pStyle w:val="ListParagraph"/>
+        <w:numPr>
+          <w:ilvl w:val="0"/>
+          <w:numId w:val="1"/>
+        </w:numPr>
+      </w:pPr>
+      <w:r>
+        <w:t xml:space="preserve">Currently working on the </w:t>
+      </w:r>
+      <w:proofErr w:type="spellStart"/>
+      <w:r>
+        <w:t>DataTable</w:t>
+      </w:r>
+      <w:proofErr w:type="spellEnd"/>
+      <w:r>
+        <w:t>, switched to only displaying the top 10. The code for coloring is currently not optimal (styling is being applied to separate cells, while it could/should be applied to a whole row)</w:t>
+      </w:r>
+    </w:p>
+    <w:p>
+      <w:pPr>
+        <w:pStyle w:val="ListParagraph"/>
+        <w:numPr>
+          <w:ilvl w:val="0"/>
+          <w:numId w:val="1"/>
+        </w:numPr>
+      </w:pPr>
+      <w:r>
+        <w:t xml:space="preserve">class </w:t>
+      </w:r>
+      <w:proofErr w:type="spellStart"/>
+      <w:r>
+        <w:t>là</w:t>
+      </w:r>
+      <w:proofErr w:type="spellEnd"/>
+      <w:r>
+        <w:t xml:space="preserve"> invalid syntax, </w:t>
+      </w:r>
+      <w:proofErr w:type="spellStart"/>
+      <w:r>
+        <w:t>className</w:t>
+      </w:r>
+      <w:proofErr w:type="spellEnd"/>
+      <w:r>
+        <w:t xml:space="preserve"> </w:t>
+      </w:r>
+      <w:proofErr w:type="spellStart"/>
+      <w:r>
+        <w:t>mới</w:t>
+      </w:r>
+      <w:proofErr w:type="spellEnd"/>
+      <w:r>
+        <w:t xml:space="preserve"> </w:t>
+      </w:r>
+      <w:proofErr w:type="spellStart"/>
+      <w:r>
+        <w:t>đúng</w:t>
+      </w:r>
+      <w:proofErr w:type="spellEnd"/>
+      <w:r>
+        <w:t xml:space="preserve"> </w:t>
       </w:r>
       <w:r>
         <w:sym w:font="Wingdings" w:char="F0E0"/>
       </w:r>
       <w:r>
-        <w:t xml:space="preserve"> Chỉ dùng className moving forward.</w:t>
+        <w:t xml:space="preserve"> </w:t>
+      </w:r>
+      <w:proofErr w:type="spellStart"/>
+      <w:r>
+        <w:t>Chỉ</w:t>
+      </w:r>
+      <w:proofErr w:type="spellEnd"/>
+      <w:r>
+        <w:t xml:space="preserve"> </w:t>
+      </w:r>
+      <w:proofErr w:type="spellStart"/>
+      <w:r>
+        <w:t>dùng</w:t>
+      </w:r>
+      <w:proofErr w:type="spellEnd"/>
+      <w:r>
+        <w:t xml:space="preserve"> </w:t>
+      </w:r>
+      <w:proofErr w:type="spellStart"/>
+      <w:r>
+        <w:t>className</w:t>
+      </w:r>
+      <w:proofErr w:type="spellEnd"/>
+      <w:r>
+        <w:t xml:space="preserve"> moving forward.</w:t>
       </w:r>
     </w:p>
     <w:p>
@@ -1762,8 +2602,13 @@
         </w:numPr>
       </w:pPr>
       <w:r>
-        <w:t>Currently working on the MessageBoard</w:t>
-      </w:r>
+        <w:t xml:space="preserve">Currently working on the </w:t>
+      </w:r>
+      <w:proofErr w:type="spellStart"/>
+      <w:r>
+        <w:t>MessageBoard</w:t>
+      </w:r>
+      <w:proofErr w:type="spellEnd"/>
     </w:p>
     <w:p>
       <w:pPr>
@@ -1786,19 +2631,35 @@
         </w:numPr>
       </w:pPr>
       <w:r>
-        <w:t>Building a mini-component: A timer to show elapsed runtime</w:t>
-      </w:r>
-    </w:p>
-    <w:p>
-      <w:pPr>
-        <w:pStyle w:val="ListParagraph"/>
-        <w:numPr>
-          <w:ilvl w:val="0"/>
-          <w:numId w:val="1"/>
-        </w:numPr>
-      </w:pPr>
-      <w:r>
-        <w:t>Building a mini-component: A spinning gear (icon)</w:t>
+        <w:t xml:space="preserve">Building a </w:t>
+      </w:r>
+      <w:proofErr w:type="gramStart"/>
+      <w:r>
+        <w:t>mini-component</w:t>
+      </w:r>
+      <w:proofErr w:type="gramEnd"/>
+      <w:r>
+        <w:t>: A timer to show elapsed runtime</w:t>
+      </w:r>
+    </w:p>
+    <w:p>
+      <w:pPr>
+        <w:pStyle w:val="ListParagraph"/>
+        <w:numPr>
+          <w:ilvl w:val="0"/>
+          <w:numId w:val="1"/>
+        </w:numPr>
+      </w:pPr>
+      <w:r>
+        <w:t xml:space="preserve">Building a </w:t>
+      </w:r>
+      <w:proofErr w:type="gramStart"/>
+      <w:r>
+        <w:t>mini-component</w:t>
+      </w:r>
+      <w:proofErr w:type="gramEnd"/>
+      <w:r>
+        <w:t>: A spinning gear (icon)</w:t>
       </w:r>
     </w:p>
     <w:p>
@@ -1849,7 +2710,23 @@
         <w:t>: When a job is done</w:t>
       </w:r>
       <w:r>
-        <w:t>, socketIO should emit a signal to let the Frontend knows this job is done. Frontend should then find that job to report accuracy and update the table.</w:t>
+        <w:t xml:space="preserve">, </w:t>
+      </w:r>
+      <w:proofErr w:type="spellStart"/>
+      <w:r>
+        <w:t>socketIO</w:t>
+      </w:r>
+      <w:proofErr w:type="spellEnd"/>
+      <w:r>
+        <w:t xml:space="preserve"> should emit a signal to let the Frontend </w:t>
+      </w:r>
+      <w:proofErr w:type="gramStart"/>
+      <w:r>
+        <w:t>knows</w:t>
+      </w:r>
+      <w:proofErr w:type="gramEnd"/>
+      <w:r>
+        <w:t xml:space="preserve"> this job is done. Frontend should then find that job to report accuracy and update the table.</w:t>
       </w:r>
     </w:p>
     <w:p>
@@ -1876,8 +2753,13 @@
         <w:sym w:font="Wingdings" w:char="F0E0"/>
       </w:r>
       <w:r>
-        <w:t xml:space="preserve"> Fixed so that it’s only train time</w:t>
-      </w:r>
+        <w:t xml:space="preserve"> Fixed so that it’s only train </w:t>
+      </w:r>
+      <w:proofErr w:type="gramStart"/>
+      <w:r>
+        <w:t>time</w:t>
+      </w:r>
+      <w:proofErr w:type="gramEnd"/>
     </w:p>
     <w:p>
       <w:pPr>
@@ -1906,15 +2788,49 @@
       <w:r>
         <w:t xml:space="preserve">with GET or HEAD methods. A workaround would be to use </w:t>
       </w:r>
-      <w:r>
-        <w:rPr>
-          <w:b/>
-          <w:bCs/>
-        </w:rPr>
-        <w:t xml:space="preserve">URLSearchParams() </w:t>
-      </w:r>
-      <w:r>
-        <w:t xml:space="preserve">and convert a json into query parameters, then add it directly to the url, something like this: </w:t>
+      <w:proofErr w:type="spellStart"/>
+      <w:proofErr w:type="gramStart"/>
+      <w:r>
+        <w:rPr>
+          <w:b/>
+          <w:bCs/>
+        </w:rPr>
+        <w:t>URLSearchParams</w:t>
+      </w:r>
+      <w:proofErr w:type="spellEnd"/>
+      <w:r>
+        <w:rPr>
+          <w:b/>
+          <w:bCs/>
+        </w:rPr>
+        <w:t>(</w:t>
+      </w:r>
+      <w:proofErr w:type="gramEnd"/>
+      <w:r>
+        <w:rPr>
+          <w:b/>
+          <w:bCs/>
+        </w:rPr>
+        <w:t xml:space="preserve">) </w:t>
+      </w:r>
+      <w:r>
+        <w:t xml:space="preserve">and convert a </w:t>
+      </w:r>
+      <w:proofErr w:type="spellStart"/>
+      <w:r>
+        <w:t>json</w:t>
+      </w:r>
+      <w:proofErr w:type="spellEnd"/>
+      <w:r>
+        <w:t xml:space="preserve"> into query parameters, then add it directly to the </w:t>
+      </w:r>
+      <w:proofErr w:type="spellStart"/>
+      <w:r>
+        <w:t>url</w:t>
+      </w:r>
+      <w:proofErr w:type="spellEnd"/>
+      <w:r>
+        <w:t xml:space="preserve">, something like this: </w:t>
       </w:r>
       <w:r>
         <w:t>`http://localhost:9000/find-job?${queryParams}`</w:t>
@@ -1922,12 +2838,21 @@
       <w:r>
         <w:t xml:space="preserve">. The backend also needs to change, we need to use </w:t>
       </w:r>
-      <w:r>
-        <w:rPr>
-          <w:b/>
-          <w:bCs/>
-        </w:rPr>
-        <w:t xml:space="preserve">request.args.get(key) </w:t>
+      <w:proofErr w:type="spellStart"/>
+      <w:r>
+        <w:rPr>
+          <w:b/>
+          <w:bCs/>
+        </w:rPr>
+        <w:t>request.args.get</w:t>
+      </w:r>
+      <w:proofErr w:type="spellEnd"/>
+      <w:r>
+        <w:rPr>
+          <w:b/>
+          <w:bCs/>
+        </w:rPr>
+        <w:t xml:space="preserve">(key) </w:t>
       </w:r>
       <w:r>
         <w:t>to access the parameters.</w:t>
@@ -1959,7 +2884,20 @@
         </w:numPr>
       </w:pPr>
       <w:r>
-        <w:t>Currently having error: When clicked on the close button, onClose() is not called.</w:t>
+        <w:t xml:space="preserve">Currently having error: When clicked on the close button, </w:t>
+      </w:r>
+      <w:proofErr w:type="spellStart"/>
+      <w:proofErr w:type="gramStart"/>
+      <w:r>
+        <w:t>onClose</w:t>
+      </w:r>
+      <w:proofErr w:type="spellEnd"/>
+      <w:r>
+        <w:t>(</w:t>
+      </w:r>
+      <w:proofErr w:type="gramEnd"/>
+      <w:r>
+        <w:t>) is not called.</w:t>
       </w:r>
       <w:r>
         <w:t xml:space="preserve"> </w:t>
@@ -2025,7 +2963,15 @@
         <w:sym w:font="Wingdings" w:char="F0E0"/>
       </w:r>
       <w:r>
-        <w:t xml:space="preserve"> Solved by specifying publish path to “build”</w:t>
+        <w:t xml:space="preserve"> Solved by specifying publish path to “</w:t>
+      </w:r>
+      <w:proofErr w:type="gramStart"/>
+      <w:r>
+        <w:t>build</w:t>
+      </w:r>
+      <w:proofErr w:type="gramEnd"/>
+      <w:r>
+        <w:t>”</w:t>
       </w:r>
     </w:p>
     <w:p>
@@ -2040,7 +2986,15 @@
         <w:t xml:space="preserve">Encountered error: </w:t>
       </w:r>
       <w:r>
-        <w:t>Access to XMLHttpRequest at 'http://localhost:9000/socket.io/?EIO=4&amp;transport=polling&amp;t=Ow1Bc56' from origin 'https://mnist-tuner.netlify.app' has been blocked by CORS policy: No 'Access-Control-Allow-Origin' header is present on the requested resource.</w:t>
+        <w:t xml:space="preserve">Access to </w:t>
+      </w:r>
+      <w:proofErr w:type="spellStart"/>
+      <w:r>
+        <w:t>XMLHttpRequest</w:t>
+      </w:r>
+      <w:proofErr w:type="spellEnd"/>
+      <w:r>
+        <w:t xml:space="preserve"> at 'http://localhost:9000/socket.io/?EIO=4&amp;transport=polling&amp;t=Ow1Bc56' from origin 'https://mnist-tuner.netlify.app' has been blocked by CORS policy: No 'Access-Control-Allow-Origin' header is present on the requested resource.</w:t>
       </w:r>
       <w:r>
         <w:t xml:space="preserve"> </w:t>
@@ -2049,7 +3003,15 @@
         <w:sym w:font="Wingdings" w:char="F0E0"/>
       </w:r>
       <w:r>
-        <w:t xml:space="preserve"> For now, set cors_allowed_origins = “*”</w:t>
+        <w:t xml:space="preserve"> For now, set </w:t>
+      </w:r>
+      <w:proofErr w:type="spellStart"/>
+      <w:r>
+        <w:t>cors_allowed_origins</w:t>
+      </w:r>
+      <w:proofErr w:type="spellEnd"/>
+      <w:r>
+        <w:t xml:space="preserve"> = “*”</w:t>
       </w:r>
     </w:p>
     <w:p>
@@ -2117,8 +3079,13 @@
         </w:numPr>
       </w:pPr>
       <w:r>
-        <w:t>Trying to deploy rabbitmq</w:t>
-      </w:r>
+        <w:t xml:space="preserve">Trying to deploy </w:t>
+      </w:r>
+      <w:proofErr w:type="spellStart"/>
+      <w:r>
+        <w:t>rabbitmq</w:t>
+      </w:r>
+      <w:proofErr w:type="spellEnd"/>
       <w:r>
         <w:t xml:space="preserve"> </w:t>
       </w:r>
@@ -2129,23 +3096,503 @@
         <w:sym w:font="Wingdings" w:char="F0E0"/>
       </w:r>
       <w:r>
-        <w:t xml:space="preserve"> Deployed successfully</w:t>
-      </w:r>
-    </w:p>
-    <w:p>
-      <w:pPr>
-        <w:pStyle w:val="ListParagraph"/>
-        <w:numPr>
-          <w:ilvl w:val="0"/>
-          <w:numId w:val="1"/>
-        </w:numPr>
-      </w:pPr>
-      <w:r>
-        <w:t>Trying to connect rabbitmq with server</w:t>
+        <w:t xml:space="preserve"> Deployed </w:t>
+      </w:r>
+      <w:proofErr w:type="gramStart"/>
+      <w:r>
+        <w:t>successfully</w:t>
+      </w:r>
+      <w:proofErr w:type="gramEnd"/>
+    </w:p>
+    <w:p>
+      <w:pPr>
+        <w:pStyle w:val="ListParagraph"/>
+        <w:numPr>
+          <w:ilvl w:val="0"/>
+          <w:numId w:val="1"/>
+        </w:numPr>
+      </w:pPr>
+      <w:r>
+        <w:t xml:space="preserve">Trying to connect </w:t>
+      </w:r>
+      <w:proofErr w:type="spellStart"/>
+      <w:r>
+        <w:t>rabbitmq</w:t>
+      </w:r>
+      <w:proofErr w:type="spellEnd"/>
+      <w:r>
+        <w:t xml:space="preserve"> with server</w:t>
       </w:r>
       <w:r>
         <w:t>. Encountered a few bugs, such as “no service found” and “connection refused”.</w:t>
       </w:r>
+    </w:p>
+    <w:p>
+      <w:r>
+        <w:t>4/4/2024</w:t>
+      </w:r>
+    </w:p>
+    <w:p>
+      <w:pPr>
+        <w:pStyle w:val="ListParagraph"/>
+        <w:numPr>
+          <w:ilvl w:val="0"/>
+          <w:numId w:val="1"/>
+        </w:numPr>
+      </w:pPr>
+      <w:r>
+        <w:t>Update on using Render for backend deployment: No matter what I do, nothing worked.</w:t>
+      </w:r>
+    </w:p>
+    <w:p>
+      <w:pPr>
+        <w:pStyle w:val="ListParagraph"/>
+        <w:numPr>
+          <w:ilvl w:val="1"/>
+          <w:numId w:val="1"/>
+        </w:numPr>
+      </w:pPr>
+      <w:r>
+        <w:t xml:space="preserve">Successfully deployed a </w:t>
+      </w:r>
+      <w:proofErr w:type="spellStart"/>
+      <w:r>
+        <w:t>rabbitmq</w:t>
+      </w:r>
+      <w:proofErr w:type="spellEnd"/>
+      <w:r>
+        <w:t xml:space="preserve"> image but couldn’t connect backend with it.</w:t>
+      </w:r>
+    </w:p>
+    <w:p>
+      <w:pPr>
+        <w:pStyle w:val="ListParagraph"/>
+        <w:numPr>
+          <w:ilvl w:val="1"/>
+          <w:numId w:val="1"/>
+        </w:numPr>
+      </w:pPr>
+      <w:r>
+        <w:t xml:space="preserve">Tried Render’s guide using their own </w:t>
+      </w:r>
+      <w:proofErr w:type="spellStart"/>
+      <w:r>
+        <w:t>rabbitmq</w:t>
+      </w:r>
+      <w:proofErr w:type="spellEnd"/>
+      <w:r>
+        <w:t xml:space="preserve"> repo but couldn't connect backend with it.</w:t>
+      </w:r>
+    </w:p>
+    <w:p>
+      <w:pPr>
+        <w:pStyle w:val="ListParagraph"/>
+        <w:numPr>
+          <w:ilvl w:val="1"/>
+          <w:numId w:val="1"/>
+        </w:numPr>
+      </w:pPr>
+      <w:r>
+        <w:t xml:space="preserve">Tried using local backend code to connect with deployed </w:t>
+      </w:r>
+      <w:proofErr w:type="spellStart"/>
+      <w:r>
+        <w:t>rabbitmq</w:t>
+      </w:r>
+      <w:proofErr w:type="spellEnd"/>
+      <w:r>
+        <w:t xml:space="preserve"> webservice and failed. It turns out that </w:t>
+      </w:r>
+      <w:r>
+        <w:rPr>
+          <w:b/>
+          <w:bCs/>
+        </w:rPr>
+        <w:t>on Render, webservices under free tier can only communicate internally (among other webservices in the same account)</w:t>
+      </w:r>
+    </w:p>
+    <w:p>
+      <w:pPr>
+        <w:pStyle w:val="ListParagraph"/>
+        <w:numPr>
+          <w:ilvl w:val="1"/>
+          <w:numId w:val="1"/>
+        </w:numPr>
+      </w:pPr>
+      <w:r>
+        <w:t xml:space="preserve">Tried a bunch of different host names in pika’s </w:t>
+      </w:r>
+      <w:proofErr w:type="spellStart"/>
+      <w:r>
+        <w:t>ConnectionParameters</w:t>
+      </w:r>
+      <w:proofErr w:type="spellEnd"/>
+      <w:r>
+        <w:t xml:space="preserve">, from IP addresses to URLs to internal service name </w:t>
+      </w:r>
+      <w:r>
+        <w:sym w:font="Wingdings" w:char="F0E0"/>
+      </w:r>
+      <w:r>
+        <w:t xml:space="preserve"> None </w:t>
+      </w:r>
+      <w:proofErr w:type="gramStart"/>
+      <w:r>
+        <w:t>worked</w:t>
+      </w:r>
+      <w:proofErr w:type="gramEnd"/>
+    </w:p>
+    <w:p>
+      <w:pPr>
+        <w:pStyle w:val="ListParagraph"/>
+        <w:numPr>
+          <w:ilvl w:val="1"/>
+          <w:numId w:val="1"/>
+        </w:numPr>
+      </w:pPr>
+      <w:r>
+        <w:lastRenderedPageBreak/>
+        <w:t xml:space="preserve">Read lots of </w:t>
+      </w:r>
+      <w:r>
+        <w:t>forums online (</w:t>
+      </w:r>
+      <w:proofErr w:type="spellStart"/>
+      <w:r>
+        <w:t>stackoverflow</w:t>
+      </w:r>
+      <w:proofErr w:type="spellEnd"/>
+      <w:r>
+        <w:t xml:space="preserve"> and Render community) to learn why I couldn’t connect my backend to a remote </w:t>
+      </w:r>
+      <w:proofErr w:type="spellStart"/>
+      <w:r>
+        <w:t>rabbitmq</w:t>
+      </w:r>
+      <w:proofErr w:type="spellEnd"/>
+      <w:r>
+        <w:t xml:space="preserve"> service. Applied all the suggestions but none worked </w:t>
+      </w:r>
+      <w:proofErr w:type="gramStart"/>
+      <w:r>
+        <w:t>out</w:t>
+      </w:r>
+      <w:proofErr w:type="gramEnd"/>
+    </w:p>
+    <w:p>
+      <w:pPr>
+        <w:pStyle w:val="ListParagraph"/>
+        <w:numPr>
+          <w:ilvl w:val="0"/>
+          <w:numId w:val="2"/>
+        </w:numPr>
+      </w:pPr>
+      <w:r>
+        <w:t xml:space="preserve">Finally, I have </w:t>
+      </w:r>
+      <w:proofErr w:type="gramStart"/>
+      <w:r>
+        <w:t>come to a realization</w:t>
+      </w:r>
+      <w:proofErr w:type="gramEnd"/>
+      <w:r>
+        <w:t xml:space="preserve"> that </w:t>
+      </w:r>
+      <w:r>
+        <w:rPr>
+          <w:b/>
+          <w:bCs/>
+        </w:rPr>
+        <w:t xml:space="preserve">Render simply doesn’t support this feature that I want. </w:t>
+      </w:r>
+      <w:r>
+        <w:t>That is, Render’s free version doesn't support connection between 2 webservices, even if they are part of the same account.</w:t>
+      </w:r>
+      <w:r>
+        <w:rPr>
+          <w:b/>
+          <w:bCs/>
+        </w:rPr>
+        <w:t xml:space="preserve"> Specifically, 2 webservices can only connect using SSL and HTTP protocols. However, RabbitMQ uses the AMQP protocol, which is something a free version doesn’t support</w:t>
+      </w:r>
+      <w:r>
+        <w:t>.</w:t>
+      </w:r>
+    </w:p>
+    <w:p>
+      <w:pPr>
+        <w:pStyle w:val="ListParagraph"/>
+        <w:numPr>
+          <w:ilvl w:val="0"/>
+          <w:numId w:val="2"/>
+        </w:numPr>
+      </w:pPr>
+      <w:r>
+        <w:t xml:space="preserve">The solution is </w:t>
+      </w:r>
+      <w:r>
+        <w:rPr>
+          <w:b/>
+          <w:bCs/>
+        </w:rPr>
+        <w:t>to use a different cloud services platform</w:t>
+      </w:r>
+      <w:r>
+        <w:t>. As silly as this may sound, it works!!!</w:t>
+      </w:r>
+    </w:p>
+    <w:p>
+      <w:pPr>
+        <w:pStyle w:val="ListParagraph"/>
+        <w:numPr>
+          <w:ilvl w:val="0"/>
+          <w:numId w:val="1"/>
+        </w:numPr>
+      </w:pPr>
+      <w:r>
+        <w:t xml:space="preserve">RabbitMQ is now being hosted on </w:t>
+      </w:r>
+      <w:proofErr w:type="spellStart"/>
+      <w:r>
+        <w:rPr>
+          <w:b/>
+          <w:bCs/>
+        </w:rPr>
+        <w:t>CloudAMQP</w:t>
+      </w:r>
+      <w:proofErr w:type="spellEnd"/>
+      <w:r>
+        <w:t xml:space="preserve">. All credit goes to </w:t>
+      </w:r>
+      <w:proofErr w:type="spellStart"/>
+      <w:r>
+        <w:t>pda</w:t>
+      </w:r>
+      <w:proofErr w:type="spellEnd"/>
+      <w:r>
+        <w:t xml:space="preserve"> for finding this new </w:t>
+      </w:r>
+      <w:proofErr w:type="gramStart"/>
+      <w:r>
+        <w:t>platform</w:t>
+      </w:r>
+      <w:proofErr w:type="gramEnd"/>
+    </w:p>
+    <w:p>
+      <w:pPr>
+        <w:pStyle w:val="ListParagraph"/>
+        <w:numPr>
+          <w:ilvl w:val="0"/>
+          <w:numId w:val="1"/>
+        </w:numPr>
+      </w:pPr>
+      <w:r>
+        <w:t xml:space="preserve">Progress so far: RabbitMQ on </w:t>
+      </w:r>
+      <w:proofErr w:type="spellStart"/>
+      <w:r>
+        <w:t>CloudAMQP</w:t>
+      </w:r>
+      <w:proofErr w:type="spellEnd"/>
+      <w:r>
+        <w:t>, backend on local machine, frontend on Render. However, backend can now connect to the remote RabbitMQ service :)</w:t>
+      </w:r>
+    </w:p>
+    <w:p>
+      <w:pPr>
+        <w:pStyle w:val="ListParagraph"/>
+        <w:numPr>
+          <w:ilvl w:val="0"/>
+          <w:numId w:val="1"/>
+        </w:numPr>
+      </w:pPr>
+      <w:r>
+        <w:t>What to do next: Deploy backend on Render, then change all the endpoints on the frontend to reflect exposed URL. Also make sure to use environment variables for security</w:t>
+      </w:r>
+      <w:r>
+        <w:t xml:space="preserve"> (MongoDB, RabbitMQ, frontend </w:t>
+      </w:r>
+      <w:proofErr w:type="spellStart"/>
+      <w:r>
+        <w:t>enpoints</w:t>
+      </w:r>
+      <w:proofErr w:type="spellEnd"/>
+      <w:r>
+        <w:t>)</w:t>
+      </w:r>
+      <w:r>
+        <w:t>.</w:t>
+      </w:r>
+    </w:p>
+    <w:p>
+      <w:pPr>
+        <w:pStyle w:val="ListParagraph"/>
+        <w:numPr>
+          <w:ilvl w:val="0"/>
+          <w:numId w:val="1"/>
+        </w:numPr>
+      </w:pPr>
+      <w:r>
+        <w:t xml:space="preserve">One thing to note is that </w:t>
+      </w:r>
+      <w:proofErr w:type="spellStart"/>
+      <w:r>
+        <w:t>CloudAMQP’s</w:t>
+      </w:r>
+      <w:proofErr w:type="spellEnd"/>
+      <w:r>
+        <w:t xml:space="preserve"> RabbitMQ instance will be deleted after 28 days of inactivity </w:t>
+      </w:r>
+      <w:r>
+        <w:sym w:font="Wingdings" w:char="F0E0"/>
+      </w:r>
+      <w:r>
+        <w:t xml:space="preserve"> </w:t>
+      </w:r>
+      <w:r>
+        <w:rPr>
+          <w:b/>
+          <w:bCs/>
+        </w:rPr>
+        <w:t>How can I prevent this from happening without checking in every now and then?</w:t>
+      </w:r>
+    </w:p>
+    <w:p>
+      <w:pPr>
+        <w:pStyle w:val="ListParagraph"/>
+        <w:numPr>
+          <w:ilvl w:val="0"/>
+          <w:numId w:val="1"/>
+        </w:numPr>
+      </w:pPr>
+      <w:r>
+        <w:t>Learned how to override bootstrap</w:t>
+      </w:r>
+      <w:r>
+        <w:t xml:space="preserve">’s preset colors. </w:t>
+      </w:r>
+      <w:proofErr w:type="gramStart"/>
+      <w:r>
+        <w:t>In particular, I</w:t>
+      </w:r>
+      <w:proofErr w:type="gramEnd"/>
+      <w:r>
+        <w:t xml:space="preserve"> wanted to change </w:t>
+      </w:r>
+      <w:proofErr w:type="gramStart"/>
+      <w:r>
+        <w:t>a border</w:t>
+      </w:r>
+      <w:proofErr w:type="gramEnd"/>
+      <w:r>
+        <w:t xml:space="preserve"> color, but simply setting border-color to something else didn’t work. </w:t>
+      </w:r>
+      <w:proofErr w:type="gramStart"/>
+      <w:r>
+        <w:t>Adding !important</w:t>
+      </w:r>
+      <w:proofErr w:type="gramEnd"/>
+      <w:r>
+        <w:t xml:space="preserve"> did nothing. </w:t>
+      </w:r>
+      <w:r>
+        <w:sym w:font="Wingdings" w:char="F0E0"/>
+      </w:r>
+      <w:r>
+        <w:t xml:space="preserve"> </w:t>
+      </w:r>
+      <w:r>
+        <w:rPr>
+          <w:b/>
+          <w:bCs/>
+        </w:rPr>
+        <w:t>Use Bootstrap’s border CSS variables to specify a different color</w:t>
+      </w:r>
+      <w:r>
+        <w:t>. This works</w:t>
+      </w:r>
+      <w:r>
+        <w:t>.</w:t>
+      </w:r>
+    </w:p>
+    <w:p>
+      <w:pPr>
+        <w:pStyle w:val="ListParagraph"/>
+        <w:numPr>
+          <w:ilvl w:val="0"/>
+          <w:numId w:val="1"/>
+        </w:numPr>
+      </w:pPr>
+      <w:r>
+        <w:t xml:space="preserve">Encountered </w:t>
+      </w:r>
+      <w:r>
+        <w:rPr>
+          <w:b/>
+          <w:bCs/>
+        </w:rPr>
+        <w:t>bad Frontend practice</w:t>
+      </w:r>
+      <w:r>
+        <w:t xml:space="preserve">: Now that I have decided on the color theme for this app, I find myself having to go into each component and update the color </w:t>
+      </w:r>
+      <w:r>
+        <w:sym w:font="Wingdings" w:char="F0E0"/>
+      </w:r>
+      <w:r>
+        <w:t xml:space="preserve"> A good Frontend practice would be to </w:t>
+      </w:r>
+      <w:r>
+        <w:rPr>
+          <w:b/>
+          <w:bCs/>
+        </w:rPr>
+        <w:t xml:space="preserve">create a </w:t>
+      </w:r>
+      <w:proofErr w:type="spellStart"/>
+      <w:r>
+        <w:rPr>
+          <w:b/>
+          <w:bCs/>
+        </w:rPr>
+        <w:t>className</w:t>
+      </w:r>
+      <w:proofErr w:type="spellEnd"/>
+      <w:r>
+        <w:rPr>
+          <w:b/>
+          <w:bCs/>
+        </w:rPr>
+        <w:t xml:space="preserve"> and include that </w:t>
+      </w:r>
+      <w:proofErr w:type="spellStart"/>
+      <w:r>
+        <w:rPr>
+          <w:b/>
+          <w:bCs/>
+        </w:rPr>
+        <w:t>className</w:t>
+      </w:r>
+      <w:proofErr w:type="spellEnd"/>
+      <w:r>
+        <w:rPr>
+          <w:b/>
+          <w:bCs/>
+        </w:rPr>
+        <w:t xml:space="preserve"> into all components</w:t>
+      </w:r>
+      <w:r>
+        <w:t>.</w:t>
+      </w:r>
+    </w:p>
+    <w:p>
+      <w:pPr>
+        <w:pStyle w:val="ListParagraph"/>
+        <w:numPr>
+          <w:ilvl w:val="0"/>
+          <w:numId w:val="1"/>
+        </w:numPr>
+      </w:pPr>
     </w:p>
     <w:sectPr>
       <w:pgSz w:w="12240" w:h="15840"/>

</xml_diff>

<commit_message>
Update before trying Docker for server code
</commit_message>
<xml_diff>
--- a/Journal.docx
+++ b/Journal.docx
@@ -16,13 +16,8 @@
         </w:numPr>
       </w:pPr>
       <w:r>
-        <w:t xml:space="preserve">Went through a rough architecture/system design for the </w:t>
-      </w:r>
-      <w:proofErr w:type="gramStart"/>
-      <w:r>
-        <w:t>software</w:t>
-      </w:r>
-      <w:proofErr w:type="gramEnd"/>
+        <w:t>Went through a rough architecture/system design for the software</w:t>
+      </w:r>
     </w:p>
     <w:p>
       <w:pPr>
@@ -54,13 +49,8 @@
         <w:t xml:space="preserve"> the front end</w:t>
       </w:r>
       <w:r>
-        <w:t xml:space="preserve"> in real </w:t>
-      </w:r>
-      <w:proofErr w:type="gramStart"/>
-      <w:r>
-        <w:t>time</w:t>
-      </w:r>
-      <w:proofErr w:type="gramEnd"/>
+        <w:t xml:space="preserve"> in real time</w:t>
+      </w:r>
     </w:p>
     <w:p>
       <w:r>
@@ -82,30 +72,20 @@
         </w:numPr>
       </w:pPr>
       <w:r>
-        <w:t xml:space="preserve">Learned and used WebSocket to get logging information from the ML script and display it on the front end in real </w:t>
-      </w:r>
-      <w:proofErr w:type="gramStart"/>
-      <w:r>
-        <w:t>time</w:t>
-      </w:r>
-      <w:proofErr w:type="gramEnd"/>
-    </w:p>
-    <w:p>
-      <w:pPr>
-        <w:pStyle w:val="ListParagraph"/>
-        <w:numPr>
-          <w:ilvl w:val="0"/>
-          <w:numId w:val="1"/>
-        </w:numPr>
-      </w:pPr>
-      <w:r>
-        <w:t xml:space="preserve">Refactored ML code so that every function is in a designated </w:t>
-      </w:r>
-      <w:proofErr w:type="gramStart"/>
-      <w:r>
-        <w:t>class</w:t>
-      </w:r>
-      <w:proofErr w:type="gramEnd"/>
+        <w:t>Learned and used WebSocket to get logging information from the ML script and display it on the front end in real time</w:t>
+      </w:r>
+    </w:p>
+    <w:p>
+      <w:pPr>
+        <w:pStyle w:val="ListParagraph"/>
+        <w:numPr>
+          <w:ilvl w:val="0"/>
+          <w:numId w:val="1"/>
+        </w:numPr>
+      </w:pPr>
+      <w:r>
+        <w:t>Refactored ML code so that every function is in a designated class</w:t>
+      </w:r>
     </w:p>
     <w:p>
       <w:pPr>
@@ -124,13 +104,8 @@
       </w:r>
       <w:proofErr w:type="spellEnd"/>
       <w:r>
-        <w:t xml:space="preserve"> to focus on running ML </w:t>
-      </w:r>
-      <w:proofErr w:type="gramStart"/>
-      <w:r>
-        <w:t>tasks</w:t>
-      </w:r>
-      <w:proofErr w:type="gramEnd"/>
+        <w:t xml:space="preserve"> to focus on running ML tasks</w:t>
+      </w:r>
     </w:p>
     <w:p>
       <w:pPr>
@@ -149,13 +124,8 @@
       </w:r>
       <w:proofErr w:type="spellEnd"/>
       <w:r>
-        <w:t xml:space="preserve"> in server’s app.py, pass it to manager, and let manager.py emit updates to the client </w:t>
-      </w:r>
-      <w:proofErr w:type="gramStart"/>
-      <w:r>
-        <w:t>app.js</w:t>
-      </w:r>
-      <w:proofErr w:type="gramEnd"/>
+        <w:t xml:space="preserve"> in server’s app.py, pass it to manager, and let manager.py emit updates to the client app.js</w:t>
+      </w:r>
     </w:p>
     <w:p>
       <w:pPr>
@@ -178,12 +148,10 @@
         <w:t xml:space="preserve">Used </w:t>
       </w:r>
       <w:proofErr w:type="spellStart"/>
-      <w:proofErr w:type="gramStart"/>
       <w:r>
         <w:t>socketio.once</w:t>
       </w:r>
       <w:proofErr w:type="spellEnd"/>
-      <w:proofErr w:type="gramEnd"/>
       <w:r>
         <w:t>() to solve the problem</w:t>
       </w:r>
@@ -374,12 +342,10 @@
         <w:t xml:space="preserve">Also modified the code a bit to remove proxy in </w:t>
       </w:r>
       <w:proofErr w:type="spellStart"/>
-      <w:proofErr w:type="gramStart"/>
       <w:r>
         <w:t>package.json</w:t>
       </w:r>
       <w:proofErr w:type="spellEnd"/>
-      <w:proofErr w:type="gramEnd"/>
       <w:r>
         <w:t>, set the server to use port 9000 instead of 5000.</w:t>
       </w:r>
@@ -508,13 +474,8 @@
         </w:numPr>
       </w:pPr>
       <w:r>
-        <w:t xml:space="preserve">Create a new job with its </w:t>
-      </w:r>
-      <w:proofErr w:type="gramStart"/>
-      <w:r>
-        <w:t>schedule</w:t>
-      </w:r>
-      <w:proofErr w:type="gramEnd"/>
+        <w:t>Create a new job with its schedule</w:t>
+      </w:r>
     </w:p>
     <w:p>
       <w:pPr>
@@ -596,11 +557,9 @@
         </w:rPr>
         <w:t xml:space="preserve"> </w:t>
       </w:r>
-      <w:proofErr w:type="gramStart"/>
       <w:r>
         <w:t>first</w:t>
       </w:r>
-      <w:proofErr w:type="gramEnd"/>
     </w:p>
     <w:p>
       <w:pPr>
@@ -811,13 +770,8 @@
         </w:numPr>
       </w:pPr>
       <w:r>
-        <w:t xml:space="preserve">Finished a rough system </w:t>
-      </w:r>
-      <w:proofErr w:type="gramStart"/>
-      <w:r>
-        <w:t>design</w:t>
-      </w:r>
-      <w:proofErr w:type="gramEnd"/>
+        <w:t>Finished a rough system design</w:t>
+      </w:r>
     </w:p>
     <w:p>
       <w:r>
@@ -833,30 +787,20 @@
         </w:numPr>
       </w:pPr>
       <w:r>
-        <w:t xml:space="preserve">Started to explore how to implement MongoDB Atlas into the </w:t>
-      </w:r>
-      <w:proofErr w:type="gramStart"/>
-      <w:r>
-        <w:t>application</w:t>
-      </w:r>
-      <w:proofErr w:type="gramEnd"/>
-    </w:p>
-    <w:p>
-      <w:pPr>
-        <w:pStyle w:val="ListParagraph"/>
-        <w:numPr>
-          <w:ilvl w:val="0"/>
-          <w:numId w:val="1"/>
-        </w:numPr>
-      </w:pPr>
-      <w:r>
-        <w:t xml:space="preserve">Upgraded Python interpreter version from 3.10.9 to </w:t>
-      </w:r>
-      <w:proofErr w:type="gramStart"/>
-      <w:r>
-        <w:t>3.12.2</w:t>
-      </w:r>
-      <w:proofErr w:type="gramEnd"/>
+        <w:t>Started to explore how to implement MongoDB Atlas into the application</w:t>
+      </w:r>
+    </w:p>
+    <w:p>
+      <w:pPr>
+        <w:pStyle w:val="ListParagraph"/>
+        <w:numPr>
+          <w:ilvl w:val="0"/>
+          <w:numId w:val="1"/>
+        </w:numPr>
+      </w:pPr>
+      <w:r>
+        <w:t>Upgraded Python interpreter version from 3.10.9 to 3.12.2</w:t>
+      </w:r>
     </w:p>
     <w:p>
       <w:pPr>
@@ -899,15 +843,7 @@
         </w:numPr>
       </w:pPr>
       <w:r>
-        <w:t xml:space="preserve">When I try to use pip and install the packages, it keeps </w:t>
-      </w:r>
-      <w:proofErr w:type="gramStart"/>
-      <w:r>
-        <w:t>installing to</w:t>
-      </w:r>
-      <w:proofErr w:type="gramEnd"/>
-      <w:r>
-        <w:t xml:space="preserve"> Python 3.10 and says that the package is already there.</w:t>
+        <w:t>When I try to use pip and install the packages, it keeps installing to Python 3.10 and says that the package is already there.</w:t>
       </w:r>
     </w:p>
     <w:p>
@@ -919,13 +855,8 @@
         </w:numPr>
       </w:pPr>
       <w:r>
-        <w:t xml:space="preserve">When I uninstall Python 3.10.9, the computer seems to think that there is no longer Python while version 3.12 is literally installed. I couldn’t also use pip to install packages into </w:t>
-      </w:r>
-      <w:proofErr w:type="gramStart"/>
-      <w:r>
-        <w:t>3.12</w:t>
-      </w:r>
-      <w:proofErr w:type="gramEnd"/>
+        <w:t>When I uninstall Python 3.10.9, the computer seems to think that there is no longer Python while version 3.12 is literally installed. I couldn’t also use pip to install packages into 3.12</w:t>
+      </w:r>
     </w:p>
     <w:p>
       <w:pPr>
@@ -1060,13 +991,8 @@
       </w:r>
       <w:proofErr w:type="spellEnd"/>
       <w:r>
-        <w:t xml:space="preserve"> to fix a few </w:t>
-      </w:r>
-      <w:proofErr w:type="gramStart"/>
-      <w:r>
-        <w:t>bugs</w:t>
-      </w:r>
-      <w:proofErr w:type="gramEnd"/>
+        <w:t xml:space="preserve"> to fix a few bugs</w:t>
+      </w:r>
     </w:p>
     <w:p>
       <w:pPr>
@@ -1077,13 +1003,8 @@
         </w:numPr>
       </w:pPr>
       <w:r>
-        <w:t xml:space="preserve">A lot of unnecessary files -&gt; Safely removed </w:t>
-      </w:r>
-      <w:proofErr w:type="gramStart"/>
-      <w:r>
-        <w:t>them</w:t>
-      </w:r>
-      <w:proofErr w:type="gramEnd"/>
+        <w:t>A lot of unnecessary files -&gt; Safely removed them</w:t>
+      </w:r>
     </w:p>
     <w:p>
       <w:pPr>
@@ -1097,12 +1018,10 @@
         <w:t xml:space="preserve">Backend not extracting information from Frontend -&gt; Backend was accessing information in </w:t>
       </w:r>
       <w:proofErr w:type="spellStart"/>
-      <w:proofErr w:type="gramStart"/>
       <w:r>
         <w:t>request.form</w:t>
       </w:r>
       <w:proofErr w:type="spellEnd"/>
-      <w:proofErr w:type="gramEnd"/>
       <w:r>
         <w:t xml:space="preserve">, while Frontend was sending package as JSON -&gt; Easy fix by accessing </w:t>
       </w:r>
@@ -1129,15 +1048,7 @@
       </w:r>
       <w:proofErr w:type="spellEnd"/>
       <w:r>
-        <w:t xml:space="preserve"> due to CORS policy -&gt; It was a hard fix because I thought I </w:t>
-      </w:r>
-      <w:proofErr w:type="gramStart"/>
-      <w:r>
-        <w:t>have</w:t>
-      </w:r>
-      <w:proofErr w:type="gramEnd"/>
-      <w:r>
-        <w:t xml:space="preserve"> already solved it before</w:t>
+        <w:t xml:space="preserve"> due to CORS policy -&gt; It was a hard fix because I thought I have already solved it before</w:t>
       </w:r>
       <w:r>
         <w:t xml:space="preserve">. I learned that </w:t>
@@ -1179,15 +1090,7 @@
         </w:numPr>
       </w:pPr>
       <w:r>
-        <w:t xml:space="preserve">Type error in JSON -&gt; Easy fix since the JSON data are all strings while I want integers/floats. I only </w:t>
-      </w:r>
-      <w:proofErr w:type="gramStart"/>
-      <w:r>
-        <w:t>have to</w:t>
-      </w:r>
-      <w:proofErr w:type="gramEnd"/>
-      <w:r>
-        <w:t xml:space="preserve"> convert them in the Backend.</w:t>
+        <w:t>Type error in JSON -&gt; Easy fix since the JSON data are all strings while I want integers/floats. I only have to convert them in the Backend.</w:t>
       </w:r>
     </w:p>
     <w:p>
@@ -1204,13 +1107,8 @@
         </w:numPr>
       </w:pPr>
       <w:r>
-        <w:t xml:space="preserve">Defined the Job </w:t>
-      </w:r>
-      <w:proofErr w:type="gramStart"/>
-      <w:r>
-        <w:t>schema</w:t>
-      </w:r>
-      <w:proofErr w:type="gramEnd"/>
+        <w:t>Defined the Job schema</w:t>
+      </w:r>
     </w:p>
     <w:p>
       <w:pPr>
@@ -1224,7 +1122,6 @@
         <w:t xml:space="preserve">Connected to MongoDB using </w:t>
       </w:r>
       <w:proofErr w:type="spellStart"/>
-      <w:proofErr w:type="gramStart"/>
       <w:r>
         <w:rPr>
           <w:b/>
@@ -1233,24 +1130,18 @@
         <w:t>MongoEngine</w:t>
       </w:r>
       <w:proofErr w:type="spellEnd"/>
-      <w:proofErr w:type="gramEnd"/>
-    </w:p>
-    <w:p>
-      <w:pPr>
-        <w:pStyle w:val="ListParagraph"/>
-        <w:numPr>
-          <w:ilvl w:val="0"/>
-          <w:numId w:val="1"/>
-        </w:numPr>
-      </w:pPr>
-      <w:r>
-        <w:t>Start writing the route “create-</w:t>
-      </w:r>
-      <w:proofErr w:type="gramStart"/>
-      <w:r>
-        <w:t>job”</w:t>
-      </w:r>
-      <w:proofErr w:type="gramEnd"/>
+    </w:p>
+    <w:p>
+      <w:pPr>
+        <w:pStyle w:val="ListParagraph"/>
+        <w:numPr>
+          <w:ilvl w:val="0"/>
+          <w:numId w:val="1"/>
+        </w:numPr>
+      </w:pPr>
+      <w:r>
+        <w:t>Start writing the route “create-job”</w:t>
+      </w:r>
     </w:p>
     <w:p>
       <w:pPr>
@@ -1268,17 +1159,8 @@
           <w:b/>
           <w:bCs/>
         </w:rPr>
-        <w:t xml:space="preserve">class </w:t>
-      </w:r>
-      <w:proofErr w:type="gramStart"/>
-      <w:r>
-        <w:rPr>
-          <w:b/>
-          <w:bCs/>
-        </w:rPr>
-        <w:t>methods</w:t>
-      </w:r>
-      <w:proofErr w:type="gramEnd"/>
+        <w:t>class methods</w:t>
+      </w:r>
       <w:r>
         <w:rPr>
           <w:b/>
@@ -1321,64 +1203,44 @@
       </w:r>
       <w:proofErr w:type="spellEnd"/>
       <w:r>
-        <w:t xml:space="preserve"> to merge RabbitMQ code with DB </w:t>
-      </w:r>
-      <w:proofErr w:type="gramStart"/>
-      <w:r>
-        <w:t>code</w:t>
-      </w:r>
-      <w:proofErr w:type="gramEnd"/>
-    </w:p>
-    <w:p>
-      <w:pPr>
-        <w:pStyle w:val="ListParagraph"/>
-        <w:numPr>
-          <w:ilvl w:val="0"/>
-          <w:numId w:val="1"/>
-        </w:numPr>
-      </w:pPr>
-      <w:r>
-        <w:t xml:space="preserve">Ran some tests to debug and check for </w:t>
-      </w:r>
-      <w:proofErr w:type="gramStart"/>
-      <w:r>
-        <w:t>errors</w:t>
-      </w:r>
-      <w:proofErr w:type="gramEnd"/>
-    </w:p>
-    <w:p>
-      <w:pPr>
-        <w:pStyle w:val="ListParagraph"/>
-        <w:numPr>
-          <w:ilvl w:val="0"/>
-          <w:numId w:val="1"/>
-        </w:numPr>
-      </w:pPr>
-      <w:r>
-        <w:t xml:space="preserve">Discussed the plan moving </w:t>
-      </w:r>
-      <w:proofErr w:type="gramStart"/>
-      <w:r>
-        <w:t>forward</w:t>
-      </w:r>
-      <w:proofErr w:type="gramEnd"/>
-    </w:p>
-    <w:p>
-      <w:pPr>
-        <w:pStyle w:val="ListParagraph"/>
-        <w:numPr>
-          <w:ilvl w:val="0"/>
-          <w:numId w:val="1"/>
-        </w:numPr>
-      </w:pPr>
-      <w:r>
-        <w:t xml:space="preserve">Minor fixes to code to make it </w:t>
-      </w:r>
-      <w:proofErr w:type="gramStart"/>
-      <w:r>
-        <w:t>work</w:t>
-      </w:r>
-      <w:proofErr w:type="gramEnd"/>
+        <w:t xml:space="preserve"> to merge RabbitMQ code with DB code</w:t>
+      </w:r>
+    </w:p>
+    <w:p>
+      <w:pPr>
+        <w:pStyle w:val="ListParagraph"/>
+        <w:numPr>
+          <w:ilvl w:val="0"/>
+          <w:numId w:val="1"/>
+        </w:numPr>
+      </w:pPr>
+      <w:r>
+        <w:t>Ran some tests to debug and check for errors</w:t>
+      </w:r>
+    </w:p>
+    <w:p>
+      <w:pPr>
+        <w:pStyle w:val="ListParagraph"/>
+        <w:numPr>
+          <w:ilvl w:val="0"/>
+          <w:numId w:val="1"/>
+        </w:numPr>
+      </w:pPr>
+      <w:r>
+        <w:t>Discussed the plan moving forward</w:t>
+      </w:r>
+    </w:p>
+    <w:p>
+      <w:pPr>
+        <w:pStyle w:val="ListParagraph"/>
+        <w:numPr>
+          <w:ilvl w:val="0"/>
+          <w:numId w:val="1"/>
+        </w:numPr>
+      </w:pPr>
+      <w:r>
+        <w:t>Minor fixes to code to make it work</w:t>
+      </w:r>
     </w:p>
     <w:p>
       <w:r>
@@ -1394,13 +1256,8 @@
         </w:numPr>
       </w:pPr>
       <w:r>
-        <w:t xml:space="preserve">Refactoring code before implementing further </w:t>
-      </w:r>
-      <w:proofErr w:type="gramStart"/>
-      <w:r>
-        <w:t>functionalities</w:t>
-      </w:r>
-      <w:proofErr w:type="gramEnd"/>
+        <w:t>Refactoring code before implementing further functionalities</w:t>
+      </w:r>
     </w:p>
     <w:p>
       <w:pPr>
@@ -1476,34 +1333,20 @@
           <w:b/>
           <w:bCs/>
         </w:rPr>
-        <w:t>than sorting/filtering in the backend/</w:t>
-      </w:r>
-      <w:proofErr w:type="gramStart"/>
-      <w:r>
-        <w:rPr>
-          <w:b/>
-          <w:bCs/>
-        </w:rPr>
-        <w:t>frontend</w:t>
-      </w:r>
-      <w:proofErr w:type="gramEnd"/>
-    </w:p>
-    <w:p>
-      <w:pPr>
-        <w:pStyle w:val="ListParagraph"/>
-        <w:numPr>
-          <w:ilvl w:val="0"/>
-          <w:numId w:val="1"/>
-        </w:numPr>
-      </w:pPr>
-      <w:r>
-        <w:t xml:space="preserve">At the moment, the cap of 50 is enforced on the app. User can’t specify the specific number of entries to </w:t>
-      </w:r>
-      <w:proofErr w:type="gramStart"/>
-      <w:r>
-        <w:t>show</w:t>
-      </w:r>
-      <w:proofErr w:type="gramEnd"/>
+        <w:t>than sorting/filtering in the backend/frontend</w:t>
+      </w:r>
+    </w:p>
+    <w:p>
+      <w:pPr>
+        <w:pStyle w:val="ListParagraph"/>
+        <w:numPr>
+          <w:ilvl w:val="0"/>
+          <w:numId w:val="1"/>
+        </w:numPr>
+      </w:pPr>
+      <w:r>
+        <w:t>At the moment, the cap of 50 is enforced on the app. User can’t specify the specific number of entries to show</w:t>
+      </w:r>
     </w:p>
     <w:p>
       <w:pPr>
@@ -1648,33 +1491,20 @@
       </w:r>
       <w:proofErr w:type="spellEnd"/>
       <w:r>
-        <w:t xml:space="preserve"> packages in the wrong place. I simply had to delete the incorrect installation and </w:t>
-      </w:r>
-      <w:proofErr w:type="gramStart"/>
-      <w:r>
-        <w:t>install</w:t>
-      </w:r>
-      <w:proofErr w:type="gramEnd"/>
-      <w:r>
-        <w:t xml:space="preserve"> into the right place.</w:t>
-      </w:r>
-    </w:p>
-    <w:p>
-      <w:pPr>
-        <w:pStyle w:val="ListParagraph"/>
-        <w:numPr>
-          <w:ilvl w:val="0"/>
-          <w:numId w:val="1"/>
-        </w:numPr>
-      </w:pPr>
-      <w:r>
-        <w:t xml:space="preserve">Finished a minimal table that’s </w:t>
-      </w:r>
-      <w:proofErr w:type="gramStart"/>
-      <w:r>
-        <w:t>functional</w:t>
-      </w:r>
-      <w:proofErr w:type="gramEnd"/>
+        <w:t xml:space="preserve"> packages in the wrong place. I simply had to delete the incorrect installation and install into the right place.</w:t>
+      </w:r>
+    </w:p>
+    <w:p>
+      <w:pPr>
+        <w:pStyle w:val="ListParagraph"/>
+        <w:numPr>
+          <w:ilvl w:val="0"/>
+          <w:numId w:val="1"/>
+        </w:numPr>
+      </w:pPr>
+      <w:r>
+        <w:t>Finished a minimal table that’s functional</w:t>
+      </w:r>
     </w:p>
     <w:p>
       <w:r>
@@ -1690,13 +1520,8 @@
         </w:numPr>
       </w:pPr>
       <w:r>
-        <w:t xml:space="preserve">Implemented feature: When a job is done training, the table will be automatically </w:t>
-      </w:r>
-      <w:proofErr w:type="gramStart"/>
-      <w:r>
-        <w:t>updated</w:t>
-      </w:r>
-      <w:proofErr w:type="gramEnd"/>
+        <w:t>Implemented feature: When a job is done training, the table will be automatically updated</w:t>
+      </w:r>
     </w:p>
     <w:p>
       <w:pPr>
@@ -1716,13 +1541,96 @@
         <w:sym w:font="Wingdings" w:char="F0E0"/>
       </w:r>
       <w:r>
-        <w:t xml:space="preserve"> Learning to style with CSS and reading the MDN documentation, which is </w:t>
-      </w:r>
-      <w:proofErr w:type="gramStart"/>
-      <w:r>
-        <w:t>really helpful</w:t>
-      </w:r>
-      <w:proofErr w:type="gramEnd"/>
+        <w:t xml:space="preserve"> Learning to style with CSS and reading the MDN documentation, which is really helpful.</w:t>
+      </w:r>
+    </w:p>
+    <w:p>
+      <w:pPr>
+        <w:pStyle w:val="ListParagraph"/>
+        <w:numPr>
+          <w:ilvl w:val="0"/>
+          <w:numId w:val="1"/>
+        </w:numPr>
+      </w:pPr>
+      <w:r>
+        <w:t xml:space="preserve">There was a lot of asking </w:t>
+      </w:r>
+      <w:proofErr w:type="spellStart"/>
+      <w:r>
+        <w:t>chatGPT</w:t>
+      </w:r>
+      <w:proofErr w:type="spellEnd"/>
+      <w:r>
+        <w:t>/Perplexity to point me to the right resources, so I’m not sure if I’m learning anything significant.</w:t>
+      </w:r>
+    </w:p>
+    <w:p>
+      <w:r>
+        <w:t>3/5/2024</w:t>
+      </w:r>
+    </w:p>
+    <w:p>
+      <w:pPr>
+        <w:pStyle w:val="ListParagraph"/>
+        <w:numPr>
+          <w:ilvl w:val="0"/>
+          <w:numId w:val="1"/>
+        </w:numPr>
+      </w:pPr>
+      <w:r>
+        <w:t>Refactored Frontend code to be more component-oriented.</w:t>
+      </w:r>
+    </w:p>
+    <w:p>
+      <w:pPr>
+        <w:pStyle w:val="ListParagraph"/>
+        <w:numPr>
+          <w:ilvl w:val="0"/>
+          <w:numId w:val="1"/>
+        </w:numPr>
+      </w:pPr>
+      <w:r>
+        <w:t>Started looking into rendering an actual progress bar</w:t>
+      </w:r>
+    </w:p>
+    <w:p>
+      <w:pPr>
+        <w:pStyle w:val="ListParagraph"/>
+        <w:numPr>
+          <w:ilvl w:val="1"/>
+          <w:numId w:val="1"/>
+        </w:numPr>
+      </w:pPr>
+      <w:r>
+        <w:t>Learning conditional rendering/dynamic rendering because we wouldn’t want the progress bar to be re-rendered every time a benchmark is achieved.</w:t>
+      </w:r>
+    </w:p>
+    <w:p>
+      <w:pPr>
+        <w:pStyle w:val="ListParagraph"/>
+        <w:numPr>
+          <w:ilvl w:val="1"/>
+          <w:numId w:val="1"/>
+        </w:numPr>
+      </w:pPr>
+      <w:r>
+        <w:t xml:space="preserve">Learned that with </w:t>
+      </w:r>
+      <w:proofErr w:type="spellStart"/>
+      <w:r>
+        <w:t>useState</w:t>
+      </w:r>
+      <w:proofErr w:type="spellEnd"/>
+      <w:r>
+        <w:t xml:space="preserve">, even if the component doesn’t change at all, will </w:t>
+      </w:r>
+      <w:r>
+        <w:rPr>
+          <w:b/>
+          <w:bCs/>
+        </w:rPr>
+        <w:t>trigger a re-render</w:t>
+      </w:r>
       <w:r>
         <w:t>.</w:t>
       </w:r>
@@ -1731,51 +1639,20 @@
       <w:pPr>
         <w:pStyle w:val="ListParagraph"/>
         <w:numPr>
-          <w:ilvl w:val="0"/>
-          <w:numId w:val="1"/>
-        </w:numPr>
-      </w:pPr>
-      <w:r>
-        <w:t xml:space="preserve">There </w:t>
-      </w:r>
-      <w:proofErr w:type="gramStart"/>
-      <w:r>
-        <w:t>was</w:t>
-      </w:r>
-      <w:proofErr w:type="gramEnd"/>
-      <w:r>
-        <w:t xml:space="preserve"> a lot of asking </w:t>
-      </w:r>
-      <w:proofErr w:type="spellStart"/>
-      <w:r>
-        <w:t>chatGPT</w:t>
-      </w:r>
-      <w:proofErr w:type="spellEnd"/>
-      <w:r>
-        <w:t>/Perplexity to point me to the right resources, so I’m not sure if I’m learning anything significant.</w:t>
-      </w:r>
-    </w:p>
-    <w:p>
-      <w:r>
-        <w:t>3/5/2024</w:t>
-      </w:r>
-    </w:p>
-    <w:p>
-      <w:pPr>
-        <w:pStyle w:val="ListParagraph"/>
-        <w:numPr>
-          <w:ilvl w:val="0"/>
-          <w:numId w:val="1"/>
-        </w:numPr>
-      </w:pPr>
-      <w:r>
-        <w:t xml:space="preserve">Refactored Frontend code to be more </w:t>
-      </w:r>
-      <w:proofErr w:type="gramStart"/>
-      <w:r>
-        <w:t>component-oriented</w:t>
-      </w:r>
-      <w:proofErr w:type="gramEnd"/>
+          <w:ilvl w:val="1"/>
+          <w:numId w:val="1"/>
+        </w:numPr>
+      </w:pPr>
+      <w:r>
+        <w:t xml:space="preserve">Added another piece of information to emit in </w:t>
+      </w:r>
+      <w:r>
+        <w:rPr>
+          <w:b/>
+          <w:bCs/>
+        </w:rPr>
+        <w:t>mnist_model.py</w:t>
+      </w:r>
       <w:r>
         <w:t>.</w:t>
       </w:r>
@@ -1789,100 +1666,14 @@
         </w:numPr>
       </w:pPr>
       <w:r>
-        <w:t xml:space="preserve">Started looking into rendering an actual progress </w:t>
-      </w:r>
-      <w:proofErr w:type="gramStart"/>
-      <w:r>
-        <w:t>bar</w:t>
-      </w:r>
-      <w:proofErr w:type="gramEnd"/>
-    </w:p>
-    <w:p>
-      <w:pPr>
-        <w:pStyle w:val="ListParagraph"/>
-        <w:numPr>
-          <w:ilvl w:val="1"/>
-          <w:numId w:val="1"/>
-        </w:numPr>
-      </w:pPr>
-      <w:r>
-        <w:t>Learning conditional rendering/dynamic rendering because we wouldn’t want the progress bar to be re-rendered every time a benchmark is achieved.</w:t>
-      </w:r>
-    </w:p>
-    <w:p>
-      <w:pPr>
-        <w:pStyle w:val="ListParagraph"/>
-        <w:numPr>
-          <w:ilvl w:val="1"/>
-          <w:numId w:val="1"/>
-        </w:numPr>
-      </w:pPr>
-      <w:r>
-        <w:t xml:space="preserve">Learned that with </w:t>
-      </w:r>
-      <w:proofErr w:type="spellStart"/>
-      <w:r>
-        <w:t>useState</w:t>
-      </w:r>
-      <w:proofErr w:type="spellEnd"/>
-      <w:r>
-        <w:t xml:space="preserve">, even if the component doesn’t change at all, will </w:t>
-      </w:r>
-      <w:r>
-        <w:rPr>
-          <w:b/>
-          <w:bCs/>
-        </w:rPr>
-        <w:t>trigger a re-render</w:t>
-      </w:r>
-      <w:r>
-        <w:t>.</w:t>
-      </w:r>
-    </w:p>
-    <w:p>
-      <w:pPr>
-        <w:pStyle w:val="ListParagraph"/>
-        <w:numPr>
-          <w:ilvl w:val="1"/>
-          <w:numId w:val="1"/>
-        </w:numPr>
-      </w:pPr>
-      <w:r>
-        <w:t xml:space="preserve">Added another piece of information to emit in </w:t>
-      </w:r>
-      <w:r>
-        <w:rPr>
-          <w:b/>
-          <w:bCs/>
-        </w:rPr>
-        <w:t>mnist_model.py</w:t>
-      </w:r>
-      <w:r>
-        <w:t>.</w:t>
-      </w:r>
-    </w:p>
-    <w:p>
-      <w:pPr>
-        <w:pStyle w:val="ListParagraph"/>
-        <w:numPr>
-          <w:ilvl w:val="0"/>
-          <w:numId w:val="1"/>
-        </w:numPr>
-      </w:pPr>
-      <w:r>
         <w:t xml:space="preserve">Noticed a problem: The DataGrid is highlighting top 3 rows on each page, while we only want to highlight top 3 rows of the first page </w:t>
       </w:r>
       <w:r>
         <w:sym w:font="Wingdings" w:char="F0E0"/>
       </w:r>
       <w:r>
-        <w:t xml:space="preserve"> Will fix </w:t>
-      </w:r>
-      <w:proofErr w:type="gramStart"/>
-      <w:r>
-        <w:t>later</w:t>
-      </w:r>
-      <w:proofErr w:type="gramEnd"/>
+        <w:t xml:space="preserve"> Will fix later</w:t>
+      </w:r>
     </w:p>
     <w:p>
       <w:r>
@@ -1904,13 +1695,8 @@
         <w:sym w:font="Wingdings" w:char="F0E0"/>
       </w:r>
       <w:r>
-        <w:t xml:space="preserve"> Don’t know how to solve this </w:t>
-      </w:r>
-      <w:proofErr w:type="gramStart"/>
-      <w:r>
-        <w:t>yet</w:t>
-      </w:r>
-      <w:proofErr w:type="gramEnd"/>
+        <w:t xml:space="preserve"> Don’t know how to solve this yet</w:t>
+      </w:r>
     </w:p>
     <w:p>
       <w:pPr>
@@ -1943,17 +1729,12 @@
         <w:t xml:space="preserve">Currently debugging why messages get overwritten. Specifically, when I call </w:t>
       </w:r>
       <w:proofErr w:type="spellStart"/>
-      <w:proofErr w:type="gramStart"/>
       <w:r>
         <w:t>setMessages</w:t>
       </w:r>
       <w:proofErr w:type="spellEnd"/>
       <w:r>
-        <w:t>(</w:t>
-      </w:r>
-      <w:proofErr w:type="gramEnd"/>
-      <w:r>
-        <w:t xml:space="preserve">) twice in a function, the first message doesn’t have enough time to be set. Instead, it gets overwritten by the second message </w:t>
+        <w:t xml:space="preserve">() twice in a function, the first message doesn’t have enough time to be set. Instead, it gets overwritten by the second message </w:t>
       </w:r>
       <w:r>
         <w:sym w:font="Wingdings" w:char="F0E0"/>
@@ -2008,23 +1789,7 @@
           <w:b/>
           <w:bCs/>
         </w:rPr>
-        <w:t xml:space="preserve"> function’s callback ensures that we work with the most </w:t>
-      </w:r>
-      <w:proofErr w:type="gramStart"/>
-      <w:r>
-        <w:rPr>
-          <w:b/>
-          <w:bCs/>
-        </w:rPr>
-        <w:t>up-to-date</w:t>
-      </w:r>
-      <w:proofErr w:type="gramEnd"/>
-      <w:r>
-        <w:rPr>
-          <w:b/>
-          <w:bCs/>
-        </w:rPr>
-        <w:t xml:space="preserve"> state</w:t>
+        <w:t xml:space="preserve"> function’s callback ensures that we work with the most up-to-date state</w:t>
       </w:r>
     </w:p>
     <w:p>
@@ -2060,13 +1825,47 @@
         </w:numPr>
       </w:pPr>
       <w:r>
-        <w:t xml:space="preserve">Job already </w:t>
-      </w:r>
-      <w:proofErr w:type="gramStart"/>
-      <w:r>
-        <w:t>exist</w:t>
-      </w:r>
-      <w:proofErr w:type="gramEnd"/>
+        <w:t xml:space="preserve">Job already exist </w:t>
+      </w:r>
+      <w:r>
+        <w:sym w:font="Wingdings" w:char="F0E0"/>
+      </w:r>
+      <w:r>
+        <w:t xml:space="preserve"> return calculated accuracy/Job in queue waiting for process</w:t>
+      </w:r>
+    </w:p>
+    <w:p>
+      <w:pPr>
+        <w:pStyle w:val="ListParagraph"/>
+        <w:numPr>
+          <w:ilvl w:val="1"/>
+          <w:numId w:val="1"/>
+        </w:numPr>
+      </w:pPr>
+      <w:r>
+        <w:t xml:space="preserve">When a job finishes, should tell the user run time + accuracy. It will look like this: “job epochs, </w:t>
+      </w:r>
+      <w:proofErr w:type="spellStart"/>
+      <w:r>
+        <w:t>learning_rate</w:t>
+      </w:r>
+      <w:proofErr w:type="spellEnd"/>
+      <w:r>
+        <w:t xml:space="preserve">, </w:t>
+      </w:r>
+      <w:proofErr w:type="spellStart"/>
+      <w:r>
+        <w:t>batch_size</w:t>
+      </w:r>
+      <w:proofErr w:type="spellEnd"/>
+      <w:r>
+        <w:t xml:space="preserve"> done with accuracy + </w:t>
+      </w:r>
+      <w:proofErr w:type="spellStart"/>
+      <w:r>
+        <w:t>run_time</w:t>
+      </w:r>
+      <w:proofErr w:type="spellEnd"/>
       <w:r>
         <w:t xml:space="preserve"> </w:t>
       </w:r>
@@ -2074,41 +1873,574 @@
         <w:sym w:font="Wingdings" w:char="F0E0"/>
       </w:r>
       <w:r>
-        <w:t xml:space="preserve"> return calculated accuracy/Job in queue waiting for process</w:t>
-      </w:r>
-    </w:p>
-    <w:p>
-      <w:pPr>
-        <w:pStyle w:val="ListParagraph"/>
-        <w:numPr>
-          <w:ilvl w:val="1"/>
-          <w:numId w:val="1"/>
-        </w:numPr>
-      </w:pPr>
-      <w:r>
-        <w:t xml:space="preserve">When a job finishes, should tell the user run time + accuracy. It will look like this: “job epochs, </w:t>
-      </w:r>
-      <w:proofErr w:type="spellStart"/>
-      <w:r>
-        <w:t>learning_rate</w:t>
-      </w:r>
-      <w:proofErr w:type="spellEnd"/>
+        <w:t xml:space="preserve"> This will be done via </w:t>
+      </w:r>
+      <w:proofErr w:type="spellStart"/>
+      <w:r>
+        <w:t>websocket</w:t>
+      </w:r>
+      <w:proofErr w:type="spellEnd"/>
+      <w:r>
+        <w:t>, as the backend will have to signal that a job is done for the frontend to find that job in the database</w:t>
+      </w:r>
+      <w:r>
+        <w:t xml:space="preserve"> </w:t>
+      </w:r>
+      <w:r>
+        <w:sym w:font="Wingdings" w:char="F0E0"/>
+      </w:r>
+      <w:r>
+        <w:t xml:space="preserve"> </w:t>
+      </w:r>
+      <w:r>
+        <w:rPr>
+          <w:b/>
+          <w:bCs/>
+        </w:rPr>
+        <w:t>Need another endpoint reserved for looking up finished job and report the accuracy</w:t>
+      </w:r>
+      <w:r>
+        <w:t>.</w:t>
+      </w:r>
+    </w:p>
+    <w:p>
+      <w:pPr>
+        <w:pStyle w:val="ListParagraph"/>
+        <w:numPr>
+          <w:ilvl w:val="0"/>
+          <w:numId w:val="1"/>
+        </w:numPr>
+      </w:pPr>
+      <w:r>
+        <w:t xml:space="preserve">Talked to </w:t>
+      </w:r>
+      <w:proofErr w:type="spellStart"/>
+      <w:r>
+        <w:t>anh</w:t>
+      </w:r>
+      <w:proofErr w:type="spellEnd"/>
+      <w:r>
+        <w:t xml:space="preserve"> Sơn. Anh Sơn </w:t>
+      </w:r>
+      <w:proofErr w:type="spellStart"/>
+      <w:r>
+        <w:t>khuyên</w:t>
+      </w:r>
+      <w:proofErr w:type="spellEnd"/>
+      <w:r>
+        <w:t xml:space="preserve"> </w:t>
+      </w:r>
+      <w:proofErr w:type="spellStart"/>
+      <w:r>
+        <w:t>đừng</w:t>
+      </w:r>
+      <w:proofErr w:type="spellEnd"/>
+      <w:r>
+        <w:t xml:space="preserve"> </w:t>
+      </w:r>
+      <w:proofErr w:type="spellStart"/>
+      <w:r>
+        <w:t>dùng</w:t>
+      </w:r>
+      <w:proofErr w:type="spellEnd"/>
+      <w:r>
+        <w:t xml:space="preserve"> Material UI</w:t>
+      </w:r>
+      <w:r>
+        <w:t> </w:t>
+      </w:r>
+      <w:proofErr w:type="spellStart"/>
+      <w:r>
+        <w:t>tại</w:t>
+      </w:r>
+      <w:proofErr w:type="spellEnd"/>
+      <w:r>
+        <w:t xml:space="preserve"> </w:t>
+      </w:r>
+      <w:proofErr w:type="spellStart"/>
+      <w:r>
+        <w:t>khi</w:t>
+      </w:r>
+      <w:proofErr w:type="spellEnd"/>
+      <w:r>
+        <w:t xml:space="preserve"> </w:t>
+      </w:r>
+      <w:proofErr w:type="spellStart"/>
+      <w:r>
+        <w:t>cần</w:t>
+      </w:r>
+      <w:proofErr w:type="spellEnd"/>
+      <w:r>
+        <w:t xml:space="preserve"> </w:t>
+      </w:r>
+      <w:proofErr w:type="spellStart"/>
+      <w:r>
+        <w:t>sẽ</w:t>
+      </w:r>
+      <w:proofErr w:type="spellEnd"/>
+      <w:r>
+        <w:t xml:space="preserve"> </w:t>
+      </w:r>
+      <w:proofErr w:type="spellStart"/>
+      <w:r>
+        <w:t>rất</w:t>
+      </w:r>
+      <w:proofErr w:type="spellEnd"/>
+      <w:r>
+        <w:t xml:space="preserve"> </w:t>
+      </w:r>
+      <w:proofErr w:type="spellStart"/>
+      <w:r>
+        <w:t>khó</w:t>
+      </w:r>
+      <w:proofErr w:type="spellEnd"/>
+      <w:r>
+        <w:t xml:space="preserve"> customize. </w:t>
+      </w:r>
+      <w:proofErr w:type="spellStart"/>
+      <w:r>
+        <w:t>Khuyên</w:t>
+      </w:r>
+      <w:proofErr w:type="spellEnd"/>
+      <w:r>
+        <w:t xml:space="preserve"> </w:t>
+      </w:r>
+      <w:proofErr w:type="spellStart"/>
+      <w:r>
+        <w:t>là</w:t>
+      </w:r>
+      <w:proofErr w:type="spellEnd"/>
+      <w:r>
+        <w:t xml:space="preserve"> </w:t>
+      </w:r>
+      <w:proofErr w:type="spellStart"/>
+      <w:r>
+        <w:t>nên</w:t>
+      </w:r>
+      <w:proofErr w:type="spellEnd"/>
+      <w:r>
+        <w:t xml:space="preserve"> code </w:t>
+      </w:r>
+      <w:proofErr w:type="spellStart"/>
+      <w:r>
+        <w:t>chay</w:t>
+      </w:r>
+      <w:proofErr w:type="spellEnd"/>
+      <w:r>
+        <w:t xml:space="preserve"> </w:t>
+      </w:r>
+      <w:proofErr w:type="spellStart"/>
+      <w:r>
+        <w:t>hoặc</w:t>
+      </w:r>
+      <w:proofErr w:type="spellEnd"/>
+      <w:r>
+        <w:t xml:space="preserve"> </w:t>
+      </w:r>
+      <w:proofErr w:type="spellStart"/>
+      <w:r>
+        <w:t>dùng</w:t>
+      </w:r>
+      <w:proofErr w:type="spellEnd"/>
+      <w:r>
+        <w:t xml:space="preserve"> bootstrap, </w:t>
+      </w:r>
+      <w:proofErr w:type="spellStart"/>
+      <w:r>
+        <w:t>shadcn</w:t>
+      </w:r>
+      <w:proofErr w:type="spellEnd"/>
+      <w:r>
+        <w:t xml:space="preserve"> UI</w:t>
+      </w:r>
+    </w:p>
+    <w:p>
+      <w:pPr>
+        <w:pStyle w:val="ListParagraph"/>
+        <w:numPr>
+          <w:ilvl w:val="0"/>
+          <w:numId w:val="1"/>
+        </w:numPr>
+      </w:pPr>
+      <w:r>
+        <w:t>Plan for tomorrow: Design the flex box layout first, then build the components</w:t>
+      </w:r>
+    </w:p>
+    <w:p>
+      <w:r>
+        <w:t>3/7/2024</w:t>
+      </w:r>
+    </w:p>
+    <w:p>
+      <w:pPr>
+        <w:pStyle w:val="ListParagraph"/>
+        <w:numPr>
+          <w:ilvl w:val="0"/>
+          <w:numId w:val="1"/>
+        </w:numPr>
+      </w:pPr>
+      <w:r>
+        <w:t>Designed flexbox layout</w:t>
+      </w:r>
+    </w:p>
+    <w:p>
+      <w:pPr>
+        <w:pStyle w:val="ListParagraph"/>
+        <w:numPr>
+          <w:ilvl w:val="0"/>
+          <w:numId w:val="1"/>
+        </w:numPr>
+      </w:pPr>
+      <w:r>
+        <w:t xml:space="preserve">Playing with </w:t>
+      </w:r>
+      <w:proofErr w:type="spellStart"/>
+      <w:r>
+        <w:t>css</w:t>
+      </w:r>
+      <w:proofErr w:type="spellEnd"/>
+      <w:r>
+        <w:t xml:space="preserve"> code to layout the flexboxes</w:t>
+      </w:r>
+      <w:r>
+        <w:t xml:space="preserve"> </w:t>
+      </w:r>
+      <w:r>
+        <w:sym w:font="Wingdings" w:char="F0E0"/>
+      </w:r>
+      <w:r>
+        <w:t> Learning flexbox is actually fun!</w:t>
+      </w:r>
+    </w:p>
+    <w:p>
+      <w:pPr>
+        <w:pStyle w:val="ListParagraph"/>
+        <w:numPr>
+          <w:ilvl w:val="0"/>
+          <w:numId w:val="1"/>
+        </w:numPr>
+      </w:pPr>
+      <w:r>
+        <w:t>Finished sketching out the borders</w:t>
+      </w:r>
+    </w:p>
+    <w:p>
+      <w:pPr>
+        <w:pStyle w:val="ListParagraph"/>
+        <w:numPr>
+          <w:ilvl w:val="0"/>
+          <w:numId w:val="1"/>
+        </w:numPr>
+      </w:pPr>
+      <w:r>
+        <w:t>Started implementing the component</w:t>
+      </w:r>
+      <w:r>
+        <w:t>s</w:t>
+      </w:r>
+    </w:p>
+    <w:p>
+      <w:r>
+        <w:t>3/11/2024</w:t>
+      </w:r>
+    </w:p>
+    <w:p>
+      <w:pPr>
+        <w:pStyle w:val="ListParagraph"/>
+        <w:numPr>
+          <w:ilvl w:val="0"/>
+          <w:numId w:val="1"/>
+        </w:numPr>
+      </w:pPr>
+      <w:r>
+        <w:t xml:space="preserve">Learned that it is </w:t>
+      </w:r>
+      <w:r>
+        <w:rPr>
+          <w:b/>
+          <w:bCs/>
+        </w:rPr>
+        <w:t xml:space="preserve">not recommended to use class and </w:t>
+      </w:r>
+      <w:proofErr w:type="spellStart"/>
+      <w:r>
+        <w:rPr>
+          <w:b/>
+          <w:bCs/>
+        </w:rPr>
+        <w:t>className</w:t>
+      </w:r>
+      <w:proofErr w:type="spellEnd"/>
+      <w:r>
+        <w:rPr>
+          <w:b/>
+          <w:bCs/>
+        </w:rPr>
+        <w:t xml:space="preserve"> at the same time</w:t>
+      </w:r>
+      <w:r>
+        <w:t>, as the behavior would be unpredictable</w:t>
+      </w:r>
+    </w:p>
+    <w:p>
+      <w:pPr>
+        <w:pStyle w:val="ListParagraph"/>
+        <w:numPr>
+          <w:ilvl w:val="0"/>
+          <w:numId w:val="1"/>
+        </w:numPr>
+      </w:pPr>
+      <w:r>
+        <w:t>Finished Form component and Progress Bar components</w:t>
+      </w:r>
+    </w:p>
+    <w:p>
+      <w:pPr>
+        <w:pStyle w:val="ListParagraph"/>
+        <w:numPr>
+          <w:ilvl w:val="0"/>
+          <w:numId w:val="1"/>
+        </w:numPr>
+      </w:pPr>
+      <w:r>
+        <w:t xml:space="preserve">Currently working on the </w:t>
+      </w:r>
+      <w:proofErr w:type="spellStart"/>
+      <w:r>
+        <w:t>DataTable</w:t>
+      </w:r>
+      <w:proofErr w:type="spellEnd"/>
+      <w:r>
+        <w:t>, switched to only displaying the top 10. The code for coloring is currently not optimal (styling is being applied to separate cells, while it could/should be applied to a whole row)</w:t>
+      </w:r>
+    </w:p>
+    <w:p>
+      <w:pPr>
+        <w:pStyle w:val="ListParagraph"/>
+        <w:numPr>
+          <w:ilvl w:val="0"/>
+          <w:numId w:val="1"/>
+        </w:numPr>
+      </w:pPr>
+      <w:r>
+        <w:t xml:space="preserve">class </w:t>
+      </w:r>
+      <w:proofErr w:type="spellStart"/>
+      <w:r>
+        <w:t>là</w:t>
+      </w:r>
+      <w:proofErr w:type="spellEnd"/>
+      <w:r>
+        <w:t xml:space="preserve"> invalid syntax, </w:t>
+      </w:r>
+      <w:proofErr w:type="spellStart"/>
+      <w:r>
+        <w:t>className</w:t>
+      </w:r>
+      <w:proofErr w:type="spellEnd"/>
+      <w:r>
+        <w:t xml:space="preserve"> </w:t>
+      </w:r>
+      <w:proofErr w:type="spellStart"/>
+      <w:r>
+        <w:t>mới</w:t>
+      </w:r>
+      <w:proofErr w:type="spellEnd"/>
+      <w:r>
+        <w:t xml:space="preserve"> </w:t>
+      </w:r>
+      <w:proofErr w:type="spellStart"/>
+      <w:r>
+        <w:t>đúng</w:t>
+      </w:r>
+      <w:proofErr w:type="spellEnd"/>
+      <w:r>
+        <w:t xml:space="preserve"> </w:t>
+      </w:r>
+      <w:r>
+        <w:sym w:font="Wingdings" w:char="F0E0"/>
+      </w:r>
+      <w:r>
+        <w:t xml:space="preserve"> </w:t>
+      </w:r>
+      <w:proofErr w:type="spellStart"/>
+      <w:r>
+        <w:t>Chỉ</w:t>
+      </w:r>
+      <w:proofErr w:type="spellEnd"/>
+      <w:r>
+        <w:t xml:space="preserve"> </w:t>
+      </w:r>
+      <w:proofErr w:type="spellStart"/>
+      <w:r>
+        <w:t>dùng</w:t>
+      </w:r>
+      <w:proofErr w:type="spellEnd"/>
+      <w:r>
+        <w:t xml:space="preserve"> </w:t>
+      </w:r>
+      <w:proofErr w:type="spellStart"/>
+      <w:r>
+        <w:t>className</w:t>
+      </w:r>
+      <w:proofErr w:type="spellEnd"/>
+      <w:r>
+        <w:t xml:space="preserve"> moving forward.</w:t>
+      </w:r>
+    </w:p>
+    <w:p>
+      <w:pPr>
+        <w:pStyle w:val="ListParagraph"/>
+        <w:numPr>
+          <w:ilvl w:val="0"/>
+          <w:numId w:val="1"/>
+        </w:numPr>
+      </w:pPr>
+      <w:r>
+        <w:t xml:space="preserve">Limit the size of “messages” </w:t>
+      </w:r>
+      <w:r>
+        <w:t xml:space="preserve">state </w:t>
+      </w:r>
+      <w:r>
+        <w:t>to 10</w:t>
+      </w:r>
+      <w:r>
+        <w:t xml:space="preserve"> elements</w:t>
+      </w:r>
+      <w:r>
+        <w:t>.</w:t>
+      </w:r>
+    </w:p>
+    <w:p>
+      <w:pPr>
+        <w:pStyle w:val="ListParagraph"/>
+        <w:numPr>
+          <w:ilvl w:val="0"/>
+          <w:numId w:val="1"/>
+        </w:numPr>
+      </w:pPr>
+      <w:r>
+        <w:t xml:space="preserve">Currently working on the </w:t>
+      </w:r>
+      <w:proofErr w:type="spellStart"/>
+      <w:r>
+        <w:t>MessageBoard</w:t>
+      </w:r>
+      <w:proofErr w:type="spellEnd"/>
+    </w:p>
+    <w:p>
+      <w:pPr>
+        <w:pStyle w:val="ListParagraph"/>
+        <w:numPr>
+          <w:ilvl w:val="0"/>
+          <w:numId w:val="1"/>
+        </w:numPr>
+      </w:pPr>
+      <w:r>
+        <w:t>Added a timestamp to each message.</w:t>
+      </w:r>
+    </w:p>
+    <w:p>
+      <w:pPr>
+        <w:pStyle w:val="ListParagraph"/>
+        <w:numPr>
+          <w:ilvl w:val="0"/>
+          <w:numId w:val="1"/>
+        </w:numPr>
+      </w:pPr>
+      <w:r>
+        <w:t>Building a mini-component: A timer to show elapsed runtime</w:t>
+      </w:r>
+    </w:p>
+    <w:p>
+      <w:pPr>
+        <w:pStyle w:val="ListParagraph"/>
+        <w:numPr>
+          <w:ilvl w:val="0"/>
+          <w:numId w:val="1"/>
+        </w:numPr>
+      </w:pPr>
+      <w:r>
+        <w:t>Building a mini-component: A spinning gear (icon)</w:t>
+      </w:r>
+    </w:p>
+    <w:p>
+      <w:r>
+        <w:t>3/12/2024</w:t>
+      </w:r>
+    </w:p>
+    <w:p>
+      <w:pPr>
+        <w:pStyle w:val="ListParagraph"/>
+        <w:numPr>
+          <w:ilvl w:val="0"/>
+          <w:numId w:val="1"/>
+        </w:numPr>
+      </w:pPr>
+      <w:r>
+        <w:t>Applying styling to “empty” renders.</w:t>
+      </w:r>
+    </w:p>
+    <w:p>
+      <w:pPr>
+        <w:pStyle w:val="ListParagraph"/>
+        <w:numPr>
+          <w:ilvl w:val="0"/>
+          <w:numId w:val="1"/>
+        </w:numPr>
+      </w:pPr>
+      <w:r>
+        <w:t>Tweaking message contents for more meaningful information.</w:t>
+      </w:r>
+    </w:p>
+    <w:p>
+      <w:pPr>
+        <w:pStyle w:val="ListParagraph"/>
+        <w:numPr>
+          <w:ilvl w:val="0"/>
+          <w:numId w:val="1"/>
+        </w:numPr>
+      </w:pPr>
+      <w:r>
+        <w:rPr>
+          <w:b/>
+          <w:bCs/>
+        </w:rPr>
+        <w:t>Building an additional functionality</w:t>
+      </w:r>
+      <w:r>
+        <w:t>: When a job is done</w:t>
+      </w:r>
       <w:r>
         <w:t xml:space="preserve">, </w:t>
       </w:r>
       <w:proofErr w:type="spellStart"/>
       <w:r>
-        <w:t>batch_size</w:t>
-      </w:r>
-      <w:proofErr w:type="spellEnd"/>
-      <w:r>
-        <w:t xml:space="preserve"> done with accuracy + </w:t>
-      </w:r>
-      <w:proofErr w:type="spellStart"/>
-      <w:r>
-        <w:t>run_time</w:t>
-      </w:r>
-      <w:proofErr w:type="spellEnd"/>
+        <w:t>socketIO</w:t>
+      </w:r>
+      <w:proofErr w:type="spellEnd"/>
+      <w:r>
+        <w:t xml:space="preserve"> should emit a signal to let the Frontend knows this job is done. Frontend should then find that job to report accuracy and update the table.</w:t>
+      </w:r>
+    </w:p>
+    <w:p>
+      <w:pPr>
+        <w:pStyle w:val="ListParagraph"/>
+        <w:numPr>
+          <w:ilvl w:val="0"/>
+          <w:numId w:val="1"/>
+        </w:numPr>
+      </w:pPr>
+      <w:r>
+        <w:t xml:space="preserve">Noticed a discrepancy between train time and time recorded in the table </w:t>
+      </w:r>
+      <w:r>
+        <w:sym w:font="Wingdings" w:char="F0E0"/>
+      </w:r>
+      <w:r>
+        <w:t xml:space="preserve"> Time recorded in the table is train time + evaluate time</w:t>
+      </w:r>
       <w:r>
         <w:t xml:space="preserve"> </w:t>
       </w:r>
@@ -2116,650 +2448,8 @@
         <w:sym w:font="Wingdings" w:char="F0E0"/>
       </w:r>
       <w:r>
-        <w:t xml:space="preserve"> This will be done via </w:t>
-      </w:r>
-      <w:proofErr w:type="spellStart"/>
-      <w:r>
-        <w:t>websocket</w:t>
-      </w:r>
-      <w:proofErr w:type="spellEnd"/>
-      <w:r>
-        <w:t>, as the backend will have to signal that a job is done for the frontend to find that job in the database</w:t>
-      </w:r>
-      <w:r>
-        <w:t xml:space="preserve"> </w:t>
-      </w:r>
-      <w:r>
-        <w:sym w:font="Wingdings" w:char="F0E0"/>
-      </w:r>
-      <w:r>
-        <w:t xml:space="preserve"> </w:t>
-      </w:r>
-      <w:r>
-        <w:rPr>
-          <w:b/>
-          <w:bCs/>
-        </w:rPr>
-        <w:t>Need another endpoint reserved for looking up finished job and report the accuracy</w:t>
-      </w:r>
-      <w:r>
-        <w:t>.</w:t>
-      </w:r>
-    </w:p>
-    <w:p>
-      <w:pPr>
-        <w:pStyle w:val="ListParagraph"/>
-        <w:numPr>
-          <w:ilvl w:val="0"/>
-          <w:numId w:val="1"/>
-        </w:numPr>
-      </w:pPr>
-      <w:r>
-        <w:t xml:space="preserve">Talked to </w:t>
-      </w:r>
-      <w:proofErr w:type="spellStart"/>
-      <w:r>
-        <w:t>anh</w:t>
-      </w:r>
-      <w:proofErr w:type="spellEnd"/>
-      <w:r>
-        <w:t xml:space="preserve"> Sơn. Anh Sơn </w:t>
-      </w:r>
-      <w:proofErr w:type="spellStart"/>
-      <w:r>
-        <w:t>khuyên</w:t>
-      </w:r>
-      <w:proofErr w:type="spellEnd"/>
-      <w:r>
-        <w:t xml:space="preserve"> </w:t>
-      </w:r>
-      <w:proofErr w:type="spellStart"/>
-      <w:r>
-        <w:t>đừng</w:t>
-      </w:r>
-      <w:proofErr w:type="spellEnd"/>
-      <w:r>
-        <w:t xml:space="preserve"> </w:t>
-      </w:r>
-      <w:proofErr w:type="spellStart"/>
-      <w:r>
-        <w:t>dùng</w:t>
-      </w:r>
-      <w:proofErr w:type="spellEnd"/>
-      <w:r>
-        <w:t xml:space="preserve"> Material UI</w:t>
-      </w:r>
-      <w:r>
-        <w:t> </w:t>
-      </w:r>
-      <w:proofErr w:type="spellStart"/>
-      <w:r>
-        <w:t>tại</w:t>
-      </w:r>
-      <w:proofErr w:type="spellEnd"/>
-      <w:r>
-        <w:t xml:space="preserve"> </w:t>
-      </w:r>
-      <w:proofErr w:type="spellStart"/>
-      <w:r>
-        <w:t>khi</w:t>
-      </w:r>
-      <w:proofErr w:type="spellEnd"/>
-      <w:r>
-        <w:t xml:space="preserve"> </w:t>
-      </w:r>
-      <w:proofErr w:type="spellStart"/>
-      <w:r>
-        <w:t>cần</w:t>
-      </w:r>
-      <w:proofErr w:type="spellEnd"/>
-      <w:r>
-        <w:t xml:space="preserve"> </w:t>
-      </w:r>
-      <w:proofErr w:type="spellStart"/>
-      <w:r>
-        <w:t>sẽ</w:t>
-      </w:r>
-      <w:proofErr w:type="spellEnd"/>
-      <w:r>
-        <w:t xml:space="preserve"> </w:t>
-      </w:r>
-      <w:proofErr w:type="spellStart"/>
-      <w:r>
-        <w:t>rất</w:t>
-      </w:r>
-      <w:proofErr w:type="spellEnd"/>
-      <w:r>
-        <w:t xml:space="preserve"> </w:t>
-      </w:r>
-      <w:proofErr w:type="spellStart"/>
-      <w:r>
-        <w:t>khó</w:t>
-      </w:r>
-      <w:proofErr w:type="spellEnd"/>
-      <w:r>
-        <w:t xml:space="preserve"> customize. </w:t>
-      </w:r>
-      <w:proofErr w:type="spellStart"/>
-      <w:r>
-        <w:t>Khuyên</w:t>
-      </w:r>
-      <w:proofErr w:type="spellEnd"/>
-      <w:r>
-        <w:t xml:space="preserve"> </w:t>
-      </w:r>
-      <w:proofErr w:type="spellStart"/>
-      <w:r>
-        <w:t>là</w:t>
-      </w:r>
-      <w:proofErr w:type="spellEnd"/>
-      <w:r>
-        <w:t xml:space="preserve"> </w:t>
-      </w:r>
-      <w:proofErr w:type="spellStart"/>
-      <w:r>
-        <w:t>nên</w:t>
-      </w:r>
-      <w:proofErr w:type="spellEnd"/>
-      <w:r>
-        <w:t xml:space="preserve"> code </w:t>
-      </w:r>
-      <w:proofErr w:type="spellStart"/>
-      <w:r>
-        <w:t>chay</w:t>
-      </w:r>
-      <w:proofErr w:type="spellEnd"/>
-      <w:r>
-        <w:t xml:space="preserve"> </w:t>
-      </w:r>
-      <w:proofErr w:type="spellStart"/>
-      <w:r>
-        <w:t>hoặc</w:t>
-      </w:r>
-      <w:proofErr w:type="spellEnd"/>
-      <w:r>
-        <w:t xml:space="preserve"> </w:t>
-      </w:r>
-      <w:proofErr w:type="spellStart"/>
-      <w:r>
-        <w:t>dùng</w:t>
-      </w:r>
-      <w:proofErr w:type="spellEnd"/>
-      <w:r>
-        <w:t xml:space="preserve"> bootstrap, </w:t>
-      </w:r>
-      <w:proofErr w:type="spellStart"/>
-      <w:r>
-        <w:t>shadcn</w:t>
-      </w:r>
-      <w:proofErr w:type="spellEnd"/>
-      <w:r>
-        <w:t xml:space="preserve"> UI</w:t>
-      </w:r>
-    </w:p>
-    <w:p>
-      <w:pPr>
-        <w:pStyle w:val="ListParagraph"/>
-        <w:numPr>
-          <w:ilvl w:val="0"/>
-          <w:numId w:val="1"/>
-        </w:numPr>
-      </w:pPr>
-      <w:r>
-        <w:t xml:space="preserve">Plan for tomorrow: Design the flex box layout first, then build the </w:t>
-      </w:r>
-      <w:proofErr w:type="gramStart"/>
-      <w:r>
-        <w:t>components</w:t>
-      </w:r>
-      <w:proofErr w:type="gramEnd"/>
-    </w:p>
-    <w:p>
-      <w:r>
-        <w:t>3/7/2024</w:t>
-      </w:r>
-    </w:p>
-    <w:p>
-      <w:pPr>
-        <w:pStyle w:val="ListParagraph"/>
-        <w:numPr>
-          <w:ilvl w:val="0"/>
-          <w:numId w:val="1"/>
-        </w:numPr>
-      </w:pPr>
-      <w:r>
-        <w:t xml:space="preserve">Designed flexbox </w:t>
-      </w:r>
-      <w:proofErr w:type="gramStart"/>
-      <w:r>
-        <w:t>layout</w:t>
-      </w:r>
-      <w:proofErr w:type="gramEnd"/>
-    </w:p>
-    <w:p>
-      <w:pPr>
-        <w:pStyle w:val="ListParagraph"/>
-        <w:numPr>
-          <w:ilvl w:val="0"/>
-          <w:numId w:val="1"/>
-        </w:numPr>
-      </w:pPr>
-      <w:r>
-        <w:t xml:space="preserve">Playing with </w:t>
-      </w:r>
-      <w:proofErr w:type="spellStart"/>
-      <w:r>
-        <w:t>css</w:t>
-      </w:r>
-      <w:proofErr w:type="spellEnd"/>
-      <w:r>
-        <w:t xml:space="preserve"> code to layout the flexboxes</w:t>
-      </w:r>
-      <w:r>
-        <w:t xml:space="preserve"> </w:t>
-      </w:r>
-      <w:r>
-        <w:sym w:font="Wingdings" w:char="F0E0"/>
-      </w:r>
-      <w:r>
-        <w:t xml:space="preserve"> Learning flexbox is </w:t>
-      </w:r>
-      <w:proofErr w:type="gramStart"/>
-      <w:r>
-        <w:t>actually fun</w:t>
-      </w:r>
-      <w:proofErr w:type="gramEnd"/>
-      <w:r>
-        <w:t>!</w:t>
-      </w:r>
-    </w:p>
-    <w:p>
-      <w:pPr>
-        <w:pStyle w:val="ListParagraph"/>
-        <w:numPr>
-          <w:ilvl w:val="0"/>
-          <w:numId w:val="1"/>
-        </w:numPr>
-      </w:pPr>
-      <w:r>
-        <w:t xml:space="preserve">Finished sketching out the </w:t>
-      </w:r>
-      <w:proofErr w:type="gramStart"/>
-      <w:r>
-        <w:t>borders</w:t>
-      </w:r>
-      <w:proofErr w:type="gramEnd"/>
-    </w:p>
-    <w:p>
-      <w:pPr>
-        <w:pStyle w:val="ListParagraph"/>
-        <w:numPr>
-          <w:ilvl w:val="0"/>
-          <w:numId w:val="1"/>
-        </w:numPr>
-      </w:pPr>
-      <w:r>
-        <w:t xml:space="preserve">Started implementing the </w:t>
-      </w:r>
-      <w:proofErr w:type="gramStart"/>
-      <w:r>
-        <w:t>component</w:t>
-      </w:r>
-      <w:r>
-        <w:t>s</w:t>
-      </w:r>
-      <w:proofErr w:type="gramEnd"/>
-    </w:p>
-    <w:p>
-      <w:r>
-        <w:t>3/11/2024</w:t>
-      </w:r>
-    </w:p>
-    <w:p>
-      <w:pPr>
-        <w:pStyle w:val="ListParagraph"/>
-        <w:numPr>
-          <w:ilvl w:val="0"/>
-          <w:numId w:val="1"/>
-        </w:numPr>
-      </w:pPr>
-      <w:r>
-        <w:t xml:space="preserve">Learned that it is </w:t>
-      </w:r>
-      <w:r>
-        <w:rPr>
-          <w:b/>
-          <w:bCs/>
-        </w:rPr>
-        <w:t xml:space="preserve">not recommended to use class and </w:t>
-      </w:r>
-      <w:proofErr w:type="spellStart"/>
-      <w:r>
-        <w:rPr>
-          <w:b/>
-          <w:bCs/>
-        </w:rPr>
-        <w:t>className</w:t>
-      </w:r>
-      <w:proofErr w:type="spellEnd"/>
-      <w:r>
-        <w:rPr>
-          <w:b/>
-          <w:bCs/>
-        </w:rPr>
-        <w:t xml:space="preserve"> at the same time</w:t>
-      </w:r>
-      <w:r>
-        <w:t xml:space="preserve">, as the behavior would be </w:t>
-      </w:r>
-      <w:proofErr w:type="gramStart"/>
-      <w:r>
-        <w:t>unpredictable</w:t>
-      </w:r>
-      <w:proofErr w:type="gramEnd"/>
-    </w:p>
-    <w:p>
-      <w:pPr>
-        <w:pStyle w:val="ListParagraph"/>
-        <w:numPr>
-          <w:ilvl w:val="0"/>
-          <w:numId w:val="1"/>
-        </w:numPr>
-      </w:pPr>
-      <w:r>
-        <w:t xml:space="preserve">Finished Form component and Progress Bar </w:t>
-      </w:r>
-      <w:proofErr w:type="gramStart"/>
-      <w:r>
-        <w:t>components</w:t>
-      </w:r>
-      <w:proofErr w:type="gramEnd"/>
-    </w:p>
-    <w:p>
-      <w:pPr>
-        <w:pStyle w:val="ListParagraph"/>
-        <w:numPr>
-          <w:ilvl w:val="0"/>
-          <w:numId w:val="1"/>
-        </w:numPr>
-      </w:pPr>
-      <w:r>
-        <w:t xml:space="preserve">Currently working on the </w:t>
-      </w:r>
-      <w:proofErr w:type="spellStart"/>
-      <w:r>
-        <w:t>DataTable</w:t>
-      </w:r>
-      <w:proofErr w:type="spellEnd"/>
-      <w:r>
-        <w:t>, switched to only displaying the top 10. The code for coloring is currently not optimal (styling is being applied to separate cells, while it could/should be applied to a whole row)</w:t>
-      </w:r>
-    </w:p>
-    <w:p>
-      <w:pPr>
-        <w:pStyle w:val="ListParagraph"/>
-        <w:numPr>
-          <w:ilvl w:val="0"/>
-          <w:numId w:val="1"/>
-        </w:numPr>
-      </w:pPr>
-      <w:r>
-        <w:t xml:space="preserve">class </w:t>
-      </w:r>
-      <w:proofErr w:type="spellStart"/>
-      <w:r>
-        <w:t>là</w:t>
-      </w:r>
-      <w:proofErr w:type="spellEnd"/>
-      <w:r>
-        <w:t xml:space="preserve"> invalid syntax, </w:t>
-      </w:r>
-      <w:proofErr w:type="spellStart"/>
-      <w:r>
-        <w:t>className</w:t>
-      </w:r>
-      <w:proofErr w:type="spellEnd"/>
-      <w:r>
-        <w:t xml:space="preserve"> </w:t>
-      </w:r>
-      <w:proofErr w:type="spellStart"/>
-      <w:r>
-        <w:t>mới</w:t>
-      </w:r>
-      <w:proofErr w:type="spellEnd"/>
-      <w:r>
-        <w:t xml:space="preserve"> </w:t>
-      </w:r>
-      <w:proofErr w:type="spellStart"/>
-      <w:r>
-        <w:t>đúng</w:t>
-      </w:r>
-      <w:proofErr w:type="spellEnd"/>
-      <w:r>
-        <w:t xml:space="preserve"> </w:t>
-      </w:r>
-      <w:r>
-        <w:sym w:font="Wingdings" w:char="F0E0"/>
-      </w:r>
-      <w:r>
-        <w:t xml:space="preserve"> </w:t>
-      </w:r>
-      <w:proofErr w:type="spellStart"/>
-      <w:r>
-        <w:t>Chỉ</w:t>
-      </w:r>
-      <w:proofErr w:type="spellEnd"/>
-      <w:r>
-        <w:t xml:space="preserve"> </w:t>
-      </w:r>
-      <w:proofErr w:type="spellStart"/>
-      <w:r>
-        <w:t>dùng</w:t>
-      </w:r>
-      <w:proofErr w:type="spellEnd"/>
-      <w:r>
-        <w:t xml:space="preserve"> </w:t>
-      </w:r>
-      <w:proofErr w:type="spellStart"/>
-      <w:r>
-        <w:t>className</w:t>
-      </w:r>
-      <w:proofErr w:type="spellEnd"/>
-      <w:r>
-        <w:t xml:space="preserve"> moving forward.</w:t>
-      </w:r>
-    </w:p>
-    <w:p>
-      <w:pPr>
-        <w:pStyle w:val="ListParagraph"/>
-        <w:numPr>
-          <w:ilvl w:val="0"/>
-          <w:numId w:val="1"/>
-        </w:numPr>
-      </w:pPr>
-      <w:r>
-        <w:t xml:space="preserve">Limit the size of “messages” </w:t>
-      </w:r>
-      <w:r>
-        <w:t xml:space="preserve">state </w:t>
-      </w:r>
-      <w:r>
-        <w:t>to 10</w:t>
-      </w:r>
-      <w:r>
-        <w:t xml:space="preserve"> elements</w:t>
-      </w:r>
-      <w:r>
-        <w:t>.</w:t>
-      </w:r>
-    </w:p>
-    <w:p>
-      <w:pPr>
-        <w:pStyle w:val="ListParagraph"/>
-        <w:numPr>
-          <w:ilvl w:val="0"/>
-          <w:numId w:val="1"/>
-        </w:numPr>
-      </w:pPr>
-      <w:r>
-        <w:t xml:space="preserve">Currently working on the </w:t>
-      </w:r>
-      <w:proofErr w:type="spellStart"/>
-      <w:r>
-        <w:t>MessageBoard</w:t>
-      </w:r>
-      <w:proofErr w:type="spellEnd"/>
-    </w:p>
-    <w:p>
-      <w:pPr>
-        <w:pStyle w:val="ListParagraph"/>
-        <w:numPr>
-          <w:ilvl w:val="0"/>
-          <w:numId w:val="1"/>
-        </w:numPr>
-      </w:pPr>
-      <w:r>
-        <w:t>Added a timestamp to each message.</w:t>
-      </w:r>
-    </w:p>
-    <w:p>
-      <w:pPr>
-        <w:pStyle w:val="ListParagraph"/>
-        <w:numPr>
-          <w:ilvl w:val="0"/>
-          <w:numId w:val="1"/>
-        </w:numPr>
-      </w:pPr>
-      <w:r>
-        <w:t xml:space="preserve">Building a </w:t>
-      </w:r>
-      <w:proofErr w:type="gramStart"/>
-      <w:r>
-        <w:t>mini-component</w:t>
-      </w:r>
-      <w:proofErr w:type="gramEnd"/>
-      <w:r>
-        <w:t>: A timer to show elapsed runtime</w:t>
-      </w:r>
-    </w:p>
-    <w:p>
-      <w:pPr>
-        <w:pStyle w:val="ListParagraph"/>
-        <w:numPr>
-          <w:ilvl w:val="0"/>
-          <w:numId w:val="1"/>
-        </w:numPr>
-      </w:pPr>
-      <w:r>
-        <w:t xml:space="preserve">Building a </w:t>
-      </w:r>
-      <w:proofErr w:type="gramStart"/>
-      <w:r>
-        <w:t>mini-component</w:t>
-      </w:r>
-      <w:proofErr w:type="gramEnd"/>
-      <w:r>
-        <w:t>: A spinning gear (icon)</w:t>
-      </w:r>
-    </w:p>
-    <w:p>
-      <w:r>
-        <w:t>3/12/2024</w:t>
-      </w:r>
-    </w:p>
-    <w:p>
-      <w:pPr>
-        <w:pStyle w:val="ListParagraph"/>
-        <w:numPr>
-          <w:ilvl w:val="0"/>
-          <w:numId w:val="1"/>
-        </w:numPr>
-      </w:pPr>
-      <w:r>
-        <w:t>Applying styling to “empty” renders.</w:t>
-      </w:r>
-    </w:p>
-    <w:p>
-      <w:pPr>
-        <w:pStyle w:val="ListParagraph"/>
-        <w:numPr>
-          <w:ilvl w:val="0"/>
-          <w:numId w:val="1"/>
-        </w:numPr>
-      </w:pPr>
-      <w:r>
-        <w:t>Tweaking message contents for more meaningful information.</w:t>
-      </w:r>
-    </w:p>
-    <w:p>
-      <w:pPr>
-        <w:pStyle w:val="ListParagraph"/>
-        <w:numPr>
-          <w:ilvl w:val="0"/>
-          <w:numId w:val="1"/>
-        </w:numPr>
-      </w:pPr>
-      <w:r>
-        <w:rPr>
-          <w:b/>
-          <w:bCs/>
-        </w:rPr>
-        <w:t>Building an additional functionality</w:t>
-      </w:r>
-      <w:r>
-        <w:t>: When a job is done</w:t>
-      </w:r>
-      <w:r>
-        <w:t xml:space="preserve">, </w:t>
-      </w:r>
-      <w:proofErr w:type="spellStart"/>
-      <w:r>
-        <w:t>socketIO</w:t>
-      </w:r>
-      <w:proofErr w:type="spellEnd"/>
-      <w:r>
-        <w:t xml:space="preserve"> should emit a signal to let the Frontend </w:t>
-      </w:r>
-      <w:proofErr w:type="gramStart"/>
-      <w:r>
-        <w:t>knows</w:t>
-      </w:r>
-      <w:proofErr w:type="gramEnd"/>
-      <w:r>
-        <w:t xml:space="preserve"> this job is done. Frontend should then find that job to report accuracy and update the table.</w:t>
-      </w:r>
-    </w:p>
-    <w:p>
-      <w:pPr>
-        <w:pStyle w:val="ListParagraph"/>
-        <w:numPr>
-          <w:ilvl w:val="0"/>
-          <w:numId w:val="1"/>
-        </w:numPr>
-      </w:pPr>
-      <w:r>
-        <w:t xml:space="preserve">Noticed a discrepancy between train time and time recorded in the table </w:t>
-      </w:r>
-      <w:r>
-        <w:sym w:font="Wingdings" w:char="F0E0"/>
-      </w:r>
-      <w:r>
-        <w:t xml:space="preserve"> Time recorded in the table is train time + evaluate time</w:t>
-      </w:r>
-      <w:r>
-        <w:t xml:space="preserve"> </w:t>
-      </w:r>
-      <w:r>
-        <w:sym w:font="Wingdings" w:char="F0E0"/>
-      </w:r>
-      <w:r>
-        <w:t xml:space="preserve"> Fixed so that it’s only train </w:t>
-      </w:r>
-      <w:proofErr w:type="gramStart"/>
-      <w:r>
-        <w:t>time</w:t>
-      </w:r>
-      <w:proofErr w:type="gramEnd"/>
+        <w:t xml:space="preserve"> Fixed so that it’s only train time</w:t>
+      </w:r>
     </w:p>
     <w:p>
       <w:pPr>
@@ -2789,7 +2479,6 @@
         <w:t xml:space="preserve">with GET or HEAD methods. A workaround would be to use </w:t>
       </w:r>
       <w:proofErr w:type="spellStart"/>
-      <w:proofErr w:type="gramStart"/>
       <w:r>
         <w:rPr>
           <w:b/>
@@ -2803,15 +2492,7 @@
           <w:b/>
           <w:bCs/>
         </w:rPr>
-        <w:t>(</w:t>
-      </w:r>
-      <w:proofErr w:type="gramEnd"/>
-      <w:r>
-        <w:rPr>
-          <w:b/>
-          <w:bCs/>
-        </w:rPr>
-        <w:t xml:space="preserve">) </w:t>
+        <w:t xml:space="preserve">() </w:t>
       </w:r>
       <w:r>
         <w:t xml:space="preserve">and convert a </w:t>
@@ -2887,17 +2568,12 @@
         <w:t xml:space="preserve">Currently having error: When clicked on the close button, </w:t>
       </w:r>
       <w:proofErr w:type="spellStart"/>
-      <w:proofErr w:type="gramStart"/>
       <w:r>
         <w:t>onClose</w:t>
       </w:r>
       <w:proofErr w:type="spellEnd"/>
       <w:r>
-        <w:t>(</w:t>
-      </w:r>
-      <w:proofErr w:type="gramEnd"/>
-      <w:r>
-        <w:t>) is not called.</w:t>
+        <w:t>() is not called.</w:t>
       </w:r>
       <w:r>
         <w:t xml:space="preserve"> </w:t>
@@ -2963,15 +2639,7 @@
         <w:sym w:font="Wingdings" w:char="F0E0"/>
       </w:r>
       <w:r>
-        <w:t xml:space="preserve"> Solved by specifying publish path to “</w:t>
-      </w:r>
-      <w:proofErr w:type="gramStart"/>
-      <w:r>
-        <w:t>build</w:t>
-      </w:r>
-      <w:proofErr w:type="gramEnd"/>
-      <w:r>
-        <w:t>”</w:t>
+        <w:t xml:space="preserve"> Solved by specifying publish path to “build”</w:t>
       </w:r>
     </w:p>
     <w:p>
@@ -3096,13 +2764,8 @@
         <w:sym w:font="Wingdings" w:char="F0E0"/>
       </w:r>
       <w:r>
-        <w:t xml:space="preserve"> Deployed </w:t>
-      </w:r>
-      <w:proofErr w:type="gramStart"/>
-      <w:r>
-        <w:t>successfully</w:t>
-      </w:r>
-      <w:proofErr w:type="gramEnd"/>
+        <w:t xml:space="preserve"> Deployed successfully</w:t>
+      </w:r>
     </w:p>
     <w:p>
       <w:pPr>
@@ -3234,13 +2897,8 @@
         <w:sym w:font="Wingdings" w:char="F0E0"/>
       </w:r>
       <w:r>
-        <w:t xml:space="preserve"> None </w:t>
-      </w:r>
-      <w:proofErr w:type="gramStart"/>
-      <w:r>
-        <w:t>worked</w:t>
-      </w:r>
-      <w:proofErr w:type="gramEnd"/>
+        <w:t xml:space="preserve"> None worked</w:t>
+      </w:r>
     </w:p>
     <w:p>
       <w:pPr>
@@ -3271,13 +2929,8 @@
       </w:r>
       <w:proofErr w:type="spellEnd"/>
       <w:r>
-        <w:t xml:space="preserve"> service. Applied all the suggestions but none worked </w:t>
-      </w:r>
-      <w:proofErr w:type="gramStart"/>
-      <w:r>
-        <w:t>out</w:t>
-      </w:r>
-      <w:proofErr w:type="gramEnd"/>
+        <w:t xml:space="preserve"> service. Applied all the suggestions but none worked out</w:t>
+      </w:r>
     </w:p>
     <w:p>
       <w:pPr>
@@ -3288,15 +2941,7 @@
         </w:numPr>
       </w:pPr>
       <w:r>
-        <w:t xml:space="preserve">Finally, I have </w:t>
-      </w:r>
-      <w:proofErr w:type="gramStart"/>
-      <w:r>
-        <w:t>come to a realization</w:t>
-      </w:r>
-      <w:proofErr w:type="gramEnd"/>
-      <w:r>
-        <w:t xml:space="preserve"> that </w:t>
+        <w:t xml:space="preserve">Finally, I have come to a realization that </w:t>
       </w:r>
       <w:r>
         <w:rPr>
@@ -3370,13 +3015,8 @@
       </w:r>
       <w:proofErr w:type="spellEnd"/>
       <w:r>
-        <w:t xml:space="preserve"> for finding this new </w:t>
-      </w:r>
-      <w:proofErr w:type="gramStart"/>
-      <w:r>
-        <w:t>platform</w:t>
-      </w:r>
-      <w:proofErr w:type="gramEnd"/>
+        <w:t xml:space="preserve"> for finding this new platform</w:t>
+      </w:r>
     </w:p>
     <w:p>
       <w:pPr>
@@ -3469,31 +3109,7 @@
         <w:t>Learned how to override bootstrap</w:t>
       </w:r>
       <w:r>
-        <w:t xml:space="preserve">’s preset colors. </w:t>
-      </w:r>
-      <w:proofErr w:type="gramStart"/>
-      <w:r>
-        <w:t>In particular, I</w:t>
-      </w:r>
-      <w:proofErr w:type="gramEnd"/>
-      <w:r>
-        <w:t xml:space="preserve"> wanted to change </w:t>
-      </w:r>
-      <w:proofErr w:type="gramStart"/>
-      <w:r>
-        <w:t>a border</w:t>
-      </w:r>
-      <w:proofErr w:type="gramEnd"/>
-      <w:r>
-        <w:t xml:space="preserve"> color, but simply setting border-color to something else didn’t work. </w:t>
-      </w:r>
-      <w:proofErr w:type="gramStart"/>
-      <w:r>
-        <w:t>Adding !important</w:t>
-      </w:r>
-      <w:proofErr w:type="gramEnd"/>
-      <w:r>
-        <w:t xml:space="preserve"> did nothing. </w:t>
+        <w:t xml:space="preserve">’s preset colors. In particular, I wanted to change a border color, but simply setting border-color to something else didn’t work. Adding !important did nothing. </w:t>
       </w:r>
       <w:r>
         <w:sym w:font="Wingdings" w:char="F0E0"/>
@@ -3593,6 +3209,62 @@
           <w:numId w:val="1"/>
         </w:numPr>
       </w:pPr>
+      <w:r>
+        <w:t>Added environment variables (</w:t>
+      </w:r>
+      <w:proofErr w:type="spellStart"/>
+      <w:r>
+        <w:t>cloudAQMP</w:t>
+      </w:r>
+      <w:proofErr w:type="spellEnd"/>
+      <w:r>
+        <w:t>) to Render</w:t>
+      </w:r>
+    </w:p>
+    <w:p>
+      <w:pPr>
+        <w:pStyle w:val="ListParagraph"/>
+        <w:numPr>
+          <w:ilvl w:val="0"/>
+          <w:numId w:val="1"/>
+        </w:numPr>
+      </w:pPr>
+      <w:r>
+        <w:t xml:space="preserve">Encountered a new error: </w:t>
+      </w:r>
+      <w:proofErr w:type="spellStart"/>
+      <w:r>
+        <w:t>RuntimeError</w:t>
+      </w:r>
+      <w:proofErr w:type="spellEnd"/>
+      <w:r>
+        <w:t xml:space="preserve">: The </w:t>
+      </w:r>
+      <w:proofErr w:type="spellStart"/>
+      <w:r>
+        <w:t>Werkzeug</w:t>
+      </w:r>
+      <w:proofErr w:type="spellEnd"/>
+      <w:r>
+        <w:t xml:space="preserve"> web server is not designed to run in production. Pass </w:t>
+      </w:r>
+      <w:proofErr w:type="spellStart"/>
+      <w:r>
+        <w:t>allow_unsafe_werkzeug</w:t>
+      </w:r>
+      <w:proofErr w:type="spellEnd"/>
+      <w:r>
+        <w:t>=True to the run() method to disable this error.</w:t>
+      </w:r>
+      <w:r>
+        <w:t xml:space="preserve"> </w:t>
+      </w:r>
+      <w:r>
+        <w:sym w:font="Wingdings" w:char="F0E0"/>
+      </w:r>
+      <w:r>
+        <w:t xml:space="preserve"> </w:t>
+      </w:r>
     </w:p>
     <w:sectPr>
       <w:pgSz w:w="12240" w:h="15840"/>

</xml_diff>

<commit_message>
Add some console logs to frontend
</commit_message>
<xml_diff>
--- a/Journal.docx
+++ b/Journal.docx
@@ -96,35 +96,19 @@
         </w:numPr>
       </w:pPr>
       <w:r>
-        <w:t xml:space="preserve">Refactored manager.py and mnist_model.py to enable manager to update progress, allowing </w:t>
-      </w:r>
-      <w:proofErr w:type="spellStart"/>
-      <w:r>
-        <w:t>mnist_model</w:t>
-      </w:r>
-      <w:proofErr w:type="spellEnd"/>
-      <w:r>
-        <w:t xml:space="preserve"> to focus on running ML tasks</w:t>
-      </w:r>
-    </w:p>
-    <w:p>
-      <w:pPr>
-        <w:pStyle w:val="ListParagraph"/>
-        <w:numPr>
-          <w:ilvl w:val="0"/>
-          <w:numId w:val="1"/>
-        </w:numPr>
-      </w:pPr>
-      <w:r>
-        <w:t xml:space="preserve">Setup a </w:t>
-      </w:r>
-      <w:proofErr w:type="spellStart"/>
-      <w:r>
-        <w:t>websocket</w:t>
-      </w:r>
-      <w:proofErr w:type="spellEnd"/>
-      <w:r>
-        <w:t xml:space="preserve"> in server’s app.py, pass it to manager, and let manager.py emit updates to the client app.js</w:t>
+        <w:t>Refactored manager.py and mnist_model.py to enable manager to update progress, allowing mnist_model to focus on running ML tasks</w:t>
+      </w:r>
+    </w:p>
+    <w:p>
+      <w:pPr>
+        <w:pStyle w:val="ListParagraph"/>
+        <w:numPr>
+          <w:ilvl w:val="0"/>
+          <w:numId w:val="1"/>
+        </w:numPr>
+      </w:pPr>
+      <w:r>
+        <w:t>Setup a websocket in server’s app.py, pass it to manager, and let manager.py emit updates to the client app.js</w:t>
       </w:r>
     </w:p>
     <w:p>
@@ -145,15 +129,7 @@
         <w:t xml:space="preserve"> </w:t>
       </w:r>
       <w:r>
-        <w:t xml:space="preserve">Used </w:t>
-      </w:r>
-      <w:proofErr w:type="spellStart"/>
-      <w:r>
-        <w:t>socketio.once</w:t>
-      </w:r>
-      <w:proofErr w:type="spellEnd"/>
-      <w:r>
-        <w:t>() to solve the problem</w:t>
+        <w:t>Used socketio.once() to solve the problem</w:t>
       </w:r>
     </w:p>
     <w:p>
@@ -192,15 +168,7 @@
         </w:numPr>
       </w:pPr>
       <w:r>
-        <w:t xml:space="preserve">Q: Don’t know how to check if the </w:t>
-      </w:r>
-      <w:proofErr w:type="spellStart"/>
-      <w:r>
-        <w:t>websocket</w:t>
-      </w:r>
-      <w:proofErr w:type="spellEnd"/>
-      <w:r>
-        <w:t xml:space="preserve"> is properly closed.</w:t>
+        <w:t>Q: Don’t know how to check if the websocket is properly closed.</w:t>
       </w:r>
     </w:p>
     <w:p>
@@ -244,23 +212,7 @@
         </w:numPr>
       </w:pPr>
       <w:r>
-        <w:t>Currently debugging this error: Access to fetch at 'http://localhost:9000/</w:t>
-      </w:r>
-      <w:proofErr w:type="spellStart"/>
-      <w:r>
-        <w:t>start_experiment</w:t>
-      </w:r>
-      <w:proofErr w:type="spellEnd"/>
-      <w:r>
-        <w:t>' from origin 'http://localhost:3000' has been blocked by CORS policy: No 'Access-Control-Allow-Origin' header is present on the requested resource. If an opaque response serves your needs, set the request's mode to 'no-</w:t>
-      </w:r>
-      <w:proofErr w:type="spellStart"/>
-      <w:r>
-        <w:t>cors'</w:t>
-      </w:r>
-      <w:proofErr w:type="spellEnd"/>
-      <w:r>
-        <w:t xml:space="preserve"> to fetch the resource with CORS disabled.</w:t>
+        <w:t>Currently debugging this error: Access to fetch at 'http://localhost:9000/start_experiment' from origin 'http://localhost:3000' has been blocked by CORS policy: No 'Access-Control-Allow-Origin' header is present on the requested resource. If an opaque response serves your needs, set the request's mode to 'no-cors' to fetch the resource with CORS disabled.</w:t>
       </w:r>
       <w:r>
         <w:t xml:space="preserve"> </w:t>
@@ -275,15 +227,7 @@
         <w:t xml:space="preserve"> T</w:t>
       </w:r>
       <w:r>
-        <w:t xml:space="preserve">he same-origin policy fights one of the most common </w:t>
-      </w:r>
-      <w:proofErr w:type="spellStart"/>
-      <w:r>
-        <w:t>cyber attacks</w:t>
-      </w:r>
-      <w:proofErr w:type="spellEnd"/>
-      <w:r>
-        <w:t xml:space="preserve"> out there: cross-site request forgery. In this maneuver, a malicious website attempts to take advantage of the browser’s cookie storage system.</w:t>
+        <w:t>he same-origin policy fights one of the most common cyber attacks out there: cross-site request forgery. In this maneuver, a malicious website attempts to take advantage of the browser’s cookie storage system.</w:t>
       </w:r>
       <w:r>
         <w:t xml:space="preserve"> </w:t>
@@ -311,43 +255,19 @@
         <w:t xml:space="preserve">backend </w:t>
       </w:r>
       <w:r>
-        <w:t xml:space="preserve">response object (which is a </w:t>
-      </w:r>
-      <w:proofErr w:type="spellStart"/>
-      <w:r>
-        <w:t>dict</w:t>
-      </w:r>
-      <w:proofErr w:type="spellEnd"/>
-      <w:r>
-        <w:t>/</w:t>
-      </w:r>
-      <w:proofErr w:type="spellStart"/>
-      <w:r>
-        <w:t>json</w:t>
-      </w:r>
-      <w:proofErr w:type="spellEnd"/>
-      <w:r>
-        <w:t>)</w:t>
-      </w:r>
-    </w:p>
-    <w:p>
-      <w:pPr>
-        <w:pStyle w:val="ListParagraph"/>
-        <w:numPr>
-          <w:ilvl w:val="0"/>
-          <w:numId w:val="1"/>
-        </w:numPr>
-      </w:pPr>
-      <w:r>
-        <w:t xml:space="preserve">Also modified the code a bit to remove proxy in </w:t>
-      </w:r>
-      <w:proofErr w:type="spellStart"/>
-      <w:r>
-        <w:t>package.json</w:t>
-      </w:r>
-      <w:proofErr w:type="spellEnd"/>
-      <w:r>
-        <w:t>, set the server to use port 9000 instead of 5000.</w:t>
+        <w:t>response object (which is a dict/json)</w:t>
+      </w:r>
+    </w:p>
+    <w:p>
+      <w:pPr>
+        <w:pStyle w:val="ListParagraph"/>
+        <w:numPr>
+          <w:ilvl w:val="0"/>
+          <w:numId w:val="1"/>
+        </w:numPr>
+      </w:pPr>
+      <w:r>
+        <w:t>Also modified the code a bit to remove proxy in package.json, set the server to use port 9000 instead of 5000.</w:t>
       </w:r>
     </w:p>
     <w:p>
@@ -533,15 +453,7 @@
         </w:numPr>
       </w:pPr>
       <w:r>
-        <w:t xml:space="preserve">Discussed with </w:t>
-      </w:r>
-      <w:proofErr w:type="spellStart"/>
-      <w:r>
-        <w:t>pda</w:t>
-      </w:r>
-      <w:proofErr w:type="spellEnd"/>
-      <w:r>
-        <w:t xml:space="preserve">, and agreed that we should start by designing a </w:t>
+        <w:t xml:space="preserve">Discussed with pda, and agreed that we should start by designing a </w:t>
       </w:r>
       <w:r>
         <w:rPr>
@@ -606,15 +518,7 @@
         </w:numPr>
       </w:pPr>
       <w:r>
-        <w:t xml:space="preserve">Given a </w:t>
-      </w:r>
-      <w:proofErr w:type="spellStart"/>
-      <w:r>
-        <w:t>userID</w:t>
-      </w:r>
-      <w:proofErr w:type="spellEnd"/>
-      <w:r>
-        <w:t>, retrieve all jobs that belong to it (by client)</w:t>
+        <w:t>Given a userID, retrieve all jobs that belong to it (by client)</w:t>
       </w:r>
     </w:p>
     <w:p>
@@ -698,31 +602,7 @@
         </w:numPr>
       </w:pPr>
       <w:r>
-        <w:t xml:space="preserve">Job table: </w:t>
-      </w:r>
-      <w:proofErr w:type="spellStart"/>
-      <w:r>
-        <w:t>UserID</w:t>
-      </w:r>
-      <w:proofErr w:type="spellEnd"/>
-      <w:r>
-        <w:t xml:space="preserve">, </w:t>
-      </w:r>
-      <w:proofErr w:type="spellStart"/>
-      <w:r>
-        <w:t>JobID</w:t>
-      </w:r>
-      <w:proofErr w:type="spellEnd"/>
-      <w:r>
-        <w:t xml:space="preserve">, </w:t>
-      </w:r>
-      <w:proofErr w:type="spellStart"/>
-      <w:r>
-        <w:t>timeCreated</w:t>
-      </w:r>
-      <w:proofErr w:type="spellEnd"/>
-      <w:r>
-        <w:t xml:space="preserve"> (UNIX timestamp)</w:t>
+        <w:t>Job table: UserID, JobID, timeCreated (UNIX timestamp)</w:t>
       </w:r>
     </w:p>
     <w:p>
@@ -734,31 +614,7 @@
         </w:numPr>
       </w:pPr>
       <w:r>
-        <w:t xml:space="preserve">History table: </w:t>
-      </w:r>
-      <w:proofErr w:type="spellStart"/>
-      <w:r>
-        <w:t>JobID</w:t>
-      </w:r>
-      <w:proofErr w:type="spellEnd"/>
-      <w:r>
-        <w:t xml:space="preserve">, </w:t>
-      </w:r>
-      <w:proofErr w:type="spellStart"/>
-      <w:r>
-        <w:t>startTime</w:t>
-      </w:r>
-      <w:proofErr w:type="spellEnd"/>
-      <w:r>
-        <w:t xml:space="preserve"> (UNIX timestamp), runtime (seconds), epochs, </w:t>
-      </w:r>
-      <w:proofErr w:type="spellStart"/>
-      <w:r>
-        <w:t>lr</w:t>
-      </w:r>
-      <w:proofErr w:type="spellEnd"/>
-      <w:r>
-        <w:t>, size, accuracy</w:t>
+        <w:t>History table: JobID, startTime (UNIX timestamp), runtime (seconds), epochs, lr, size, accuracy</w:t>
       </w:r>
     </w:p>
     <w:p>
@@ -823,15 +679,7 @@
         </w:numPr>
       </w:pPr>
       <w:r>
-        <w:t xml:space="preserve">When I switch the Python interpreter, </w:t>
-      </w:r>
-      <w:proofErr w:type="spellStart"/>
-      <w:r>
-        <w:t>VSCode</w:t>
-      </w:r>
-      <w:proofErr w:type="spellEnd"/>
-      <w:r>
-        <w:t xml:space="preserve"> looks at the 3.12 library, which is empty.</w:t>
+        <w:t>When I switch the Python interpreter, VSCode looks at the 3.12 library, which is empty.</w:t>
       </w:r>
     </w:p>
     <w:p>
@@ -959,7 +807,6 @@
       <w:r>
         <w:t xml:space="preserve"> Thinking of using </w:t>
       </w:r>
-      <w:proofErr w:type="spellStart"/>
       <w:r>
         <w:rPr>
           <w:b/>
@@ -967,7 +814,6 @@
         </w:rPr>
         <w:t>MongoEngine</w:t>
       </w:r>
-      <w:proofErr w:type="spellEnd"/>
     </w:p>
     <w:p>
       <w:r>
@@ -983,15 +829,7 @@
         </w:numPr>
       </w:pPr>
       <w:r>
-        <w:t xml:space="preserve">Met with </w:t>
-      </w:r>
-      <w:proofErr w:type="spellStart"/>
-      <w:r>
-        <w:t>pda</w:t>
-      </w:r>
-      <w:proofErr w:type="spellEnd"/>
-      <w:r>
-        <w:t xml:space="preserve"> to fix a few bugs</w:t>
+        <w:t>Met with pda to fix a few bugs</w:t>
       </w:r>
     </w:p>
     <w:p>
@@ -1015,21 +853,8 @@
         </w:numPr>
       </w:pPr>
       <w:r>
-        <w:t xml:space="preserve">Backend not extracting information from Frontend -&gt; Backend was accessing information in </w:t>
-      </w:r>
-      <w:proofErr w:type="spellStart"/>
-      <w:r>
-        <w:t>request.form</w:t>
-      </w:r>
-      <w:proofErr w:type="spellEnd"/>
-      <w:r>
-        <w:t xml:space="preserve">, while Frontend was sending package as JSON -&gt; Easy fix by accessing </w:t>
-      </w:r>
-      <w:proofErr w:type="spellStart"/>
-      <w:r>
-        <w:t>request.json</w:t>
-      </w:r>
-      <w:proofErr w:type="spellEnd"/>
+        <w:t>Backend not extracting information from Frontend -&gt; Backend was accessing information in request.form, while Frontend was sending package as JSON -&gt; Easy fix by accessing request.json</w:t>
+      </w:r>
     </w:p>
     <w:p>
       <w:pPr>
@@ -1040,15 +865,7 @@
         </w:numPr>
       </w:pPr>
       <w:r>
-        <w:t xml:space="preserve">Frontend failed to fetch route </w:t>
-      </w:r>
-      <w:proofErr w:type="spellStart"/>
-      <w:r>
-        <w:t>start_startexperiment</w:t>
-      </w:r>
-      <w:proofErr w:type="spellEnd"/>
-      <w:r>
-        <w:t xml:space="preserve"> due to CORS policy -&gt; It was a hard fix because I thought I have already solved it before</w:t>
+        <w:t>Frontend failed to fetch route start_startexperiment due to CORS policy -&gt; It was a hard fix because I thought I have already solved it before</w:t>
       </w:r>
       <w:r>
         <w:t xml:space="preserve">. I learned that </w:t>
@@ -1058,27 +875,10 @@
           <w:b/>
           <w:bCs/>
         </w:rPr>
-        <w:t xml:space="preserve">the CORS policies are separate for Backend routes and </w:t>
-      </w:r>
-      <w:proofErr w:type="spellStart"/>
-      <w:r>
-        <w:rPr>
-          <w:b/>
-          <w:bCs/>
-        </w:rPr>
-        <w:t>websocket</w:t>
-      </w:r>
-      <w:proofErr w:type="spellEnd"/>
-      <w:r>
-        <w:t xml:space="preserve">. I have only configured CORS policy for the </w:t>
-      </w:r>
-      <w:proofErr w:type="spellStart"/>
-      <w:r>
-        <w:t>websocket</w:t>
-      </w:r>
-      <w:proofErr w:type="spellEnd"/>
-      <w:r>
-        <w:t>, and not the Backend routes.</w:t>
+        <w:t>the CORS policies are separate for Backend routes and websocket</w:t>
+      </w:r>
+      <w:r>
+        <w:t>. I have only configured CORS policy for the websocket, and not the Backend routes.</w:t>
       </w:r>
     </w:p>
     <w:p>
@@ -1121,7 +921,6 @@
       <w:r>
         <w:t xml:space="preserve">Connected to MongoDB using </w:t>
       </w:r>
-      <w:proofErr w:type="spellStart"/>
       <w:r>
         <w:rPr>
           <w:b/>
@@ -1129,7 +928,6 @@
         </w:rPr>
         <w:t>MongoEngine</w:t>
       </w:r>
-      <w:proofErr w:type="spellEnd"/>
     </w:p>
     <w:p>
       <w:pPr>
@@ -1195,15 +993,7 @@
         </w:numPr>
       </w:pPr>
       <w:r>
-        <w:t xml:space="preserve">Met with </w:t>
-      </w:r>
-      <w:proofErr w:type="spellStart"/>
-      <w:r>
-        <w:t>pda</w:t>
-      </w:r>
-      <w:proofErr w:type="spellEnd"/>
-      <w:r>
-        <w:t xml:space="preserve"> to merge RabbitMQ code with DB code</w:t>
+        <w:t>Met with pda to merge RabbitMQ code with DB code</w:t>
       </w:r>
     </w:p>
     <w:p>
@@ -1357,15 +1147,7 @@
         </w:numPr>
       </w:pPr>
       <w:r>
-        <w:t xml:space="preserve">Met with an error from Python – </w:t>
-      </w:r>
-      <w:proofErr w:type="spellStart"/>
-      <w:r>
-        <w:t>RuntimeException</w:t>
-      </w:r>
-      <w:proofErr w:type="spellEnd"/>
-      <w:r>
-        <w:t xml:space="preserve">: </w:t>
+        <w:t xml:space="preserve">Met with an error from Python – RuntimeException: </w:t>
       </w:r>
       <w:r>
         <w:t>can't create new thread at interpreter shutdown</w:t>
@@ -1380,13 +1162,8 @@
         <w:t xml:space="preserve"> This is because Python 3.12 </w:t>
       </w:r>
       <w:r>
-        <w:t xml:space="preserve">introduced a change that prevents creating new threads after the main thread has </w:t>
-      </w:r>
-      <w:proofErr w:type="spellStart"/>
-      <w:r>
-        <w:t>exited</w:t>
-      </w:r>
-      <w:proofErr w:type="spellEnd"/>
+        <w:t>introduced a change that prevents creating new threads after the main thread has exited</w:t>
+      </w:r>
       <w:r>
         <w:t>.</w:t>
       </w:r>
@@ -1417,15 +1194,7 @@
         </w:numPr>
       </w:pPr>
       <w:r>
-        <w:t>Rendering “</w:t>
-      </w:r>
-      <w:proofErr w:type="spellStart"/>
-      <w:r>
-        <w:t>get_jobs</w:t>
-      </w:r>
-      <w:proofErr w:type="spellEnd"/>
-      <w:r>
-        <w:t xml:space="preserve">” in the Frontend as a table </w:t>
+        <w:t xml:space="preserve">Rendering “get_jobs” in the Frontend as a table </w:t>
       </w:r>
       <w:r>
         <w:sym w:font="Wingdings" w:char="F0E0"/>
@@ -1463,15 +1232,7 @@
         </w:numPr>
       </w:pPr>
       <w:r>
-        <w:t xml:space="preserve">Meeting an error of </w:t>
-      </w:r>
-      <w:proofErr w:type="spellStart"/>
-      <w:r>
-        <w:t>useState</w:t>
-      </w:r>
-      <w:proofErr w:type="spellEnd"/>
-      <w:r>
-        <w:t xml:space="preserve"> not updating. Specifically, it doesn’t seem like the object is updated fast enough to be rendered. This is likely due to the asynchronous nature of React, where the code keeps running without waiting for a line to finish.</w:t>
+        <w:t>Meeting an error of useState not updating. Specifically, it doesn’t seem like the object is updated fast enough to be rendered. This is likely due to the asynchronous nature of React, where the code keeps running without waiting for a line to finish.</w:t>
       </w:r>
       <w:r>
         <w:t xml:space="preserve"> </w:t>
@@ -1483,15 +1244,7 @@
         <w:t xml:space="preserve"> Turns out to be a </w:t>
       </w:r>
       <w:r>
-        <w:t xml:space="preserve">problem with installing </w:t>
-      </w:r>
-      <w:proofErr w:type="spellStart"/>
-      <w:r>
-        <w:t>npm</w:t>
-      </w:r>
-      <w:proofErr w:type="spellEnd"/>
-      <w:r>
-        <w:t xml:space="preserve"> packages in the wrong place. I simply had to delete the incorrect installation and install into the right place.</w:t>
+        <w:t>problem with installing npm packages in the wrong place. I simply had to delete the incorrect installation and install into the right place.</w:t>
       </w:r>
     </w:p>
     <w:p>
@@ -1553,15 +1306,7 @@
         </w:numPr>
       </w:pPr>
       <w:r>
-        <w:t xml:space="preserve">There was a lot of asking </w:t>
-      </w:r>
-      <w:proofErr w:type="spellStart"/>
-      <w:r>
-        <w:t>chatGPT</w:t>
-      </w:r>
-      <w:proofErr w:type="spellEnd"/>
-      <w:r>
-        <w:t>/Perplexity to point me to the right resources, so I’m not sure if I’m learning anything significant.</w:t>
+        <w:t>There was a lot of asking chatGPT/Perplexity to point me to the right resources, so I’m not sure if I’m learning anything significant.</w:t>
       </w:r>
     </w:p>
     <w:p>
@@ -1614,15 +1359,7 @@
         </w:numPr>
       </w:pPr>
       <w:r>
-        <w:t xml:space="preserve">Learned that with </w:t>
-      </w:r>
-      <w:proofErr w:type="spellStart"/>
-      <w:r>
-        <w:t>useState</w:t>
-      </w:r>
-      <w:proofErr w:type="spellEnd"/>
-      <w:r>
-        <w:t xml:space="preserve">, even if the component doesn’t change at all, will </w:t>
+        <w:t xml:space="preserve">Learned that with useState, even if the component doesn’t change at all, will </w:t>
       </w:r>
       <w:r>
         <w:rPr>
@@ -1726,15 +1463,7 @@
       </w:pPr>
       <w:r>
         <w:lastRenderedPageBreak/>
-        <w:t xml:space="preserve">Currently debugging why messages get overwritten. Specifically, when I call </w:t>
-      </w:r>
-      <w:proofErr w:type="spellStart"/>
-      <w:r>
-        <w:t>setMessages</w:t>
-      </w:r>
-      <w:proofErr w:type="spellEnd"/>
-      <w:r>
-        <w:t xml:space="preserve">() twice in a function, the first message doesn’t have enough time to be set. Instead, it gets overwritten by the second message </w:t>
+        <w:t xml:space="preserve">Currently debugging why messages get overwritten. Specifically, when I call setMessages() twice in a function, the first message doesn’t have enough time to be set. Instead, it gets overwritten by the second message </w:t>
       </w:r>
       <w:r>
         <w:sym w:font="Wingdings" w:char="F0E0"/>
@@ -1747,23 +1476,7 @@
           <w:b/>
           <w:bCs/>
         </w:rPr>
-        <w:t xml:space="preserve">the </w:t>
-      </w:r>
-      <w:proofErr w:type="spellStart"/>
-      <w:r>
-        <w:rPr>
-          <w:b/>
-          <w:bCs/>
-        </w:rPr>
-        <w:t>setState’s</w:t>
-      </w:r>
-      <w:proofErr w:type="spellEnd"/>
-      <w:r>
-        <w:rPr>
-          <w:b/>
-          <w:bCs/>
-        </w:rPr>
-        <w:t xml:space="preserve"> function’s callback</w:t>
+        <w:t>the setState’s function’s callback</w:t>
       </w:r>
       <w:r>
         <w:t xml:space="preserve">. </w:t>
@@ -1773,23 +1486,7 @@
           <w:b/>
           <w:bCs/>
         </w:rPr>
-        <w:t xml:space="preserve">Using the </w:t>
-      </w:r>
-      <w:proofErr w:type="spellStart"/>
-      <w:r>
-        <w:rPr>
-          <w:b/>
-          <w:bCs/>
-        </w:rPr>
-        <w:t>setState</w:t>
-      </w:r>
-      <w:proofErr w:type="spellEnd"/>
-      <w:r>
-        <w:rPr>
-          <w:b/>
-          <w:bCs/>
-        </w:rPr>
-        <w:t xml:space="preserve"> function’s callback ensures that we work with the most up-to-date state</w:t>
+        <w:t>Using the setState function’s callback ensures that we work with the most up-to-date state</w:t>
       </w:r>
     </w:p>
     <w:p>
@@ -1843,29 +1540,14 @@
         </w:numPr>
       </w:pPr>
       <w:r>
-        <w:t xml:space="preserve">When a job finishes, should tell the user run time + accuracy. It will look like this: “job epochs, </w:t>
-      </w:r>
-      <w:proofErr w:type="spellStart"/>
-      <w:r>
-        <w:t>learning_rate</w:t>
-      </w:r>
-      <w:proofErr w:type="spellEnd"/>
-      <w:r>
-        <w:t xml:space="preserve">, </w:t>
-      </w:r>
-      <w:proofErr w:type="spellStart"/>
-      <w:r>
-        <w:t>batch_size</w:t>
-      </w:r>
-      <w:proofErr w:type="spellEnd"/>
-      <w:r>
-        <w:t xml:space="preserve"> done with accuracy + </w:t>
-      </w:r>
-      <w:proofErr w:type="spellStart"/>
-      <w:r>
-        <w:t>run_time</w:t>
-      </w:r>
-      <w:proofErr w:type="spellEnd"/>
+        <w:t xml:space="preserve">When a job finishes, should tell the user run time + accuracy. It will look like this: “job epochs, learning_rate, batch_size done with accuracy + run_time </w:t>
+      </w:r>
+      <w:r>
+        <w:sym w:font="Wingdings" w:char="F0E0"/>
+      </w:r>
+      <w:r>
+        <w:t xml:space="preserve"> This will be done via websocket, as the backend will have to signal that a job is done for the frontend to find that job in the database</w:t>
+      </w:r>
       <w:r>
         <w:t xml:space="preserve"> </w:t>
       </w:r>
@@ -1873,31 +1555,199 @@
         <w:sym w:font="Wingdings" w:char="F0E0"/>
       </w:r>
       <w:r>
-        <w:t xml:space="preserve"> This will be done via </w:t>
-      </w:r>
-      <w:proofErr w:type="spellStart"/>
-      <w:r>
-        <w:t>websocket</w:t>
-      </w:r>
-      <w:proofErr w:type="spellEnd"/>
-      <w:r>
-        <w:t>, as the backend will have to signal that a job is done for the frontend to find that job in the database</w:t>
-      </w:r>
-      <w:r>
         <w:t xml:space="preserve"> </w:t>
       </w:r>
       <w:r>
+        <w:rPr>
+          <w:b/>
+          <w:bCs/>
+        </w:rPr>
+        <w:t>Need another endpoint reserved for looking up finished job and report the accuracy</w:t>
+      </w:r>
+      <w:r>
+        <w:t>.</w:t>
+      </w:r>
+    </w:p>
+    <w:p>
+      <w:pPr>
+        <w:pStyle w:val="ListParagraph"/>
+        <w:numPr>
+          <w:ilvl w:val="0"/>
+          <w:numId w:val="1"/>
+        </w:numPr>
+      </w:pPr>
+      <w:r>
+        <w:t>Talked to anh Sơn. Anh Sơn khuyên đừng dùng Material UI</w:t>
+      </w:r>
+      <w:r>
+        <w:t> tại khi cần sẽ rất khó customize. Khuyên là nên code chay hoặc dùng bootstrap, shadcn UI</w:t>
+      </w:r>
+    </w:p>
+    <w:p>
+      <w:pPr>
+        <w:pStyle w:val="ListParagraph"/>
+        <w:numPr>
+          <w:ilvl w:val="0"/>
+          <w:numId w:val="1"/>
+        </w:numPr>
+      </w:pPr>
+      <w:r>
+        <w:t>Plan for tomorrow: Design the flex box layout first, then build the components</w:t>
+      </w:r>
+    </w:p>
+    <w:p>
+      <w:r>
+        <w:t>3/7/2024</w:t>
+      </w:r>
+    </w:p>
+    <w:p>
+      <w:pPr>
+        <w:pStyle w:val="ListParagraph"/>
+        <w:numPr>
+          <w:ilvl w:val="0"/>
+          <w:numId w:val="1"/>
+        </w:numPr>
+      </w:pPr>
+      <w:r>
+        <w:t>Designed flexbox layout</w:t>
+      </w:r>
+    </w:p>
+    <w:p>
+      <w:pPr>
+        <w:pStyle w:val="ListParagraph"/>
+        <w:numPr>
+          <w:ilvl w:val="0"/>
+          <w:numId w:val="1"/>
+        </w:numPr>
+      </w:pPr>
+      <w:r>
+        <w:t>Playing with css code to layout the flexboxes</w:t>
+      </w:r>
+      <w:r>
+        <w:t xml:space="preserve"> </w:t>
+      </w:r>
+      <w:r>
         <w:sym w:font="Wingdings" w:char="F0E0"/>
       </w:r>
       <w:r>
-        <w:t xml:space="preserve"> </w:t>
-      </w:r>
-      <w:r>
-        <w:rPr>
-          <w:b/>
-          <w:bCs/>
-        </w:rPr>
-        <w:t>Need another endpoint reserved for looking up finished job and report the accuracy</w:t>
+        <w:t> Learning flexbox is actually fun!</w:t>
+      </w:r>
+    </w:p>
+    <w:p>
+      <w:pPr>
+        <w:pStyle w:val="ListParagraph"/>
+        <w:numPr>
+          <w:ilvl w:val="0"/>
+          <w:numId w:val="1"/>
+        </w:numPr>
+      </w:pPr>
+      <w:r>
+        <w:t>Finished sketching out the borders</w:t>
+      </w:r>
+    </w:p>
+    <w:p>
+      <w:pPr>
+        <w:pStyle w:val="ListParagraph"/>
+        <w:numPr>
+          <w:ilvl w:val="0"/>
+          <w:numId w:val="1"/>
+        </w:numPr>
+      </w:pPr>
+      <w:r>
+        <w:t>Started implementing the component</w:t>
+      </w:r>
+      <w:r>
+        <w:t>s</w:t>
+      </w:r>
+    </w:p>
+    <w:p>
+      <w:r>
+        <w:t>3/11/2024</w:t>
+      </w:r>
+    </w:p>
+    <w:p>
+      <w:pPr>
+        <w:pStyle w:val="ListParagraph"/>
+        <w:numPr>
+          <w:ilvl w:val="0"/>
+          <w:numId w:val="1"/>
+        </w:numPr>
+      </w:pPr>
+      <w:r>
+        <w:t xml:space="preserve">Learned that it is </w:t>
+      </w:r>
+      <w:r>
+        <w:rPr>
+          <w:b/>
+          <w:bCs/>
+        </w:rPr>
+        <w:t>not recommended to use class and className at the same time</w:t>
+      </w:r>
+      <w:r>
+        <w:t>, as the behavior would be unpredictable</w:t>
+      </w:r>
+    </w:p>
+    <w:p>
+      <w:pPr>
+        <w:pStyle w:val="ListParagraph"/>
+        <w:numPr>
+          <w:ilvl w:val="0"/>
+          <w:numId w:val="1"/>
+        </w:numPr>
+      </w:pPr>
+      <w:r>
+        <w:t>Finished Form component and Progress Bar components</w:t>
+      </w:r>
+    </w:p>
+    <w:p>
+      <w:pPr>
+        <w:pStyle w:val="ListParagraph"/>
+        <w:numPr>
+          <w:ilvl w:val="0"/>
+          <w:numId w:val="1"/>
+        </w:numPr>
+      </w:pPr>
+      <w:r>
+        <w:t>Currently working on the DataTable, switched to only displaying the top 10. The code for coloring is currently not optimal (styling is being applied to separate cells, while it could/should be applied to a whole row)</w:t>
+      </w:r>
+    </w:p>
+    <w:p>
+      <w:pPr>
+        <w:pStyle w:val="ListParagraph"/>
+        <w:numPr>
+          <w:ilvl w:val="0"/>
+          <w:numId w:val="1"/>
+        </w:numPr>
+      </w:pPr>
+      <w:r>
+        <w:t xml:space="preserve">class là invalid syntax, className mới đúng </w:t>
+      </w:r>
+      <w:r>
+        <w:sym w:font="Wingdings" w:char="F0E0"/>
+      </w:r>
+      <w:r>
+        <w:t xml:space="preserve"> Chỉ dùng className moving forward.</w:t>
+      </w:r>
+    </w:p>
+    <w:p>
+      <w:pPr>
+        <w:pStyle w:val="ListParagraph"/>
+        <w:numPr>
+          <w:ilvl w:val="0"/>
+          <w:numId w:val="1"/>
+        </w:numPr>
+      </w:pPr>
+      <w:r>
+        <w:t xml:space="preserve">Limit the size of “messages” </w:t>
+      </w:r>
+      <w:r>
+        <w:t xml:space="preserve">state </w:t>
+      </w:r>
+      <w:r>
+        <w:t>to 10</w:t>
+      </w:r>
+      <w:r>
+        <w:t xml:space="preserve"> elements</w:t>
       </w:r>
       <w:r>
         <w:t>.</w:t>
@@ -1912,422 +1762,8 @@
         </w:numPr>
       </w:pPr>
       <w:r>
-        <w:t xml:space="preserve">Talked to </w:t>
-      </w:r>
-      <w:proofErr w:type="spellStart"/>
-      <w:r>
-        <w:t>anh</w:t>
-      </w:r>
-      <w:proofErr w:type="spellEnd"/>
-      <w:r>
-        <w:t xml:space="preserve"> Sơn. Anh Sơn </w:t>
-      </w:r>
-      <w:proofErr w:type="spellStart"/>
-      <w:r>
-        <w:t>khuyên</w:t>
-      </w:r>
-      <w:proofErr w:type="spellEnd"/>
-      <w:r>
-        <w:t xml:space="preserve"> </w:t>
-      </w:r>
-      <w:proofErr w:type="spellStart"/>
-      <w:r>
-        <w:t>đừng</w:t>
-      </w:r>
-      <w:proofErr w:type="spellEnd"/>
-      <w:r>
-        <w:t xml:space="preserve"> </w:t>
-      </w:r>
-      <w:proofErr w:type="spellStart"/>
-      <w:r>
-        <w:t>dùng</w:t>
-      </w:r>
-      <w:proofErr w:type="spellEnd"/>
-      <w:r>
-        <w:t xml:space="preserve"> Material UI</w:t>
-      </w:r>
-      <w:r>
-        <w:t> </w:t>
-      </w:r>
-      <w:proofErr w:type="spellStart"/>
-      <w:r>
-        <w:t>tại</w:t>
-      </w:r>
-      <w:proofErr w:type="spellEnd"/>
-      <w:r>
-        <w:t xml:space="preserve"> </w:t>
-      </w:r>
-      <w:proofErr w:type="spellStart"/>
-      <w:r>
-        <w:t>khi</w:t>
-      </w:r>
-      <w:proofErr w:type="spellEnd"/>
-      <w:r>
-        <w:t xml:space="preserve"> </w:t>
-      </w:r>
-      <w:proofErr w:type="spellStart"/>
-      <w:r>
-        <w:t>cần</w:t>
-      </w:r>
-      <w:proofErr w:type="spellEnd"/>
-      <w:r>
-        <w:t xml:space="preserve"> </w:t>
-      </w:r>
-      <w:proofErr w:type="spellStart"/>
-      <w:r>
-        <w:t>sẽ</w:t>
-      </w:r>
-      <w:proofErr w:type="spellEnd"/>
-      <w:r>
-        <w:t xml:space="preserve"> </w:t>
-      </w:r>
-      <w:proofErr w:type="spellStart"/>
-      <w:r>
-        <w:t>rất</w:t>
-      </w:r>
-      <w:proofErr w:type="spellEnd"/>
-      <w:r>
-        <w:t xml:space="preserve"> </w:t>
-      </w:r>
-      <w:proofErr w:type="spellStart"/>
-      <w:r>
-        <w:t>khó</w:t>
-      </w:r>
-      <w:proofErr w:type="spellEnd"/>
-      <w:r>
-        <w:t xml:space="preserve"> customize. </w:t>
-      </w:r>
-      <w:proofErr w:type="spellStart"/>
-      <w:r>
-        <w:t>Khuyên</w:t>
-      </w:r>
-      <w:proofErr w:type="spellEnd"/>
-      <w:r>
-        <w:t xml:space="preserve"> </w:t>
-      </w:r>
-      <w:proofErr w:type="spellStart"/>
-      <w:r>
-        <w:t>là</w:t>
-      </w:r>
-      <w:proofErr w:type="spellEnd"/>
-      <w:r>
-        <w:t xml:space="preserve"> </w:t>
-      </w:r>
-      <w:proofErr w:type="spellStart"/>
-      <w:r>
-        <w:t>nên</w:t>
-      </w:r>
-      <w:proofErr w:type="spellEnd"/>
-      <w:r>
-        <w:t xml:space="preserve"> code </w:t>
-      </w:r>
-      <w:proofErr w:type="spellStart"/>
-      <w:r>
-        <w:t>chay</w:t>
-      </w:r>
-      <w:proofErr w:type="spellEnd"/>
-      <w:r>
-        <w:t xml:space="preserve"> </w:t>
-      </w:r>
-      <w:proofErr w:type="spellStart"/>
-      <w:r>
-        <w:t>hoặc</w:t>
-      </w:r>
-      <w:proofErr w:type="spellEnd"/>
-      <w:r>
-        <w:t xml:space="preserve"> </w:t>
-      </w:r>
-      <w:proofErr w:type="spellStart"/>
-      <w:r>
-        <w:t>dùng</w:t>
-      </w:r>
-      <w:proofErr w:type="spellEnd"/>
-      <w:r>
-        <w:t xml:space="preserve"> bootstrap, </w:t>
-      </w:r>
-      <w:proofErr w:type="spellStart"/>
-      <w:r>
-        <w:t>shadcn</w:t>
-      </w:r>
-      <w:proofErr w:type="spellEnd"/>
-      <w:r>
-        <w:t xml:space="preserve"> UI</w:t>
-      </w:r>
-    </w:p>
-    <w:p>
-      <w:pPr>
-        <w:pStyle w:val="ListParagraph"/>
-        <w:numPr>
-          <w:ilvl w:val="0"/>
-          <w:numId w:val="1"/>
-        </w:numPr>
-      </w:pPr>
-      <w:r>
-        <w:t>Plan for tomorrow: Design the flex box layout first, then build the components</w:t>
-      </w:r>
-    </w:p>
-    <w:p>
-      <w:r>
-        <w:t>3/7/2024</w:t>
-      </w:r>
-    </w:p>
-    <w:p>
-      <w:pPr>
-        <w:pStyle w:val="ListParagraph"/>
-        <w:numPr>
-          <w:ilvl w:val="0"/>
-          <w:numId w:val="1"/>
-        </w:numPr>
-      </w:pPr>
-      <w:r>
-        <w:t>Designed flexbox layout</w:t>
-      </w:r>
-    </w:p>
-    <w:p>
-      <w:pPr>
-        <w:pStyle w:val="ListParagraph"/>
-        <w:numPr>
-          <w:ilvl w:val="0"/>
-          <w:numId w:val="1"/>
-        </w:numPr>
-      </w:pPr>
-      <w:r>
-        <w:t xml:space="preserve">Playing with </w:t>
-      </w:r>
-      <w:proofErr w:type="spellStart"/>
-      <w:r>
-        <w:t>css</w:t>
-      </w:r>
-      <w:proofErr w:type="spellEnd"/>
-      <w:r>
-        <w:t xml:space="preserve"> code to layout the flexboxes</w:t>
-      </w:r>
-      <w:r>
-        <w:t xml:space="preserve"> </w:t>
-      </w:r>
-      <w:r>
-        <w:sym w:font="Wingdings" w:char="F0E0"/>
-      </w:r>
-      <w:r>
-        <w:t> Learning flexbox is actually fun!</w:t>
-      </w:r>
-    </w:p>
-    <w:p>
-      <w:pPr>
-        <w:pStyle w:val="ListParagraph"/>
-        <w:numPr>
-          <w:ilvl w:val="0"/>
-          <w:numId w:val="1"/>
-        </w:numPr>
-      </w:pPr>
-      <w:r>
-        <w:t>Finished sketching out the borders</w:t>
-      </w:r>
-    </w:p>
-    <w:p>
-      <w:pPr>
-        <w:pStyle w:val="ListParagraph"/>
-        <w:numPr>
-          <w:ilvl w:val="0"/>
-          <w:numId w:val="1"/>
-        </w:numPr>
-      </w:pPr>
-      <w:r>
-        <w:t>Started implementing the component</w:t>
-      </w:r>
-      <w:r>
-        <w:t>s</w:t>
-      </w:r>
-    </w:p>
-    <w:p>
-      <w:r>
-        <w:t>3/11/2024</w:t>
-      </w:r>
-    </w:p>
-    <w:p>
-      <w:pPr>
-        <w:pStyle w:val="ListParagraph"/>
-        <w:numPr>
-          <w:ilvl w:val="0"/>
-          <w:numId w:val="1"/>
-        </w:numPr>
-      </w:pPr>
-      <w:r>
-        <w:t xml:space="preserve">Learned that it is </w:t>
-      </w:r>
-      <w:r>
-        <w:rPr>
-          <w:b/>
-          <w:bCs/>
-        </w:rPr>
-        <w:t xml:space="preserve">not recommended to use class and </w:t>
-      </w:r>
-      <w:proofErr w:type="spellStart"/>
-      <w:r>
-        <w:rPr>
-          <w:b/>
-          <w:bCs/>
-        </w:rPr>
-        <w:t>className</w:t>
-      </w:r>
-      <w:proofErr w:type="spellEnd"/>
-      <w:r>
-        <w:rPr>
-          <w:b/>
-          <w:bCs/>
-        </w:rPr>
-        <w:t xml:space="preserve"> at the same time</w:t>
-      </w:r>
-      <w:r>
-        <w:t>, as the behavior would be unpredictable</w:t>
-      </w:r>
-    </w:p>
-    <w:p>
-      <w:pPr>
-        <w:pStyle w:val="ListParagraph"/>
-        <w:numPr>
-          <w:ilvl w:val="0"/>
-          <w:numId w:val="1"/>
-        </w:numPr>
-      </w:pPr>
-      <w:r>
-        <w:t>Finished Form component and Progress Bar components</w:t>
-      </w:r>
-    </w:p>
-    <w:p>
-      <w:pPr>
-        <w:pStyle w:val="ListParagraph"/>
-        <w:numPr>
-          <w:ilvl w:val="0"/>
-          <w:numId w:val="1"/>
-        </w:numPr>
-      </w:pPr>
-      <w:r>
-        <w:t xml:space="preserve">Currently working on the </w:t>
-      </w:r>
-      <w:proofErr w:type="spellStart"/>
-      <w:r>
-        <w:t>DataTable</w:t>
-      </w:r>
-      <w:proofErr w:type="spellEnd"/>
-      <w:r>
-        <w:t>, switched to only displaying the top 10. The code for coloring is currently not optimal (styling is being applied to separate cells, while it could/should be applied to a whole row)</w:t>
-      </w:r>
-    </w:p>
-    <w:p>
-      <w:pPr>
-        <w:pStyle w:val="ListParagraph"/>
-        <w:numPr>
-          <w:ilvl w:val="0"/>
-          <w:numId w:val="1"/>
-        </w:numPr>
-      </w:pPr>
-      <w:r>
-        <w:t xml:space="preserve">class </w:t>
-      </w:r>
-      <w:proofErr w:type="spellStart"/>
-      <w:r>
-        <w:t>là</w:t>
-      </w:r>
-      <w:proofErr w:type="spellEnd"/>
-      <w:r>
-        <w:t xml:space="preserve"> invalid syntax, </w:t>
-      </w:r>
-      <w:proofErr w:type="spellStart"/>
-      <w:r>
-        <w:t>className</w:t>
-      </w:r>
-      <w:proofErr w:type="spellEnd"/>
-      <w:r>
-        <w:t xml:space="preserve"> </w:t>
-      </w:r>
-      <w:proofErr w:type="spellStart"/>
-      <w:r>
-        <w:t>mới</w:t>
-      </w:r>
-      <w:proofErr w:type="spellEnd"/>
-      <w:r>
-        <w:t xml:space="preserve"> </w:t>
-      </w:r>
-      <w:proofErr w:type="spellStart"/>
-      <w:r>
-        <w:t>đúng</w:t>
-      </w:r>
-      <w:proofErr w:type="spellEnd"/>
-      <w:r>
-        <w:t xml:space="preserve"> </w:t>
-      </w:r>
-      <w:r>
-        <w:sym w:font="Wingdings" w:char="F0E0"/>
-      </w:r>
-      <w:r>
-        <w:t xml:space="preserve"> </w:t>
-      </w:r>
-      <w:proofErr w:type="spellStart"/>
-      <w:r>
-        <w:t>Chỉ</w:t>
-      </w:r>
-      <w:proofErr w:type="spellEnd"/>
-      <w:r>
-        <w:t xml:space="preserve"> </w:t>
-      </w:r>
-      <w:proofErr w:type="spellStart"/>
-      <w:r>
-        <w:t>dùng</w:t>
-      </w:r>
-      <w:proofErr w:type="spellEnd"/>
-      <w:r>
-        <w:t xml:space="preserve"> </w:t>
-      </w:r>
-      <w:proofErr w:type="spellStart"/>
-      <w:r>
-        <w:t>className</w:t>
-      </w:r>
-      <w:proofErr w:type="spellEnd"/>
-      <w:r>
-        <w:t xml:space="preserve"> moving forward.</w:t>
-      </w:r>
-    </w:p>
-    <w:p>
-      <w:pPr>
-        <w:pStyle w:val="ListParagraph"/>
-        <w:numPr>
-          <w:ilvl w:val="0"/>
-          <w:numId w:val="1"/>
-        </w:numPr>
-      </w:pPr>
-      <w:r>
-        <w:t xml:space="preserve">Limit the size of “messages” </w:t>
-      </w:r>
-      <w:r>
-        <w:t xml:space="preserve">state </w:t>
-      </w:r>
-      <w:r>
-        <w:t>to 10</w:t>
-      </w:r>
-      <w:r>
-        <w:t xml:space="preserve"> elements</w:t>
-      </w:r>
-      <w:r>
-        <w:t>.</w:t>
-      </w:r>
-    </w:p>
-    <w:p>
-      <w:pPr>
-        <w:pStyle w:val="ListParagraph"/>
-        <w:numPr>
-          <w:ilvl w:val="0"/>
-          <w:numId w:val="1"/>
-        </w:numPr>
-      </w:pPr>
-      <w:r>
-        <w:t xml:space="preserve">Currently working on the </w:t>
-      </w:r>
-      <w:proofErr w:type="spellStart"/>
-      <w:r>
-        <w:t>MessageBoard</w:t>
-      </w:r>
-      <w:proofErr w:type="spellEnd"/>
+        <w:t>Currently working on the MessageBoard</w:t>
+      </w:r>
     </w:p>
     <w:p>
       <w:pPr>
@@ -2413,15 +1849,7 @@
         <w:t>: When a job is done</w:t>
       </w:r>
       <w:r>
-        <w:t xml:space="preserve">, </w:t>
-      </w:r>
-      <w:proofErr w:type="spellStart"/>
-      <w:r>
-        <w:t>socketIO</w:t>
-      </w:r>
-      <w:proofErr w:type="spellEnd"/>
-      <w:r>
-        <w:t xml:space="preserve"> should emit a signal to let the Frontend knows this job is done. Frontend should then find that job to report accuracy and update the table.</w:t>
+        <w:t>, socketIO should emit a signal to let the Frontend knows this job is done. Frontend should then find that job to report accuracy and update the table.</w:t>
       </w:r>
     </w:p>
     <w:p>
@@ -2478,40 +1906,15 @@
       <w:r>
         <w:t xml:space="preserve">with GET or HEAD methods. A workaround would be to use </w:t>
       </w:r>
-      <w:proofErr w:type="spellStart"/>
-      <w:r>
-        <w:rPr>
-          <w:b/>
-          <w:bCs/>
-        </w:rPr>
-        <w:t>URLSearchParams</w:t>
-      </w:r>
-      <w:proofErr w:type="spellEnd"/>
-      <w:r>
-        <w:rPr>
-          <w:b/>
-          <w:bCs/>
-        </w:rPr>
-        <w:t xml:space="preserve">() </w:t>
-      </w:r>
-      <w:r>
-        <w:t xml:space="preserve">and convert a </w:t>
-      </w:r>
-      <w:proofErr w:type="spellStart"/>
-      <w:r>
-        <w:t>json</w:t>
-      </w:r>
-      <w:proofErr w:type="spellEnd"/>
-      <w:r>
-        <w:t xml:space="preserve"> into query parameters, then add it directly to the </w:t>
-      </w:r>
-      <w:proofErr w:type="spellStart"/>
-      <w:r>
-        <w:t>url</w:t>
-      </w:r>
-      <w:proofErr w:type="spellEnd"/>
-      <w:r>
-        <w:t xml:space="preserve">, something like this: </w:t>
+      <w:r>
+        <w:rPr>
+          <w:b/>
+          <w:bCs/>
+        </w:rPr>
+        <w:t xml:space="preserve">URLSearchParams() </w:t>
+      </w:r>
+      <w:r>
+        <w:t xml:space="preserve">and convert a json into query parameters, then add it directly to the url, something like this: </w:t>
       </w:r>
       <w:r>
         <w:t>`http://localhost:9000/find-job?${queryParams}`</w:t>
@@ -2519,21 +1922,12 @@
       <w:r>
         <w:t xml:space="preserve">. The backend also needs to change, we need to use </w:t>
       </w:r>
-      <w:proofErr w:type="spellStart"/>
-      <w:r>
-        <w:rPr>
-          <w:b/>
-          <w:bCs/>
-        </w:rPr>
-        <w:t>request.args.get</w:t>
-      </w:r>
-      <w:proofErr w:type="spellEnd"/>
-      <w:r>
-        <w:rPr>
-          <w:b/>
-          <w:bCs/>
-        </w:rPr>
-        <w:t xml:space="preserve">(key) </w:t>
+      <w:r>
+        <w:rPr>
+          <w:b/>
+          <w:bCs/>
+        </w:rPr>
+        <w:t xml:space="preserve">request.args.get(key) </w:t>
       </w:r>
       <w:r>
         <w:t>to access the parameters.</w:t>
@@ -2565,15 +1959,7 @@
         </w:numPr>
       </w:pPr>
       <w:r>
-        <w:t xml:space="preserve">Currently having error: When clicked on the close button, </w:t>
-      </w:r>
-      <w:proofErr w:type="spellStart"/>
-      <w:r>
-        <w:t>onClose</w:t>
-      </w:r>
-      <w:proofErr w:type="spellEnd"/>
-      <w:r>
-        <w:t>() is not called.</w:t>
+        <w:t>Currently having error: When clicked on the close button, onClose() is not called.</w:t>
       </w:r>
       <w:r>
         <w:t xml:space="preserve"> </w:t>
@@ -2654,15 +2040,7 @@
         <w:t xml:space="preserve">Encountered error: </w:t>
       </w:r>
       <w:r>
-        <w:t xml:space="preserve">Access to </w:t>
-      </w:r>
-      <w:proofErr w:type="spellStart"/>
-      <w:r>
-        <w:t>XMLHttpRequest</w:t>
-      </w:r>
-      <w:proofErr w:type="spellEnd"/>
-      <w:r>
-        <w:t xml:space="preserve"> at 'http://localhost:9000/socket.io/?EIO=4&amp;transport=polling&amp;t=Ow1Bc56' from origin 'https://mnist-tuner.netlify.app' has been blocked by CORS policy: No 'Access-Control-Allow-Origin' header is present on the requested resource.</w:t>
+        <w:t>Access to XMLHttpRequest at 'http://localhost:9000/socket.io/?EIO=4&amp;transport=polling&amp;t=Ow1Bc56' from origin 'https://mnist-tuner.netlify.app' has been blocked by CORS policy: No 'Access-Control-Allow-Origin' header is present on the requested resource.</w:t>
       </w:r>
       <w:r>
         <w:t xml:space="preserve"> </w:t>
@@ -2671,15 +2049,7 @@
         <w:sym w:font="Wingdings" w:char="F0E0"/>
       </w:r>
       <w:r>
-        <w:t xml:space="preserve"> For now, set </w:t>
-      </w:r>
-      <w:proofErr w:type="spellStart"/>
-      <w:r>
-        <w:t>cors_allowed_origins</w:t>
-      </w:r>
-      <w:proofErr w:type="spellEnd"/>
-      <w:r>
-        <w:t xml:space="preserve"> = “*”</w:t>
+        <w:t xml:space="preserve"> For now, set cors_allowed_origins = “*”</w:t>
       </w:r>
     </w:p>
     <w:p>
@@ -2747,13 +2117,8 @@
         </w:numPr>
       </w:pPr>
       <w:r>
-        <w:t xml:space="preserve">Trying to deploy </w:t>
-      </w:r>
-      <w:proofErr w:type="spellStart"/>
-      <w:r>
-        <w:t>rabbitmq</w:t>
-      </w:r>
-      <w:proofErr w:type="spellEnd"/>
+        <w:t>Trying to deploy rabbitmq</w:t>
+      </w:r>
       <w:r>
         <w:t xml:space="preserve"> </w:t>
       </w:r>
@@ -2776,15 +2141,7 @@
         </w:numPr>
       </w:pPr>
       <w:r>
-        <w:t xml:space="preserve">Trying to connect </w:t>
-      </w:r>
-      <w:proofErr w:type="spellStart"/>
-      <w:r>
-        <w:t>rabbitmq</w:t>
-      </w:r>
-      <w:proofErr w:type="spellEnd"/>
-      <w:r>
-        <w:t xml:space="preserve"> with server</w:t>
+        <w:t>Trying to connect rabbitmq with server</w:t>
       </w:r>
       <w:r>
         <w:t>. Encountered a few bugs, such as “no service found” and “connection refused”.</w:t>
@@ -2816,15 +2173,7 @@
         </w:numPr>
       </w:pPr>
       <w:r>
-        <w:t xml:space="preserve">Successfully deployed a </w:t>
-      </w:r>
-      <w:proofErr w:type="spellStart"/>
-      <w:r>
-        <w:t>rabbitmq</w:t>
-      </w:r>
-      <w:proofErr w:type="spellEnd"/>
-      <w:r>
-        <w:t xml:space="preserve"> image but couldn’t connect backend with it.</w:t>
+        <w:t>Successfully deployed a rabbitmq image but couldn’t connect backend with it.</w:t>
       </w:r>
     </w:p>
     <w:p>
@@ -2836,15 +2185,7 @@
         </w:numPr>
       </w:pPr>
       <w:r>
-        <w:t xml:space="preserve">Tried Render’s guide using their own </w:t>
-      </w:r>
-      <w:proofErr w:type="spellStart"/>
-      <w:r>
-        <w:t>rabbitmq</w:t>
-      </w:r>
-      <w:proofErr w:type="spellEnd"/>
-      <w:r>
-        <w:t xml:space="preserve"> repo but couldn't connect backend with it.</w:t>
+        <w:t>Tried Render’s guide using their own rabbitmq repo but couldn't connect backend with it.</w:t>
       </w:r>
     </w:p>
     <w:p>
@@ -2856,15 +2197,7 @@
         </w:numPr>
       </w:pPr>
       <w:r>
-        <w:t xml:space="preserve">Tried using local backend code to connect with deployed </w:t>
-      </w:r>
-      <w:proofErr w:type="spellStart"/>
-      <w:r>
-        <w:t>rabbitmq</w:t>
-      </w:r>
-      <w:proofErr w:type="spellEnd"/>
-      <w:r>
-        <w:t xml:space="preserve"> webservice and failed. It turns out that </w:t>
+        <w:t xml:space="preserve">Tried using local backend code to connect with deployed rabbitmq webservice and failed. It turns out that </w:t>
       </w:r>
       <w:r>
         <w:rPr>
@@ -2883,15 +2216,7 @@
         </w:numPr>
       </w:pPr>
       <w:r>
-        <w:t xml:space="preserve">Tried a bunch of different host names in pika’s </w:t>
-      </w:r>
-      <w:proofErr w:type="spellStart"/>
-      <w:r>
-        <w:t>ConnectionParameters</w:t>
-      </w:r>
-      <w:proofErr w:type="spellEnd"/>
-      <w:r>
-        <w:t xml:space="preserve">, from IP addresses to URLs to internal service name </w:t>
+        <w:t xml:space="preserve">Tried a bunch of different host names in pika’s ConnectionParameters, from IP addresses to URLs to internal service name </w:t>
       </w:r>
       <w:r>
         <w:sym w:font="Wingdings" w:char="F0E0"/>
@@ -2913,23 +2238,7 @@
         <w:t xml:space="preserve">Read lots of </w:t>
       </w:r>
       <w:r>
-        <w:t>forums online (</w:t>
-      </w:r>
-      <w:proofErr w:type="spellStart"/>
-      <w:r>
-        <w:t>stackoverflow</w:t>
-      </w:r>
-      <w:proofErr w:type="spellEnd"/>
-      <w:r>
-        <w:t xml:space="preserve"> and Render community) to learn why I couldn’t connect my backend to a remote </w:t>
-      </w:r>
-      <w:proofErr w:type="spellStart"/>
-      <w:r>
-        <w:t>rabbitmq</w:t>
-      </w:r>
-      <w:proofErr w:type="spellEnd"/>
-      <w:r>
-        <w:t xml:space="preserve"> service. Applied all the suggestions but none worked out</w:t>
+        <w:t>forums online (stackoverflow and Render community) to learn why I couldn’t connect my backend to a remote rabbitmq service. Applied all the suggestions but none worked out</w:t>
       </w:r>
     </w:p>
     <w:p>
@@ -2997,7 +2306,6 @@
       <w:r>
         <w:t xml:space="preserve">RabbitMQ is now being hosted on </w:t>
       </w:r>
-      <w:proofErr w:type="spellStart"/>
       <w:r>
         <w:rPr>
           <w:b/>
@@ -3005,37 +2313,20 @@
         </w:rPr>
         <w:t>CloudAMQP</w:t>
       </w:r>
-      <w:proofErr w:type="spellEnd"/>
-      <w:r>
-        <w:t xml:space="preserve">. All credit goes to </w:t>
-      </w:r>
-      <w:proofErr w:type="spellStart"/>
-      <w:r>
-        <w:t>pda</w:t>
-      </w:r>
-      <w:proofErr w:type="spellEnd"/>
-      <w:r>
-        <w:t xml:space="preserve"> for finding this new platform</w:t>
-      </w:r>
-    </w:p>
-    <w:p>
-      <w:pPr>
-        <w:pStyle w:val="ListParagraph"/>
-        <w:numPr>
-          <w:ilvl w:val="0"/>
-          <w:numId w:val="1"/>
-        </w:numPr>
-      </w:pPr>
-      <w:r>
-        <w:t xml:space="preserve">Progress so far: RabbitMQ on </w:t>
-      </w:r>
-      <w:proofErr w:type="spellStart"/>
-      <w:r>
-        <w:t>CloudAMQP</w:t>
-      </w:r>
-      <w:proofErr w:type="spellEnd"/>
-      <w:r>
-        <w:t>, backend on local machine, frontend on Render. However, backend can now connect to the remote RabbitMQ service :)</w:t>
+      <w:r>
+        <w:t>. All credit goes to pda for finding this new platform</w:t>
+      </w:r>
+    </w:p>
+    <w:p>
+      <w:pPr>
+        <w:pStyle w:val="ListParagraph"/>
+        <w:numPr>
+          <w:ilvl w:val="0"/>
+          <w:numId w:val="1"/>
+        </w:numPr>
+      </w:pPr>
+      <w:r>
+        <w:t>Progress so far: RabbitMQ on CloudAMQP, backend on local machine, frontend on Render. However, backend can now connect to the remote RabbitMQ service :)</w:t>
       </w:r>
     </w:p>
     <w:p>
@@ -3050,15 +2341,7 @@
         <w:t>What to do next: Deploy backend on Render, then change all the endpoints on the frontend to reflect exposed URL. Also make sure to use environment variables for security</w:t>
       </w:r>
       <w:r>
-        <w:t xml:space="preserve"> (MongoDB, RabbitMQ, frontend </w:t>
-      </w:r>
-      <w:proofErr w:type="spellStart"/>
-      <w:r>
-        <w:t>enpoints</w:t>
-      </w:r>
-      <w:proofErr w:type="spellEnd"/>
-      <w:r>
-        <w:t>)</w:t>
+        <w:t xml:space="preserve"> (MongoDB, RabbitMQ, frontend enpoints)</w:t>
       </w:r>
       <w:r>
         <w:t>.</w:t>
@@ -3073,15 +2356,7 @@
         </w:numPr>
       </w:pPr>
       <w:r>
-        <w:t xml:space="preserve">One thing to note is that </w:t>
-      </w:r>
-      <w:proofErr w:type="spellStart"/>
-      <w:r>
-        <w:t>CloudAMQP’s</w:t>
-      </w:r>
-      <w:proofErr w:type="spellEnd"/>
-      <w:r>
-        <w:t xml:space="preserve"> RabbitMQ instance will be deleted after 28 days of inactivity </w:t>
+        <w:t xml:space="preserve">One thing to note is that CloudAMQP’s RabbitMQ instance will be deleted after 28 days of inactivity </w:t>
       </w:r>
       <w:r>
         <w:sym w:font="Wingdings" w:char="F0E0"/>
@@ -3163,39 +2438,7 @@
           <w:b/>
           <w:bCs/>
         </w:rPr>
-        <w:t xml:space="preserve">create a </w:t>
-      </w:r>
-      <w:proofErr w:type="spellStart"/>
-      <w:r>
-        <w:rPr>
-          <w:b/>
-          <w:bCs/>
-        </w:rPr>
-        <w:t>className</w:t>
-      </w:r>
-      <w:proofErr w:type="spellEnd"/>
-      <w:r>
-        <w:rPr>
-          <w:b/>
-          <w:bCs/>
-        </w:rPr>
-        <w:t xml:space="preserve"> and include that </w:t>
-      </w:r>
-      <w:proofErr w:type="spellStart"/>
-      <w:r>
-        <w:rPr>
-          <w:b/>
-          <w:bCs/>
-        </w:rPr>
-        <w:t>className</w:t>
-      </w:r>
-      <w:proofErr w:type="spellEnd"/>
-      <w:r>
-        <w:rPr>
-          <w:b/>
-          <w:bCs/>
-        </w:rPr>
-        <w:t xml:space="preserve"> into all components</w:t>
+        <w:t>create a className and include that className into all components</w:t>
       </w:r>
       <w:r>
         <w:t>.</w:t>
@@ -3210,15 +2453,7 @@
         </w:numPr>
       </w:pPr>
       <w:r>
-        <w:t>Added environment variables (</w:t>
-      </w:r>
-      <w:proofErr w:type="spellStart"/>
-      <w:r>
-        <w:t>cloudAQMP</w:t>
-      </w:r>
-      <w:proofErr w:type="spellEnd"/>
-      <w:r>
-        <w:t>) to Render</w:t>
+        <w:t>Added environment variables (cloudAQMP) to Render</w:t>
       </w:r>
     </w:p>
     <w:p>
@@ -3232,29 +2467,8 @@
       <w:r>
         <w:t xml:space="preserve">Encountered a new error: </w:t>
       </w:r>
-      <w:proofErr w:type="spellStart"/>
-      <w:r>
-        <w:t>RuntimeError</w:t>
-      </w:r>
-      <w:proofErr w:type="spellEnd"/>
-      <w:r>
-        <w:t xml:space="preserve">: The </w:t>
-      </w:r>
-      <w:proofErr w:type="spellStart"/>
-      <w:r>
-        <w:t>Werkzeug</w:t>
-      </w:r>
-      <w:proofErr w:type="spellEnd"/>
-      <w:r>
-        <w:t xml:space="preserve"> web server is not designed to run in production. Pass </w:t>
-      </w:r>
-      <w:proofErr w:type="spellStart"/>
-      <w:r>
-        <w:t>allow_unsafe_werkzeug</w:t>
-      </w:r>
-      <w:proofErr w:type="spellEnd"/>
-      <w:r>
-        <w:t>=True to the run() method to disable this error.</w:t>
+      <w:r>
+        <w:t>RuntimeError: The Werkzeug web server is not designed to run in production. Pass allow_unsafe_werkzeug=True to the run() method to disable this error.</w:t>
       </w:r>
       <w:r>
         <w:t xml:space="preserve"> </w:t>
@@ -3268,21 +2482,12 @@
       <w:r>
         <w:t xml:space="preserve">Using </w:t>
       </w:r>
-      <w:proofErr w:type="spellStart"/>
-      <w:r>
-        <w:rPr>
-          <w:b/>
-          <w:bCs/>
-        </w:rPr>
-        <w:t>gunicorn</w:t>
-      </w:r>
-      <w:proofErr w:type="spellEnd"/>
-      <w:r>
-        <w:rPr>
-          <w:b/>
-          <w:bCs/>
-        </w:rPr>
-        <w:t xml:space="preserve"> </w:t>
+      <w:r>
+        <w:rPr>
+          <w:b/>
+          <w:bCs/>
+        </w:rPr>
+        <w:t xml:space="preserve">gunicorn </w:t>
       </w:r>
       <w:r>
         <w:t>as a production server.</w:t>
@@ -3299,21 +2504,12 @@
       <w:r>
         <w:t xml:space="preserve">However, </w:t>
       </w:r>
-      <w:proofErr w:type="spellStart"/>
-      <w:r>
-        <w:rPr>
-          <w:b/>
-          <w:bCs/>
-        </w:rPr>
-        <w:t>gunicorn</w:t>
-      </w:r>
-      <w:proofErr w:type="spellEnd"/>
-      <w:r>
-        <w:rPr>
-          <w:b/>
-          <w:bCs/>
-        </w:rPr>
-        <w:t xml:space="preserve"> doesn’t support Windows</w:t>
+      <w:r>
+        <w:rPr>
+          <w:b/>
+          <w:bCs/>
+        </w:rPr>
+        <w:t>gunicorn doesn’t support Windows</w:t>
       </w:r>
       <w:r>
         <w:t>, so I have to deploy my code blindfolded. That is, push to Render and see what happens.</w:t>
@@ -3328,15 +2524,24 @@
         </w:numPr>
       </w:pPr>
       <w:r>
-        <w:t xml:space="preserve">Currently encountering a weird error that I assume to be </w:t>
-      </w:r>
-      <w:proofErr w:type="spellStart"/>
-      <w:r>
-        <w:t>SocketIO</w:t>
-      </w:r>
-      <w:proofErr w:type="spellEnd"/>
-      <w:r>
-        <w:t>-related.</w:t>
+        <w:t>Currently encountering a weird error that I assume to be SocketIO-related.</w:t>
+      </w:r>
+    </w:p>
+    <w:p>
+      <w:r>
+        <w:t>4/6/2024</w:t>
+      </w:r>
+    </w:p>
+    <w:p>
+      <w:pPr>
+        <w:pStyle w:val="ListParagraph"/>
+        <w:numPr>
+          <w:ilvl w:val="0"/>
+          <w:numId w:val="1"/>
+        </w:numPr>
+      </w:pPr>
+      <w:r>
+        <w:t>Trying to deploy the development server. Encountering issue of server not deploying fully and getting timed out.</w:t>
       </w:r>
     </w:p>
     <w:sectPr>

</xml_diff>